<commit_message>
can we fix it? -ec
</commit_message>
<xml_diff>
--- a/Ex 1/4 Manuscript/Cates Methods_mh.docx
+++ b/Ex 1/4 Manuscript/Cates Methods_mh.docx
@@ -320,7 +320,23 @@
           <w:rFonts w:eastAsia="Arial" w:cs="Times New Roman"/>
           <w:szCs w:val="24"/>
         </w:rPr>
-        <w:t xml:space="preserve"> (Brysbaert &amp; New, 2009), and concreteness values </w:t>
+        <w:t xml:space="preserve"> (</w:t>
+      </w:r>
+      <w:proofErr w:type="spellStart"/>
+      <w:r>
+        <w:rPr>
+          <w:rFonts w:eastAsia="Arial" w:cs="Times New Roman"/>
+          <w:szCs w:val="24"/>
+        </w:rPr>
+        <w:t>Brysbaert</w:t>
+      </w:r>
+      <w:proofErr w:type="spellEnd"/>
+      <w:r>
+        <w:rPr>
+          <w:rFonts w:eastAsia="Arial" w:cs="Times New Roman"/>
+          <w:szCs w:val="24"/>
+        </w:rPr>
+        <w:t xml:space="preserve"> &amp; New, 2009), and concreteness values </w:t>
       </w:r>
       <w:r>
         <w:rPr>
@@ -343,12 +359,21 @@
         </w:rPr>
         <w:t>the English Lexicon Project (</w:t>
       </w:r>
-      <w:r>
-        <w:rPr>
-          <w:rFonts w:eastAsia="Arial" w:cs="Times New Roman"/>
-          <w:szCs w:val="24"/>
-        </w:rPr>
-        <w:t>Balota et al., 2007</w:t>
+      <w:proofErr w:type="spellStart"/>
+      <w:r>
+        <w:rPr>
+          <w:rFonts w:eastAsia="Arial" w:cs="Times New Roman"/>
+          <w:szCs w:val="24"/>
+        </w:rPr>
+        <w:t>Balota</w:t>
+      </w:r>
+      <w:proofErr w:type="spellEnd"/>
+      <w:r>
+        <w:rPr>
+          <w:rFonts w:eastAsia="Arial" w:cs="Times New Roman"/>
+          <w:szCs w:val="24"/>
+        </w:rPr>
+        <w:t xml:space="preserve"> et al., 2007</w:t>
       </w:r>
       <w:r>
         <w:rPr>
@@ -369,7 +394,15 @@
           <w:rFonts w:eastAsia="Arial" w:cs="Times New Roman"/>
           <w:szCs w:val="24"/>
         </w:rPr>
-        <w:t xml:space="preserve">Further, the two </w:t>
+        <w:t xml:space="preserve">Further, the </w:t>
+      </w:r>
+      <w:proofErr w:type="gramStart"/>
+      <w:r>
+        <w:rPr>
+          <w:rFonts w:eastAsia="Arial" w:cs="Times New Roman"/>
+          <w:szCs w:val="24"/>
+        </w:rPr>
+        <w:t xml:space="preserve">two </w:t>
       </w:r>
       <w:r>
         <w:rPr>
@@ -383,7 +416,15 @@
           <w:rFonts w:eastAsia="Arial" w:cs="Times New Roman"/>
           <w:szCs w:val="24"/>
         </w:rPr>
-        <w:t>tudy blocks were</w:t>
+        <w:t>tudy</w:t>
+      </w:r>
+      <w:proofErr w:type="gramEnd"/>
+      <w:r>
+        <w:rPr>
+          <w:rFonts w:eastAsia="Arial" w:cs="Times New Roman"/>
+          <w:szCs w:val="24"/>
+        </w:rPr>
+        <w:t xml:space="preserve"> blocks were</w:t>
       </w:r>
       <w:r>
         <w:rPr>
@@ -960,7 +1001,39 @@
           <w:rFonts w:eastAsia="Arial" w:cs="Times New Roman"/>
           <w:szCs w:val="24"/>
         </w:rPr>
-        <w:t>A sensitivity analysis using G*Power (Faul, Erdfelder, Lang, &amp; Buchner, 2007) indicated that our sample had sufficient power (.80) to detect a small effect size (Cohen’s d = 0.27) or larger. A p &lt; .05 signiﬁcance level was used for all analyses unless noted otherwise.</w:t>
+        <w:t>A sensitivity analysis using G*Power (</w:t>
+      </w:r>
+      <w:proofErr w:type="spellStart"/>
+      <w:r>
+        <w:rPr>
+          <w:rFonts w:eastAsia="Arial" w:cs="Times New Roman"/>
+          <w:szCs w:val="24"/>
+        </w:rPr>
+        <w:t>Faul</w:t>
+      </w:r>
+      <w:proofErr w:type="spellEnd"/>
+      <w:r>
+        <w:rPr>
+          <w:rFonts w:eastAsia="Arial" w:cs="Times New Roman"/>
+          <w:szCs w:val="24"/>
+        </w:rPr>
+        <w:t xml:space="preserve">, </w:t>
+      </w:r>
+      <w:proofErr w:type="spellStart"/>
+      <w:r>
+        <w:rPr>
+          <w:rFonts w:eastAsia="Arial" w:cs="Times New Roman"/>
+          <w:szCs w:val="24"/>
+        </w:rPr>
+        <w:t>Erdfelder</w:t>
+      </w:r>
+      <w:proofErr w:type="spellEnd"/>
+      <w:r>
+        <w:rPr>
+          <w:rFonts w:eastAsia="Arial" w:cs="Times New Roman"/>
+          <w:szCs w:val="24"/>
+        </w:rPr>
+        <w:t>, Lang, &amp; Buchner, 2007) indicated that our sample had sufficient power (.80) to detect a small effect size (Cohen’s d = 0.27) or larger. A p &lt; .05 signiﬁcance level was used for all analyses unless noted otherwise.</w:t>
       </w:r>
       <w:commentRangeEnd w:id="1"/>
       <w:r>
@@ -1052,6 +1125,7 @@
         </w:rPr>
         <w:t xml:space="preserve"> ANOVA was conducted to test for differences between mean JOL ratings and recall rates across the four pair types. A significant effect of measure was found, </w:t>
       </w:r>
+      <w:proofErr w:type="gramStart"/>
       <w:r>
         <w:rPr>
           <w:rFonts w:eastAsia="Arial" w:cs="Times New Roman"/>
@@ -1066,7 +1140,15 @@
           <w:rFonts w:eastAsia="Arial" w:cs="Times New Roman"/>
           <w:szCs w:val="24"/>
         </w:rPr>
-        <w:t xml:space="preserve">(1, </w:t>
+        <w:t>(</w:t>
+      </w:r>
+      <w:proofErr w:type="gramEnd"/>
+      <w:r>
+        <w:rPr>
+          <w:rFonts w:eastAsia="Arial" w:cs="Times New Roman"/>
+          <w:szCs w:val="24"/>
+        </w:rPr>
+        <w:t xml:space="preserve">1, </w:t>
       </w:r>
       <w:r>
         <w:rPr>
@@ -1235,228 +1317,9 @@
           <w:rFonts w:eastAsia="Arial" w:cs="Times New Roman"/>
           <w:szCs w:val="24"/>
         </w:rPr>
-        <w:t xml:space="preserve"> was also found, F(</w:t>
-      </w:r>
-      <w:r>
-        <w:rPr>
-          <w:rFonts w:eastAsia="Arial" w:cs="Times New Roman"/>
-          <w:szCs w:val="24"/>
-        </w:rPr>
-        <w:t>2</w:t>
-      </w:r>
-      <w:r>
-        <w:rPr>
-          <w:rFonts w:eastAsia="Arial" w:cs="Times New Roman"/>
-          <w:szCs w:val="24"/>
-        </w:rPr>
-        <w:t xml:space="preserve">, </w:t>
-      </w:r>
-      <w:r>
-        <w:rPr>
-          <w:rFonts w:eastAsia="Arial" w:cs="Times New Roman"/>
-          <w:szCs w:val="24"/>
-        </w:rPr>
-        <w:t>85</w:t>
-      </w:r>
-      <w:r>
-        <w:rPr>
-          <w:rFonts w:eastAsia="Arial" w:cs="Times New Roman"/>
-          <w:szCs w:val="24"/>
-        </w:rPr>
-        <w:t xml:space="preserve">) = </w:t>
-      </w:r>
-      <w:r>
-        <w:rPr>
-          <w:rFonts w:eastAsia="Arial" w:cs="Times New Roman"/>
-          <w:szCs w:val="24"/>
-        </w:rPr>
-        <w:t>5.40</w:t>
-      </w:r>
-      <w:r>
-        <w:rPr>
-          <w:rFonts w:eastAsia="Arial" w:cs="Times New Roman"/>
-          <w:szCs w:val="24"/>
-        </w:rPr>
-        <w:t xml:space="preserve">, MSE = </w:t>
-      </w:r>
-      <w:r>
-        <w:rPr>
-          <w:rFonts w:eastAsia="Arial" w:cs="Times New Roman"/>
-          <w:szCs w:val="24"/>
-        </w:rPr>
-        <w:t>814.98,</w:t>
-      </w:r>
-      <w:r>
-        <w:rPr>
-          <w:rFonts w:eastAsia="Arial" w:cs="Times New Roman"/>
-          <w:szCs w:val="24"/>
-        </w:rPr>
-        <w:t xml:space="preserve"> ηp2 = </w:t>
-      </w:r>
-      <w:r>
-        <w:rPr>
-          <w:rFonts w:eastAsia="Arial" w:cs="Times New Roman"/>
-          <w:szCs w:val="24"/>
-        </w:rPr>
-        <w:t>.047</w:t>
-      </w:r>
-      <w:r>
-        <w:rPr>
-          <w:rFonts w:eastAsia="Arial" w:cs="Times New Roman"/>
-          <w:szCs w:val="24"/>
-        </w:rPr>
-        <w:t xml:space="preserve">, </w:t>
-      </w:r>
-      <w:r>
-        <w:rPr>
-          <w:rFonts w:eastAsia="Arial" w:cs="Times New Roman"/>
-          <w:szCs w:val="24"/>
-        </w:rPr>
-        <w:t xml:space="preserve">in which JOL ratings/recall rates were greatest for </w:t>
-      </w:r>
-      <w:r>
-        <w:rPr>
-          <w:rFonts w:eastAsia="Arial" w:cs="Times New Roman"/>
-          <w:szCs w:val="24"/>
-        </w:rPr>
-        <w:t>ITEM SPECIFIC/RELATIONAL/READ</w:t>
-      </w:r>
-      <w:r>
-        <w:rPr>
-          <w:rFonts w:eastAsia="Arial" w:cs="Times New Roman"/>
-          <w:szCs w:val="24"/>
-        </w:rPr>
-        <w:t xml:space="preserve"> (XX), followed by </w:t>
-      </w:r>
-      <w:r>
-        <w:rPr>
-          <w:rFonts w:eastAsia="Arial" w:cs="Times New Roman"/>
-          <w:szCs w:val="24"/>
-        </w:rPr>
-        <w:t>XX ENCODING MEASURE</w:t>
-      </w:r>
-      <w:r>
-        <w:rPr>
-          <w:rFonts w:eastAsia="Arial" w:cs="Times New Roman"/>
-          <w:szCs w:val="24"/>
-        </w:rPr>
-        <w:t xml:space="preserve"> (XX)</w:t>
-      </w:r>
-      <w:r>
-        <w:rPr>
-          <w:rFonts w:eastAsia="Arial" w:cs="Times New Roman"/>
-          <w:szCs w:val="24"/>
-        </w:rPr>
-        <w:t>, and XX ENCODING</w:t>
-      </w:r>
-      <w:r>
-        <w:rPr>
-          <w:rFonts w:eastAsia="Arial" w:cs="Times New Roman"/>
-          <w:szCs w:val="24"/>
-        </w:rPr>
-        <w:t xml:space="preserve"> </w:t>
-      </w:r>
-      <w:r>
-        <w:rPr>
-          <w:rFonts w:eastAsia="Arial" w:cs="Times New Roman"/>
-          <w:szCs w:val="24"/>
-        </w:rPr>
-        <w:t>(XX)</w:t>
-      </w:r>
-      <w:bookmarkStart w:id="4" w:name="_GoBack"/>
-      <w:bookmarkEnd w:id="4"/>
-      <w:r>
-        <w:rPr>
-          <w:rFonts w:eastAsia="Arial" w:cs="Times New Roman"/>
-          <w:szCs w:val="24"/>
-        </w:rPr>
-        <w:t xml:space="preserve">. </w:t>
-      </w:r>
-      <w:r>
-        <w:rPr>
-          <w:rFonts w:eastAsia="Arial" w:cs="Times New Roman"/>
-          <w:szCs w:val="24"/>
-        </w:rPr>
-        <w:t>Finally,</w:t>
-      </w:r>
-      <w:r>
-        <w:rPr>
-          <w:rFonts w:eastAsia="Arial" w:cs="Times New Roman"/>
-          <w:szCs w:val="24"/>
-        </w:rPr>
-        <w:t xml:space="preserve"> </w:t>
-      </w:r>
-      <w:r>
-        <w:rPr>
-          <w:rFonts w:eastAsia="Arial" w:cs="Times New Roman"/>
-          <w:szCs w:val="24"/>
-        </w:rPr>
-        <w:t>a</w:t>
-      </w:r>
-      <w:r>
-        <w:rPr>
-          <w:rFonts w:eastAsia="Arial" w:cs="Times New Roman"/>
-          <w:szCs w:val="24"/>
-        </w:rPr>
-        <w:t xml:space="preserve">n effect of pair type was also found, </w:t>
-      </w:r>
-      <w:r>
-        <w:rPr>
-          <w:rFonts w:eastAsia="Arial" w:cs="Times New Roman"/>
-          <w:i/>
-          <w:szCs w:val="24"/>
-        </w:rPr>
-        <w:t>F</w:t>
-      </w:r>
-      <w:r>
-        <w:rPr>
-          <w:rFonts w:eastAsia="Arial" w:cs="Times New Roman"/>
-          <w:szCs w:val="24"/>
-        </w:rPr>
-        <w:t>(</w:t>
-      </w:r>
-      <w:r>
-        <w:rPr>
-          <w:rFonts w:eastAsia="Arial" w:cs="Times New Roman"/>
-          <w:szCs w:val="24"/>
-        </w:rPr>
-        <w:t>3</w:t>
-      </w:r>
-      <w:r>
-        <w:rPr>
-          <w:rFonts w:eastAsia="Arial" w:cs="Times New Roman"/>
-          <w:szCs w:val="24"/>
-        </w:rPr>
-        <w:t xml:space="preserve">, </w:t>
-      </w:r>
-      <w:r>
-        <w:rPr>
-          <w:rFonts w:eastAsia="Arial" w:cs="Times New Roman"/>
-          <w:szCs w:val="24"/>
-        </w:rPr>
-        <w:t>255</w:t>
-      </w:r>
-      <w:r>
-        <w:rPr>
-          <w:rFonts w:eastAsia="Arial" w:cs="Times New Roman"/>
-          <w:szCs w:val="24"/>
-        </w:rPr>
-        <w:t xml:space="preserve">) = </w:t>
-      </w:r>
-      <w:r>
-        <w:rPr>
-          <w:rFonts w:eastAsia="Arial" w:cs="Times New Roman"/>
-          <w:szCs w:val="24"/>
-        </w:rPr>
-        <w:t>766.58</w:t>
-      </w:r>
-      <w:r>
-        <w:rPr>
-          <w:rFonts w:eastAsia="Arial" w:cs="Times New Roman"/>
-          <w:szCs w:val="24"/>
-        </w:rPr>
-        <w:t xml:space="preserve">, </w:t>
-      </w:r>
+        <w:t xml:space="preserve"> was also found, </w:t>
+      </w:r>
+      <w:proofErr w:type="gramStart"/>
       <w:r>
         <w:rPr>
           <w:rFonts w:eastAsia="Arial" w:cs="Times New Roman"/>
@@ -1464,28 +1327,57 @@
           <w:iCs/>
           <w:szCs w:val="24"/>
         </w:rPr>
-        <w:t>MSE</w:t>
-      </w:r>
-      <w:r>
-        <w:rPr>
-          <w:rFonts w:eastAsia="Arial" w:cs="Times New Roman"/>
-          <w:szCs w:val="24"/>
-        </w:rPr>
-        <w:t xml:space="preserve"> = </w:t>
-      </w:r>
-      <w:r>
-        <w:rPr>
-          <w:rFonts w:eastAsia="Arial" w:cs="Times New Roman"/>
-          <w:szCs w:val="24"/>
-        </w:rPr>
-        <w:t>107.66,</w:t>
-      </w:r>
-      <w:r>
-        <w:rPr>
-          <w:rFonts w:eastAsia="Arial" w:cs="Times New Roman"/>
-          <w:szCs w:val="24"/>
-        </w:rPr>
-        <w:t xml:space="preserve"> </w:t>
+        <w:t>F</w:t>
+      </w:r>
+      <w:r>
+        <w:rPr>
+          <w:rFonts w:eastAsia="Arial" w:cs="Times New Roman"/>
+          <w:szCs w:val="24"/>
+        </w:rPr>
+        <w:t>(</w:t>
+      </w:r>
+      <w:proofErr w:type="gramEnd"/>
+      <w:r>
+        <w:rPr>
+          <w:rFonts w:eastAsia="Arial" w:cs="Times New Roman"/>
+          <w:szCs w:val="24"/>
+        </w:rPr>
+        <w:t>2</w:t>
+      </w:r>
+      <w:r>
+        <w:rPr>
+          <w:rFonts w:eastAsia="Arial" w:cs="Times New Roman"/>
+          <w:szCs w:val="24"/>
+        </w:rPr>
+        <w:t xml:space="preserve">, </w:t>
+      </w:r>
+      <w:r>
+        <w:rPr>
+          <w:rFonts w:eastAsia="Arial" w:cs="Times New Roman"/>
+          <w:szCs w:val="24"/>
+        </w:rPr>
+        <w:t>85</w:t>
+      </w:r>
+      <w:r>
+        <w:rPr>
+          <w:rFonts w:eastAsia="Arial" w:cs="Times New Roman"/>
+          <w:szCs w:val="24"/>
+        </w:rPr>
+        <w:t xml:space="preserve">) = </w:t>
+      </w:r>
+      <w:r>
+        <w:rPr>
+          <w:rFonts w:eastAsia="Arial" w:cs="Times New Roman"/>
+          <w:szCs w:val="24"/>
+        </w:rPr>
+        <w:t>5.40</w:t>
+      </w:r>
+      <w:r>
+        <w:rPr>
+          <w:rFonts w:eastAsia="Arial" w:cs="Times New Roman"/>
+          <w:szCs w:val="24"/>
+        </w:rPr>
+        <w:t xml:space="preserve">, </w:t>
       </w:r>
       <w:r>
         <w:rPr>
@@ -1494,23 +1386,7 @@
           <w:iCs/>
           <w:szCs w:val="24"/>
         </w:rPr>
-        <w:t>η</w:t>
-      </w:r>
-      <w:r>
-        <w:rPr>
-          <w:rFonts w:eastAsia="Arial" w:cs="Times New Roman"/>
-          <w:szCs w:val="24"/>
-          <w:vertAlign w:val="subscript"/>
-        </w:rPr>
-        <w:t>p</w:t>
-      </w:r>
-      <w:r>
-        <w:rPr>
-          <w:rFonts w:eastAsia="Arial" w:cs="Times New Roman"/>
-          <w:szCs w:val="24"/>
-          <w:vertAlign w:val="superscript"/>
-        </w:rPr>
-        <w:t>2</w:t>
+        <w:t>MSE</w:t>
       </w:r>
       <w:r>
         <w:rPr>
@@ -1524,230 +1400,14 @@
           <w:rFonts w:eastAsia="Arial" w:cs="Times New Roman"/>
           <w:szCs w:val="24"/>
         </w:rPr>
-        <w:t>0.582</w:t>
-      </w:r>
-      <w:r>
-        <w:rPr>
-          <w:rFonts w:eastAsia="Arial" w:cs="Times New Roman"/>
-          <w:szCs w:val="24"/>
-        </w:rPr>
-        <w:t xml:space="preserve">, </w:t>
-      </w:r>
-      <w:bookmarkStart w:id="5" w:name="_Hlk34143566"/>
-      <w:r>
-        <w:rPr>
-          <w:rFonts w:eastAsia="Arial" w:cs="Times New Roman"/>
-          <w:szCs w:val="24"/>
-        </w:rPr>
-        <w:t>in which JOL ratings/recall rates were greatest for symmetrical pairs (</w:t>
-      </w:r>
-      <w:r>
-        <w:rPr>
-          <w:rFonts w:eastAsia="Arial" w:cs="Times New Roman"/>
-          <w:szCs w:val="24"/>
-        </w:rPr>
-        <w:t>XX</w:t>
-      </w:r>
-      <w:r>
-        <w:rPr>
-          <w:rFonts w:eastAsia="Arial" w:cs="Times New Roman"/>
-          <w:szCs w:val="24"/>
-        </w:rPr>
-        <w:t>), followed by forward pairs (</w:t>
-      </w:r>
-      <w:r>
-        <w:rPr>
-          <w:rFonts w:eastAsia="Arial" w:cs="Times New Roman"/>
-          <w:szCs w:val="24"/>
-        </w:rPr>
-        <w:t>XX)</w:t>
-      </w:r>
-      <w:r>
-        <w:rPr>
-          <w:rFonts w:eastAsia="Arial" w:cs="Times New Roman"/>
-          <w:szCs w:val="24"/>
-        </w:rPr>
-        <w:t xml:space="preserve"> backward pairs (</w:t>
-      </w:r>
-      <w:r>
-        <w:rPr>
-          <w:rFonts w:eastAsia="Arial" w:cs="Times New Roman"/>
-          <w:szCs w:val="24"/>
-        </w:rPr>
-        <w:t>XX</w:t>
-      </w:r>
-      <w:r>
-        <w:rPr>
-          <w:rFonts w:eastAsia="Arial" w:cs="Times New Roman"/>
-          <w:szCs w:val="24"/>
-        </w:rPr>
-        <w:t>), and unrelated pairs (</w:t>
-      </w:r>
-      <w:r>
-        <w:rPr>
-          <w:rFonts w:eastAsia="Arial" w:cs="Times New Roman"/>
-          <w:szCs w:val="24"/>
-        </w:rPr>
-        <w:t>XX</w:t>
-      </w:r>
-      <w:r>
-        <w:rPr>
-          <w:rFonts w:eastAsia="Arial" w:cs="Times New Roman"/>
-          <w:szCs w:val="24"/>
-        </w:rPr>
-        <w:t xml:space="preserve">). </w:t>
-      </w:r>
-      <w:bookmarkEnd w:id="5"/>
-      <w:r>
-        <w:rPr>
-          <w:rFonts w:eastAsia="Arial" w:cs="Times New Roman"/>
-          <w:szCs w:val="24"/>
-        </w:rPr>
-        <w:t xml:space="preserve">All comparisons across pair types differed statistically, </w:t>
-      </w:r>
-      <w:r>
-        <w:rPr>
-          <w:rFonts w:eastAsia="Arial" w:cs="Times New Roman"/>
-          <w:i/>
-          <w:szCs w:val="24"/>
-        </w:rPr>
-        <w:t>t</w:t>
-      </w:r>
-      <w:r>
-        <w:rPr>
-          <w:rFonts w:eastAsia="Arial" w:cs="Times New Roman"/>
-          <w:szCs w:val="24"/>
-        </w:rPr>
-        <w:t xml:space="preserve">s </w:t>
-      </w:r>
-      <w:bookmarkStart w:id="6" w:name="_Hlk9617943"/>
-      <w:r>
-        <w:rPr>
-          <w:rFonts w:ascii="Cambria Math" w:eastAsia="Arial" w:hAnsi="Cambria Math" w:cs="Times New Roman"/>
-          <w:szCs w:val="24"/>
-        </w:rPr>
-        <w:t>≥</w:t>
-      </w:r>
-      <w:bookmarkEnd w:id="6"/>
+        <w:t>814.98,</w:t>
+      </w:r>
       <w:r>
         <w:rPr>
           <w:rFonts w:eastAsia="Arial" w:cs="Times New Roman"/>
           <w:szCs w:val="24"/>
         </w:rPr>
         <w:t xml:space="preserve"> </w:t>
-      </w:r>
-      <w:r>
-        <w:rPr>
-          <w:rFonts w:eastAsia="Arial" w:cs="Times New Roman"/>
-          <w:szCs w:val="24"/>
-        </w:rPr>
-        <w:t>XX</w:t>
-      </w:r>
-      <w:r>
-        <w:rPr>
-          <w:rFonts w:eastAsia="Arial" w:cs="Times New Roman"/>
-          <w:szCs w:val="24"/>
-        </w:rPr>
-        <w:t xml:space="preserve">, </w:t>
-      </w:r>
-      <w:r>
-        <w:rPr>
-          <w:rFonts w:eastAsia="Arial" w:cs="Times New Roman"/>
-          <w:i/>
-          <w:szCs w:val="24"/>
-        </w:rPr>
-        <w:t>d</w:t>
-      </w:r>
-      <w:r>
-        <w:rPr>
-          <w:rFonts w:eastAsia="Arial" w:cs="Times New Roman"/>
-          <w:szCs w:val="24"/>
-        </w:rPr>
-        <w:t xml:space="preserve">s </w:t>
-      </w:r>
-      <w:bookmarkStart w:id="7" w:name="_Hlk9618293"/>
-      <w:r>
-        <w:rPr>
-          <w:rFonts w:eastAsia="Arial" w:cs="Times New Roman"/>
-          <w:szCs w:val="24"/>
-        </w:rPr>
-        <w:t>≥</w:t>
-      </w:r>
-      <w:bookmarkEnd w:id="7"/>
-      <w:r>
-        <w:rPr>
-          <w:rFonts w:eastAsia="Arial" w:cs="Times New Roman"/>
-          <w:szCs w:val="24"/>
-        </w:rPr>
-        <w:t xml:space="preserve"> </w:t>
-      </w:r>
-      <w:r>
-        <w:rPr>
-          <w:rFonts w:eastAsia="Arial" w:cs="Times New Roman"/>
-          <w:szCs w:val="24"/>
-        </w:rPr>
-        <w:t>XX</w:t>
-      </w:r>
-      <w:r>
-        <w:rPr>
-          <w:rFonts w:eastAsia="Arial" w:cs="Times New Roman"/>
-          <w:szCs w:val="24"/>
-        </w:rPr>
-        <w:t xml:space="preserve">, except for symmetrical and forward pairs, which was marginal, </w:t>
-      </w:r>
-      <w:bookmarkStart w:id="8" w:name="_Hlk9610017"/>
-      <w:r>
-        <w:rPr>
-          <w:rFonts w:eastAsia="Arial" w:cs="Times New Roman"/>
-          <w:i/>
-          <w:szCs w:val="24"/>
-        </w:rPr>
-        <w:t>t</w:t>
-      </w:r>
-      <w:r>
-        <w:rPr>
-          <w:rFonts w:eastAsia="Arial" w:cs="Times New Roman"/>
-          <w:iCs/>
-          <w:szCs w:val="24"/>
-        </w:rPr>
-        <w:t>(</w:t>
-      </w:r>
-      <w:r>
-        <w:rPr>
-          <w:rFonts w:eastAsia="Arial" w:cs="Times New Roman"/>
-          <w:iCs/>
-          <w:szCs w:val="24"/>
-        </w:rPr>
-        <w:t>XX</w:t>
-      </w:r>
-      <w:r>
-        <w:rPr>
-          <w:rFonts w:eastAsia="Arial" w:cs="Times New Roman"/>
-          <w:iCs/>
-          <w:szCs w:val="24"/>
-        </w:rPr>
-        <w:t>)</w:t>
-      </w:r>
-      <w:r>
-        <w:rPr>
-          <w:rFonts w:eastAsia="Arial" w:cs="Times New Roman"/>
-          <w:szCs w:val="24"/>
-        </w:rPr>
-        <w:t xml:space="preserve"> = </w:t>
-      </w:r>
-      <w:r>
-        <w:rPr>
-          <w:rFonts w:eastAsia="Arial" w:cs="Times New Roman"/>
-          <w:szCs w:val="24"/>
-        </w:rPr>
-        <w:t>XX</w:t>
-      </w:r>
-      <w:r>
-        <w:rPr>
-          <w:rFonts w:eastAsia="Arial" w:cs="Times New Roman"/>
-          <w:szCs w:val="24"/>
-        </w:rPr>
-        <w:t xml:space="preserve">, </w:t>
       </w:r>
       <w:r>
         <w:rPr>
@@ -1756,28 +1416,7 @@
           <w:iCs/>
           <w:szCs w:val="24"/>
         </w:rPr>
-        <w:t xml:space="preserve">SEM </w:t>
-      </w:r>
-      <w:r>
-        <w:rPr>
-          <w:rFonts w:eastAsia="Arial" w:cs="Times New Roman"/>
-          <w:szCs w:val="24"/>
-        </w:rPr>
-        <w:t xml:space="preserve">= </w:t>
-      </w:r>
-      <w:r>
-        <w:rPr>
-          <w:rFonts w:eastAsia="Arial" w:cs="Times New Roman"/>
-          <w:szCs w:val="24"/>
-        </w:rPr>
-        <w:t>XX</w:t>
-      </w:r>
-      <w:r>
-        <w:rPr>
-          <w:rFonts w:eastAsia="Arial" w:cs="Times New Roman"/>
-          <w:szCs w:val="24"/>
-        </w:rPr>
-        <w:t xml:space="preserve">, </w:t>
+        <w:t>ηp</w:t>
       </w:r>
       <w:r>
         <w:rPr>
@@ -1785,8 +1424,9 @@
           <w:i/>
           <w:iCs/>
           <w:szCs w:val="24"/>
-        </w:rPr>
-        <w:t>p</w:t>
+          <w:vertAlign w:val="superscript"/>
+        </w:rPr>
+        <w:t>2</w:t>
       </w:r>
       <w:r>
         <w:rPr>
@@ -1795,13 +1435,199 @@
         </w:rPr>
         <w:t xml:space="preserve"> = </w:t>
       </w:r>
-      <w:bookmarkEnd w:id="8"/>
-      <w:r>
-        <w:rPr>
-          <w:rFonts w:eastAsia="Arial" w:cs="Times New Roman"/>
-          <w:szCs w:val="24"/>
-        </w:rPr>
-        <w:t>XX</w:t>
+      <w:r>
+        <w:rPr>
+          <w:rFonts w:eastAsia="Arial" w:cs="Times New Roman"/>
+          <w:szCs w:val="24"/>
+        </w:rPr>
+        <w:t>.047</w:t>
+      </w:r>
+      <w:r>
+        <w:rPr>
+          <w:rFonts w:eastAsia="Arial" w:cs="Times New Roman"/>
+          <w:szCs w:val="24"/>
+        </w:rPr>
+        <w:t xml:space="preserve">, </w:t>
+      </w:r>
+      <w:r>
+        <w:rPr>
+          <w:rFonts w:eastAsia="Arial" w:cs="Times New Roman"/>
+          <w:szCs w:val="24"/>
+        </w:rPr>
+        <w:t xml:space="preserve">in which JOL ratings/recall rates were greatest for </w:t>
+      </w:r>
+      <w:r>
+        <w:rPr>
+          <w:rFonts w:eastAsia="Arial" w:cs="Times New Roman"/>
+          <w:szCs w:val="24"/>
+          <w:highlight w:val="yellow"/>
+        </w:rPr>
+        <w:t>RELATIONAL (</w:t>
+      </w:r>
+      <w:r>
+        <w:rPr>
+          <w:rFonts w:eastAsia="Arial" w:cs="Times New Roman"/>
+          <w:szCs w:val="24"/>
+          <w:highlight w:val="yellow"/>
+        </w:rPr>
+        <w:t>61.44</w:t>
+      </w:r>
+      <w:r>
+        <w:rPr>
+          <w:rFonts w:eastAsia="Arial" w:cs="Times New Roman"/>
+          <w:szCs w:val="24"/>
+          <w:highlight w:val="yellow"/>
+        </w:rPr>
+        <w:t xml:space="preserve">), followed by </w:t>
+      </w:r>
+      <w:r>
+        <w:rPr>
+          <w:rFonts w:eastAsia="Arial" w:cs="Times New Roman"/>
+          <w:szCs w:val="24"/>
+          <w:highlight w:val="yellow"/>
+        </w:rPr>
+        <w:t xml:space="preserve">ITEM-SPECIFIC </w:t>
+      </w:r>
+      <w:r>
+        <w:rPr>
+          <w:rFonts w:eastAsia="Arial" w:cs="Times New Roman"/>
+          <w:szCs w:val="24"/>
+          <w:highlight w:val="yellow"/>
+        </w:rPr>
+        <w:t>ENCODING MEASURE (</w:t>
+      </w:r>
+      <w:r>
+        <w:rPr>
+          <w:rFonts w:eastAsia="Arial" w:cs="Times New Roman"/>
+          <w:szCs w:val="24"/>
+          <w:highlight w:val="yellow"/>
+        </w:rPr>
+        <w:t>60.12</w:t>
+      </w:r>
+      <w:r>
+        <w:rPr>
+          <w:rFonts w:eastAsia="Arial" w:cs="Times New Roman"/>
+          <w:szCs w:val="24"/>
+          <w:highlight w:val="yellow"/>
+        </w:rPr>
+        <w:t>), and</w:t>
+      </w:r>
+      <w:r>
+        <w:rPr>
+          <w:rFonts w:eastAsia="Arial" w:cs="Times New Roman"/>
+          <w:szCs w:val="24"/>
+          <w:highlight w:val="yellow"/>
+        </w:rPr>
+        <w:t xml:space="preserve"> READ </w:t>
+      </w:r>
+      <w:r>
+        <w:rPr>
+          <w:rFonts w:eastAsia="Arial" w:cs="Times New Roman"/>
+          <w:szCs w:val="24"/>
+          <w:highlight w:val="yellow"/>
+        </w:rPr>
+        <w:t>ENCODING (</w:t>
+      </w:r>
+      <w:r>
+        <w:rPr>
+          <w:rFonts w:eastAsia="Arial" w:cs="Times New Roman"/>
+          <w:szCs w:val="24"/>
+          <w:highlight w:val="yellow"/>
+        </w:rPr>
+        <w:t>53.33</w:t>
+      </w:r>
+      <w:r>
+        <w:rPr>
+          <w:rFonts w:eastAsia="Arial" w:cs="Times New Roman"/>
+          <w:szCs w:val="24"/>
+          <w:highlight w:val="yellow"/>
+        </w:rPr>
+        <w:t>).</w:t>
+      </w:r>
+      <w:r>
+        <w:rPr>
+          <w:rFonts w:eastAsia="Arial" w:cs="Times New Roman"/>
+          <w:szCs w:val="24"/>
+        </w:rPr>
+        <w:t xml:space="preserve"> </w:t>
+      </w:r>
+      <w:r>
+        <w:rPr>
+          <w:rFonts w:eastAsia="Arial" w:cs="Times New Roman"/>
+          <w:szCs w:val="24"/>
+        </w:rPr>
+        <w:t>Finally,</w:t>
+      </w:r>
+      <w:r>
+        <w:rPr>
+          <w:rFonts w:eastAsia="Arial" w:cs="Times New Roman"/>
+          <w:szCs w:val="24"/>
+        </w:rPr>
+        <w:t xml:space="preserve"> </w:t>
+      </w:r>
+      <w:r>
+        <w:rPr>
+          <w:rFonts w:eastAsia="Arial" w:cs="Times New Roman"/>
+          <w:szCs w:val="24"/>
+        </w:rPr>
+        <w:t>a</w:t>
+      </w:r>
+      <w:r>
+        <w:rPr>
+          <w:rFonts w:eastAsia="Arial" w:cs="Times New Roman"/>
+          <w:szCs w:val="24"/>
+        </w:rPr>
+        <w:t xml:space="preserve">n effect of pair type was also found, </w:t>
+      </w:r>
+      <w:r>
+        <w:rPr>
+          <w:rFonts w:eastAsia="Arial" w:cs="Times New Roman"/>
+          <w:i/>
+          <w:szCs w:val="24"/>
+        </w:rPr>
+        <w:t>F</w:t>
+      </w:r>
+      <w:r>
+        <w:rPr>
+          <w:rFonts w:eastAsia="Arial" w:cs="Times New Roman"/>
+          <w:szCs w:val="24"/>
+        </w:rPr>
+        <w:t>(</w:t>
+      </w:r>
+      <w:r>
+        <w:rPr>
+          <w:rFonts w:eastAsia="Arial" w:cs="Times New Roman"/>
+          <w:szCs w:val="24"/>
+        </w:rPr>
+        <w:t>3</w:t>
+      </w:r>
+      <w:r>
+        <w:rPr>
+          <w:rFonts w:eastAsia="Arial" w:cs="Times New Roman"/>
+          <w:szCs w:val="24"/>
+        </w:rPr>
+        <w:t xml:space="preserve">, </w:t>
+      </w:r>
+      <w:r>
+        <w:rPr>
+          <w:rFonts w:eastAsia="Arial" w:cs="Times New Roman"/>
+          <w:szCs w:val="24"/>
+        </w:rPr>
+        <w:t>255</w:t>
+      </w:r>
+      <w:r>
+        <w:rPr>
+          <w:rFonts w:eastAsia="Arial" w:cs="Times New Roman"/>
+          <w:szCs w:val="24"/>
+        </w:rPr>
+        <w:t xml:space="preserve">) = </w:t>
+      </w:r>
+      <w:r>
+        <w:rPr>
+          <w:rFonts w:eastAsia="Arial" w:cs="Times New Roman"/>
+          <w:szCs w:val="24"/>
+        </w:rPr>
+        <w:t>766.58</w:t>
       </w:r>
       <w:r>
         <w:rPr>
@@ -1817,7 +1643,7 @@
           <w:iCs/>
           <w:szCs w:val="24"/>
         </w:rPr>
-        <w:t>d</w:t>
+        <w:t>MSE</w:t>
       </w:r>
       <w:r>
         <w:rPr>
@@ -1831,28 +1657,14 @@
           <w:rFonts w:eastAsia="Arial" w:cs="Times New Roman"/>
           <w:szCs w:val="24"/>
         </w:rPr>
-        <w:t>XX</w:t>
-      </w:r>
-      <w:r>
-        <w:rPr>
-          <w:rFonts w:eastAsia="Arial" w:cs="Times New Roman"/>
-          <w:szCs w:val="24"/>
-        </w:rPr>
-        <w:t xml:space="preserve">. Critically, a significant </w:t>
-      </w:r>
-      <w:r>
-        <w:rPr>
-          <w:rFonts w:eastAsia="Arial" w:cs="Times New Roman"/>
-          <w:szCs w:val="24"/>
-        </w:rPr>
-        <w:t xml:space="preserve">three-way interaction </w:t>
-      </w:r>
-      <w:r>
-        <w:rPr>
-          <w:rFonts w:eastAsia="Arial" w:cs="Times New Roman"/>
-          <w:szCs w:val="24"/>
-        </w:rPr>
-        <w:t xml:space="preserve">was also found, </w:t>
+        <w:t>107.66,</w:t>
+      </w:r>
+      <w:r>
+        <w:rPr>
+          <w:rFonts w:eastAsia="Arial" w:cs="Times New Roman"/>
+          <w:szCs w:val="24"/>
+        </w:rPr>
+        <w:t xml:space="preserve"> </w:t>
       </w:r>
       <w:r>
         <w:rPr>
@@ -1861,12 +1673,58 @@
           <w:iCs/>
           <w:szCs w:val="24"/>
         </w:rPr>
-        <w:t>F</w:t>
-      </w:r>
-      <w:r>
-        <w:rPr>
-          <w:rFonts w:eastAsia="Arial" w:cs="Times New Roman"/>
-          <w:szCs w:val="24"/>
+        <w:t>η</w:t>
+      </w:r>
+      <w:r>
+        <w:rPr>
+          <w:rFonts w:eastAsia="Arial" w:cs="Times New Roman"/>
+          <w:szCs w:val="24"/>
+          <w:vertAlign w:val="subscript"/>
+        </w:rPr>
+        <w:t>p</w:t>
+      </w:r>
+      <w:r>
+        <w:rPr>
+          <w:rFonts w:eastAsia="Arial" w:cs="Times New Roman"/>
+          <w:szCs w:val="24"/>
+          <w:vertAlign w:val="superscript"/>
+        </w:rPr>
+        <w:t>2</w:t>
+      </w:r>
+      <w:r>
+        <w:rPr>
+          <w:rFonts w:eastAsia="Arial" w:cs="Times New Roman"/>
+          <w:szCs w:val="24"/>
+        </w:rPr>
+        <w:t xml:space="preserve"> = </w:t>
+      </w:r>
+      <w:r>
+        <w:rPr>
+          <w:rFonts w:eastAsia="Arial" w:cs="Times New Roman"/>
+          <w:szCs w:val="24"/>
+        </w:rPr>
+        <w:t>0.582</w:t>
+      </w:r>
+      <w:r>
+        <w:rPr>
+          <w:rFonts w:eastAsia="Arial" w:cs="Times New Roman"/>
+          <w:szCs w:val="24"/>
+        </w:rPr>
+        <w:t xml:space="preserve">, </w:t>
+      </w:r>
+      <w:bookmarkStart w:id="4" w:name="_Hlk34143566"/>
+      <w:r>
+        <w:rPr>
+          <w:rFonts w:eastAsia="Arial" w:cs="Times New Roman"/>
+          <w:szCs w:val="24"/>
+        </w:rPr>
+        <w:t xml:space="preserve">in which JOL ratings/recall rates were greatest for symmetrical pairs </w:t>
+      </w:r>
+      <w:r>
+        <w:rPr>
+          <w:rFonts w:eastAsia="Arial" w:cs="Times New Roman"/>
+          <w:szCs w:val="24"/>
+          <w:highlight w:val="yellow"/>
         </w:rPr>
         <w:t>(</w:t>
       </w:r>
@@ -1874,8 +1732,135 @@
         <w:rPr>
           <w:rFonts w:eastAsia="Arial" w:cs="Times New Roman"/>
           <w:szCs w:val="24"/>
-        </w:rPr>
-        <w:t>X</w:t>
+          <w:highlight w:val="yellow"/>
+        </w:rPr>
+        <w:t>74.22</w:t>
+      </w:r>
+      <w:r>
+        <w:rPr>
+          <w:rFonts w:eastAsia="Arial" w:cs="Times New Roman"/>
+          <w:szCs w:val="24"/>
+          <w:highlight w:val="yellow"/>
+        </w:rPr>
+        <w:t>), followed by forward pairs (</w:t>
+      </w:r>
+      <w:r>
+        <w:rPr>
+          <w:rFonts w:eastAsia="Arial" w:cs="Times New Roman"/>
+          <w:szCs w:val="24"/>
+          <w:highlight w:val="yellow"/>
+        </w:rPr>
+        <w:t>72.29</w:t>
+      </w:r>
+      <w:r>
+        <w:rPr>
+          <w:rFonts w:eastAsia="Arial" w:cs="Times New Roman"/>
+          <w:szCs w:val="24"/>
+          <w:highlight w:val="yellow"/>
+        </w:rPr>
+        <w:t>)</w:t>
+      </w:r>
+      <w:r>
+        <w:rPr>
+          <w:rFonts w:eastAsia="Arial" w:cs="Times New Roman"/>
+          <w:szCs w:val="24"/>
+          <w:highlight w:val="yellow"/>
+        </w:rPr>
+        <w:t xml:space="preserve"> backward pairs (</w:t>
+      </w:r>
+      <w:r>
+        <w:rPr>
+          <w:rFonts w:eastAsia="Arial" w:cs="Times New Roman"/>
+          <w:szCs w:val="24"/>
+          <w:highlight w:val="yellow"/>
+        </w:rPr>
+        <w:t>59.60</w:t>
+      </w:r>
+      <w:r>
+        <w:rPr>
+          <w:rFonts w:eastAsia="Arial" w:cs="Times New Roman"/>
+          <w:szCs w:val="24"/>
+          <w:highlight w:val="yellow"/>
+        </w:rPr>
+        <w:t>), and unrelated pairs (</w:t>
+      </w:r>
+      <w:r>
+        <w:rPr>
+          <w:rFonts w:eastAsia="Arial" w:cs="Times New Roman"/>
+          <w:szCs w:val="24"/>
+          <w:highlight w:val="yellow"/>
+        </w:rPr>
+        <w:t>27.55</w:t>
+      </w:r>
+      <w:r>
+        <w:rPr>
+          <w:rFonts w:eastAsia="Arial" w:cs="Times New Roman"/>
+          <w:szCs w:val="24"/>
+          <w:highlight w:val="yellow"/>
+        </w:rPr>
+        <w:t>).</w:t>
+      </w:r>
+      <w:r>
+        <w:rPr>
+          <w:rFonts w:eastAsia="Arial" w:cs="Times New Roman"/>
+          <w:szCs w:val="24"/>
+        </w:rPr>
+        <w:t xml:space="preserve"> </w:t>
+      </w:r>
+      <w:bookmarkEnd w:id="4"/>
+      <w:r>
+        <w:rPr>
+          <w:rFonts w:eastAsia="Arial" w:cs="Times New Roman"/>
+          <w:szCs w:val="24"/>
+        </w:rPr>
+        <w:t xml:space="preserve">All comparisons across pair types differed statistically, </w:t>
+      </w:r>
+      <w:proofErr w:type="spellStart"/>
+      <w:r>
+        <w:rPr>
+          <w:rFonts w:eastAsia="Arial" w:cs="Times New Roman"/>
+          <w:i/>
+          <w:szCs w:val="24"/>
+        </w:rPr>
+        <w:t>t</w:t>
+      </w:r>
+      <w:r>
+        <w:rPr>
+          <w:rFonts w:eastAsia="Arial" w:cs="Times New Roman"/>
+          <w:szCs w:val="24"/>
+        </w:rPr>
+        <w:t>s</w:t>
+      </w:r>
+      <w:proofErr w:type="spellEnd"/>
+      <w:r>
+        <w:rPr>
+          <w:rFonts w:eastAsia="Arial" w:cs="Times New Roman"/>
+          <w:szCs w:val="24"/>
+        </w:rPr>
+        <w:t xml:space="preserve"> </w:t>
+      </w:r>
+      <w:bookmarkStart w:id="5" w:name="_Hlk9617943"/>
+      <w:r>
+        <w:rPr>
+          <w:rFonts w:ascii="Cambria Math" w:eastAsia="Arial" w:hAnsi="Cambria Math" w:cs="Times New Roman"/>
+          <w:szCs w:val="24"/>
+        </w:rPr>
+        <w:t>≥</w:t>
+      </w:r>
+      <w:bookmarkEnd w:id="5"/>
+      <w:r>
+        <w:rPr>
+          <w:rFonts w:eastAsia="Arial" w:cs="Times New Roman"/>
+          <w:szCs w:val="24"/>
+        </w:rPr>
+        <w:t xml:space="preserve"> </w:t>
+      </w:r>
+      <w:r>
+        <w:rPr>
+          <w:rFonts w:eastAsia="Arial" w:cs="Times New Roman"/>
+          <w:szCs w:val="24"/>
+        </w:rPr>
+        <w:t>XX</w:t>
       </w:r>
       <w:r>
         <w:rPr>
@@ -1887,6 +1872,37 @@
       <w:r>
         <w:rPr>
           <w:rFonts w:eastAsia="Arial" w:cs="Times New Roman"/>
+          <w:i/>
+          <w:szCs w:val="24"/>
+        </w:rPr>
+        <w:t>d</w:t>
+      </w:r>
+      <w:r>
+        <w:rPr>
+          <w:rFonts w:eastAsia="Arial" w:cs="Times New Roman"/>
+          <w:szCs w:val="24"/>
+        </w:rPr>
+        <w:t xml:space="preserve">s </w:t>
+      </w:r>
+      <w:bookmarkStart w:id="6" w:name="_Hlk9618293"/>
+      <w:r>
+        <w:rPr>
+          <w:rFonts w:eastAsia="Arial" w:cs="Times New Roman"/>
+          <w:szCs w:val="24"/>
+        </w:rPr>
+        <w:t>≥</w:t>
+      </w:r>
+      <w:bookmarkEnd w:id="6"/>
+      <w:r>
+        <w:rPr>
+          <w:rFonts w:eastAsia="Arial" w:cs="Times New Roman"/>
+          <w:szCs w:val="24"/>
+        </w:rPr>
+        <w:t xml:space="preserve"> </w:t>
+      </w:r>
+      <w:r>
+        <w:rPr>
+          <w:rFonts w:eastAsia="Arial" w:cs="Times New Roman"/>
           <w:szCs w:val="24"/>
         </w:rPr>
         <w:t>XX</w:t>
@@ -1896,7 +1912,47 @@
           <w:rFonts w:eastAsia="Arial" w:cs="Times New Roman"/>
           <w:szCs w:val="24"/>
         </w:rPr>
-        <w:t xml:space="preserve">) = </w:t>
+        <w:t xml:space="preserve">, except for symmetrical and forward pairs, which was marginal, </w:t>
+      </w:r>
+      <w:bookmarkStart w:id="7" w:name="_Hlk9610017"/>
+      <w:r>
+        <w:rPr>
+          <w:rFonts w:eastAsia="Arial" w:cs="Times New Roman"/>
+          <w:i/>
+          <w:szCs w:val="24"/>
+        </w:rPr>
+        <w:t>t</w:t>
+      </w:r>
+      <w:r>
+        <w:rPr>
+          <w:rFonts w:eastAsia="Arial" w:cs="Times New Roman"/>
+          <w:iCs/>
+          <w:szCs w:val="24"/>
+        </w:rPr>
+        <w:t>(</w:t>
+      </w:r>
+      <w:r>
+        <w:rPr>
+          <w:rFonts w:eastAsia="Arial" w:cs="Times New Roman"/>
+          <w:iCs/>
+          <w:szCs w:val="24"/>
+        </w:rPr>
+        <w:t>XX</w:t>
+      </w:r>
+      <w:r>
+        <w:rPr>
+          <w:rFonts w:eastAsia="Arial" w:cs="Times New Roman"/>
+          <w:iCs/>
+          <w:szCs w:val="24"/>
+        </w:rPr>
+        <w:t>)</w:t>
+      </w:r>
+      <w:r>
+        <w:rPr>
+          <w:rFonts w:eastAsia="Arial" w:cs="Times New Roman"/>
+          <w:szCs w:val="24"/>
+        </w:rPr>
+        <w:t xml:space="preserve"> = </w:t>
       </w:r>
       <w:r>
         <w:rPr>
@@ -1919,14 +1975,14 @@
           <w:iCs/>
           <w:szCs w:val="24"/>
         </w:rPr>
-        <w:t>MSE</w:t>
-      </w:r>
-      <w:r>
-        <w:rPr>
-          <w:rFonts w:eastAsia="Arial" w:cs="Times New Roman"/>
-          <w:szCs w:val="24"/>
-        </w:rPr>
-        <w:t xml:space="preserve"> = </w:t>
+        <w:t xml:space="preserve">SEM </w:t>
+      </w:r>
+      <w:r>
+        <w:rPr>
+          <w:rFonts w:eastAsia="Arial" w:cs="Times New Roman"/>
+          <w:szCs w:val="24"/>
+        </w:rPr>
+        <w:t xml:space="preserve">= </w:t>
       </w:r>
       <w:r>
         <w:rPr>
@@ -1949,31 +2005,16 @@
           <w:iCs/>
           <w:szCs w:val="24"/>
         </w:rPr>
-        <w:t>η</w:t>
-      </w:r>
-      <w:r>
-        <w:rPr>
-          <w:rFonts w:eastAsia="Arial" w:cs="Times New Roman"/>
-          <w:szCs w:val="24"/>
-          <w:vertAlign w:val="subscript"/>
-        </w:rPr>
         <w:t>p</w:t>
       </w:r>
       <w:r>
         <w:rPr>
           <w:rFonts w:eastAsia="Arial" w:cs="Times New Roman"/>
           <w:szCs w:val="24"/>
-          <w:vertAlign w:val="superscript"/>
-        </w:rPr>
-        <w:t>2</w:t>
-      </w:r>
-      <w:r>
-        <w:rPr>
-          <w:rFonts w:eastAsia="Arial" w:cs="Times New Roman"/>
-          <w:szCs w:val="24"/>
         </w:rPr>
         <w:t xml:space="preserve"> = </w:t>
       </w:r>
+      <w:bookmarkEnd w:id="7"/>
       <w:r>
         <w:rPr>
           <w:rFonts w:eastAsia="Arial" w:cs="Times New Roman"/>
@@ -1986,15 +2027,7 @@
           <w:rFonts w:eastAsia="Arial" w:cs="Times New Roman"/>
           <w:szCs w:val="24"/>
         </w:rPr>
-        <w:t>. Follow-</w:t>
-      </w:r>
-      <w:r>
-        <w:rPr>
-          <w:rFonts w:eastAsia="Arial" w:cs="Times New Roman"/>
-          <w:szCs w:val="24"/>
-        </w:rPr>
-        <w:lastRenderedPageBreak/>
-        <w:t xml:space="preserve">up </w:t>
+        <w:t xml:space="preserve">, </w:t>
       </w:r>
       <w:r>
         <w:rPr>
@@ -2003,14 +2036,14 @@
           <w:iCs/>
           <w:szCs w:val="24"/>
         </w:rPr>
-        <w:t>t</w:t>
-      </w:r>
-      <w:r>
-        <w:rPr>
-          <w:rFonts w:eastAsia="Arial" w:cs="Times New Roman"/>
-          <w:szCs w:val="24"/>
-        </w:rPr>
-        <w:t>-tests confirmed a robust illusion of competence for backward pairs in which JOLs exceeded later recall accuracy (</w:t>
+        <w:t>d</w:t>
+      </w:r>
+      <w:r>
+        <w:rPr>
+          <w:rFonts w:eastAsia="Arial" w:cs="Times New Roman"/>
+          <w:szCs w:val="24"/>
+        </w:rPr>
+        <w:t xml:space="preserve"> = </w:t>
       </w:r>
       <w:r>
         <w:rPr>
@@ -2024,22 +2057,23 @@
           <w:rFonts w:eastAsia="Arial" w:cs="Times New Roman"/>
           <w:szCs w:val="24"/>
         </w:rPr>
-        <w:t xml:space="preserve"> vs. </w:t>
-      </w:r>
-      <w:r>
-        <w:rPr>
-          <w:rFonts w:eastAsia="Arial" w:cs="Times New Roman"/>
-          <w:szCs w:val="24"/>
-        </w:rPr>
-        <w:t>XX</w:t>
-      </w:r>
-      <w:r>
-        <w:rPr>
-          <w:rFonts w:eastAsia="Arial" w:cs="Times New Roman"/>
-          <w:szCs w:val="24"/>
-        </w:rPr>
-        <w:t xml:space="preserve">), </w:t>
-      </w:r>
+        <w:t xml:space="preserve">. Critically, a significant </w:t>
+      </w:r>
+      <w:r>
+        <w:rPr>
+          <w:rFonts w:eastAsia="Arial" w:cs="Times New Roman"/>
+          <w:szCs w:val="24"/>
+        </w:rPr>
+        <w:t xml:space="preserve">three-way interaction </w:t>
+      </w:r>
+      <w:r>
+        <w:rPr>
+          <w:rFonts w:eastAsia="Arial" w:cs="Times New Roman"/>
+          <w:szCs w:val="24"/>
+        </w:rPr>
+        <w:t xml:space="preserve">was also found, </w:t>
+      </w:r>
+      <w:proofErr w:type="gramStart"/>
       <w:r>
         <w:rPr>
           <w:rFonts w:eastAsia="Arial" w:cs="Times New Roman"/>
@@ -2047,7 +2081,7 @@
           <w:iCs/>
           <w:szCs w:val="24"/>
         </w:rPr>
-        <w:t>t</w:t>
+        <w:t>F</w:t>
       </w:r>
       <w:r>
         <w:rPr>
@@ -2056,12 +2090,27 @@
         </w:rPr>
         <w:t>(</w:t>
       </w:r>
-      <w:r>
-        <w:rPr>
-          <w:rFonts w:eastAsia="Arial" w:cs="Times New Roman"/>
-          <w:szCs w:val="24"/>
-        </w:rPr>
-        <w:t>XX</w:t>
+      <w:proofErr w:type="gramEnd"/>
+      <w:r>
+        <w:rPr>
+          <w:rFonts w:eastAsia="Arial" w:cs="Times New Roman"/>
+          <w:szCs w:val="24"/>
+        </w:rPr>
+        <w:t>6</w:t>
+      </w:r>
+      <w:r>
+        <w:rPr>
+          <w:rFonts w:eastAsia="Arial" w:cs="Times New Roman"/>
+          <w:szCs w:val="24"/>
+        </w:rPr>
+        <w:t xml:space="preserve">, </w:t>
+      </w:r>
+      <w:r>
+        <w:rPr>
+          <w:rFonts w:eastAsia="Arial" w:cs="Times New Roman"/>
+          <w:szCs w:val="24"/>
+        </w:rPr>
+        <w:t>255</w:t>
       </w:r>
       <w:r>
         <w:rPr>
@@ -2075,7 +2124,7 @@
           <w:rFonts w:eastAsia="Arial" w:cs="Times New Roman"/>
           <w:szCs w:val="24"/>
         </w:rPr>
-        <w:t>XX</w:t>
+        <w:t>15.56</w:t>
       </w:r>
       <w:r>
         <w:rPr>
@@ -2091,7 +2140,7 @@
           <w:iCs/>
           <w:szCs w:val="24"/>
         </w:rPr>
-        <w:t>SEM</w:t>
+        <w:t>MSE</w:t>
       </w:r>
       <w:r>
         <w:rPr>
@@ -2105,7 +2154,7 @@
           <w:rFonts w:eastAsia="Arial" w:cs="Times New Roman"/>
           <w:szCs w:val="24"/>
         </w:rPr>
-        <w:t>XX</w:t>
+        <w:t>87.42</w:t>
       </w:r>
       <w:r>
         <w:rPr>
@@ -2121,7 +2170,23 @@
           <w:iCs/>
           <w:szCs w:val="24"/>
         </w:rPr>
-        <w:t>d</w:t>
+        <w:t>η</w:t>
+      </w:r>
+      <w:r>
+        <w:rPr>
+          <w:rFonts w:eastAsia="Arial" w:cs="Times New Roman"/>
+          <w:szCs w:val="24"/>
+          <w:vertAlign w:val="subscript"/>
+        </w:rPr>
+        <w:t>p</w:t>
+      </w:r>
+      <w:r>
+        <w:rPr>
+          <w:rFonts w:eastAsia="Arial" w:cs="Times New Roman"/>
+          <w:szCs w:val="24"/>
+          <w:vertAlign w:val="superscript"/>
+        </w:rPr>
+        <w:t>2</w:t>
       </w:r>
       <w:r>
         <w:rPr>
@@ -2135,42 +2200,40 @@
           <w:rFonts w:eastAsia="Arial" w:cs="Times New Roman"/>
           <w:szCs w:val="24"/>
         </w:rPr>
-        <w:t>XX</w:t>
-      </w:r>
-      <w:r>
-        <w:rPr>
-          <w:rFonts w:eastAsia="Arial" w:cs="Times New Roman"/>
-          <w:szCs w:val="24"/>
-        </w:rPr>
-        <w:t>. An illusion of competence was also found for symmetrical pairs (</w:t>
-      </w:r>
-      <w:r>
-        <w:rPr>
-          <w:rFonts w:eastAsia="Arial" w:cs="Times New Roman"/>
-          <w:szCs w:val="24"/>
-        </w:rPr>
-        <w:t>XX</w:t>
-      </w:r>
-      <w:r>
-        <w:rPr>
-          <w:rFonts w:eastAsia="Arial" w:cs="Times New Roman"/>
-          <w:szCs w:val="24"/>
-        </w:rPr>
-        <w:t xml:space="preserve"> vs. </w:t>
-      </w:r>
-      <w:r>
-        <w:rPr>
-          <w:rFonts w:eastAsia="Arial" w:cs="Times New Roman"/>
-          <w:szCs w:val="24"/>
-        </w:rPr>
-        <w:t>XX</w:t>
-      </w:r>
-      <w:r>
-        <w:rPr>
-          <w:rFonts w:eastAsia="Arial" w:cs="Times New Roman"/>
-          <w:szCs w:val="24"/>
-        </w:rPr>
-        <w:t xml:space="preserve">), </w:t>
+        <w:t>.044</w:t>
+      </w:r>
+      <w:r>
+        <w:rPr>
+          <w:rFonts w:eastAsia="Arial" w:cs="Times New Roman"/>
+          <w:szCs w:val="24"/>
+        </w:rPr>
+        <w:t xml:space="preserve">. </w:t>
+      </w:r>
+    </w:p>
+    <w:p>
+      <w:pPr>
+        <w:spacing w:after="160"/>
+        <w:ind w:firstLine="720"/>
+        <w:contextualSpacing/>
+        <w:rPr>
+          <w:rFonts w:eastAsia="Arial" w:cs="Times New Roman"/>
+          <w:szCs w:val="24"/>
+        </w:rPr>
+      </w:pPr>
+      <w:r>
+        <w:rPr>
+          <w:rFonts w:eastAsia="Arial" w:cs="Times New Roman"/>
+          <w:szCs w:val="24"/>
+        </w:rPr>
+        <w:lastRenderedPageBreak/>
+        <w:t>Starting with the Read condition, f</w:t>
+      </w:r>
+      <w:r>
+        <w:rPr>
+          <w:rFonts w:eastAsia="Arial" w:cs="Times New Roman"/>
+          <w:szCs w:val="24"/>
+        </w:rPr>
+        <w:t xml:space="preserve">ollow-up </w:t>
       </w:r>
       <w:r>
         <w:rPr>
@@ -2186,63 +2249,89 @@
           <w:rFonts w:eastAsia="Arial" w:cs="Times New Roman"/>
           <w:szCs w:val="24"/>
         </w:rPr>
-        <w:t>(</w:t>
-      </w:r>
-      <w:r>
-        <w:rPr>
-          <w:rFonts w:eastAsia="Arial" w:cs="Times New Roman"/>
-          <w:szCs w:val="24"/>
-        </w:rPr>
-        <w:t>XX</w:t>
-      </w:r>
-      <w:r>
-        <w:rPr>
-          <w:rFonts w:eastAsia="Arial" w:cs="Times New Roman"/>
-          <w:szCs w:val="24"/>
-        </w:rPr>
-        <w:t xml:space="preserve">) = </w:t>
-      </w:r>
-      <w:r>
-        <w:rPr>
-          <w:rFonts w:eastAsia="Arial" w:cs="Times New Roman"/>
-          <w:szCs w:val="24"/>
-        </w:rPr>
-        <w:t>XX</w:t>
-      </w:r>
-      <w:r>
-        <w:rPr>
-          <w:rFonts w:eastAsia="Arial" w:cs="Times New Roman"/>
-          <w:szCs w:val="24"/>
-        </w:rPr>
-        <w:t xml:space="preserve">, </w:t>
-      </w:r>
+        <w:t>-tests confirmed a robust illusion of competence for backward pairs in which JOLs exceeded later recall accuracy (</w:t>
+      </w:r>
+      <w:r>
+        <w:rPr>
+          <w:rFonts w:eastAsia="Arial" w:cs="Times New Roman"/>
+          <w:szCs w:val="24"/>
+          <w:highlight w:val="yellow"/>
+        </w:rPr>
+        <w:t>57.22</w:t>
+      </w:r>
+      <w:r>
+        <w:rPr>
+          <w:rFonts w:eastAsia="Arial" w:cs="Times New Roman"/>
+          <w:szCs w:val="24"/>
+          <w:highlight w:val="yellow"/>
+        </w:rPr>
+        <w:t xml:space="preserve"> vs. </w:t>
+      </w:r>
+      <w:r>
+        <w:rPr>
+          <w:rFonts w:eastAsia="Arial" w:cs="Times New Roman"/>
+          <w:szCs w:val="24"/>
+          <w:highlight w:val="yellow"/>
+        </w:rPr>
+        <w:t>37.68</w:t>
+      </w:r>
+      <w:r>
+        <w:rPr>
+          <w:rFonts w:eastAsia="Arial" w:cs="Times New Roman"/>
+          <w:szCs w:val="24"/>
+          <w:highlight w:val="yellow"/>
+        </w:rPr>
+        <w:t xml:space="preserve">), </w:t>
+      </w:r>
+      <w:proofErr w:type="gramStart"/>
       <w:r>
         <w:rPr>
           <w:rFonts w:eastAsia="Arial" w:cs="Times New Roman"/>
           <w:i/>
           <w:iCs/>
           <w:szCs w:val="24"/>
-        </w:rPr>
-        <w:t>SEM</w:t>
-      </w:r>
-      <w:r>
-        <w:rPr>
-          <w:rFonts w:eastAsia="Arial" w:cs="Times New Roman"/>
-          <w:szCs w:val="24"/>
-        </w:rPr>
-        <w:t xml:space="preserve"> = </w:t>
-      </w:r>
-      <w:r>
-        <w:rPr>
-          <w:rFonts w:eastAsia="Arial" w:cs="Times New Roman"/>
-          <w:szCs w:val="24"/>
-        </w:rPr>
-        <w:t>XX</w:t>
-      </w:r>
-      <w:r>
-        <w:rPr>
-          <w:rFonts w:eastAsia="Arial" w:cs="Times New Roman"/>
-          <w:szCs w:val="24"/>
+          <w:highlight w:val="yellow"/>
+        </w:rPr>
+        <w:t>t</w:t>
+      </w:r>
+      <w:r>
+        <w:rPr>
+          <w:rFonts w:eastAsia="Arial" w:cs="Times New Roman"/>
+          <w:szCs w:val="24"/>
+          <w:highlight w:val="yellow"/>
+        </w:rPr>
+        <w:t>(</w:t>
+      </w:r>
+      <w:proofErr w:type="gramEnd"/>
+      <w:r>
+        <w:rPr>
+          <w:rFonts w:eastAsia="Arial" w:cs="Times New Roman"/>
+          <w:szCs w:val="24"/>
+          <w:highlight w:val="yellow"/>
+        </w:rPr>
+        <w:t>48</w:t>
+      </w:r>
+      <w:r>
+        <w:rPr>
+          <w:rFonts w:eastAsia="Arial" w:cs="Times New Roman"/>
+          <w:szCs w:val="24"/>
+          <w:highlight w:val="yellow"/>
+        </w:rPr>
+        <w:t xml:space="preserve">) = </w:t>
+      </w:r>
+      <w:r>
+        <w:rPr>
+          <w:rFonts w:eastAsia="Arial" w:cs="Times New Roman"/>
+          <w:szCs w:val="24"/>
+          <w:highlight w:val="yellow"/>
+        </w:rPr>
+        <w:t>3.64</w:t>
+      </w:r>
+      <w:r>
+        <w:rPr>
+          <w:rFonts w:eastAsia="Arial" w:cs="Times New Roman"/>
+          <w:szCs w:val="24"/>
+          <w:highlight w:val="yellow"/>
         </w:rPr>
         <w:t xml:space="preserve">, </w:t>
       </w:r>
@@ -2252,13 +2341,15 @@
           <w:i/>
           <w:iCs/>
           <w:szCs w:val="24"/>
-        </w:rPr>
-        <w:t>d</w:t>
-      </w:r>
-      <w:r>
-        <w:rPr>
-          <w:rFonts w:eastAsia="Arial" w:cs="Times New Roman"/>
-          <w:szCs w:val="24"/>
+          <w:highlight w:val="yellow"/>
+        </w:rPr>
+        <w:t>SEM</w:t>
+      </w:r>
+      <w:r>
+        <w:rPr>
+          <w:rFonts w:eastAsia="Arial" w:cs="Times New Roman"/>
+          <w:szCs w:val="24"/>
+          <w:highlight w:val="yellow"/>
         </w:rPr>
         <w:t xml:space="preserve"> = </w:t>
       </w:r>
@@ -2266,43 +2357,17 @@
         <w:rPr>
           <w:rFonts w:eastAsia="Arial" w:cs="Times New Roman"/>
           <w:szCs w:val="24"/>
-        </w:rPr>
-        <w:t>XX</w:t>
-      </w:r>
-      <w:r>
-        <w:rPr>
-          <w:rFonts w:eastAsia="Arial" w:cs="Times New Roman"/>
-          <w:szCs w:val="24"/>
-        </w:rPr>
-        <w:t>, and unrelated pairs (</w:t>
-      </w:r>
-      <w:r>
-        <w:rPr>
-          <w:rFonts w:eastAsia="Arial" w:cs="Times New Roman"/>
-          <w:szCs w:val="24"/>
-        </w:rPr>
-        <w:t>XX</w:t>
-      </w:r>
-      <w:r>
-        <w:rPr>
-          <w:rFonts w:eastAsia="Arial" w:cs="Times New Roman"/>
-          <w:szCs w:val="24"/>
-        </w:rPr>
-        <w:t xml:space="preserve"> vs. </w:t>
-      </w:r>
-      <w:r>
-        <w:rPr>
-          <w:rFonts w:eastAsia="Arial" w:cs="Times New Roman"/>
-          <w:szCs w:val="24"/>
-        </w:rPr>
-        <w:t>XX</w:t>
-      </w:r>
-      <w:r>
-        <w:rPr>
-          <w:rFonts w:eastAsia="Arial" w:cs="Times New Roman"/>
-          <w:szCs w:val="24"/>
-        </w:rPr>
-        <w:t xml:space="preserve">), </w:t>
+          <w:highlight w:val="yellow"/>
+        </w:rPr>
+        <w:t>5.51</w:t>
+      </w:r>
+      <w:r>
+        <w:rPr>
+          <w:rFonts w:eastAsia="Arial" w:cs="Times New Roman"/>
+          <w:szCs w:val="24"/>
+          <w:highlight w:val="yellow"/>
+        </w:rPr>
+        <w:t xml:space="preserve">, </w:t>
       </w:r>
       <w:r>
         <w:rPr>
@@ -2310,20 +2375,23 @@
           <w:i/>
           <w:iCs/>
           <w:szCs w:val="24"/>
-        </w:rPr>
-        <w:t>t</w:t>
-      </w:r>
-      <w:r>
-        <w:rPr>
-          <w:rFonts w:eastAsia="Arial" w:cs="Times New Roman"/>
-          <w:szCs w:val="24"/>
-        </w:rPr>
-        <w:t>(</w:t>
-      </w:r>
-      <w:r>
-        <w:rPr>
-          <w:rFonts w:eastAsia="Arial" w:cs="Times New Roman"/>
-          <w:szCs w:val="24"/>
+          <w:highlight w:val="yellow"/>
+        </w:rPr>
+        <w:t>d</w:t>
+      </w:r>
+      <w:r>
+        <w:rPr>
+          <w:rFonts w:eastAsia="Arial" w:cs="Times New Roman"/>
+          <w:szCs w:val="24"/>
+          <w:highlight w:val="yellow"/>
+        </w:rPr>
+        <w:t xml:space="preserve"> = </w:t>
+      </w:r>
+      <w:r>
+        <w:rPr>
+          <w:rFonts w:eastAsia="Arial" w:cs="Times New Roman"/>
+          <w:szCs w:val="24"/>
+          <w:highlight w:val="yellow"/>
         </w:rPr>
         <w:t>XX</w:t>
       </w:r>
@@ -2331,8 +2399,18 @@
         <w:rPr>
           <w:rFonts w:eastAsia="Arial" w:cs="Times New Roman"/>
           <w:szCs w:val="24"/>
-        </w:rPr>
-        <w:t xml:space="preserve">) = </w:t>
+          <w:highlight w:val="yellow"/>
+        </w:rPr>
+        <w:t>. An</w:t>
+      </w:r>
+      <w:bookmarkStart w:id="8" w:name="_GoBack"/>
+      <w:bookmarkEnd w:id="8"/>
+      <w:r>
+        <w:rPr>
+          <w:rFonts w:eastAsia="Arial" w:cs="Times New Roman"/>
+          <w:szCs w:val="24"/>
+        </w:rPr>
+        <w:t xml:space="preserve"> illusion of competence was also found for symmetrical pairs (</w:t>
       </w:r>
       <w:r>
         <w:rPr>
@@ -2346,7 +2424,21 @@
           <w:rFonts w:eastAsia="Arial" w:cs="Times New Roman"/>
           <w:szCs w:val="24"/>
         </w:rPr>
-        <w:t xml:space="preserve">, </w:t>
+        <w:t xml:space="preserve"> vs. </w:t>
+      </w:r>
+      <w:r>
+        <w:rPr>
+          <w:rFonts w:eastAsia="Arial" w:cs="Times New Roman"/>
+          <w:szCs w:val="24"/>
+        </w:rPr>
+        <w:t>XX</w:t>
+      </w:r>
+      <w:r>
+        <w:rPr>
+          <w:rFonts w:eastAsia="Arial" w:cs="Times New Roman"/>
+          <w:szCs w:val="24"/>
+        </w:rPr>
+        <w:t xml:space="preserve">), </w:t>
       </w:r>
       <w:r>
         <w:rPr>
@@ -2355,14 +2447,28 @@
           <w:iCs/>
           <w:szCs w:val="24"/>
         </w:rPr>
-        <w:t>SEM</w:t>
-      </w:r>
-      <w:r>
-        <w:rPr>
-          <w:rFonts w:eastAsia="Arial" w:cs="Times New Roman"/>
-          <w:szCs w:val="24"/>
-        </w:rPr>
-        <w:t xml:space="preserve"> = </w:t>
+        <w:t>t</w:t>
+      </w:r>
+      <w:r>
+        <w:rPr>
+          <w:rFonts w:eastAsia="Arial" w:cs="Times New Roman"/>
+          <w:szCs w:val="24"/>
+        </w:rPr>
+        <w:t>(</w:t>
+      </w:r>
+      <w:r>
+        <w:rPr>
+          <w:rFonts w:eastAsia="Arial" w:cs="Times New Roman"/>
+          <w:szCs w:val="24"/>
+        </w:rPr>
+        <w:t>XX</w:t>
+      </w:r>
+      <w:r>
+        <w:rPr>
+          <w:rFonts w:eastAsia="Arial" w:cs="Times New Roman"/>
+          <w:szCs w:val="24"/>
+        </w:rPr>
+        <w:t xml:space="preserve">) = </w:t>
       </w:r>
       <w:r>
         <w:rPr>
@@ -2385,7 +2491,7 @@
           <w:iCs/>
           <w:szCs w:val="24"/>
         </w:rPr>
-        <w:t>d</w:t>
+        <w:t>SEM</w:t>
       </w:r>
       <w:r>
         <w:rPr>
@@ -2406,35 +2512,7 @@
           <w:rFonts w:eastAsia="Arial" w:cs="Times New Roman"/>
           <w:szCs w:val="24"/>
         </w:rPr>
-        <w:t>, though at a lesser magnitude. For forward pairs however, JOL ratings did not differ from later recall (</w:t>
-      </w:r>
-      <w:r>
-        <w:rPr>
-          <w:rFonts w:eastAsia="Arial" w:cs="Times New Roman"/>
-          <w:szCs w:val="24"/>
-        </w:rPr>
-        <w:t>XX</w:t>
-      </w:r>
-      <w:r>
-        <w:rPr>
-          <w:rFonts w:eastAsia="Arial" w:cs="Times New Roman"/>
-          <w:szCs w:val="24"/>
-        </w:rPr>
-        <w:t xml:space="preserve"> vs. </w:t>
-      </w:r>
-      <w:r>
-        <w:rPr>
-          <w:rFonts w:eastAsia="Arial" w:cs="Times New Roman"/>
-          <w:szCs w:val="24"/>
-        </w:rPr>
-        <w:t>XX</w:t>
-      </w:r>
-      <w:r>
-        <w:rPr>
-          <w:rFonts w:eastAsia="Arial" w:cs="Times New Roman"/>
-          <w:szCs w:val="24"/>
-        </w:rPr>
-        <w:t xml:space="preserve">), </w:t>
+        <w:t xml:space="preserve">, </w:t>
       </w:r>
       <w:r>
         <w:rPr>
@@ -2443,6 +2521,64 @@
           <w:iCs/>
           <w:szCs w:val="24"/>
         </w:rPr>
+        <w:t>d</w:t>
+      </w:r>
+      <w:r>
+        <w:rPr>
+          <w:rFonts w:eastAsia="Arial" w:cs="Times New Roman"/>
+          <w:szCs w:val="24"/>
+        </w:rPr>
+        <w:t xml:space="preserve"> = </w:t>
+      </w:r>
+      <w:r>
+        <w:rPr>
+          <w:rFonts w:eastAsia="Arial" w:cs="Times New Roman"/>
+          <w:szCs w:val="24"/>
+        </w:rPr>
+        <w:t>XX</w:t>
+      </w:r>
+      <w:r>
+        <w:rPr>
+          <w:rFonts w:eastAsia="Arial" w:cs="Times New Roman"/>
+          <w:szCs w:val="24"/>
+        </w:rPr>
+        <w:t>, and unrelated pairs (</w:t>
+      </w:r>
+      <w:r>
+        <w:rPr>
+          <w:rFonts w:eastAsia="Arial" w:cs="Times New Roman"/>
+          <w:szCs w:val="24"/>
+        </w:rPr>
+        <w:t>XX</w:t>
+      </w:r>
+      <w:r>
+        <w:rPr>
+          <w:rFonts w:eastAsia="Arial" w:cs="Times New Roman"/>
+          <w:szCs w:val="24"/>
+        </w:rPr>
+        <w:t xml:space="preserve"> vs. </w:t>
+      </w:r>
+      <w:r>
+        <w:rPr>
+          <w:rFonts w:eastAsia="Arial" w:cs="Times New Roman"/>
+          <w:szCs w:val="24"/>
+        </w:rPr>
+        <w:t>XX</w:t>
+      </w:r>
+      <w:r>
+        <w:rPr>
+          <w:rFonts w:eastAsia="Arial" w:cs="Times New Roman"/>
+          <w:szCs w:val="24"/>
+        </w:rPr>
+        <w:t xml:space="preserve">), </w:t>
+      </w:r>
+      <w:r>
+        <w:rPr>
+          <w:rFonts w:eastAsia="Arial" w:cs="Times New Roman"/>
+          <w:i/>
+          <w:iCs/>
+          <w:szCs w:val="24"/>
+        </w:rPr>
         <w:t>t</w:t>
       </w:r>
       <w:r>
@@ -2450,6 +2586,152 @@
           <w:rFonts w:eastAsia="Arial" w:cs="Times New Roman"/>
           <w:szCs w:val="24"/>
         </w:rPr>
+        <w:t>(</w:t>
+      </w:r>
+      <w:r>
+        <w:rPr>
+          <w:rFonts w:eastAsia="Arial" w:cs="Times New Roman"/>
+          <w:szCs w:val="24"/>
+        </w:rPr>
+        <w:t>XX</w:t>
+      </w:r>
+      <w:r>
+        <w:rPr>
+          <w:rFonts w:eastAsia="Arial" w:cs="Times New Roman"/>
+          <w:szCs w:val="24"/>
+        </w:rPr>
+        <w:t xml:space="preserve">) = </w:t>
+      </w:r>
+      <w:r>
+        <w:rPr>
+          <w:rFonts w:eastAsia="Arial" w:cs="Times New Roman"/>
+          <w:szCs w:val="24"/>
+        </w:rPr>
+        <w:t>XX</w:t>
+      </w:r>
+      <w:r>
+        <w:rPr>
+          <w:rFonts w:eastAsia="Arial" w:cs="Times New Roman"/>
+          <w:szCs w:val="24"/>
+        </w:rPr>
+        <w:t xml:space="preserve">, </w:t>
+      </w:r>
+      <w:r>
+        <w:rPr>
+          <w:rFonts w:eastAsia="Arial" w:cs="Times New Roman"/>
+          <w:i/>
+          <w:iCs/>
+          <w:szCs w:val="24"/>
+        </w:rPr>
+        <w:t>SEM</w:t>
+      </w:r>
+      <w:r>
+        <w:rPr>
+          <w:rFonts w:eastAsia="Arial" w:cs="Times New Roman"/>
+          <w:szCs w:val="24"/>
+        </w:rPr>
+        <w:t xml:space="preserve"> = </w:t>
+      </w:r>
+      <w:r>
+        <w:rPr>
+          <w:rFonts w:eastAsia="Arial" w:cs="Times New Roman"/>
+          <w:szCs w:val="24"/>
+        </w:rPr>
+        <w:t>XX</w:t>
+      </w:r>
+      <w:r>
+        <w:rPr>
+          <w:rFonts w:eastAsia="Arial" w:cs="Times New Roman"/>
+          <w:szCs w:val="24"/>
+        </w:rPr>
+        <w:t xml:space="preserve">, </w:t>
+      </w:r>
+      <w:r>
+        <w:rPr>
+          <w:rFonts w:eastAsia="Arial" w:cs="Times New Roman"/>
+          <w:i/>
+          <w:iCs/>
+          <w:szCs w:val="24"/>
+        </w:rPr>
+        <w:t>d</w:t>
+      </w:r>
+      <w:r>
+        <w:rPr>
+          <w:rFonts w:eastAsia="Arial" w:cs="Times New Roman"/>
+          <w:szCs w:val="24"/>
+        </w:rPr>
+        <w:t xml:space="preserve"> = </w:t>
+      </w:r>
+      <w:r>
+        <w:rPr>
+          <w:rFonts w:eastAsia="Arial" w:cs="Times New Roman"/>
+          <w:szCs w:val="24"/>
+        </w:rPr>
+        <w:t>XX</w:t>
+      </w:r>
+      <w:r>
+        <w:rPr>
+          <w:rFonts w:eastAsia="Arial" w:cs="Times New Roman"/>
+          <w:szCs w:val="24"/>
+        </w:rPr>
+        <w:t>, though at a lesser magnitude. For forwar</w:t>
+      </w:r>
+      <w:r>
+        <w:rPr>
+          <w:rFonts w:eastAsia="Arial" w:cs="Times New Roman"/>
+          <w:szCs w:val="24"/>
+        </w:rPr>
+        <w:t xml:space="preserve">d </w:t>
+      </w:r>
+      <w:r>
+        <w:rPr>
+          <w:rFonts w:eastAsia="Arial" w:cs="Times New Roman"/>
+          <w:szCs w:val="24"/>
+        </w:rPr>
+        <w:t>pairs however, JOL ratings did not differ from later recall (</w:t>
+      </w:r>
+      <w:r>
+        <w:rPr>
+          <w:rFonts w:eastAsia="Arial" w:cs="Times New Roman"/>
+          <w:szCs w:val="24"/>
+        </w:rPr>
+        <w:t>XX</w:t>
+      </w:r>
+      <w:r>
+        <w:rPr>
+          <w:rFonts w:eastAsia="Arial" w:cs="Times New Roman"/>
+          <w:szCs w:val="24"/>
+        </w:rPr>
+        <w:t xml:space="preserve"> vs. </w:t>
+      </w:r>
+      <w:r>
+        <w:rPr>
+          <w:rFonts w:eastAsia="Arial" w:cs="Times New Roman"/>
+          <w:szCs w:val="24"/>
+        </w:rPr>
+        <w:t>XX</w:t>
+      </w:r>
+      <w:r>
+        <w:rPr>
+          <w:rFonts w:eastAsia="Arial" w:cs="Times New Roman"/>
+          <w:szCs w:val="24"/>
+        </w:rPr>
+        <w:t xml:space="preserve">), </w:t>
+      </w:r>
+      <w:r>
+        <w:rPr>
+          <w:rFonts w:eastAsia="Arial" w:cs="Times New Roman"/>
+          <w:i/>
+          <w:iCs/>
+          <w:szCs w:val="24"/>
+        </w:rPr>
+        <w:t>t</w:t>
+      </w:r>
+      <w:r>
+        <w:rPr>
+          <w:rFonts w:eastAsia="Arial" w:cs="Times New Roman"/>
+          <w:szCs w:val="24"/>
+        </w:rPr>
         <w:t xml:space="preserve"> &lt; </w:t>
       </w:r>
       <w:r>
@@ -2465,6 +2747,61 @@
           <w:szCs w:val="24"/>
         </w:rPr>
         <w:t>.</w:t>
+      </w:r>
+    </w:p>
+    <w:p>
+      <w:pPr>
+        <w:spacing w:after="160"/>
+        <w:ind w:firstLine="720"/>
+        <w:contextualSpacing/>
+        <w:rPr>
+          <w:rFonts w:eastAsia="Arial" w:cs="Times New Roman"/>
+          <w:szCs w:val="24"/>
+        </w:rPr>
+      </w:pPr>
+      <w:r>
+        <w:rPr>
+          <w:rFonts w:eastAsia="Arial" w:cs="Times New Roman"/>
+          <w:szCs w:val="24"/>
+        </w:rPr>
+        <w:t>For the Item-Specific condition…</w:t>
+      </w:r>
+    </w:p>
+    <w:p>
+      <w:pPr>
+        <w:spacing w:after="160"/>
+        <w:ind w:firstLine="720"/>
+        <w:contextualSpacing/>
+        <w:rPr>
+          <w:rFonts w:eastAsia="Arial" w:cs="Times New Roman"/>
+          <w:szCs w:val="24"/>
+        </w:rPr>
+      </w:pPr>
+      <w:r>
+        <w:rPr>
+          <w:rFonts w:eastAsia="Arial" w:cs="Times New Roman"/>
+          <w:szCs w:val="24"/>
+        </w:rPr>
+        <w:t>Finally, for the Relational encoding condition…</w:t>
+      </w:r>
+    </w:p>
+    <w:p>
+      <w:pPr>
+        <w:spacing w:after="160"/>
+        <w:ind w:firstLine="720"/>
+        <w:contextualSpacing/>
+        <w:rPr>
+          <w:rFonts w:eastAsia="Arial" w:cs="Times New Roman"/>
+          <w:szCs w:val="24"/>
+        </w:rPr>
+      </w:pPr>
+      <w:r>
+        <w:rPr>
+          <w:rFonts w:eastAsia="Arial" w:cs="Times New Roman"/>
+          <w:szCs w:val="24"/>
+          <w:highlight w:val="yellow"/>
+        </w:rPr>
+        <w:t>[NOW COMPARE ACROSS GRAPHS HERE]</w:t>
       </w:r>
     </w:p>
     <w:p>
@@ -2528,7 +2865,15 @@
           <w:rFonts w:eastAsia="Arial" w:cs="Times New Roman"/>
           <w:szCs w:val="24"/>
         </w:rPr>
-        <w:t xml:space="preserve">Calibration plots for each of the four pair types are reported in Figure 2. Each plot includes a calibration line which reflects perfect correspondence between JOL ratings and correct recall (e.g., 30% JOL and 30% correct recall). Overestimations (i.e., data points that fall below the calibration line) were found to emerge at different JOL ratings for each pair type. For unrelated pairs, JOL overestimations occurred across nearly all JOL ratings (JOLs &gt; 20%), however overestimations emerged later for associative pairs. For backward pairs, overestimations occurred at JOLs greater than 60%, for symmetrical pairs, overestimations occurred at JOLs greater than 80%, and for forward pairs, overestimations were only found at the highest JOL ratings (90-100%). These patterns were confirmed by effects of Pair Type, </w:t>
+        <w:t xml:space="preserve">Calibration plots for each of the four pair types are reported in Figure 2. Each plot includes a calibration line which reflects perfect correspondence between JOL ratings and correct recall (e.g., 30% JOL and 30% correct recall). Overestimations (i.e., data points that fall below the calibration line) were found to emerge at different JOL ratings for each pair type. For unrelated pairs, JOL overestimations occurred across nearly all JOL ratings (JOLs &gt; 20%), however overestimations emerged later for associative pairs. For backward pairs, </w:t>
+      </w:r>
+      <w:r>
+        <w:rPr>
+          <w:rFonts w:eastAsia="Arial" w:cs="Times New Roman"/>
+          <w:szCs w:val="24"/>
+        </w:rPr>
+        <w:lastRenderedPageBreak/>
+        <w:t xml:space="preserve">overestimations occurred at JOLs greater than 60%, for symmetrical pairs, overestimations occurred at JOLs greater than 80%, and for forward pairs, overestimations were only found at the highest JOL ratings (90-100%). These patterns were confirmed by effects of Pair Type, </w:t>
       </w:r>
       <w:r>
         <w:rPr>
@@ -2678,15 +3023,7 @@
           <w:rFonts w:eastAsia="Arial" w:cs="Times New Roman"/>
           <w:szCs w:val="24"/>
         </w:rPr>
-        <w:t xml:space="preserve">19, </w:t>
-      </w:r>
-      <w:r>
-        <w:rPr>
-          <w:rFonts w:eastAsia="Arial" w:cs="Times New Roman"/>
-          <w:szCs w:val="24"/>
-        </w:rPr>
-        <w:lastRenderedPageBreak/>
-        <w:t xml:space="preserve">and a significant interaction, </w:t>
+        <w:t xml:space="preserve">19, and a significant interaction, </w:t>
       </w:r>
       <w:r>
         <w:rPr>
@@ -2786,7 +3123,23 @@
           <w:color w:val="000000" w:themeColor="text1"/>
           <w:shd w:val="clear" w:color="auto" w:fill="FFFFFF"/>
         </w:rPr>
-        <w:t>Nelson, D. L., Mcevoy, C. L., &amp; Schreiber, T. A. (2004). The University of South Florida free association, rhyme, and word fragment norms. </w:t>
+        <w:t xml:space="preserve">Nelson, D. L., </w:t>
+      </w:r>
+      <w:proofErr w:type="spellStart"/>
+      <w:r>
+        <w:rPr>
+          <w:color w:val="000000" w:themeColor="text1"/>
+          <w:shd w:val="clear" w:color="auto" w:fill="FFFFFF"/>
+        </w:rPr>
+        <w:t>Mcevoy</w:t>
+      </w:r>
+      <w:proofErr w:type="spellEnd"/>
+      <w:r>
+        <w:rPr>
+          <w:color w:val="000000" w:themeColor="text1"/>
+          <w:shd w:val="clear" w:color="auto" w:fill="FFFFFF"/>
+        </w:rPr>
+        <w:t>, C. L., &amp; Schreiber, T. A. (2004). The University of South Florida free association, rhyme, and word fragment norms. </w:t>
       </w:r>
       <w:r>
         <w:rPr>
@@ -2816,7 +3169,23 @@
           <w:color w:val="000000" w:themeColor="text1"/>
           <w:shd w:val="clear" w:color="auto" w:fill="FFFFFF"/>
         </w:rPr>
-        <w:t>(3), 402–407. doi: 10.3758/bf03195588</w:t>
+        <w:t xml:space="preserve">(3), 402–407. </w:t>
+      </w:r>
+      <w:proofErr w:type="spellStart"/>
+      <w:r>
+        <w:rPr>
+          <w:color w:val="000000" w:themeColor="text1"/>
+          <w:shd w:val="clear" w:color="auto" w:fill="FFFFFF"/>
+        </w:rPr>
+        <w:t>doi</w:t>
+      </w:r>
+      <w:proofErr w:type="spellEnd"/>
+      <w:r>
+        <w:rPr>
+          <w:color w:val="000000" w:themeColor="text1"/>
+          <w:shd w:val="clear" w:color="auto" w:fill="FFFFFF"/>
+        </w:rPr>
+        <w:t>: 10.3758/bf03195588</w:t>
       </w:r>
     </w:p>
     <w:p>
@@ -3212,6 +3581,7 @@
     <w:lsdException w:name="HTML Sample" w:semiHidden="1" w:unhideWhenUsed="1"/>
     <w:lsdException w:name="HTML Typewriter" w:semiHidden="1" w:unhideWhenUsed="1"/>
     <w:lsdException w:name="HTML Variable" w:semiHidden="1" w:unhideWhenUsed="1"/>
+    <w:lsdException w:name="Normal Table" w:semiHidden="1" w:unhideWhenUsed="1"/>
     <w:lsdException w:name="annotation subject" w:semiHidden="1" w:unhideWhenUsed="1"/>
     <w:lsdException w:name="No List" w:semiHidden="1" w:unhideWhenUsed="1"/>
     <w:lsdException w:name="Outline List 1" w:semiHidden="1" w:unhideWhenUsed="1"/>
@@ -3258,8 +3628,10 @@
     <w:lsdException w:name="Table Subtle 2" w:semiHidden="1" w:unhideWhenUsed="1"/>
     <w:lsdException w:name="Table Web 1" w:semiHidden="1" w:unhideWhenUsed="1"/>
     <w:lsdException w:name="Table Web 2" w:semiHidden="1" w:unhideWhenUsed="1"/>
+    <w:lsdException w:name="Table Web 3" w:semiHidden="1" w:unhideWhenUsed="1"/>
     <w:lsdException w:name="Balloon Text" w:semiHidden="1" w:unhideWhenUsed="1"/>
     <w:lsdException w:name="Table Grid" w:uiPriority="39"/>
+    <w:lsdException w:name="Table Theme" w:semiHidden="1" w:unhideWhenUsed="1"/>
     <w:lsdException w:name="Placeholder Text" w:semiHidden="1"/>
     <w:lsdException w:name="No Spacing" w:uiPriority="1" w:qFormat="1"/>
     <w:lsdException w:name="Light Shading" w:uiPriority="60"/>

</xml_diff>

<commit_message>
working through R bugs
</commit_message>
<xml_diff>
--- a/Ex 1/4 Manuscript/Cates Methods_mh.docx
+++ b/Ex 1/4 Manuscript/Cates Methods_mh.docx
@@ -320,23 +320,7 @@
           <w:rFonts w:eastAsia="Arial" w:cs="Times New Roman"/>
           <w:szCs w:val="24"/>
         </w:rPr>
-        <w:t xml:space="preserve"> (</w:t>
-      </w:r>
-      <w:proofErr w:type="spellStart"/>
-      <w:r>
-        <w:rPr>
-          <w:rFonts w:eastAsia="Arial" w:cs="Times New Roman"/>
-          <w:szCs w:val="24"/>
-        </w:rPr>
-        <w:t>Brysbaert</w:t>
-      </w:r>
-      <w:proofErr w:type="spellEnd"/>
-      <w:r>
-        <w:rPr>
-          <w:rFonts w:eastAsia="Arial" w:cs="Times New Roman"/>
-          <w:szCs w:val="24"/>
-        </w:rPr>
-        <w:t xml:space="preserve"> &amp; New, 2009), and concreteness values </w:t>
+        <w:t xml:space="preserve"> (Brysbaert &amp; New, 2009), and concreteness values </w:t>
       </w:r>
       <w:r>
         <w:rPr>
@@ -359,21 +343,12 @@
         </w:rPr>
         <w:t>the English Lexicon Project (</w:t>
       </w:r>
-      <w:proofErr w:type="spellStart"/>
-      <w:r>
-        <w:rPr>
-          <w:rFonts w:eastAsia="Arial" w:cs="Times New Roman"/>
-          <w:szCs w:val="24"/>
-        </w:rPr>
-        <w:t>Balota</w:t>
-      </w:r>
-      <w:proofErr w:type="spellEnd"/>
-      <w:r>
-        <w:rPr>
-          <w:rFonts w:eastAsia="Arial" w:cs="Times New Roman"/>
-          <w:szCs w:val="24"/>
-        </w:rPr>
-        <w:t xml:space="preserve"> et al., 2007</w:t>
+      <w:r>
+        <w:rPr>
+          <w:rFonts w:eastAsia="Arial" w:cs="Times New Roman"/>
+          <w:szCs w:val="24"/>
+        </w:rPr>
+        <w:t>Balota et al., 2007</w:t>
       </w:r>
       <w:r>
         <w:rPr>
@@ -394,15 +369,7 @@
           <w:rFonts w:eastAsia="Arial" w:cs="Times New Roman"/>
           <w:szCs w:val="24"/>
         </w:rPr>
-        <w:t xml:space="preserve">Further, the </w:t>
-      </w:r>
-      <w:proofErr w:type="gramStart"/>
-      <w:r>
-        <w:rPr>
-          <w:rFonts w:eastAsia="Arial" w:cs="Times New Roman"/>
-          <w:szCs w:val="24"/>
-        </w:rPr>
-        <w:t xml:space="preserve">two </w:t>
+        <w:t xml:space="preserve">Further, the two </w:t>
       </w:r>
       <w:r>
         <w:rPr>
@@ -416,15 +383,7 @@
           <w:rFonts w:eastAsia="Arial" w:cs="Times New Roman"/>
           <w:szCs w:val="24"/>
         </w:rPr>
-        <w:t>tudy</w:t>
-      </w:r>
-      <w:proofErr w:type="gramEnd"/>
-      <w:r>
-        <w:rPr>
-          <w:rFonts w:eastAsia="Arial" w:cs="Times New Roman"/>
-          <w:szCs w:val="24"/>
-        </w:rPr>
-        <w:t xml:space="preserve"> blocks were</w:t>
+        <w:t>tudy blocks were</w:t>
       </w:r>
       <w:r>
         <w:rPr>
@@ -1001,39 +960,80 @@
           <w:rFonts w:eastAsia="Arial" w:cs="Times New Roman"/>
           <w:szCs w:val="24"/>
         </w:rPr>
-        <w:t>A sensitivity analysis using G*Power (</w:t>
-      </w:r>
-      <w:proofErr w:type="spellStart"/>
-      <w:r>
-        <w:rPr>
-          <w:rFonts w:eastAsia="Arial" w:cs="Times New Roman"/>
-          <w:szCs w:val="24"/>
-        </w:rPr>
-        <w:t>Faul</w:t>
-      </w:r>
-      <w:proofErr w:type="spellEnd"/>
-      <w:r>
-        <w:rPr>
-          <w:rFonts w:eastAsia="Arial" w:cs="Times New Roman"/>
-          <w:szCs w:val="24"/>
-        </w:rPr>
-        <w:t xml:space="preserve">, </w:t>
-      </w:r>
-      <w:proofErr w:type="spellStart"/>
-      <w:r>
-        <w:rPr>
-          <w:rFonts w:eastAsia="Arial" w:cs="Times New Roman"/>
-          <w:szCs w:val="24"/>
-        </w:rPr>
-        <w:t>Erdfelder</w:t>
-      </w:r>
-      <w:proofErr w:type="spellEnd"/>
-      <w:r>
-        <w:rPr>
-          <w:rFonts w:eastAsia="Arial" w:cs="Times New Roman"/>
-          <w:szCs w:val="24"/>
-        </w:rPr>
-        <w:t>, Lang, &amp; Buchner, 2007) indicated that our sample had sufficient power (.80) to detect a small effect size (Cohen’s d = 0.27) or larger. A p &lt; .05 signiﬁcance level was used for all analyses unless noted otherwise.</w:t>
+        <w:t xml:space="preserve">A sensitivity analysis using G*Power (Faul, Erdfelder, Lang, &amp; Buchner, 2007) indicated that our sample had sufficient power (.80) to detect a small effect size (Cohen’s </w:t>
+      </w:r>
+      <w:del w:id="2" w:author="Nick Maxwell" w:date="2020-03-12T13:20:00Z">
+        <w:r>
+          <w:rPr>
+            <w:rFonts w:eastAsia="Arial" w:cs="Times New Roman"/>
+            <w:i/>
+            <w:iCs/>
+            <w:szCs w:val="24"/>
+            <w:rPrChange w:id="3" w:author="Nick Maxwell" w:date="2020-03-12T13:19:00Z">
+              <w:rPr>
+                <w:rFonts w:eastAsia="Arial" w:cs="Times New Roman"/>
+                <w:szCs w:val="24"/>
+              </w:rPr>
+            </w:rPrChange>
+          </w:rPr>
+          <w:delText>d</w:delText>
+        </w:r>
+        <w:r>
+          <w:rPr>
+            <w:rFonts w:eastAsia="Arial" w:cs="Times New Roman"/>
+            <w:szCs w:val="24"/>
+          </w:rPr>
+          <w:delText xml:space="preserve"> </w:delText>
+        </w:r>
+      </w:del>
+      <w:ins w:id="4" w:author="Nick Maxwell" w:date="2020-03-12T13:20:00Z">
+        <w:r>
+          <w:rPr>
+            <w:rFonts w:eastAsia="Arial" w:cs="Times New Roman"/>
+            <w:i/>
+            <w:iCs/>
+            <w:szCs w:val="24"/>
+          </w:rPr>
+          <w:t>0</w:t>
+        </w:r>
+        <w:bookmarkStart w:id="5" w:name="_GoBack"/>
+        <w:bookmarkEnd w:id="5"/>
+        <w:r>
+          <w:rPr>
+            <w:rFonts w:eastAsia="Arial" w:cs="Times New Roman"/>
+            <w:szCs w:val="24"/>
+          </w:rPr>
+          <w:t xml:space="preserve"> </w:t>
+        </w:r>
+      </w:ins>
+      <w:r>
+        <w:rPr>
+          <w:rFonts w:eastAsia="Arial" w:cs="Times New Roman"/>
+          <w:szCs w:val="24"/>
+        </w:rPr>
+        <w:t xml:space="preserve">= 0.27) or larger. A </w:t>
+      </w:r>
+      <w:r>
+        <w:rPr>
+          <w:rFonts w:eastAsia="Arial" w:cs="Times New Roman"/>
+          <w:i/>
+          <w:iCs/>
+          <w:szCs w:val="24"/>
+          <w:rPrChange w:id="6" w:author="Nick Maxwell" w:date="2020-03-12T13:19:00Z">
+            <w:rPr>
+              <w:rFonts w:eastAsia="Arial" w:cs="Times New Roman"/>
+              <w:szCs w:val="24"/>
+            </w:rPr>
+          </w:rPrChange>
+        </w:rPr>
+        <w:t>p</w:t>
+      </w:r>
+      <w:r>
+        <w:rPr>
+          <w:rFonts w:eastAsia="Arial" w:cs="Times New Roman"/>
+          <w:szCs w:val="24"/>
+        </w:rPr>
+        <w:t xml:space="preserve"> &lt; .05 signiﬁcance level was used for all analyses unless noted otherwise.</w:t>
       </w:r>
       <w:commentRangeEnd w:id="1"/>
       <w:r>
@@ -1049,6 +1049,7 @@
         <w:ind w:firstLine="720"/>
         <w:contextualSpacing/>
         <w:rPr>
+          <w:ins w:id="7" w:author="Nick Maxwell" w:date="2020-03-11T14:59:00Z"/>
           <w:rFonts w:eastAsia="Arial" w:cs="Times New Roman"/>
           <w:szCs w:val="24"/>
         </w:rPr>
@@ -1060,7 +1061,7 @@
         </w:rPr>
         <w:t xml:space="preserve">A 2 </w:t>
       </w:r>
-      <w:bookmarkStart w:id="2" w:name="_Hlk11862896"/>
+      <w:bookmarkStart w:id="8" w:name="_Hlk11862896"/>
       <w:r>
         <w:rPr>
           <w:rFonts w:eastAsia="Arial" w:cs="Times New Roman"/>
@@ -1110,7 +1111,7 @@
         </w:rPr>
         <w:t xml:space="preserve"> 4 (Pair Type: Forward vs. Backward vs. Symmetrical vs. Unrelated) </w:t>
       </w:r>
-      <w:bookmarkEnd w:id="2"/>
+      <w:bookmarkEnd w:id="8"/>
       <w:r>
         <w:rPr>
           <w:rFonts w:eastAsia="Arial" w:cs="Times New Roman"/>
@@ -1125,7 +1126,6 @@
         </w:rPr>
         <w:t xml:space="preserve"> ANOVA was conducted to test for differences between mean JOL ratings and recall rates across the four pair types. A significant effect of measure was found, </w:t>
       </w:r>
-      <w:proofErr w:type="gramStart"/>
       <w:r>
         <w:rPr>
           <w:rFonts w:eastAsia="Arial" w:cs="Times New Roman"/>
@@ -1140,15 +1140,7 @@
           <w:rFonts w:eastAsia="Arial" w:cs="Times New Roman"/>
           <w:szCs w:val="24"/>
         </w:rPr>
-        <w:t>(</w:t>
-      </w:r>
-      <w:proofErr w:type="gramEnd"/>
-      <w:r>
-        <w:rPr>
-          <w:rFonts w:eastAsia="Arial" w:cs="Times New Roman"/>
-          <w:szCs w:val="24"/>
-        </w:rPr>
-        <w:t xml:space="preserve">1, </w:t>
+        <w:t xml:space="preserve">(1, </w:t>
       </w:r>
       <w:r>
         <w:rPr>
@@ -1259,9 +1251,34 @@
           <w:rFonts w:eastAsia="Arial" w:cs="Times New Roman"/>
           <w:szCs w:val="24"/>
         </w:rPr>
-        <w:t>, which indicated that across pair types, JOL ratings exceeded later recall rates (</w:t>
-      </w:r>
-      <w:bookmarkStart w:id="3" w:name="_Hlk11070471"/>
+        <w:t>, which indicated that across pair types</w:t>
+      </w:r>
+      <w:ins w:id="9" w:author="Nick Maxwell" w:date="2020-03-11T14:55:00Z">
+        <w:r>
+          <w:rPr>
+            <w:rFonts w:eastAsia="Arial" w:cs="Times New Roman"/>
+            <w:szCs w:val="24"/>
+          </w:rPr>
+          <w:t xml:space="preserve"> and encoding manipula</w:t>
+        </w:r>
+      </w:ins>
+      <w:ins w:id="10" w:author="Nick Maxwell" w:date="2020-03-11T14:56:00Z">
+        <w:r>
+          <w:rPr>
+            <w:rFonts w:eastAsia="Arial" w:cs="Times New Roman"/>
+            <w:szCs w:val="24"/>
+          </w:rPr>
+          <w:t>tions</w:t>
+        </w:r>
+      </w:ins>
+      <w:r>
+        <w:rPr>
+          <w:rFonts w:eastAsia="Arial" w:cs="Times New Roman"/>
+          <w:szCs w:val="24"/>
+        </w:rPr>
+        <w:t>, JOL ratings exceeded later recall rates (</w:t>
+      </w:r>
+      <w:bookmarkStart w:id="11" w:name="_Hlk11070471"/>
       <w:r>
         <w:rPr>
           <w:rFonts w:eastAsia="Arial" w:cs="Times New Roman"/>
@@ -1276,7 +1293,7 @@
         </w:rPr>
         <w:t xml:space="preserve"> </w:t>
       </w:r>
-      <w:bookmarkEnd w:id="3"/>
+      <w:bookmarkEnd w:id="11"/>
       <w:r>
         <w:rPr>
           <w:rFonts w:eastAsia="Arial" w:cs="Times New Roman"/>
@@ -1291,19 +1308,138 @@
         </w:rPr>
         <w:t>54.19</w:t>
       </w:r>
-      <w:r>
-        <w:rPr>
-          <w:rFonts w:eastAsia="Arial" w:cs="Times New Roman"/>
-          <w:szCs w:val="24"/>
-        </w:rPr>
-        <w:t xml:space="preserve">). </w:t>
-      </w:r>
-      <w:r>
-        <w:rPr>
-          <w:rFonts w:eastAsia="Arial" w:cs="Times New Roman"/>
-          <w:szCs w:val="24"/>
-        </w:rPr>
-        <w:t xml:space="preserve">An effect of </w:t>
+      <w:ins w:id="12" w:author="Nick Maxwell" w:date="2020-03-11T14:58:00Z">
+        <w:r>
+          <w:rPr>
+            <w:rFonts w:eastAsia="Arial" w:cs="Times New Roman"/>
+            <w:szCs w:val="24"/>
+          </w:rPr>
+          <w:t xml:space="preserve">, </w:t>
+        </w:r>
+        <w:r>
+          <w:rPr>
+            <w:rFonts w:eastAsia="Arial" w:cs="Times New Roman"/>
+            <w:i/>
+            <w:iCs/>
+            <w:szCs w:val="24"/>
+          </w:rPr>
+          <w:t>t</w:t>
+        </w:r>
+        <w:r>
+          <w:rPr>
+            <w:rFonts w:eastAsia="Arial" w:cs="Times New Roman"/>
+            <w:szCs w:val="24"/>
+          </w:rPr>
+          <w:t>(XX</w:t>
+        </w:r>
+      </w:ins>
+      <w:r>
+        <w:rPr>
+          <w:rFonts w:eastAsia="Arial" w:cs="Times New Roman"/>
+          <w:szCs w:val="24"/>
+        </w:rPr>
+        <w:t>)</w:t>
+      </w:r>
+      <w:ins w:id="13" w:author="Nick Maxwell" w:date="2020-03-11T14:58:00Z">
+        <w:r>
+          <w:rPr>
+            <w:rFonts w:eastAsia="Arial" w:cs="Times New Roman"/>
+            <w:szCs w:val="24"/>
+          </w:rPr>
+          <w:t xml:space="preserve"> = XX, </w:t>
+        </w:r>
+        <w:r>
+          <w:rPr>
+            <w:rFonts w:eastAsia="Arial" w:cs="Times New Roman"/>
+            <w:i/>
+            <w:iCs/>
+            <w:szCs w:val="24"/>
+            <w:rPrChange w:id="14" w:author="Nick Maxwell" w:date="2020-03-11T14:59:00Z">
+              <w:rPr>
+                <w:rFonts w:eastAsia="Arial" w:cs="Times New Roman"/>
+                <w:szCs w:val="24"/>
+              </w:rPr>
+            </w:rPrChange>
+          </w:rPr>
+          <w:t>SEM</w:t>
+        </w:r>
+        <w:r>
+          <w:rPr>
+            <w:rFonts w:eastAsia="Arial" w:cs="Times New Roman"/>
+            <w:szCs w:val="24"/>
+          </w:rPr>
+          <w:t xml:space="preserve"> = XX, </w:t>
+        </w:r>
+        <w:r>
+          <w:rPr>
+            <w:rFonts w:eastAsia="Arial" w:cs="Times New Roman"/>
+            <w:i/>
+            <w:iCs/>
+            <w:szCs w:val="24"/>
+            <w:rPrChange w:id="15" w:author="Nick Maxwell" w:date="2020-03-11T14:59:00Z">
+              <w:rPr>
+                <w:rFonts w:eastAsia="Arial" w:cs="Times New Roman"/>
+                <w:szCs w:val="24"/>
+              </w:rPr>
+            </w:rPrChange>
+          </w:rPr>
+          <w:t>d</w:t>
+        </w:r>
+        <w:r>
+          <w:rPr>
+            <w:rFonts w:eastAsia="Arial" w:cs="Times New Roman"/>
+            <w:szCs w:val="24"/>
+          </w:rPr>
+          <w:t xml:space="preserve"> = XX</w:t>
+        </w:r>
+      </w:ins>
+      <w:ins w:id="16" w:author="Nick Maxwell" w:date="2020-03-11T14:59:00Z">
+        <w:r>
+          <w:rPr>
+            <w:rFonts w:eastAsia="Arial" w:cs="Times New Roman"/>
+            <w:szCs w:val="24"/>
+          </w:rPr>
+          <w:t>)</w:t>
+        </w:r>
+      </w:ins>
+      <w:r>
+        <w:rPr>
+          <w:rFonts w:eastAsia="Arial" w:cs="Times New Roman"/>
+          <w:szCs w:val="24"/>
+        </w:rPr>
+        <w:t xml:space="preserve">. </w:t>
+      </w:r>
+      <w:del w:id="17" w:author="Nick Maxwell" w:date="2020-03-11T14:56:00Z">
+        <w:r>
+          <w:rPr>
+            <w:rFonts w:eastAsia="Arial" w:cs="Times New Roman"/>
+            <w:szCs w:val="24"/>
+          </w:rPr>
+          <w:delText xml:space="preserve">An </w:delText>
+        </w:r>
+      </w:del>
+      <w:ins w:id="18" w:author="Nick Maxwell" w:date="2020-03-11T14:56:00Z">
+        <w:r>
+          <w:rPr>
+            <w:rFonts w:eastAsia="Arial" w:cs="Times New Roman"/>
+            <w:szCs w:val="24"/>
+          </w:rPr>
+          <w:t>Next, a</w:t>
+        </w:r>
+        <w:r>
+          <w:rPr>
+            <w:rFonts w:eastAsia="Arial" w:cs="Times New Roman"/>
+            <w:szCs w:val="24"/>
+          </w:rPr>
+          <w:t xml:space="preserve">n </w:t>
+        </w:r>
+      </w:ins>
+      <w:r>
+        <w:rPr>
+          <w:rFonts w:eastAsia="Arial" w:cs="Times New Roman"/>
+          <w:szCs w:val="24"/>
+        </w:rPr>
+        <w:t xml:space="preserve">effect of </w:t>
       </w:r>
       <w:r>
         <w:rPr>
@@ -1317,9 +1453,33 @@
           <w:rFonts w:eastAsia="Arial" w:cs="Times New Roman"/>
           <w:szCs w:val="24"/>
         </w:rPr>
-        <w:t xml:space="preserve"> was also found, </w:t>
-      </w:r>
-      <w:proofErr w:type="gramStart"/>
+        <w:t xml:space="preserve"> was </w:t>
+      </w:r>
+      <w:del w:id="19" w:author="Nick Maxwell" w:date="2020-03-11T14:56:00Z">
+        <w:r>
+          <w:rPr>
+            <w:rFonts w:eastAsia="Arial" w:cs="Times New Roman"/>
+            <w:szCs w:val="24"/>
+          </w:rPr>
+          <w:delText>also found</w:delText>
+        </w:r>
+      </w:del>
+      <w:ins w:id="20" w:author="Nick Maxwell" w:date="2020-03-11T14:56:00Z">
+        <w:r>
+          <w:rPr>
+            <w:rFonts w:eastAsia="Arial" w:cs="Times New Roman"/>
+            <w:szCs w:val="24"/>
+          </w:rPr>
+          <w:t>detected</w:t>
+        </w:r>
+      </w:ins>
+      <w:r>
+        <w:rPr>
+          <w:rFonts w:eastAsia="Arial" w:cs="Times New Roman"/>
+          <w:szCs w:val="24"/>
+        </w:rPr>
+        <w:t xml:space="preserve">, </w:t>
+      </w:r>
       <w:r>
         <w:rPr>
           <w:rFonts w:eastAsia="Arial" w:cs="Times New Roman"/>
@@ -1336,7 +1496,6 @@
         </w:rPr>
         <w:t>(</w:t>
       </w:r>
-      <w:proofErr w:type="gramEnd"/>
       <w:r>
         <w:rPr>
           <w:rFonts w:eastAsia="Arial" w:cs="Times New Roman"/>
@@ -1456,13 +1615,41 @@
         </w:rPr>
         <w:t xml:space="preserve">in which JOL ratings/recall rates were greatest for </w:t>
       </w:r>
+      <w:del w:id="21" w:author="Nick Maxwell" w:date="2020-03-11T14:56:00Z">
+        <w:r>
+          <w:rPr>
+            <w:rFonts w:eastAsia="Arial" w:cs="Times New Roman"/>
+            <w:szCs w:val="24"/>
+            <w:highlight w:val="yellow"/>
+          </w:rPr>
+          <w:delText xml:space="preserve">RELATIONAL </w:delText>
+        </w:r>
+      </w:del>
+      <w:ins w:id="22" w:author="Nick Maxwell" w:date="2020-03-11T14:56:00Z">
+        <w:r>
+          <w:rPr>
+            <w:rFonts w:eastAsia="Arial" w:cs="Times New Roman"/>
+            <w:szCs w:val="24"/>
+            <w:highlight w:val="yellow"/>
+          </w:rPr>
+          <w:t>when participants studied using relational encoding strategies</w:t>
+        </w:r>
+        <w:r>
+          <w:rPr>
+            <w:rFonts w:eastAsia="Arial" w:cs="Times New Roman"/>
+            <w:szCs w:val="24"/>
+            <w:highlight w:val="yellow"/>
+          </w:rPr>
+          <w:t xml:space="preserve"> </w:t>
+        </w:r>
+      </w:ins>
       <w:r>
         <w:rPr>
           <w:rFonts w:eastAsia="Arial" w:cs="Times New Roman"/>
           <w:szCs w:val="24"/>
           <w:highlight w:val="yellow"/>
         </w:rPr>
-        <w:t>RELATIONAL (</w:t>
+        <w:t>(</w:t>
       </w:r>
       <w:r>
         <w:rPr>
@@ -1480,13 +1667,41 @@
         </w:rPr>
         <w:t xml:space="preserve">), followed by </w:t>
       </w:r>
+      <w:del w:id="23" w:author="Nick Maxwell" w:date="2020-03-11T14:56:00Z">
+        <w:r>
+          <w:rPr>
+            <w:rFonts w:eastAsia="Arial" w:cs="Times New Roman"/>
+            <w:szCs w:val="24"/>
+            <w:highlight w:val="yellow"/>
+          </w:rPr>
+          <w:delText xml:space="preserve">ITEM-SPECIFIC </w:delText>
+        </w:r>
+        <w:r>
+          <w:rPr>
+            <w:rFonts w:eastAsia="Arial" w:cs="Times New Roman"/>
+            <w:szCs w:val="24"/>
+            <w:highlight w:val="yellow"/>
+          </w:rPr>
+          <w:delText>ENCODING MEASURE</w:delText>
+        </w:r>
+      </w:del>
+      <w:ins w:id="24" w:author="Nick Maxwell" w:date="2020-03-11T14:56:00Z">
+        <w:r>
+          <w:rPr>
+            <w:rFonts w:eastAsia="Arial" w:cs="Times New Roman"/>
+            <w:szCs w:val="24"/>
+            <w:highlight w:val="yellow"/>
+          </w:rPr>
+          <w:t>item-specific encoding</w:t>
+        </w:r>
+      </w:ins>
       <w:r>
         <w:rPr>
           <w:rFonts w:eastAsia="Arial" w:cs="Times New Roman"/>
           <w:szCs w:val="24"/>
           <w:highlight w:val="yellow"/>
         </w:rPr>
-        <w:t xml:space="preserve">ITEM-SPECIFIC </w:t>
+        <w:t xml:space="preserve"> (</w:t>
       </w:r>
       <w:r>
         <w:rPr>
@@ -1494,7 +1709,7 @@
           <w:szCs w:val="24"/>
           <w:highlight w:val="yellow"/>
         </w:rPr>
-        <w:t>ENCODING MEASURE (</w:t>
+        <w:t>60.12</w:t>
       </w:r>
       <w:r>
         <w:rPr>
@@ -1502,7 +1717,7 @@
           <w:szCs w:val="24"/>
           <w:highlight w:val="yellow"/>
         </w:rPr>
-        <w:t>60.12</w:t>
+        <w:t>), and</w:t>
       </w:r>
       <w:r>
         <w:rPr>
@@ -1510,15 +1725,53 @@
           <w:szCs w:val="24"/>
           <w:highlight w:val="yellow"/>
         </w:rPr>
-        <w:t>), and</w:t>
-      </w:r>
+        <w:t xml:space="preserve"> </w:t>
+      </w:r>
+      <w:del w:id="25" w:author="Nick Maxwell" w:date="2020-03-11T14:56:00Z">
+        <w:r>
+          <w:rPr>
+            <w:rFonts w:eastAsia="Arial" w:cs="Times New Roman"/>
+            <w:szCs w:val="24"/>
+            <w:highlight w:val="yellow"/>
+          </w:rPr>
+          <w:delText xml:space="preserve">READ </w:delText>
+        </w:r>
+        <w:r>
+          <w:rPr>
+            <w:rFonts w:eastAsia="Arial" w:cs="Times New Roman"/>
+            <w:szCs w:val="24"/>
+            <w:highlight w:val="yellow"/>
+          </w:rPr>
+          <w:delText>ENCODING</w:delText>
+        </w:r>
+      </w:del>
+      <w:ins w:id="26" w:author="Nick Maxwell" w:date="2020-03-11T14:56:00Z">
+        <w:r>
+          <w:rPr>
+            <w:rFonts w:eastAsia="Arial" w:cs="Times New Roman"/>
+            <w:szCs w:val="24"/>
+            <w:highlight w:val="yellow"/>
+          </w:rPr>
+          <w:t>the read only study conditio</w:t>
+        </w:r>
+      </w:ins>
+      <w:ins w:id="27" w:author="Nick Maxwell" w:date="2020-03-11T14:57:00Z">
+        <w:r>
+          <w:rPr>
+            <w:rFonts w:eastAsia="Arial" w:cs="Times New Roman"/>
+            <w:szCs w:val="24"/>
+            <w:highlight w:val="yellow"/>
+          </w:rPr>
+          <w:t>n</w:t>
+        </w:r>
+      </w:ins>
       <w:r>
         <w:rPr>
           <w:rFonts w:eastAsia="Arial" w:cs="Times New Roman"/>
           <w:szCs w:val="24"/>
           <w:highlight w:val="yellow"/>
         </w:rPr>
-        <w:t xml:space="preserve"> READ </w:t>
+        <w:t xml:space="preserve"> (</w:t>
       </w:r>
       <w:r>
         <w:rPr>
@@ -1526,7 +1779,7 @@
           <w:szCs w:val="24"/>
           <w:highlight w:val="yellow"/>
         </w:rPr>
-        <w:t>ENCODING (</w:t>
+        <w:t>53.33</w:t>
       </w:r>
       <w:r>
         <w:rPr>
@@ -1534,16 +1787,17 @@
           <w:szCs w:val="24"/>
           <w:highlight w:val="yellow"/>
         </w:rPr>
-        <w:t>53.33</w:t>
-      </w:r>
-      <w:r>
-        <w:rPr>
-          <w:rFonts w:eastAsia="Arial" w:cs="Times New Roman"/>
-          <w:szCs w:val="24"/>
-          <w:highlight w:val="yellow"/>
-        </w:rPr>
         <w:t>).</w:t>
       </w:r>
+      <w:ins w:id="28" w:author="Nick Maxwell" w:date="2020-03-11T14:59:00Z">
+        <w:r>
+          <w:rPr>
+            <w:rFonts w:eastAsia="Arial" w:cs="Times New Roman"/>
+            <w:szCs w:val="24"/>
+          </w:rPr>
+          <w:t xml:space="preserve"> [t-tests here]</w:t>
+        </w:r>
+      </w:ins>
       <w:r>
         <w:rPr>
           <w:rFonts w:eastAsia="Arial" w:cs="Times New Roman"/>
@@ -1572,12 +1826,30 @@
         </w:rPr>
         <w:t>a</w:t>
       </w:r>
-      <w:r>
-        <w:rPr>
-          <w:rFonts w:eastAsia="Arial" w:cs="Times New Roman"/>
-          <w:szCs w:val="24"/>
-        </w:rPr>
-        <w:t xml:space="preserve">n effect of pair type was also found, </w:t>
+      <w:ins w:id="29" w:author="Nick Maxwell" w:date="2020-03-11T14:57:00Z">
+        <w:r>
+          <w:rPr>
+            <w:rFonts w:eastAsia="Arial" w:cs="Times New Roman"/>
+            <w:szCs w:val="24"/>
+          </w:rPr>
+          <w:t xml:space="preserve"> significant</w:t>
+        </w:r>
+      </w:ins>
+      <w:del w:id="30" w:author="Nick Maxwell" w:date="2020-03-11T14:57:00Z">
+        <w:r>
+          <w:rPr>
+            <w:rFonts w:eastAsia="Arial" w:cs="Times New Roman"/>
+            <w:szCs w:val="24"/>
+          </w:rPr>
+          <w:delText>n</w:delText>
+        </w:r>
+      </w:del>
+      <w:r>
+        <w:rPr>
+          <w:rFonts w:eastAsia="Arial" w:cs="Times New Roman"/>
+          <w:szCs w:val="24"/>
+        </w:rPr>
+        <w:t xml:space="preserve"> effect of pair type was also found, </w:t>
       </w:r>
       <w:r>
         <w:rPr>
@@ -1712,7 +1984,7 @@
         </w:rPr>
         <w:t xml:space="preserve">, </w:t>
       </w:r>
-      <w:bookmarkStart w:id="4" w:name="_Hlk34143566"/>
+      <w:bookmarkStart w:id="31" w:name="_Hlk34143566"/>
       <w:r>
         <w:rPr>
           <w:rFonts w:eastAsia="Arial" w:cs="Times New Roman"/>
@@ -1807,7 +2079,7 @@
         </w:rPr>
         <w:t xml:space="preserve"> </w:t>
       </w:r>
-      <w:bookmarkEnd w:id="4"/>
+      <w:bookmarkEnd w:id="31"/>
       <w:r>
         <w:rPr>
           <w:rFonts w:eastAsia="Arial" w:cs="Times New Roman"/>
@@ -1815,7 +2087,6 @@
         </w:rPr>
         <w:t xml:space="preserve">All comparisons across pair types differed statistically, </w:t>
       </w:r>
-      <w:proofErr w:type="spellStart"/>
       <w:r>
         <w:rPr>
           <w:rFonts w:eastAsia="Arial" w:cs="Times New Roman"/>
@@ -1829,9 +2100,17 @@
           <w:rFonts w:eastAsia="Arial" w:cs="Times New Roman"/>
           <w:szCs w:val="24"/>
         </w:rPr>
-        <w:t>s</w:t>
-      </w:r>
-      <w:proofErr w:type="spellEnd"/>
+        <w:t xml:space="preserve">s </w:t>
+      </w:r>
+      <w:bookmarkStart w:id="32" w:name="_Hlk9617943"/>
+      <w:r>
+        <w:rPr>
+          <w:rFonts w:ascii="Cambria Math" w:eastAsia="Arial" w:hAnsi="Cambria Math" w:cs="Times New Roman"/>
+          <w:szCs w:val="24"/>
+        </w:rPr>
+        <w:t>≥</w:t>
+      </w:r>
+      <w:bookmarkEnd w:id="32"/>
       <w:r>
         <w:rPr>
           <w:rFonts w:eastAsia="Arial" w:cs="Times New Roman"/>
@@ -1839,15 +2118,44 @@
         </w:rPr>
         <w:t xml:space="preserve"> </w:t>
       </w:r>
-      <w:bookmarkStart w:id="5" w:name="_Hlk9617943"/>
-      <w:r>
-        <w:rPr>
-          <w:rFonts w:ascii="Cambria Math" w:eastAsia="Arial" w:hAnsi="Cambria Math" w:cs="Times New Roman"/>
+      <w:r>
+        <w:rPr>
+          <w:rFonts w:eastAsia="Arial" w:cs="Times New Roman"/>
+          <w:szCs w:val="24"/>
+        </w:rPr>
+        <w:t>XX</w:t>
+      </w:r>
+      <w:r>
+        <w:rPr>
+          <w:rFonts w:eastAsia="Arial" w:cs="Times New Roman"/>
+          <w:szCs w:val="24"/>
+        </w:rPr>
+        <w:t xml:space="preserve">, </w:t>
+      </w:r>
+      <w:r>
+        <w:rPr>
+          <w:rFonts w:eastAsia="Arial" w:cs="Times New Roman"/>
+          <w:i/>
+          <w:szCs w:val="24"/>
+        </w:rPr>
+        <w:t>d</w:t>
+      </w:r>
+      <w:r>
+        <w:rPr>
+          <w:rFonts w:eastAsia="Arial" w:cs="Times New Roman"/>
+          <w:szCs w:val="24"/>
+        </w:rPr>
+        <w:t xml:space="preserve">s </w:t>
+      </w:r>
+      <w:bookmarkStart w:id="33" w:name="_Hlk9618293"/>
+      <w:r>
+        <w:rPr>
+          <w:rFonts w:eastAsia="Arial" w:cs="Times New Roman"/>
           <w:szCs w:val="24"/>
         </w:rPr>
         <w:t>≥</w:t>
       </w:r>
-      <w:bookmarkEnd w:id="5"/>
+      <w:bookmarkEnd w:id="33"/>
       <w:r>
         <w:rPr>
           <w:rFonts w:eastAsia="Arial" w:cs="Times New Roman"/>
@@ -1867,54 +2175,9 @@
           <w:rFonts w:eastAsia="Arial" w:cs="Times New Roman"/>
           <w:szCs w:val="24"/>
         </w:rPr>
-        <w:t xml:space="preserve">, </w:t>
-      </w:r>
-      <w:r>
-        <w:rPr>
-          <w:rFonts w:eastAsia="Arial" w:cs="Times New Roman"/>
-          <w:i/>
-          <w:szCs w:val="24"/>
-        </w:rPr>
-        <w:t>d</w:t>
-      </w:r>
-      <w:r>
-        <w:rPr>
-          <w:rFonts w:eastAsia="Arial" w:cs="Times New Roman"/>
-          <w:szCs w:val="24"/>
-        </w:rPr>
-        <w:t xml:space="preserve">s </w:t>
-      </w:r>
-      <w:bookmarkStart w:id="6" w:name="_Hlk9618293"/>
-      <w:r>
-        <w:rPr>
-          <w:rFonts w:eastAsia="Arial" w:cs="Times New Roman"/>
-          <w:szCs w:val="24"/>
-        </w:rPr>
-        <w:t>≥</w:t>
-      </w:r>
-      <w:bookmarkEnd w:id="6"/>
-      <w:r>
-        <w:rPr>
-          <w:rFonts w:eastAsia="Arial" w:cs="Times New Roman"/>
-          <w:szCs w:val="24"/>
-        </w:rPr>
-        <w:t xml:space="preserve"> </w:t>
-      </w:r>
-      <w:r>
-        <w:rPr>
-          <w:rFonts w:eastAsia="Arial" w:cs="Times New Roman"/>
-          <w:szCs w:val="24"/>
-        </w:rPr>
-        <w:t>XX</w:t>
-      </w:r>
-      <w:r>
-        <w:rPr>
-          <w:rFonts w:eastAsia="Arial" w:cs="Times New Roman"/>
-          <w:szCs w:val="24"/>
-        </w:rPr>
         <w:t xml:space="preserve">, except for symmetrical and forward pairs, which was marginal, </w:t>
       </w:r>
-      <w:bookmarkStart w:id="7" w:name="_Hlk9610017"/>
+      <w:bookmarkStart w:id="34" w:name="_Hlk9610017"/>
       <w:r>
         <w:rPr>
           <w:rFonts w:eastAsia="Arial" w:cs="Times New Roman"/>
@@ -2014,7 +2277,7 @@
         </w:rPr>
         <w:t xml:space="preserve"> = </w:t>
       </w:r>
-      <w:bookmarkEnd w:id="7"/>
+      <w:bookmarkEnd w:id="34"/>
       <w:r>
         <w:rPr>
           <w:rFonts w:eastAsia="Arial" w:cs="Times New Roman"/>
@@ -2057,157 +2320,7 @@
           <w:rFonts w:eastAsia="Arial" w:cs="Times New Roman"/>
           <w:szCs w:val="24"/>
         </w:rPr>
-        <w:t xml:space="preserve">. Critically, a significant </w:t>
-      </w:r>
-      <w:r>
-        <w:rPr>
-          <w:rFonts w:eastAsia="Arial" w:cs="Times New Roman"/>
-          <w:szCs w:val="24"/>
-        </w:rPr>
-        <w:t xml:space="preserve">three-way interaction </w:t>
-      </w:r>
-      <w:r>
-        <w:rPr>
-          <w:rFonts w:eastAsia="Arial" w:cs="Times New Roman"/>
-          <w:szCs w:val="24"/>
-        </w:rPr>
-        <w:t xml:space="preserve">was also found, </w:t>
-      </w:r>
-      <w:proofErr w:type="gramStart"/>
-      <w:r>
-        <w:rPr>
-          <w:rFonts w:eastAsia="Arial" w:cs="Times New Roman"/>
-          <w:i/>
-          <w:iCs/>
-          <w:szCs w:val="24"/>
-        </w:rPr>
-        <w:t>F</w:t>
-      </w:r>
-      <w:r>
-        <w:rPr>
-          <w:rFonts w:eastAsia="Arial" w:cs="Times New Roman"/>
-          <w:szCs w:val="24"/>
-        </w:rPr>
-        <w:t>(</w:t>
-      </w:r>
-      <w:proofErr w:type="gramEnd"/>
-      <w:r>
-        <w:rPr>
-          <w:rFonts w:eastAsia="Arial" w:cs="Times New Roman"/>
-          <w:szCs w:val="24"/>
-        </w:rPr>
-        <w:t>6</w:t>
-      </w:r>
-      <w:r>
-        <w:rPr>
-          <w:rFonts w:eastAsia="Arial" w:cs="Times New Roman"/>
-          <w:szCs w:val="24"/>
-        </w:rPr>
-        <w:t xml:space="preserve">, </w:t>
-      </w:r>
-      <w:r>
-        <w:rPr>
-          <w:rFonts w:eastAsia="Arial" w:cs="Times New Roman"/>
-          <w:szCs w:val="24"/>
-        </w:rPr>
-        <w:t>255</w:t>
-      </w:r>
-      <w:r>
-        <w:rPr>
-          <w:rFonts w:eastAsia="Arial" w:cs="Times New Roman"/>
-          <w:szCs w:val="24"/>
-        </w:rPr>
-        <w:t xml:space="preserve">) = </w:t>
-      </w:r>
-      <w:r>
-        <w:rPr>
-          <w:rFonts w:eastAsia="Arial" w:cs="Times New Roman"/>
-          <w:szCs w:val="24"/>
-        </w:rPr>
-        <w:t>15.56</w:t>
-      </w:r>
-      <w:r>
-        <w:rPr>
-          <w:rFonts w:eastAsia="Arial" w:cs="Times New Roman"/>
-          <w:szCs w:val="24"/>
-        </w:rPr>
-        <w:t xml:space="preserve">, </w:t>
-      </w:r>
-      <w:r>
-        <w:rPr>
-          <w:rFonts w:eastAsia="Arial" w:cs="Times New Roman"/>
-          <w:i/>
-          <w:iCs/>
-          <w:szCs w:val="24"/>
-        </w:rPr>
-        <w:t>MSE</w:t>
-      </w:r>
-      <w:r>
-        <w:rPr>
-          <w:rFonts w:eastAsia="Arial" w:cs="Times New Roman"/>
-          <w:szCs w:val="24"/>
-        </w:rPr>
-        <w:t xml:space="preserve"> = </w:t>
-      </w:r>
-      <w:r>
-        <w:rPr>
-          <w:rFonts w:eastAsia="Arial" w:cs="Times New Roman"/>
-          <w:szCs w:val="24"/>
-        </w:rPr>
-        <w:t>87.42</w:t>
-      </w:r>
-      <w:r>
-        <w:rPr>
-          <w:rFonts w:eastAsia="Arial" w:cs="Times New Roman"/>
-          <w:szCs w:val="24"/>
-        </w:rPr>
-        <w:t xml:space="preserve">, </w:t>
-      </w:r>
-      <w:r>
-        <w:rPr>
-          <w:rFonts w:eastAsia="Arial" w:cs="Times New Roman"/>
-          <w:i/>
-          <w:iCs/>
-          <w:szCs w:val="24"/>
-        </w:rPr>
-        <w:t>η</w:t>
-      </w:r>
-      <w:r>
-        <w:rPr>
-          <w:rFonts w:eastAsia="Arial" w:cs="Times New Roman"/>
-          <w:szCs w:val="24"/>
-          <w:vertAlign w:val="subscript"/>
-        </w:rPr>
-        <w:t>p</w:t>
-      </w:r>
-      <w:r>
-        <w:rPr>
-          <w:rFonts w:eastAsia="Arial" w:cs="Times New Roman"/>
-          <w:szCs w:val="24"/>
-          <w:vertAlign w:val="superscript"/>
-        </w:rPr>
-        <w:t>2</w:t>
-      </w:r>
-      <w:r>
-        <w:rPr>
-          <w:rFonts w:eastAsia="Arial" w:cs="Times New Roman"/>
-          <w:szCs w:val="24"/>
-        </w:rPr>
-        <w:t xml:space="preserve"> = </w:t>
-      </w:r>
-      <w:r>
-        <w:rPr>
-          <w:rFonts w:eastAsia="Arial" w:cs="Times New Roman"/>
-          <w:szCs w:val="24"/>
-        </w:rPr>
-        <w:t>.044</w:t>
-      </w:r>
-      <w:r>
-        <w:rPr>
-          <w:rFonts w:eastAsia="Arial" w:cs="Times New Roman"/>
-          <w:szCs w:val="24"/>
-        </w:rPr>
-        <w:t xml:space="preserve">. </w:t>
+        <w:t>.</w:t>
       </w:r>
     </w:p>
     <w:p>
@@ -2216,24 +2329,109 @@
         <w:ind w:firstLine="720"/>
         <w:contextualSpacing/>
         <w:rPr>
+          <w:del w:id="35" w:author="Nick Maxwell" w:date="2020-03-11T14:59:00Z"/>
           <w:rFonts w:eastAsia="Arial" w:cs="Times New Roman"/>
           <w:szCs w:val="24"/>
         </w:rPr>
       </w:pPr>
-      <w:r>
-        <w:rPr>
-          <w:rFonts w:eastAsia="Arial" w:cs="Times New Roman"/>
-          <w:szCs w:val="24"/>
-        </w:rPr>
-        <w:lastRenderedPageBreak/>
-        <w:t>Starting with the Read condition, f</w:t>
-      </w:r>
-      <w:r>
-        <w:rPr>
-          <w:rFonts w:eastAsia="Arial" w:cs="Times New Roman"/>
-          <w:szCs w:val="24"/>
-        </w:rPr>
-        <w:t xml:space="preserve">ollow-up </w:t>
+      <w:ins w:id="36" w:author="Nick Maxwell" w:date="2020-03-11T14:59:00Z">
+        <w:r>
+          <w:rPr>
+            <w:rFonts w:eastAsia="Arial" w:cs="Times New Roman"/>
+            <w:szCs w:val="24"/>
+          </w:rPr>
+          <w:lastRenderedPageBreak/>
+          <w:t>A</w:t>
+        </w:r>
+      </w:ins>
+      <w:ins w:id="37" w:author="Nick Maxwell" w:date="2020-03-11T15:00:00Z">
+        <w:r>
+          <w:rPr>
+            <w:rFonts w:eastAsia="Arial" w:cs="Times New Roman"/>
+            <w:szCs w:val="24"/>
+          </w:rPr>
+          <w:t xml:space="preserve"> significant</w:t>
+        </w:r>
+      </w:ins>
+      <w:ins w:id="38" w:author="Nick Maxwell" w:date="2020-03-11T14:59:00Z">
+        <w:r>
+          <w:rPr>
+            <w:rFonts w:eastAsia="Arial" w:cs="Times New Roman"/>
+            <w:szCs w:val="24"/>
+          </w:rPr>
+          <w:t xml:space="preserve"> two-way interaction</w:t>
+        </w:r>
+      </w:ins>
+      <w:ins w:id="39" w:author="Nick Maxwell" w:date="2020-03-11T15:00:00Z">
+        <w:r>
+          <w:rPr>
+            <w:rFonts w:eastAsia="Arial" w:cs="Times New Roman"/>
+            <w:szCs w:val="24"/>
+          </w:rPr>
+          <w:t xml:space="preserve"> between Measure and Direction confirmed that the illusion of competence replicated</w:t>
+        </w:r>
+      </w:ins>
+      <w:ins w:id="40" w:author="Nick Maxwell" w:date="2020-03-11T15:01:00Z">
+        <w:r>
+          <w:rPr>
+            <w:rFonts w:eastAsia="Arial" w:cs="Times New Roman"/>
+            <w:szCs w:val="24"/>
+          </w:rPr>
+          <w:t xml:space="preserve">. </w:t>
+        </w:r>
+        <w:r>
+          <w:rPr>
+            <w:rFonts w:eastAsia="Arial" w:cs="Times New Roman"/>
+            <w:szCs w:val="24"/>
+            <w:highlight w:val="yellow"/>
+            <w:rPrChange w:id="41" w:author="Nick Maxwell" w:date="2020-03-11T15:01:00Z">
+              <w:rPr>
+                <w:rFonts w:eastAsia="Arial" w:cs="Times New Roman"/>
+                <w:szCs w:val="24"/>
+              </w:rPr>
+            </w:rPrChange>
+          </w:rPr>
+          <w:t>[STATS STUFF HERE].</w:t>
+        </w:r>
+      </w:ins>
+      <w:ins w:id="42" w:author="Nick Maxwell" w:date="2020-03-11T14:59:00Z">
+        <w:r>
+          <w:rPr>
+            <w:rFonts w:eastAsia="Arial" w:cs="Times New Roman"/>
+            <w:szCs w:val="24"/>
+          </w:rPr>
+          <w:t xml:space="preserve"> </w:t>
+        </w:r>
+      </w:ins>
+      <w:del w:id="43" w:author="Nick Maxwell" w:date="2020-03-11T14:59:00Z">
+        <w:r>
+          <w:rPr>
+            <w:rFonts w:eastAsia="Arial" w:cs="Times New Roman"/>
+            <w:szCs w:val="24"/>
+          </w:rPr>
+          <w:delText xml:space="preserve"> </w:delText>
+        </w:r>
+      </w:del>
+      <w:r>
+        <w:rPr>
+          <w:rFonts w:eastAsia="Arial" w:cs="Times New Roman"/>
+          <w:szCs w:val="24"/>
+        </w:rPr>
+        <w:t xml:space="preserve">Critically, a significant </w:t>
+      </w:r>
+      <w:r>
+        <w:rPr>
+          <w:rFonts w:eastAsia="Arial" w:cs="Times New Roman"/>
+          <w:szCs w:val="24"/>
+        </w:rPr>
+        <w:t xml:space="preserve">three-way interaction </w:t>
+      </w:r>
+      <w:r>
+        <w:rPr>
+          <w:rFonts w:eastAsia="Arial" w:cs="Times New Roman"/>
+          <w:szCs w:val="24"/>
+        </w:rPr>
+        <w:t xml:space="preserve">was also found, </w:t>
       </w:r>
       <w:r>
         <w:rPr>
@@ -2242,96 +2440,84 @@
           <w:iCs/>
           <w:szCs w:val="24"/>
         </w:rPr>
-        <w:t>t</w:t>
-      </w:r>
-      <w:r>
-        <w:rPr>
-          <w:rFonts w:eastAsia="Arial" w:cs="Times New Roman"/>
-          <w:szCs w:val="24"/>
-        </w:rPr>
-        <w:t>-tests confirmed a robust illusion of competence for backward pairs in which JOLs exceeded later recall accuracy (</w:t>
-      </w:r>
-      <w:r>
-        <w:rPr>
-          <w:rFonts w:eastAsia="Arial" w:cs="Times New Roman"/>
-          <w:szCs w:val="24"/>
-          <w:highlight w:val="yellow"/>
-        </w:rPr>
-        <w:t>57.22</w:t>
-      </w:r>
-      <w:r>
-        <w:rPr>
-          <w:rFonts w:eastAsia="Arial" w:cs="Times New Roman"/>
-          <w:szCs w:val="24"/>
-          <w:highlight w:val="yellow"/>
-        </w:rPr>
-        <w:t xml:space="preserve"> vs. </w:t>
-      </w:r>
-      <w:r>
-        <w:rPr>
-          <w:rFonts w:eastAsia="Arial" w:cs="Times New Roman"/>
-          <w:szCs w:val="24"/>
-          <w:highlight w:val="yellow"/>
-        </w:rPr>
-        <w:t>37.68</w:t>
-      </w:r>
-      <w:r>
-        <w:rPr>
-          <w:rFonts w:eastAsia="Arial" w:cs="Times New Roman"/>
-          <w:szCs w:val="24"/>
-          <w:highlight w:val="yellow"/>
-        </w:rPr>
-        <w:t xml:space="preserve">), </w:t>
-      </w:r>
-      <w:proofErr w:type="gramStart"/>
+        <w:t>F</w:t>
+      </w:r>
+      <w:r>
+        <w:rPr>
+          <w:rFonts w:eastAsia="Arial" w:cs="Times New Roman"/>
+          <w:szCs w:val="24"/>
+        </w:rPr>
+        <w:t>(</w:t>
+      </w:r>
+      <w:r>
+        <w:rPr>
+          <w:rFonts w:eastAsia="Arial" w:cs="Times New Roman"/>
+          <w:szCs w:val="24"/>
+        </w:rPr>
+        <w:t>6</w:t>
+      </w:r>
+      <w:r>
+        <w:rPr>
+          <w:rFonts w:eastAsia="Arial" w:cs="Times New Roman"/>
+          <w:szCs w:val="24"/>
+        </w:rPr>
+        <w:t xml:space="preserve">, </w:t>
+      </w:r>
+      <w:r>
+        <w:rPr>
+          <w:rFonts w:eastAsia="Arial" w:cs="Times New Roman"/>
+          <w:szCs w:val="24"/>
+        </w:rPr>
+        <w:t>255</w:t>
+      </w:r>
+      <w:r>
+        <w:rPr>
+          <w:rFonts w:eastAsia="Arial" w:cs="Times New Roman"/>
+          <w:szCs w:val="24"/>
+        </w:rPr>
+        <w:t xml:space="preserve">) = </w:t>
+      </w:r>
+      <w:r>
+        <w:rPr>
+          <w:rFonts w:eastAsia="Arial" w:cs="Times New Roman"/>
+          <w:szCs w:val="24"/>
+        </w:rPr>
+        <w:t>15.56</w:t>
+      </w:r>
+      <w:r>
+        <w:rPr>
+          <w:rFonts w:eastAsia="Arial" w:cs="Times New Roman"/>
+          <w:szCs w:val="24"/>
+        </w:rPr>
+        <w:t xml:space="preserve">, </w:t>
+      </w:r>
       <w:r>
         <w:rPr>
           <w:rFonts w:eastAsia="Arial" w:cs="Times New Roman"/>
           <w:i/>
           <w:iCs/>
           <w:szCs w:val="24"/>
-          <w:highlight w:val="yellow"/>
-        </w:rPr>
-        <w:t>t</w:t>
-      </w:r>
-      <w:r>
-        <w:rPr>
-          <w:rFonts w:eastAsia="Arial" w:cs="Times New Roman"/>
-          <w:szCs w:val="24"/>
-          <w:highlight w:val="yellow"/>
-        </w:rPr>
-        <w:t>(</w:t>
-      </w:r>
-      <w:proofErr w:type="gramEnd"/>
-      <w:r>
-        <w:rPr>
-          <w:rFonts w:eastAsia="Arial" w:cs="Times New Roman"/>
-          <w:szCs w:val="24"/>
-          <w:highlight w:val="yellow"/>
-        </w:rPr>
-        <w:t>48</w:t>
-      </w:r>
-      <w:r>
-        <w:rPr>
-          <w:rFonts w:eastAsia="Arial" w:cs="Times New Roman"/>
-          <w:szCs w:val="24"/>
-          <w:highlight w:val="yellow"/>
-        </w:rPr>
-        <w:t xml:space="preserve">) = </w:t>
-      </w:r>
-      <w:r>
-        <w:rPr>
-          <w:rFonts w:eastAsia="Arial" w:cs="Times New Roman"/>
-          <w:szCs w:val="24"/>
-          <w:highlight w:val="yellow"/>
-        </w:rPr>
-        <w:t>3.64</w:t>
-      </w:r>
-      <w:r>
-        <w:rPr>
-          <w:rFonts w:eastAsia="Arial" w:cs="Times New Roman"/>
-          <w:szCs w:val="24"/>
-          <w:highlight w:val="yellow"/>
+        </w:rPr>
+        <w:t>MSE</w:t>
+      </w:r>
+      <w:r>
+        <w:rPr>
+          <w:rFonts w:eastAsia="Arial" w:cs="Times New Roman"/>
+          <w:szCs w:val="24"/>
+        </w:rPr>
+        <w:t xml:space="preserve"> = </w:t>
+      </w:r>
+      <w:r>
+        <w:rPr>
+          <w:rFonts w:eastAsia="Arial" w:cs="Times New Roman"/>
+          <w:szCs w:val="24"/>
+        </w:rPr>
+        <w:t>87.42</w:t>
+      </w:r>
+      <w:r>
+        <w:rPr>
+          <w:rFonts w:eastAsia="Arial" w:cs="Times New Roman"/>
+          <w:szCs w:val="24"/>
         </w:rPr>
         <w:t xml:space="preserve">, </w:t>
       </w:r>
@@ -2341,15 +2527,29 @@
           <w:i/>
           <w:iCs/>
           <w:szCs w:val="24"/>
-          <w:highlight w:val="yellow"/>
-        </w:rPr>
-        <w:t>SEM</w:t>
-      </w:r>
-      <w:r>
-        <w:rPr>
-          <w:rFonts w:eastAsia="Arial" w:cs="Times New Roman"/>
-          <w:szCs w:val="24"/>
-          <w:highlight w:val="yellow"/>
+        </w:rPr>
+        <w:t>η</w:t>
+      </w:r>
+      <w:r>
+        <w:rPr>
+          <w:rFonts w:eastAsia="Arial" w:cs="Times New Roman"/>
+          <w:szCs w:val="24"/>
+          <w:vertAlign w:val="subscript"/>
+        </w:rPr>
+        <w:t>p</w:t>
+      </w:r>
+      <w:r>
+        <w:rPr>
+          <w:rFonts w:eastAsia="Arial" w:cs="Times New Roman"/>
+          <w:szCs w:val="24"/>
+          <w:vertAlign w:val="superscript"/>
+        </w:rPr>
+        <w:t>2</w:t>
+      </w:r>
+      <w:r>
+        <w:rPr>
+          <w:rFonts w:eastAsia="Arial" w:cs="Times New Roman"/>
+          <w:szCs w:val="24"/>
         </w:rPr>
         <w:t xml:space="preserve"> = </w:t>
       </w:r>
@@ -2357,396 +2557,54 @@
         <w:rPr>
           <w:rFonts w:eastAsia="Arial" w:cs="Times New Roman"/>
           <w:szCs w:val="24"/>
-          <w:highlight w:val="yellow"/>
-        </w:rPr>
-        <w:t>5.51</w:t>
-      </w:r>
-      <w:r>
-        <w:rPr>
-          <w:rFonts w:eastAsia="Arial" w:cs="Times New Roman"/>
-          <w:szCs w:val="24"/>
-          <w:highlight w:val="yellow"/>
-        </w:rPr>
-        <w:t xml:space="preserve">, </w:t>
-      </w:r>
-      <w:r>
-        <w:rPr>
-          <w:rFonts w:eastAsia="Arial" w:cs="Times New Roman"/>
-          <w:i/>
-          <w:iCs/>
-          <w:szCs w:val="24"/>
-          <w:highlight w:val="yellow"/>
-        </w:rPr>
-        <w:t>d</w:t>
-      </w:r>
-      <w:r>
-        <w:rPr>
-          <w:rFonts w:eastAsia="Arial" w:cs="Times New Roman"/>
-          <w:szCs w:val="24"/>
-          <w:highlight w:val="yellow"/>
-        </w:rPr>
-        <w:t xml:space="preserve"> = </w:t>
-      </w:r>
-      <w:r>
-        <w:rPr>
-          <w:rFonts w:eastAsia="Arial" w:cs="Times New Roman"/>
-          <w:szCs w:val="24"/>
-          <w:highlight w:val="yellow"/>
-        </w:rPr>
-        <w:t>XX</w:t>
-      </w:r>
-      <w:r>
-        <w:rPr>
-          <w:rFonts w:eastAsia="Arial" w:cs="Times New Roman"/>
-          <w:szCs w:val="24"/>
-          <w:highlight w:val="yellow"/>
-        </w:rPr>
-        <w:t>. An</w:t>
-      </w:r>
-      <w:bookmarkStart w:id="8" w:name="_GoBack"/>
-      <w:bookmarkEnd w:id="8"/>
-      <w:r>
-        <w:rPr>
-          <w:rFonts w:eastAsia="Arial" w:cs="Times New Roman"/>
-          <w:szCs w:val="24"/>
-        </w:rPr>
-        <w:t xml:space="preserve"> illusion of competence was also found for symmetrical pairs (</w:t>
-      </w:r>
-      <w:r>
-        <w:rPr>
-          <w:rFonts w:eastAsia="Arial" w:cs="Times New Roman"/>
-          <w:szCs w:val="24"/>
-        </w:rPr>
-        <w:t>XX</w:t>
-      </w:r>
-      <w:r>
-        <w:rPr>
-          <w:rFonts w:eastAsia="Arial" w:cs="Times New Roman"/>
-          <w:szCs w:val="24"/>
-        </w:rPr>
-        <w:t xml:space="preserve"> vs. </w:t>
-      </w:r>
-      <w:r>
-        <w:rPr>
-          <w:rFonts w:eastAsia="Arial" w:cs="Times New Roman"/>
-          <w:szCs w:val="24"/>
-        </w:rPr>
-        <w:t>XX</w:t>
-      </w:r>
-      <w:r>
-        <w:rPr>
-          <w:rFonts w:eastAsia="Arial" w:cs="Times New Roman"/>
-          <w:szCs w:val="24"/>
-        </w:rPr>
-        <w:t xml:space="preserve">), </w:t>
-      </w:r>
-      <w:r>
-        <w:rPr>
-          <w:rFonts w:eastAsia="Arial" w:cs="Times New Roman"/>
-          <w:i/>
-          <w:iCs/>
-          <w:szCs w:val="24"/>
-        </w:rPr>
-        <w:t>t</w:t>
-      </w:r>
-      <w:r>
-        <w:rPr>
-          <w:rFonts w:eastAsia="Arial" w:cs="Times New Roman"/>
-          <w:szCs w:val="24"/>
-        </w:rPr>
-        <w:t>(</w:t>
-      </w:r>
-      <w:r>
-        <w:rPr>
-          <w:rFonts w:eastAsia="Arial" w:cs="Times New Roman"/>
-          <w:szCs w:val="24"/>
-        </w:rPr>
-        <w:t>XX</w:t>
-      </w:r>
-      <w:r>
-        <w:rPr>
-          <w:rFonts w:eastAsia="Arial" w:cs="Times New Roman"/>
-          <w:szCs w:val="24"/>
-        </w:rPr>
-        <w:t xml:space="preserve">) = </w:t>
-      </w:r>
-      <w:r>
-        <w:rPr>
-          <w:rFonts w:eastAsia="Arial" w:cs="Times New Roman"/>
-          <w:szCs w:val="24"/>
-        </w:rPr>
-        <w:t>XX</w:t>
-      </w:r>
-      <w:r>
-        <w:rPr>
-          <w:rFonts w:eastAsia="Arial" w:cs="Times New Roman"/>
-          <w:szCs w:val="24"/>
-        </w:rPr>
-        <w:t xml:space="preserve">, </w:t>
-      </w:r>
-      <w:r>
-        <w:rPr>
-          <w:rFonts w:eastAsia="Arial" w:cs="Times New Roman"/>
-          <w:i/>
-          <w:iCs/>
-          <w:szCs w:val="24"/>
-        </w:rPr>
-        <w:t>SEM</w:t>
-      </w:r>
-      <w:r>
-        <w:rPr>
-          <w:rFonts w:eastAsia="Arial" w:cs="Times New Roman"/>
-          <w:szCs w:val="24"/>
-        </w:rPr>
-        <w:t xml:space="preserve"> = </w:t>
-      </w:r>
-      <w:r>
-        <w:rPr>
-          <w:rFonts w:eastAsia="Arial" w:cs="Times New Roman"/>
-          <w:szCs w:val="24"/>
-        </w:rPr>
-        <w:t>XX</w:t>
-      </w:r>
-      <w:r>
-        <w:rPr>
-          <w:rFonts w:eastAsia="Arial" w:cs="Times New Roman"/>
-          <w:szCs w:val="24"/>
-        </w:rPr>
-        <w:t xml:space="preserve">, </w:t>
-      </w:r>
-      <w:r>
-        <w:rPr>
-          <w:rFonts w:eastAsia="Arial" w:cs="Times New Roman"/>
-          <w:i/>
-          <w:iCs/>
-          <w:szCs w:val="24"/>
-        </w:rPr>
-        <w:t>d</w:t>
-      </w:r>
-      <w:r>
-        <w:rPr>
-          <w:rFonts w:eastAsia="Arial" w:cs="Times New Roman"/>
-          <w:szCs w:val="24"/>
-        </w:rPr>
-        <w:t xml:space="preserve"> = </w:t>
-      </w:r>
-      <w:r>
-        <w:rPr>
-          <w:rFonts w:eastAsia="Arial" w:cs="Times New Roman"/>
-          <w:szCs w:val="24"/>
-        </w:rPr>
-        <w:t>XX</w:t>
-      </w:r>
-      <w:r>
-        <w:rPr>
-          <w:rFonts w:eastAsia="Arial" w:cs="Times New Roman"/>
-          <w:szCs w:val="24"/>
-        </w:rPr>
-        <w:t>, and unrelated pairs (</w:t>
-      </w:r>
-      <w:r>
-        <w:rPr>
-          <w:rFonts w:eastAsia="Arial" w:cs="Times New Roman"/>
-          <w:szCs w:val="24"/>
-        </w:rPr>
-        <w:t>XX</w:t>
-      </w:r>
-      <w:r>
-        <w:rPr>
-          <w:rFonts w:eastAsia="Arial" w:cs="Times New Roman"/>
-          <w:szCs w:val="24"/>
-        </w:rPr>
-        <w:t xml:space="preserve"> vs. </w:t>
-      </w:r>
-      <w:r>
-        <w:rPr>
-          <w:rFonts w:eastAsia="Arial" w:cs="Times New Roman"/>
-          <w:szCs w:val="24"/>
-        </w:rPr>
-        <w:t>XX</w:t>
-      </w:r>
-      <w:r>
-        <w:rPr>
-          <w:rFonts w:eastAsia="Arial" w:cs="Times New Roman"/>
-          <w:szCs w:val="24"/>
-        </w:rPr>
-        <w:t xml:space="preserve">), </w:t>
-      </w:r>
-      <w:r>
-        <w:rPr>
-          <w:rFonts w:eastAsia="Arial" w:cs="Times New Roman"/>
-          <w:i/>
-          <w:iCs/>
-          <w:szCs w:val="24"/>
-        </w:rPr>
-        <w:t>t</w:t>
-      </w:r>
-      <w:r>
-        <w:rPr>
-          <w:rFonts w:eastAsia="Arial" w:cs="Times New Roman"/>
-          <w:szCs w:val="24"/>
-        </w:rPr>
-        <w:t>(</w:t>
-      </w:r>
-      <w:r>
-        <w:rPr>
-          <w:rFonts w:eastAsia="Arial" w:cs="Times New Roman"/>
-          <w:szCs w:val="24"/>
-        </w:rPr>
-        <w:t>XX</w:t>
-      </w:r>
-      <w:r>
-        <w:rPr>
-          <w:rFonts w:eastAsia="Arial" w:cs="Times New Roman"/>
-          <w:szCs w:val="24"/>
-        </w:rPr>
-        <w:t xml:space="preserve">) = </w:t>
-      </w:r>
-      <w:r>
-        <w:rPr>
-          <w:rFonts w:eastAsia="Arial" w:cs="Times New Roman"/>
-          <w:szCs w:val="24"/>
-        </w:rPr>
-        <w:t>XX</w:t>
-      </w:r>
-      <w:r>
-        <w:rPr>
-          <w:rFonts w:eastAsia="Arial" w:cs="Times New Roman"/>
-          <w:szCs w:val="24"/>
-        </w:rPr>
-        <w:t xml:space="preserve">, </w:t>
-      </w:r>
-      <w:r>
-        <w:rPr>
-          <w:rFonts w:eastAsia="Arial" w:cs="Times New Roman"/>
-          <w:i/>
-          <w:iCs/>
-          <w:szCs w:val="24"/>
-        </w:rPr>
-        <w:t>SEM</w:t>
-      </w:r>
-      <w:r>
-        <w:rPr>
-          <w:rFonts w:eastAsia="Arial" w:cs="Times New Roman"/>
-          <w:szCs w:val="24"/>
-        </w:rPr>
-        <w:t xml:space="preserve"> = </w:t>
-      </w:r>
-      <w:r>
-        <w:rPr>
-          <w:rFonts w:eastAsia="Arial" w:cs="Times New Roman"/>
-          <w:szCs w:val="24"/>
-        </w:rPr>
-        <w:t>XX</w:t>
-      </w:r>
-      <w:r>
-        <w:rPr>
-          <w:rFonts w:eastAsia="Arial" w:cs="Times New Roman"/>
-          <w:szCs w:val="24"/>
-        </w:rPr>
-        <w:t xml:space="preserve">, </w:t>
-      </w:r>
-      <w:r>
-        <w:rPr>
-          <w:rFonts w:eastAsia="Arial" w:cs="Times New Roman"/>
-          <w:i/>
-          <w:iCs/>
-          <w:szCs w:val="24"/>
-        </w:rPr>
-        <w:t>d</w:t>
-      </w:r>
-      <w:r>
-        <w:rPr>
-          <w:rFonts w:eastAsia="Arial" w:cs="Times New Roman"/>
-          <w:szCs w:val="24"/>
-        </w:rPr>
-        <w:t xml:space="preserve"> = </w:t>
-      </w:r>
-      <w:r>
-        <w:rPr>
-          <w:rFonts w:eastAsia="Arial" w:cs="Times New Roman"/>
-          <w:szCs w:val="24"/>
-        </w:rPr>
-        <w:t>XX</w:t>
-      </w:r>
-      <w:r>
-        <w:rPr>
-          <w:rFonts w:eastAsia="Arial" w:cs="Times New Roman"/>
-          <w:szCs w:val="24"/>
-        </w:rPr>
-        <w:t>, though at a lesser magnitude. For forwar</w:t>
-      </w:r>
-      <w:r>
-        <w:rPr>
-          <w:rFonts w:eastAsia="Arial" w:cs="Times New Roman"/>
-          <w:szCs w:val="24"/>
-        </w:rPr>
-        <w:t xml:space="preserve">d </w:t>
-      </w:r>
-      <w:r>
-        <w:rPr>
-          <w:rFonts w:eastAsia="Arial" w:cs="Times New Roman"/>
-          <w:szCs w:val="24"/>
-        </w:rPr>
-        <w:t>pairs however, JOL ratings did not differ from later recall (</w:t>
-      </w:r>
-      <w:r>
-        <w:rPr>
-          <w:rFonts w:eastAsia="Arial" w:cs="Times New Roman"/>
-          <w:szCs w:val="24"/>
-        </w:rPr>
-        <w:t>XX</w:t>
-      </w:r>
-      <w:r>
-        <w:rPr>
-          <w:rFonts w:eastAsia="Arial" w:cs="Times New Roman"/>
-          <w:szCs w:val="24"/>
-        </w:rPr>
-        <w:t xml:space="preserve"> vs. </w:t>
-      </w:r>
-      <w:r>
-        <w:rPr>
-          <w:rFonts w:eastAsia="Arial" w:cs="Times New Roman"/>
-          <w:szCs w:val="24"/>
-        </w:rPr>
-        <w:t>XX</w:t>
-      </w:r>
-      <w:r>
-        <w:rPr>
-          <w:rFonts w:eastAsia="Arial" w:cs="Times New Roman"/>
-          <w:szCs w:val="24"/>
-        </w:rPr>
-        <w:t xml:space="preserve">), </w:t>
-      </w:r>
-      <w:r>
-        <w:rPr>
-          <w:rFonts w:eastAsia="Arial" w:cs="Times New Roman"/>
-          <w:i/>
-          <w:iCs/>
-          <w:szCs w:val="24"/>
-        </w:rPr>
-        <w:t>t</w:t>
-      </w:r>
-      <w:r>
-        <w:rPr>
-          <w:rFonts w:eastAsia="Arial" w:cs="Times New Roman"/>
-          <w:szCs w:val="24"/>
-        </w:rPr>
-        <w:t xml:space="preserve"> &lt; </w:t>
-      </w:r>
-      <w:r>
-        <w:rPr>
-          <w:rFonts w:eastAsia="Arial" w:cs="Times New Roman"/>
-          <w:szCs w:val="24"/>
-        </w:rPr>
-        <w:t>X</w:t>
-      </w:r>
-      <w:r>
-        <w:rPr>
-          <w:rFonts w:eastAsia="Arial" w:cs="Times New Roman"/>
-          <w:szCs w:val="24"/>
-        </w:rPr>
-        <w:t>.</w:t>
+        </w:rPr>
+        <w:t>.044</w:t>
+      </w:r>
+      <w:ins w:id="44" w:author="Nick Maxwell" w:date="2020-03-11T15:01:00Z">
+        <w:r>
+          <w:rPr>
+            <w:rFonts w:eastAsia="Arial" w:cs="Times New Roman"/>
+            <w:szCs w:val="24"/>
+          </w:rPr>
+          <w:t xml:space="preserve">, in which </w:t>
+        </w:r>
+        <w:r>
+          <w:rPr>
+            <w:rFonts w:eastAsia="Arial" w:cs="Times New Roman"/>
+            <w:szCs w:val="24"/>
+            <w:highlight w:val="yellow"/>
+            <w:rPrChange w:id="45" w:author="Nick Maxwell" w:date="2020-03-11T15:02:00Z">
+              <w:rPr>
+                <w:rFonts w:eastAsia="Arial" w:cs="Times New Roman"/>
+                <w:szCs w:val="24"/>
+              </w:rPr>
+            </w:rPrChange>
+          </w:rPr>
+          <w:t>[DESCRIBE BASIC PATTERN]</w:t>
+        </w:r>
+      </w:ins>
+      <w:del w:id="46" w:author="Nick Maxwell" w:date="2020-03-11T15:01:00Z">
+        <w:r>
+          <w:rPr>
+            <w:rFonts w:eastAsia="Arial" w:cs="Times New Roman"/>
+            <w:szCs w:val="24"/>
+            <w:highlight w:val="yellow"/>
+            <w:rPrChange w:id="47" w:author="Nick Maxwell" w:date="2020-03-11T15:02:00Z">
+              <w:rPr>
+                <w:rFonts w:eastAsia="Arial" w:cs="Times New Roman"/>
+                <w:szCs w:val="24"/>
+              </w:rPr>
+            </w:rPrChange>
+          </w:rPr>
+          <w:delText>.</w:delText>
+        </w:r>
+      </w:del>
+      <w:r>
+        <w:rPr>
+          <w:rFonts w:eastAsia="Arial" w:cs="Times New Roman"/>
+          <w:szCs w:val="24"/>
+        </w:rPr>
+        <w:t xml:space="preserve"> </w:t>
       </w:r>
     </w:p>
     <w:p>
@@ -2758,13 +2616,536 @@
           <w:rFonts w:eastAsia="Arial" w:cs="Times New Roman"/>
           <w:szCs w:val="24"/>
         </w:rPr>
+        <w:pPrChange w:id="48" w:author="Nick Maxwell" w:date="2020-03-11T14:59:00Z">
+          <w:pPr>
+            <w:spacing w:after="160"/>
+            <w:ind w:firstLine="720"/>
+            <w:contextualSpacing/>
+          </w:pPr>
+        </w:pPrChange>
       </w:pPr>
       <w:r>
         <w:rPr>
           <w:rFonts w:eastAsia="Arial" w:cs="Times New Roman"/>
           <w:szCs w:val="24"/>
         </w:rPr>
-        <w:t>For the Item-Specific condition…</w:t>
+        <w:t>Starting with the Read condition, f</w:t>
+      </w:r>
+      <w:r>
+        <w:rPr>
+          <w:rFonts w:eastAsia="Arial" w:cs="Times New Roman"/>
+          <w:szCs w:val="24"/>
+        </w:rPr>
+        <w:t xml:space="preserve">ollow-up </w:t>
+      </w:r>
+      <w:r>
+        <w:rPr>
+          <w:rFonts w:eastAsia="Arial" w:cs="Times New Roman"/>
+          <w:i/>
+          <w:iCs/>
+          <w:szCs w:val="24"/>
+        </w:rPr>
+        <w:t>t</w:t>
+      </w:r>
+      <w:r>
+        <w:rPr>
+          <w:rFonts w:eastAsia="Arial" w:cs="Times New Roman"/>
+          <w:szCs w:val="24"/>
+        </w:rPr>
+        <w:t>-tests confirmed a robust illusion of competence for backward pairs in which JOLs exceeded later recall accuracy (</w:t>
+      </w:r>
+      <w:r>
+        <w:rPr>
+          <w:rFonts w:eastAsia="Arial" w:cs="Times New Roman"/>
+          <w:szCs w:val="24"/>
+          <w:highlight w:val="yellow"/>
+        </w:rPr>
+        <w:t>57.22</w:t>
+      </w:r>
+      <w:r>
+        <w:rPr>
+          <w:rFonts w:eastAsia="Arial" w:cs="Times New Roman"/>
+          <w:szCs w:val="24"/>
+          <w:highlight w:val="yellow"/>
+        </w:rPr>
+        <w:t xml:space="preserve"> vs. </w:t>
+      </w:r>
+      <w:r>
+        <w:rPr>
+          <w:rFonts w:eastAsia="Arial" w:cs="Times New Roman"/>
+          <w:szCs w:val="24"/>
+          <w:highlight w:val="yellow"/>
+        </w:rPr>
+        <w:t>37.68</w:t>
+      </w:r>
+      <w:r>
+        <w:rPr>
+          <w:rFonts w:eastAsia="Arial" w:cs="Times New Roman"/>
+          <w:szCs w:val="24"/>
+          <w:highlight w:val="yellow"/>
+        </w:rPr>
+        <w:t xml:space="preserve">), </w:t>
+      </w:r>
+      <w:r>
+        <w:rPr>
+          <w:rFonts w:eastAsia="Arial" w:cs="Times New Roman"/>
+          <w:i/>
+          <w:iCs/>
+          <w:szCs w:val="24"/>
+          <w:highlight w:val="yellow"/>
+        </w:rPr>
+        <w:t>t</w:t>
+      </w:r>
+      <w:r>
+        <w:rPr>
+          <w:rFonts w:eastAsia="Arial" w:cs="Times New Roman"/>
+          <w:szCs w:val="24"/>
+          <w:highlight w:val="yellow"/>
+        </w:rPr>
+        <w:t>(</w:t>
+      </w:r>
+      <w:r>
+        <w:rPr>
+          <w:rFonts w:eastAsia="Arial" w:cs="Times New Roman"/>
+          <w:szCs w:val="24"/>
+          <w:highlight w:val="yellow"/>
+        </w:rPr>
+        <w:t>48</w:t>
+      </w:r>
+      <w:r>
+        <w:rPr>
+          <w:rFonts w:eastAsia="Arial" w:cs="Times New Roman"/>
+          <w:szCs w:val="24"/>
+          <w:highlight w:val="yellow"/>
+        </w:rPr>
+        <w:t xml:space="preserve">) = </w:t>
+      </w:r>
+      <w:r>
+        <w:rPr>
+          <w:rFonts w:eastAsia="Arial" w:cs="Times New Roman"/>
+          <w:szCs w:val="24"/>
+          <w:highlight w:val="yellow"/>
+        </w:rPr>
+        <w:t>3.64</w:t>
+      </w:r>
+      <w:r>
+        <w:rPr>
+          <w:rFonts w:eastAsia="Arial" w:cs="Times New Roman"/>
+          <w:szCs w:val="24"/>
+          <w:highlight w:val="yellow"/>
+        </w:rPr>
+        <w:t xml:space="preserve">, </w:t>
+      </w:r>
+      <w:r>
+        <w:rPr>
+          <w:rFonts w:eastAsia="Arial" w:cs="Times New Roman"/>
+          <w:i/>
+          <w:iCs/>
+          <w:szCs w:val="24"/>
+          <w:highlight w:val="yellow"/>
+        </w:rPr>
+        <w:t>SEM</w:t>
+      </w:r>
+      <w:r>
+        <w:rPr>
+          <w:rFonts w:eastAsia="Arial" w:cs="Times New Roman"/>
+          <w:szCs w:val="24"/>
+          <w:highlight w:val="yellow"/>
+        </w:rPr>
+        <w:t xml:space="preserve"> = </w:t>
+      </w:r>
+      <w:r>
+        <w:rPr>
+          <w:rFonts w:eastAsia="Arial" w:cs="Times New Roman"/>
+          <w:szCs w:val="24"/>
+          <w:highlight w:val="yellow"/>
+        </w:rPr>
+        <w:t>5.51</w:t>
+      </w:r>
+      <w:r>
+        <w:rPr>
+          <w:rFonts w:eastAsia="Arial" w:cs="Times New Roman"/>
+          <w:szCs w:val="24"/>
+          <w:highlight w:val="yellow"/>
+        </w:rPr>
+        <w:t xml:space="preserve">, </w:t>
+      </w:r>
+      <w:r>
+        <w:rPr>
+          <w:rFonts w:eastAsia="Arial" w:cs="Times New Roman"/>
+          <w:i/>
+          <w:iCs/>
+          <w:szCs w:val="24"/>
+          <w:highlight w:val="yellow"/>
+        </w:rPr>
+        <w:t>d</w:t>
+      </w:r>
+      <w:r>
+        <w:rPr>
+          <w:rFonts w:eastAsia="Arial" w:cs="Times New Roman"/>
+          <w:szCs w:val="24"/>
+          <w:highlight w:val="yellow"/>
+        </w:rPr>
+        <w:t xml:space="preserve"> = </w:t>
+      </w:r>
+      <w:r>
+        <w:rPr>
+          <w:rFonts w:eastAsia="Arial" w:cs="Times New Roman"/>
+          <w:szCs w:val="24"/>
+          <w:highlight w:val="yellow"/>
+        </w:rPr>
+        <w:t>XX</w:t>
+      </w:r>
+      <w:r>
+        <w:rPr>
+          <w:rFonts w:eastAsia="Arial" w:cs="Times New Roman"/>
+          <w:szCs w:val="24"/>
+          <w:highlight w:val="yellow"/>
+        </w:rPr>
+        <w:t>. An</w:t>
+      </w:r>
+      <w:r>
+        <w:rPr>
+          <w:rFonts w:eastAsia="Arial" w:cs="Times New Roman"/>
+          <w:szCs w:val="24"/>
+        </w:rPr>
+        <w:t xml:space="preserve"> illusion of competence was also found for symmetrical pairs (</w:t>
+      </w:r>
+      <w:r>
+        <w:rPr>
+          <w:rFonts w:eastAsia="Arial" w:cs="Times New Roman"/>
+          <w:szCs w:val="24"/>
+        </w:rPr>
+        <w:t>XX</w:t>
+      </w:r>
+      <w:r>
+        <w:rPr>
+          <w:rFonts w:eastAsia="Arial" w:cs="Times New Roman"/>
+          <w:szCs w:val="24"/>
+        </w:rPr>
+        <w:t xml:space="preserve"> vs. </w:t>
+      </w:r>
+      <w:r>
+        <w:rPr>
+          <w:rFonts w:eastAsia="Arial" w:cs="Times New Roman"/>
+          <w:szCs w:val="24"/>
+        </w:rPr>
+        <w:t>XX</w:t>
+      </w:r>
+      <w:r>
+        <w:rPr>
+          <w:rFonts w:eastAsia="Arial" w:cs="Times New Roman"/>
+          <w:szCs w:val="24"/>
+        </w:rPr>
+        <w:t xml:space="preserve">), </w:t>
+      </w:r>
+      <w:r>
+        <w:rPr>
+          <w:rFonts w:eastAsia="Arial" w:cs="Times New Roman"/>
+          <w:i/>
+          <w:iCs/>
+          <w:szCs w:val="24"/>
+        </w:rPr>
+        <w:t>t</w:t>
+      </w:r>
+      <w:r>
+        <w:rPr>
+          <w:rFonts w:eastAsia="Arial" w:cs="Times New Roman"/>
+          <w:szCs w:val="24"/>
+        </w:rPr>
+        <w:t>(</w:t>
+      </w:r>
+      <w:r>
+        <w:rPr>
+          <w:rFonts w:eastAsia="Arial" w:cs="Times New Roman"/>
+          <w:szCs w:val="24"/>
+        </w:rPr>
+        <w:t>XX</w:t>
+      </w:r>
+      <w:r>
+        <w:rPr>
+          <w:rFonts w:eastAsia="Arial" w:cs="Times New Roman"/>
+          <w:szCs w:val="24"/>
+        </w:rPr>
+        <w:t xml:space="preserve">) = </w:t>
+      </w:r>
+      <w:r>
+        <w:rPr>
+          <w:rFonts w:eastAsia="Arial" w:cs="Times New Roman"/>
+          <w:szCs w:val="24"/>
+        </w:rPr>
+        <w:t>XX</w:t>
+      </w:r>
+      <w:r>
+        <w:rPr>
+          <w:rFonts w:eastAsia="Arial" w:cs="Times New Roman"/>
+          <w:szCs w:val="24"/>
+        </w:rPr>
+        <w:t xml:space="preserve">, </w:t>
+      </w:r>
+      <w:r>
+        <w:rPr>
+          <w:rFonts w:eastAsia="Arial" w:cs="Times New Roman"/>
+          <w:i/>
+          <w:iCs/>
+          <w:szCs w:val="24"/>
+        </w:rPr>
+        <w:t>SEM</w:t>
+      </w:r>
+      <w:r>
+        <w:rPr>
+          <w:rFonts w:eastAsia="Arial" w:cs="Times New Roman"/>
+          <w:szCs w:val="24"/>
+        </w:rPr>
+        <w:t xml:space="preserve"> = </w:t>
+      </w:r>
+      <w:r>
+        <w:rPr>
+          <w:rFonts w:eastAsia="Arial" w:cs="Times New Roman"/>
+          <w:szCs w:val="24"/>
+        </w:rPr>
+        <w:t>XX</w:t>
+      </w:r>
+      <w:r>
+        <w:rPr>
+          <w:rFonts w:eastAsia="Arial" w:cs="Times New Roman"/>
+          <w:szCs w:val="24"/>
+        </w:rPr>
+        <w:t xml:space="preserve">, </w:t>
+      </w:r>
+      <w:r>
+        <w:rPr>
+          <w:rFonts w:eastAsia="Arial" w:cs="Times New Roman"/>
+          <w:i/>
+          <w:iCs/>
+          <w:szCs w:val="24"/>
+        </w:rPr>
+        <w:t>d</w:t>
+      </w:r>
+      <w:r>
+        <w:rPr>
+          <w:rFonts w:eastAsia="Arial" w:cs="Times New Roman"/>
+          <w:szCs w:val="24"/>
+        </w:rPr>
+        <w:t xml:space="preserve"> = </w:t>
+      </w:r>
+      <w:r>
+        <w:rPr>
+          <w:rFonts w:eastAsia="Arial" w:cs="Times New Roman"/>
+          <w:szCs w:val="24"/>
+        </w:rPr>
+        <w:t>XX</w:t>
+      </w:r>
+      <w:r>
+        <w:rPr>
+          <w:rFonts w:eastAsia="Arial" w:cs="Times New Roman"/>
+          <w:szCs w:val="24"/>
+        </w:rPr>
+        <w:t>, and unrelated pairs (</w:t>
+      </w:r>
+      <w:r>
+        <w:rPr>
+          <w:rFonts w:eastAsia="Arial" w:cs="Times New Roman"/>
+          <w:szCs w:val="24"/>
+        </w:rPr>
+        <w:t>XX</w:t>
+      </w:r>
+      <w:r>
+        <w:rPr>
+          <w:rFonts w:eastAsia="Arial" w:cs="Times New Roman"/>
+          <w:szCs w:val="24"/>
+        </w:rPr>
+        <w:t xml:space="preserve"> vs. </w:t>
+      </w:r>
+      <w:r>
+        <w:rPr>
+          <w:rFonts w:eastAsia="Arial" w:cs="Times New Roman"/>
+          <w:szCs w:val="24"/>
+        </w:rPr>
+        <w:t>XX</w:t>
+      </w:r>
+      <w:r>
+        <w:rPr>
+          <w:rFonts w:eastAsia="Arial" w:cs="Times New Roman"/>
+          <w:szCs w:val="24"/>
+        </w:rPr>
+        <w:t xml:space="preserve">), </w:t>
+      </w:r>
+      <w:r>
+        <w:rPr>
+          <w:rFonts w:eastAsia="Arial" w:cs="Times New Roman"/>
+          <w:i/>
+          <w:iCs/>
+          <w:szCs w:val="24"/>
+        </w:rPr>
+        <w:t>t</w:t>
+      </w:r>
+      <w:r>
+        <w:rPr>
+          <w:rFonts w:eastAsia="Arial" w:cs="Times New Roman"/>
+          <w:szCs w:val="24"/>
+        </w:rPr>
+        <w:t>(</w:t>
+      </w:r>
+      <w:r>
+        <w:rPr>
+          <w:rFonts w:eastAsia="Arial" w:cs="Times New Roman"/>
+          <w:szCs w:val="24"/>
+        </w:rPr>
+        <w:t>XX</w:t>
+      </w:r>
+      <w:r>
+        <w:rPr>
+          <w:rFonts w:eastAsia="Arial" w:cs="Times New Roman"/>
+          <w:szCs w:val="24"/>
+        </w:rPr>
+        <w:t xml:space="preserve">) = </w:t>
+      </w:r>
+      <w:r>
+        <w:rPr>
+          <w:rFonts w:eastAsia="Arial" w:cs="Times New Roman"/>
+          <w:szCs w:val="24"/>
+        </w:rPr>
+        <w:t>XX</w:t>
+      </w:r>
+      <w:r>
+        <w:rPr>
+          <w:rFonts w:eastAsia="Arial" w:cs="Times New Roman"/>
+          <w:szCs w:val="24"/>
+        </w:rPr>
+        <w:t xml:space="preserve">, </w:t>
+      </w:r>
+      <w:r>
+        <w:rPr>
+          <w:rFonts w:eastAsia="Arial" w:cs="Times New Roman"/>
+          <w:i/>
+          <w:iCs/>
+          <w:szCs w:val="24"/>
+        </w:rPr>
+        <w:t>SEM</w:t>
+      </w:r>
+      <w:r>
+        <w:rPr>
+          <w:rFonts w:eastAsia="Arial" w:cs="Times New Roman"/>
+          <w:szCs w:val="24"/>
+        </w:rPr>
+        <w:t xml:space="preserve"> = </w:t>
+      </w:r>
+      <w:r>
+        <w:rPr>
+          <w:rFonts w:eastAsia="Arial" w:cs="Times New Roman"/>
+          <w:szCs w:val="24"/>
+        </w:rPr>
+        <w:t>XX</w:t>
+      </w:r>
+      <w:r>
+        <w:rPr>
+          <w:rFonts w:eastAsia="Arial" w:cs="Times New Roman"/>
+          <w:szCs w:val="24"/>
+        </w:rPr>
+        <w:t xml:space="preserve">, </w:t>
+      </w:r>
+      <w:r>
+        <w:rPr>
+          <w:rFonts w:eastAsia="Arial" w:cs="Times New Roman"/>
+          <w:i/>
+          <w:iCs/>
+          <w:szCs w:val="24"/>
+        </w:rPr>
+        <w:t>d</w:t>
+      </w:r>
+      <w:r>
+        <w:rPr>
+          <w:rFonts w:eastAsia="Arial" w:cs="Times New Roman"/>
+          <w:szCs w:val="24"/>
+        </w:rPr>
+        <w:t xml:space="preserve"> = </w:t>
+      </w:r>
+      <w:r>
+        <w:rPr>
+          <w:rFonts w:eastAsia="Arial" w:cs="Times New Roman"/>
+          <w:szCs w:val="24"/>
+        </w:rPr>
+        <w:t>XX</w:t>
+      </w:r>
+      <w:r>
+        <w:rPr>
+          <w:rFonts w:eastAsia="Arial" w:cs="Times New Roman"/>
+          <w:szCs w:val="24"/>
+        </w:rPr>
+        <w:t>, though at a lesser magnitude. For forwar</w:t>
+      </w:r>
+      <w:r>
+        <w:rPr>
+          <w:rFonts w:eastAsia="Arial" w:cs="Times New Roman"/>
+          <w:szCs w:val="24"/>
+        </w:rPr>
+        <w:t xml:space="preserve">d </w:t>
+      </w:r>
+      <w:r>
+        <w:rPr>
+          <w:rFonts w:eastAsia="Arial" w:cs="Times New Roman"/>
+          <w:szCs w:val="24"/>
+        </w:rPr>
+        <w:t>pairs however, JOL ratings did not differ from later recall (</w:t>
+      </w:r>
+      <w:r>
+        <w:rPr>
+          <w:rFonts w:eastAsia="Arial" w:cs="Times New Roman"/>
+          <w:szCs w:val="24"/>
+        </w:rPr>
+        <w:t>XX</w:t>
+      </w:r>
+      <w:r>
+        <w:rPr>
+          <w:rFonts w:eastAsia="Arial" w:cs="Times New Roman"/>
+          <w:szCs w:val="24"/>
+        </w:rPr>
+        <w:t xml:space="preserve"> vs. </w:t>
+      </w:r>
+      <w:r>
+        <w:rPr>
+          <w:rFonts w:eastAsia="Arial" w:cs="Times New Roman"/>
+          <w:szCs w:val="24"/>
+        </w:rPr>
+        <w:t>XX</w:t>
+      </w:r>
+      <w:r>
+        <w:rPr>
+          <w:rFonts w:eastAsia="Arial" w:cs="Times New Roman"/>
+          <w:szCs w:val="24"/>
+        </w:rPr>
+        <w:t xml:space="preserve">), </w:t>
+      </w:r>
+      <w:r>
+        <w:rPr>
+          <w:rFonts w:eastAsia="Arial" w:cs="Times New Roman"/>
+          <w:i/>
+          <w:iCs/>
+          <w:szCs w:val="24"/>
+        </w:rPr>
+        <w:t>t</w:t>
+      </w:r>
+      <w:r>
+        <w:rPr>
+          <w:rFonts w:eastAsia="Arial" w:cs="Times New Roman"/>
+          <w:szCs w:val="24"/>
+        </w:rPr>
+        <w:t xml:space="preserve"> &lt; </w:t>
+      </w:r>
+      <w:r>
+        <w:rPr>
+          <w:rFonts w:eastAsia="Arial" w:cs="Times New Roman"/>
+          <w:szCs w:val="24"/>
+        </w:rPr>
+        <w:t>X</w:t>
+      </w:r>
+      <w:r>
+        <w:rPr>
+          <w:rFonts w:eastAsia="Arial" w:cs="Times New Roman"/>
+          <w:szCs w:val="24"/>
+        </w:rPr>
+        <w:t>.</w:t>
       </w:r>
     </w:p>
     <w:p>
@@ -2782,7 +3163,7 @@
           <w:rFonts w:eastAsia="Arial" w:cs="Times New Roman"/>
           <w:szCs w:val="24"/>
         </w:rPr>
-        <w:t>Finally, for the Relational encoding condition…</w:t>
+        <w:t>For the Item-Specific condition…</w:t>
       </w:r>
     </w:p>
     <w:p>
@@ -2799,6 +3180,24 @@
         <w:rPr>
           <w:rFonts w:eastAsia="Arial" w:cs="Times New Roman"/>
           <w:szCs w:val="24"/>
+        </w:rPr>
+        <w:t>Finally, for the Relational encoding condition…</w:t>
+      </w:r>
+    </w:p>
+    <w:p>
+      <w:pPr>
+        <w:spacing w:after="160"/>
+        <w:ind w:firstLine="720"/>
+        <w:contextualSpacing/>
+        <w:rPr>
+          <w:rFonts w:eastAsia="Arial" w:cs="Times New Roman"/>
+          <w:szCs w:val="24"/>
+        </w:rPr>
+      </w:pPr>
+      <w:r>
+        <w:rPr>
+          <w:rFonts w:eastAsia="Arial" w:cs="Times New Roman"/>
+          <w:szCs w:val="24"/>
           <w:highlight w:val="yellow"/>
         </w:rPr>
         <w:t>[NOW COMPARE ACROSS GRAPHS HERE]</w:t>
@@ -2865,7 +3264,7 @@
           <w:rFonts w:eastAsia="Arial" w:cs="Times New Roman"/>
           <w:szCs w:val="24"/>
         </w:rPr>
-        <w:t xml:space="preserve">Calibration plots for each of the four pair types are reported in Figure 2. Each plot includes a calibration line which reflects perfect correspondence between JOL ratings and correct recall (e.g., 30% JOL and 30% correct recall). Overestimations (i.e., data points that fall below the calibration line) were found to emerge at different JOL ratings for each pair type. For unrelated pairs, JOL overestimations occurred across nearly all JOL ratings (JOLs &gt; 20%), however overestimations emerged later for associative pairs. For backward pairs, </w:t>
+        <w:t xml:space="preserve">Calibration plots for each of the four pair types are reported in Figure 2. Each plot includes a calibration line which reflects perfect correspondence between JOL ratings and correct recall (e.g., 30% JOL and 30% correct recall). Overestimations (i.e., data points that fall below </w:t>
       </w:r>
       <w:r>
         <w:rPr>
@@ -2873,7 +3272,7 @@
           <w:szCs w:val="24"/>
         </w:rPr>
         <w:lastRenderedPageBreak/>
-        <w:t xml:space="preserve">overestimations occurred at JOLs greater than 60%, for symmetrical pairs, overestimations occurred at JOLs greater than 80%, and for forward pairs, overestimations were only found at the highest JOL ratings (90-100%). These patterns were confirmed by effects of Pair Type, </w:t>
+        <w:t xml:space="preserve">the calibration line) were found to emerge at different JOL ratings for each pair type. For unrelated pairs, JOL overestimations occurred across nearly all JOL ratings (JOLs &gt; 20%), however overestimations emerged later for associative pairs. For backward pairs, overestimations occurred at JOLs greater than 60%, for symmetrical pairs, overestimations occurred at JOLs greater than 80%, and for forward pairs, overestimations were only found at the highest JOL ratings (90-100%). These patterns were confirmed by effects of Pair Type, </w:t>
       </w:r>
       <w:r>
         <w:rPr>
@@ -2984,7 +3383,7 @@
         </w:rPr>
         <w:t xml:space="preserve"> = 1204.60, </w:t>
       </w:r>
-      <w:bookmarkStart w:id="9" w:name="_Hlk10733659"/>
+      <w:bookmarkStart w:id="49" w:name="_Hlk10733659"/>
       <w:r>
         <w:rPr>
           <w:rFonts w:eastAsia="Arial" w:cs="Times New Roman"/>
@@ -3017,7 +3416,7 @@
         </w:rPr>
         <w:t>= .</w:t>
       </w:r>
-      <w:bookmarkEnd w:id="9"/>
+      <w:bookmarkEnd w:id="49"/>
       <w:r>
         <w:rPr>
           <w:rFonts w:eastAsia="Arial" w:cs="Times New Roman"/>
@@ -3123,23 +3522,7 @@
           <w:color w:val="000000" w:themeColor="text1"/>
           <w:shd w:val="clear" w:color="auto" w:fill="FFFFFF"/>
         </w:rPr>
-        <w:t xml:space="preserve">Nelson, D. L., </w:t>
-      </w:r>
-      <w:proofErr w:type="spellStart"/>
-      <w:r>
-        <w:rPr>
-          <w:color w:val="000000" w:themeColor="text1"/>
-          <w:shd w:val="clear" w:color="auto" w:fill="FFFFFF"/>
-        </w:rPr>
-        <w:t>Mcevoy</w:t>
-      </w:r>
-      <w:proofErr w:type="spellEnd"/>
-      <w:r>
-        <w:rPr>
-          <w:color w:val="000000" w:themeColor="text1"/>
-          <w:shd w:val="clear" w:color="auto" w:fill="FFFFFF"/>
-        </w:rPr>
-        <w:t>, C. L., &amp; Schreiber, T. A. (2004). The University of South Florida free association, rhyme, and word fragment norms. </w:t>
+        <w:t>Nelson, D. L., Mcevoy, C. L., &amp; Schreiber, T. A. (2004). The University of South Florida free association, rhyme, and word fragment norms. </w:t>
       </w:r>
       <w:r>
         <w:rPr>
@@ -3169,23 +3552,7 @@
           <w:color w:val="000000" w:themeColor="text1"/>
           <w:shd w:val="clear" w:color="auto" w:fill="FFFFFF"/>
         </w:rPr>
-        <w:t xml:space="preserve">(3), 402–407. </w:t>
-      </w:r>
-      <w:proofErr w:type="spellStart"/>
-      <w:r>
-        <w:rPr>
-          <w:color w:val="000000" w:themeColor="text1"/>
-          <w:shd w:val="clear" w:color="auto" w:fill="FFFFFF"/>
-        </w:rPr>
-        <w:t>doi</w:t>
-      </w:r>
-      <w:proofErr w:type="spellEnd"/>
-      <w:r>
-        <w:rPr>
-          <w:color w:val="000000" w:themeColor="text1"/>
-          <w:shd w:val="clear" w:color="auto" w:fill="FFFFFF"/>
-        </w:rPr>
-        <w:t>: 10.3758/bf03195588</w:t>
+        <w:t>(3), 402–407. doi: 10.3758/bf03195588</w:t>
       </w:r>
     </w:p>
     <w:p>
@@ -3452,6 +3819,9 @@
   <w15:person w15:author="Mark Huff">
     <w15:presenceInfo w15:providerId="Windows Live" w15:userId="1401e3e00133cd3c"/>
   </w15:person>
+  <w15:person w15:author="Nick Maxwell">
+    <w15:presenceInfo w15:providerId="Windows Live" w15:userId="8614ede61265de7b"/>
+  </w15:person>
   <w15:person w15:author="Emily Cates">
     <w15:presenceInfo w15:providerId="None" w15:userId="Emily Cates"/>
   </w15:person>
@@ -3475,7 +3845,7 @@
       </w:pPr>
     </w:pPrDefault>
   </w:docDefaults>
-  <w:latentStyles w:defLockedState="0" w:defUIPriority="99" w:defSemiHidden="0" w:defUnhideWhenUsed="0" w:defQFormat="0" w:count="377">
+  <w:latentStyles w:defLockedState="0" w:defUIPriority="99" w:defSemiHidden="0" w:defUnhideWhenUsed="0" w:defQFormat="0" w:count="376">
     <w:lsdException w:name="Normal" w:uiPriority="0" w:qFormat="1"/>
     <w:lsdException w:name="heading 1" w:uiPriority="9" w:qFormat="1"/>
     <w:lsdException w:name="heading 2" w:semiHidden="1" w:uiPriority="9" w:unhideWhenUsed="1" w:qFormat="1"/>
@@ -3852,7 +4222,6 @@
     <w:lsdException w:name="Hashtag" w:semiHidden="1" w:unhideWhenUsed="1"/>
     <w:lsdException w:name="Unresolved Mention" w:semiHidden="1" w:unhideWhenUsed="1"/>
     <w:lsdException w:name="Smart Link" w:semiHidden="1" w:unhideWhenUsed="1"/>
-    <w:lsdException w:name="Smart Link Error" w:semiHidden="1" w:unhideWhenUsed="1"/>
   </w:latentStyles>
   <w:style w:type="paragraph" w:default="1" w:styleId="Normal">
     <w:name w:val="Normal"/>

</xml_diff>

<commit_message>
Plugging stats into manuscript
About half-way done
</commit_message>
<xml_diff>
--- a/Ex 1/4 Manuscript/Cates Methods_mh.docx
+++ b/Ex 1/4 Manuscript/Cates Methods_mh.docx
@@ -92,6 +92,11 @@
       <w:r>
         <w:t xml:space="preserve">ne-hundred-eighty associative word pairs </w:t>
       </w:r>
+      <w:ins w:id="0" w:author="Nick Maxwell" w:date="2020-03-21T15:16:00Z">
+        <w:r>
+          <w:t xml:space="preserve">originally </w:t>
+        </w:r>
+      </w:ins>
       <w:r>
         <w:t>used by</w:t>
       </w:r>
@@ -343,12 +348,21 @@
         </w:rPr>
         <w:t>the English Lexicon Project (</w:t>
       </w:r>
-      <w:r>
-        <w:rPr>
-          <w:rFonts w:eastAsia="Arial" w:cs="Times New Roman"/>
-          <w:szCs w:val="24"/>
-        </w:rPr>
-        <w:t>Balota et al., 2007</w:t>
+      <w:proofErr w:type="spellStart"/>
+      <w:r>
+        <w:rPr>
+          <w:rFonts w:eastAsia="Arial" w:cs="Times New Roman"/>
+          <w:szCs w:val="24"/>
+        </w:rPr>
+        <w:t>Balota</w:t>
+      </w:r>
+      <w:proofErr w:type="spellEnd"/>
+      <w:r>
+        <w:rPr>
+          <w:rFonts w:eastAsia="Arial" w:cs="Times New Roman"/>
+          <w:szCs w:val="24"/>
+        </w:rPr>
+        <w:t xml:space="preserve"> et al., 2007</w:t>
       </w:r>
       <w:r>
         <w:rPr>
@@ -583,16 +597,16 @@
       <w:r>
         <w:t xml:space="preserve">encoding </w:t>
       </w:r>
-      <w:commentRangeStart w:id="0"/>
+      <w:commentRangeStart w:id="1"/>
       <w:r>
         <w:t>groups</w:t>
       </w:r>
-      <w:commentRangeEnd w:id="0"/>
+      <w:commentRangeEnd w:id="1"/>
       <w:r>
         <w:rPr>
           <w:rStyle w:val="CommentReference"/>
         </w:rPr>
-        <w:commentReference w:id="0"/>
+        <w:commentReference w:id="1"/>
       </w:r>
       <w:r>
         <w:t>=</w:t>
@@ -863,15 +877,24 @@
           <w:szCs w:val="24"/>
         </w:rPr>
       </w:pPr>
-      <w:commentRangeStart w:id="1"/>
+      <w:commentRangeStart w:id="2"/>
       <w:r>
         <w:rPr>
           <w:rFonts w:eastAsia="Arial" w:cs="Times New Roman"/>
           <w:szCs w:val="24"/>
         </w:rPr>
         <w:lastRenderedPageBreak/>
-        <w:t>Prior to conducting analyses, all data were screened for missing responses and outliers (i.e., JOLs outside of the 0-100 range) which were subsequently removed</w:t>
-      </w:r>
+        <w:t>Prior to conducting analyses, all data were screened for missing responses and outliers (i.e., JOLs outside of the 0-100 range)</w:t>
+      </w:r>
+      <w:del w:id="3" w:author="Nick Maxwell" w:date="2020-03-21T15:17:00Z">
+        <w:r>
+          <w:rPr>
+            <w:rFonts w:eastAsia="Arial" w:cs="Times New Roman"/>
+            <w:szCs w:val="24"/>
+          </w:rPr>
+          <w:delText xml:space="preserve"> which were subsequently removed</w:delText>
+        </w:r>
+      </w:del>
       <w:r>
         <w:rPr>
           <w:rFonts w:eastAsia="Arial" w:cs="Times New Roman"/>
@@ -960,16 +983,86 @@
           <w:rFonts w:eastAsia="Arial" w:cs="Times New Roman"/>
           <w:szCs w:val="24"/>
         </w:rPr>
-        <w:t xml:space="preserve">A sensitivity analysis using G*Power (Faul, Erdfelder, Lang, &amp; Buchner, 2007) indicated that our sample had sufficient power (.80) to detect a small effect size (Cohen’s </w:t>
-      </w:r>
-      <w:del w:id="2" w:author="Nick Maxwell" w:date="2020-03-12T13:20:00Z">
+        <w:t xml:space="preserve">A sensitivity analysis using </w:t>
+      </w:r>
+      <w:r>
+        <w:rPr>
+          <w:rFonts w:eastAsia="Arial" w:cs="Times New Roman"/>
+          <w:i/>
+          <w:iCs/>
+          <w:szCs w:val="24"/>
+          <w:rPrChange w:id="4" w:author="Nick Maxwell" w:date="2020-03-21T15:17:00Z">
+            <w:rPr>
+              <w:rFonts w:eastAsia="Arial" w:cs="Times New Roman"/>
+              <w:szCs w:val="24"/>
+            </w:rPr>
+          </w:rPrChange>
+        </w:rPr>
+        <w:t>G*Power</w:t>
+      </w:r>
+      <w:r>
+        <w:rPr>
+          <w:rFonts w:eastAsia="Arial" w:cs="Times New Roman"/>
+          <w:szCs w:val="24"/>
+        </w:rPr>
+        <w:t xml:space="preserve"> (</w:t>
+      </w:r>
+      <w:proofErr w:type="spellStart"/>
+      <w:r>
+        <w:rPr>
+          <w:rFonts w:eastAsia="Arial" w:cs="Times New Roman"/>
+          <w:szCs w:val="24"/>
+        </w:rPr>
+        <w:t>Faul</w:t>
+      </w:r>
+      <w:proofErr w:type="spellEnd"/>
+      <w:r>
+        <w:rPr>
+          <w:rFonts w:eastAsia="Arial" w:cs="Times New Roman"/>
+          <w:szCs w:val="24"/>
+        </w:rPr>
+        <w:t xml:space="preserve">, </w:t>
+      </w:r>
+      <w:proofErr w:type="spellStart"/>
+      <w:r>
+        <w:rPr>
+          <w:rFonts w:eastAsia="Arial" w:cs="Times New Roman"/>
+          <w:szCs w:val="24"/>
+        </w:rPr>
+        <w:t>Erdfelder</w:t>
+      </w:r>
+      <w:proofErr w:type="spellEnd"/>
+      <w:r>
+        <w:rPr>
+          <w:rFonts w:eastAsia="Arial" w:cs="Times New Roman"/>
+          <w:szCs w:val="24"/>
+        </w:rPr>
+        <w:t xml:space="preserve">, Lang, &amp; Buchner, 2007) indicated that our sample had </w:t>
+      </w:r>
+      <w:proofErr w:type="gramStart"/>
+      <w:r>
+        <w:rPr>
+          <w:rFonts w:eastAsia="Arial" w:cs="Times New Roman"/>
+          <w:szCs w:val="24"/>
+        </w:rPr>
+        <w:t>sufficient</w:t>
+      </w:r>
+      <w:proofErr w:type="gramEnd"/>
+      <w:r>
+        <w:rPr>
+          <w:rFonts w:eastAsia="Arial" w:cs="Times New Roman"/>
+          <w:szCs w:val="24"/>
+        </w:rPr>
+        <w:t xml:space="preserve"> power (.80) to detect a small effect size (Cohen’s </w:t>
+      </w:r>
+      <w:del w:id="5" w:author="Nick Maxwell" w:date="2020-03-12T13:20:00Z">
         <w:r>
           <w:rPr>
             <w:rFonts w:eastAsia="Arial" w:cs="Times New Roman"/>
             <w:i/>
             <w:iCs/>
             <w:szCs w:val="24"/>
-            <w:rPrChange w:id="3" w:author="Nick Maxwell" w:date="2020-03-12T13:19:00Z">
+            <w:rPrChange w:id="6" w:author="Nick Maxwell" w:date="2020-03-12T13:19:00Z">
               <w:rPr>
                 <w:rFonts w:eastAsia="Arial" w:cs="Times New Roman"/>
                 <w:szCs w:val="24"/>
@@ -986,7 +1079,7 @@
           <w:delText xml:space="preserve"> </w:delText>
         </w:r>
       </w:del>
-      <w:ins w:id="4" w:author="Nick Maxwell" w:date="2020-03-12T13:20:00Z">
+      <w:ins w:id="7" w:author="Nick Maxwell" w:date="2020-03-12T13:20:00Z">
         <w:r>
           <w:rPr>
             <w:rFonts w:eastAsia="Arial" w:cs="Times New Roman"/>
@@ -996,8 +1089,6 @@
           </w:rPr>
           <w:t>0</w:t>
         </w:r>
-        <w:bookmarkStart w:id="5" w:name="_GoBack"/>
-        <w:bookmarkEnd w:id="5"/>
         <w:r>
           <w:rPr>
             <w:rFonts w:eastAsia="Arial" w:cs="Times New Roman"/>
@@ -1011,7 +1102,23 @@
           <w:rFonts w:eastAsia="Arial" w:cs="Times New Roman"/>
           <w:szCs w:val="24"/>
         </w:rPr>
-        <w:t xml:space="preserve">= 0.27) or larger. A </w:t>
+        <w:t xml:space="preserve">= 0.27) or larger. </w:t>
+      </w:r>
+      <w:ins w:id="8" w:author="Nick Maxwell" w:date="2020-03-21T15:18:00Z">
+        <w:r>
+          <w:rPr>
+            <w:rFonts w:eastAsia="Arial" w:cs="Times New Roman"/>
+            <w:szCs w:val="24"/>
+          </w:rPr>
+          <w:t xml:space="preserve">For all analyses, </w:t>
+        </w:r>
+      </w:ins>
+      <w:r>
+        <w:rPr>
+          <w:rFonts w:eastAsia="Arial" w:cs="Times New Roman"/>
+          <w:szCs w:val="24"/>
+        </w:rPr>
+        <w:t xml:space="preserve">A </w:t>
       </w:r>
       <w:r>
         <w:rPr>
@@ -1019,7 +1126,7 @@
           <w:i/>
           <w:iCs/>
           <w:szCs w:val="24"/>
-          <w:rPrChange w:id="6" w:author="Nick Maxwell" w:date="2020-03-12T13:19:00Z">
+          <w:rPrChange w:id="9" w:author="Nick Maxwell" w:date="2020-03-12T13:19:00Z">
             <w:rPr>
               <w:rFonts w:eastAsia="Arial" w:cs="Times New Roman"/>
               <w:szCs w:val="24"/>
@@ -1033,14 +1140,30 @@
           <w:rFonts w:eastAsia="Arial" w:cs="Times New Roman"/>
           <w:szCs w:val="24"/>
         </w:rPr>
-        <w:t xml:space="preserve"> &lt; .05 signiﬁcance level was used for all analyses unless noted otherwise.</w:t>
-      </w:r>
-      <w:commentRangeEnd w:id="1"/>
+        <w:t xml:space="preserve"> &lt; .05 signiﬁcance level was used </w:t>
+      </w:r>
+      <w:del w:id="10" w:author="Nick Maxwell" w:date="2020-03-21T15:18:00Z">
+        <w:r>
+          <w:rPr>
+            <w:rFonts w:eastAsia="Arial" w:cs="Times New Roman"/>
+            <w:szCs w:val="24"/>
+          </w:rPr>
+          <w:delText xml:space="preserve">for all analyses </w:delText>
+        </w:r>
+      </w:del>
+      <w:r>
+        <w:rPr>
+          <w:rFonts w:eastAsia="Arial" w:cs="Times New Roman"/>
+          <w:szCs w:val="24"/>
+        </w:rPr>
+        <w:t>unless noted otherwise.</w:t>
+      </w:r>
+      <w:commentRangeEnd w:id="2"/>
       <w:r>
         <w:rPr>
           <w:rStyle w:val="CommentReference"/>
         </w:rPr>
-        <w:commentReference w:id="1"/>
+        <w:commentReference w:id="2"/>
       </w:r>
     </w:p>
     <w:p>
@@ -1049,7 +1172,7 @@
         <w:ind w:firstLine="720"/>
         <w:contextualSpacing/>
         <w:rPr>
-          <w:ins w:id="7" w:author="Nick Maxwell" w:date="2020-03-11T14:59:00Z"/>
+          <w:ins w:id="11" w:author="Nick Maxwell" w:date="2020-03-11T14:59:00Z"/>
           <w:rFonts w:eastAsia="Arial" w:cs="Times New Roman"/>
           <w:szCs w:val="24"/>
         </w:rPr>
@@ -1061,7 +1184,7 @@
         </w:rPr>
         <w:t xml:space="preserve">A 2 </w:t>
       </w:r>
-      <w:bookmarkStart w:id="8" w:name="_Hlk11862896"/>
+      <w:bookmarkStart w:id="12" w:name="_Hlk11862896"/>
       <w:r>
         <w:rPr>
           <w:rFonts w:eastAsia="Arial" w:cs="Times New Roman"/>
@@ -1111,7 +1234,7 @@
         </w:rPr>
         <w:t xml:space="preserve"> 4 (Pair Type: Forward vs. Backward vs. Symmetrical vs. Unrelated) </w:t>
       </w:r>
-      <w:bookmarkEnd w:id="8"/>
+      <w:bookmarkEnd w:id="12"/>
       <w:r>
         <w:rPr>
           <w:rFonts w:eastAsia="Arial" w:cs="Times New Roman"/>
@@ -1124,7 +1247,57 @@
           <w:rFonts w:eastAsia="Arial" w:cs="Times New Roman"/>
           <w:szCs w:val="24"/>
         </w:rPr>
-        <w:t xml:space="preserve"> ANOVA was conducted to test for differences between mean JOL ratings and recall rates across the four pair types. A significant effect of measure was found, </w:t>
+        <w:t xml:space="preserve"> ANOVA was conducted to test for differences between mean JOL ratings and recall rates across the four pair types</w:t>
+      </w:r>
+      <w:ins w:id="13" w:author="Nick Maxwell" w:date="2020-03-21T15:19:00Z">
+        <w:r>
+          <w:rPr>
+            <w:rFonts w:eastAsia="Arial" w:cs="Times New Roman"/>
+            <w:szCs w:val="24"/>
+          </w:rPr>
+          <w:t xml:space="preserve"> and at each of the three encoding manipulati</w:t>
+        </w:r>
+      </w:ins>
+      <w:ins w:id="14" w:author="Nick Maxwell" w:date="2020-03-21T15:20:00Z">
+        <w:r>
+          <w:rPr>
+            <w:rFonts w:eastAsia="Arial" w:cs="Times New Roman"/>
+            <w:szCs w:val="24"/>
+          </w:rPr>
+          <w:t>ons</w:t>
+        </w:r>
+      </w:ins>
+      <w:r>
+        <w:rPr>
+          <w:rFonts w:eastAsia="Arial" w:cs="Times New Roman"/>
+          <w:szCs w:val="24"/>
+        </w:rPr>
+        <w:t xml:space="preserve">. </w:t>
+      </w:r>
+      <w:ins w:id="15" w:author="Nick Maxwell" w:date="2020-03-21T15:20:00Z">
+        <w:r>
+          <w:rPr>
+            <w:rFonts w:eastAsia="Arial" w:cs="Times New Roman"/>
+            <w:szCs w:val="24"/>
+          </w:rPr>
+          <w:t>First, a</w:t>
+        </w:r>
+      </w:ins>
+      <w:del w:id="16" w:author="Nick Maxwell" w:date="2020-03-21T15:20:00Z">
+        <w:r>
+          <w:rPr>
+            <w:rFonts w:eastAsia="Arial" w:cs="Times New Roman"/>
+            <w:szCs w:val="24"/>
+          </w:rPr>
+          <w:delText>A</w:delText>
+        </w:r>
+      </w:del>
+      <w:r>
+        <w:rPr>
+          <w:rFonts w:eastAsia="Arial" w:cs="Times New Roman"/>
+          <w:szCs w:val="24"/>
+        </w:rPr>
+        <w:t xml:space="preserve"> significant effect of measure was found, </w:t>
       </w:r>
       <w:r>
         <w:rPr>
@@ -1244,16 +1417,57 @@
           <w:rFonts w:eastAsia="Arial" w:cs="Times New Roman"/>
           <w:szCs w:val="24"/>
         </w:rPr>
-        <w:t>.067</w:t>
-      </w:r>
-      <w:r>
-        <w:rPr>
-          <w:rFonts w:eastAsia="Arial" w:cs="Times New Roman"/>
-          <w:szCs w:val="24"/>
-        </w:rPr>
-        <w:t>, which indicated that across pair types</w:t>
-      </w:r>
-      <w:ins w:id="9" w:author="Nick Maxwell" w:date="2020-03-11T14:55:00Z">
+        <w:t>.</w:t>
+      </w:r>
+      <w:del w:id="17" w:author="Nick Maxwell" w:date="2020-03-21T15:24:00Z">
+        <w:r>
+          <w:rPr>
+            <w:rFonts w:eastAsia="Arial" w:cs="Times New Roman"/>
+            <w:szCs w:val="24"/>
+          </w:rPr>
+          <w:delText>067</w:delText>
+        </w:r>
+      </w:del>
+      <w:ins w:id="18" w:author="Nick Maxwell" w:date="2020-03-21T15:24:00Z">
+        <w:r>
+          <w:rPr>
+            <w:rFonts w:eastAsia="Arial" w:cs="Times New Roman"/>
+            <w:szCs w:val="24"/>
+          </w:rPr>
+          <w:t>0</w:t>
+        </w:r>
+        <w:r>
+          <w:rPr>
+            <w:rFonts w:eastAsia="Arial" w:cs="Times New Roman"/>
+            <w:szCs w:val="24"/>
+          </w:rPr>
+          <w:t>7</w:t>
+        </w:r>
+      </w:ins>
+      <w:r>
+        <w:rPr>
+          <w:rFonts w:eastAsia="Arial" w:cs="Times New Roman"/>
+          <w:szCs w:val="24"/>
+        </w:rPr>
+        <w:t>, which indicated that across</w:t>
+      </w:r>
+      <w:ins w:id="19" w:author="Nick Maxwell" w:date="2020-03-21T15:20:00Z">
+        <w:r>
+          <w:rPr>
+            <w:rFonts w:eastAsia="Arial" w:cs="Times New Roman"/>
+            <w:szCs w:val="24"/>
+          </w:rPr>
+          <w:t xml:space="preserve"> both the</w:t>
+        </w:r>
+      </w:ins>
+      <w:r>
+        <w:rPr>
+          <w:rFonts w:eastAsia="Arial" w:cs="Times New Roman"/>
+          <w:szCs w:val="24"/>
+        </w:rPr>
+        <w:t xml:space="preserve"> pair types</w:t>
+      </w:r>
+      <w:ins w:id="20" w:author="Nick Maxwell" w:date="2020-03-11T14:55:00Z">
         <w:r>
           <w:rPr>
             <w:rFonts w:eastAsia="Arial" w:cs="Times New Roman"/>
@@ -1262,7 +1476,7 @@
           <w:t xml:space="preserve"> and encoding manipula</w:t>
         </w:r>
       </w:ins>
-      <w:ins w:id="10" w:author="Nick Maxwell" w:date="2020-03-11T14:56:00Z">
+      <w:ins w:id="21" w:author="Nick Maxwell" w:date="2020-03-11T14:56:00Z">
         <w:r>
           <w:rPr>
             <w:rFonts w:eastAsia="Arial" w:cs="Times New Roman"/>
@@ -1278,7 +1492,7 @@
         </w:rPr>
         <w:t>, JOL ratings exceeded later recall rates (</w:t>
       </w:r>
-      <w:bookmarkStart w:id="11" w:name="_Hlk11070471"/>
+      <w:bookmarkStart w:id="22" w:name="_Hlk11070471"/>
       <w:r>
         <w:rPr>
           <w:rFonts w:eastAsia="Arial" w:cs="Times New Roman"/>
@@ -1293,7 +1507,7 @@
         </w:rPr>
         <w:t xml:space="preserve"> </w:t>
       </w:r>
-      <w:bookmarkEnd w:id="11"/>
+      <w:bookmarkEnd w:id="22"/>
       <w:r>
         <w:rPr>
           <w:rFonts w:eastAsia="Arial" w:cs="Times New Roman"/>
@@ -1308,7 +1522,7 @@
         </w:rPr>
         <w:t>54.19</w:t>
       </w:r>
-      <w:ins w:id="12" w:author="Nick Maxwell" w:date="2020-03-11T14:58:00Z">
+      <w:ins w:id="23" w:author="Nick Maxwell" w:date="2020-03-11T14:58:00Z">
         <w:r>
           <w:rPr>
             <w:rFonts w:eastAsia="Arial" w:cs="Times New Roman"/>
@@ -1330,9 +1544,18 @@
             <w:rFonts w:eastAsia="Arial" w:cs="Times New Roman"/>
             <w:szCs w:val="24"/>
           </w:rPr>
-          <w:t>(XX</w:t>
+          <w:t>(</w:t>
         </w:r>
       </w:ins>
+      <w:ins w:id="24" w:author="Nick Maxwell" w:date="2020-03-21T15:22:00Z">
+        <w:r>
+          <w:rPr>
+            <w:rFonts w:eastAsia="Arial" w:cs="Times New Roman"/>
+            <w:szCs w:val="24"/>
+          </w:rPr>
+          <w:t>87</w:t>
+        </w:r>
+      </w:ins>
       <w:r>
         <w:rPr>
           <w:rFonts w:eastAsia="Arial" w:cs="Times New Roman"/>
@@ -1340,13 +1563,31 @@
         </w:rPr>
         <w:t>)</w:t>
       </w:r>
-      <w:ins w:id="13" w:author="Nick Maxwell" w:date="2020-03-11T14:58:00Z">
-        <w:r>
-          <w:rPr>
-            <w:rFonts w:eastAsia="Arial" w:cs="Times New Roman"/>
-            <w:szCs w:val="24"/>
-          </w:rPr>
-          <w:t xml:space="preserve"> = XX, </w:t>
+      <w:ins w:id="25" w:author="Nick Maxwell" w:date="2020-03-11T14:58:00Z">
+        <w:r>
+          <w:rPr>
+            <w:rFonts w:eastAsia="Arial" w:cs="Times New Roman"/>
+            <w:szCs w:val="24"/>
+          </w:rPr>
+          <w:t xml:space="preserve"> = </w:t>
+        </w:r>
+      </w:ins>
+      <w:ins w:id="26" w:author="Nick Maxwell" w:date="2020-03-21T15:22:00Z">
+        <w:r>
+          <w:rPr>
+            <w:rFonts w:eastAsia="Arial" w:cs="Times New Roman"/>
+            <w:szCs w:val="24"/>
+          </w:rPr>
+          <w:t>4.18</w:t>
+        </w:r>
+      </w:ins>
+      <w:ins w:id="27" w:author="Nick Maxwell" w:date="2020-03-11T14:58:00Z">
+        <w:r>
+          <w:rPr>
+            <w:rFonts w:eastAsia="Arial" w:cs="Times New Roman"/>
+            <w:szCs w:val="24"/>
+          </w:rPr>
+          <w:t xml:space="preserve">, </w:t>
         </w:r>
         <w:r>
           <w:rPr>
@@ -1354,7 +1595,7 @@
             <w:i/>
             <w:iCs/>
             <w:szCs w:val="24"/>
-            <w:rPrChange w:id="14" w:author="Nick Maxwell" w:date="2020-03-11T14:59:00Z">
+            <w:rPrChange w:id="28" w:author="Nick Maxwell" w:date="2020-03-11T14:59:00Z">
               <w:rPr>
                 <w:rFonts w:eastAsia="Arial" w:cs="Times New Roman"/>
                 <w:szCs w:val="24"/>
@@ -1368,7 +1609,25 @@
             <w:rFonts w:eastAsia="Arial" w:cs="Times New Roman"/>
             <w:szCs w:val="24"/>
           </w:rPr>
-          <w:t xml:space="preserve"> = XX, </w:t>
+          <w:t xml:space="preserve"> = </w:t>
+        </w:r>
+      </w:ins>
+      <w:ins w:id="29" w:author="Nick Maxwell" w:date="2020-03-21T15:22:00Z">
+        <w:r>
+          <w:rPr>
+            <w:rFonts w:eastAsia="Arial" w:cs="Times New Roman"/>
+            <w:szCs w:val="24"/>
+          </w:rPr>
+          <w:t>2.06</w:t>
+        </w:r>
+      </w:ins>
+      <w:ins w:id="30" w:author="Nick Maxwell" w:date="2020-03-11T14:58:00Z">
+        <w:r>
+          <w:rPr>
+            <w:rFonts w:eastAsia="Arial" w:cs="Times New Roman"/>
+            <w:szCs w:val="24"/>
+          </w:rPr>
+          <w:t xml:space="preserve">, </w:t>
         </w:r>
         <w:r>
           <w:rPr>
@@ -1376,7 +1635,7 @@
             <w:i/>
             <w:iCs/>
             <w:szCs w:val="24"/>
-            <w:rPrChange w:id="15" w:author="Nick Maxwell" w:date="2020-03-11T14:59:00Z">
+            <w:rPrChange w:id="31" w:author="Nick Maxwell" w:date="2020-03-11T14:59:00Z">
               <w:rPr>
                 <w:rFonts w:eastAsia="Arial" w:cs="Times New Roman"/>
                 <w:szCs w:val="24"/>
@@ -1390,10 +1649,24 @@
             <w:rFonts w:eastAsia="Arial" w:cs="Times New Roman"/>
             <w:szCs w:val="24"/>
           </w:rPr>
-          <w:t xml:space="preserve"> = XX</w:t>
+          <w:t xml:space="preserve"> = </w:t>
+        </w:r>
+        <w:r>
+          <w:rPr>
+            <w:rFonts w:eastAsia="Arial" w:cs="Times New Roman"/>
+            <w:szCs w:val="24"/>
+            <w:highlight w:val="yellow"/>
+            <w:rPrChange w:id="32" w:author="Nick Maxwell" w:date="2020-03-21T15:23:00Z">
+              <w:rPr>
+                <w:rFonts w:eastAsia="Arial" w:cs="Times New Roman"/>
+                <w:szCs w:val="24"/>
+              </w:rPr>
+            </w:rPrChange>
+          </w:rPr>
+          <w:t>XX</w:t>
         </w:r>
       </w:ins>
-      <w:ins w:id="16" w:author="Nick Maxwell" w:date="2020-03-11T14:59:00Z">
+      <w:ins w:id="33" w:author="Nick Maxwell" w:date="2020-03-11T14:59:00Z">
         <w:r>
           <w:rPr>
             <w:rFonts w:eastAsia="Arial" w:cs="Times New Roman"/>
@@ -1409,7 +1682,7 @@
         </w:rPr>
         <w:t xml:space="preserve">. </w:t>
       </w:r>
-      <w:del w:id="17" w:author="Nick Maxwell" w:date="2020-03-11T14:56:00Z">
+      <w:del w:id="34" w:author="Nick Maxwell" w:date="2020-03-11T14:56:00Z">
         <w:r>
           <w:rPr>
             <w:rFonts w:eastAsia="Arial" w:cs="Times New Roman"/>
@@ -1418,7 +1691,7 @@
           <w:delText xml:space="preserve">An </w:delText>
         </w:r>
       </w:del>
-      <w:ins w:id="18" w:author="Nick Maxwell" w:date="2020-03-11T14:56:00Z">
+      <w:ins w:id="35" w:author="Nick Maxwell" w:date="2020-03-11T14:56:00Z">
         <w:r>
           <w:rPr>
             <w:rFonts w:eastAsia="Arial" w:cs="Times New Roman"/>
@@ -1455,7 +1728,7 @@
         </w:rPr>
         <w:t xml:space="preserve"> was </w:t>
       </w:r>
-      <w:del w:id="19" w:author="Nick Maxwell" w:date="2020-03-11T14:56:00Z">
+      <w:del w:id="36" w:author="Nick Maxwell" w:date="2020-03-11T14:56:00Z">
         <w:r>
           <w:rPr>
             <w:rFonts w:eastAsia="Arial" w:cs="Times New Roman"/>
@@ -1464,7 +1737,7 @@
           <w:delText>also found</w:delText>
         </w:r>
       </w:del>
-      <w:ins w:id="20" w:author="Nick Maxwell" w:date="2020-03-11T14:56:00Z">
+      <w:ins w:id="37" w:author="Nick Maxwell" w:date="2020-03-11T14:56:00Z">
         <w:r>
           <w:rPr>
             <w:rFonts w:eastAsia="Arial" w:cs="Times New Roman"/>
@@ -1599,8 +1872,33 @@
           <w:rFonts w:eastAsia="Arial" w:cs="Times New Roman"/>
           <w:szCs w:val="24"/>
         </w:rPr>
-        <w:t>.047</w:t>
-      </w:r>
+        <w:t>.</w:t>
+      </w:r>
+      <w:del w:id="38" w:author="Nick Maxwell" w:date="2020-03-21T15:24:00Z">
+        <w:r>
+          <w:rPr>
+            <w:rFonts w:eastAsia="Arial" w:cs="Times New Roman"/>
+            <w:szCs w:val="24"/>
+          </w:rPr>
+          <w:delText>047</w:delText>
+        </w:r>
+      </w:del>
+      <w:ins w:id="39" w:author="Nick Maxwell" w:date="2020-03-21T15:24:00Z">
+        <w:r>
+          <w:rPr>
+            <w:rFonts w:eastAsia="Arial" w:cs="Times New Roman"/>
+            <w:szCs w:val="24"/>
+          </w:rPr>
+          <w:t>0</w:t>
+        </w:r>
+        <w:r>
+          <w:rPr>
+            <w:rFonts w:eastAsia="Arial" w:cs="Times New Roman"/>
+            <w:szCs w:val="24"/>
+          </w:rPr>
+          <w:t>5</w:t>
+        </w:r>
+      </w:ins>
       <w:r>
         <w:rPr>
           <w:rFonts w:eastAsia="Arial" w:cs="Times New Roman"/>
@@ -1613,243 +1911,744 @@
           <w:rFonts w:eastAsia="Arial" w:cs="Times New Roman"/>
           <w:szCs w:val="24"/>
         </w:rPr>
-        <w:t xml:space="preserve">in which JOL ratings/recall rates were greatest for </w:t>
-      </w:r>
-      <w:del w:id="21" w:author="Nick Maxwell" w:date="2020-03-11T14:56:00Z">
+        <w:t xml:space="preserve">in which JOL ratings/recall rates were </w:t>
+      </w:r>
+      <w:del w:id="40" w:author="Nick Maxwell" w:date="2020-03-21T15:25:00Z">
+        <w:r>
+          <w:rPr>
+            <w:rFonts w:eastAsia="Arial" w:cs="Times New Roman"/>
+            <w:szCs w:val="24"/>
+          </w:rPr>
+          <w:delText>greatest for</w:delText>
+        </w:r>
+      </w:del>
+      <w:ins w:id="41" w:author="Nick Maxwell" w:date="2020-03-21T15:25:00Z">
+        <w:r>
+          <w:rPr>
+            <w:rFonts w:eastAsia="Arial" w:cs="Times New Roman"/>
+            <w:szCs w:val="24"/>
+          </w:rPr>
+          <w:t>significantly higher</w:t>
+        </w:r>
+      </w:ins>
+      <w:r>
+        <w:rPr>
+          <w:rFonts w:eastAsia="Arial" w:cs="Times New Roman"/>
+          <w:szCs w:val="24"/>
+        </w:rPr>
+        <w:t xml:space="preserve"> </w:t>
+      </w:r>
+      <w:del w:id="42" w:author="Nick Maxwell" w:date="2020-03-11T14:56:00Z">
+        <w:r>
+          <w:rPr>
+            <w:rFonts w:eastAsia="Arial" w:cs="Times New Roman"/>
+            <w:szCs w:val="24"/>
+            <w:rPrChange w:id="43" w:author="Nick Maxwell" w:date="2020-03-21T15:30:00Z">
+              <w:rPr>
+                <w:rFonts w:eastAsia="Arial" w:cs="Times New Roman"/>
+                <w:szCs w:val="24"/>
+                <w:highlight w:val="yellow"/>
+              </w:rPr>
+            </w:rPrChange>
+          </w:rPr>
+          <w:delText xml:space="preserve">RELATIONAL </w:delText>
+        </w:r>
+      </w:del>
+      <w:ins w:id="44" w:author="Nick Maxwell" w:date="2020-03-11T14:56:00Z">
+        <w:r>
+          <w:rPr>
+            <w:rFonts w:eastAsia="Arial" w:cs="Times New Roman"/>
+            <w:szCs w:val="24"/>
+            <w:rPrChange w:id="45" w:author="Nick Maxwell" w:date="2020-03-21T15:30:00Z">
+              <w:rPr>
+                <w:rFonts w:eastAsia="Arial" w:cs="Times New Roman"/>
+                <w:szCs w:val="24"/>
+                <w:highlight w:val="yellow"/>
+              </w:rPr>
+            </w:rPrChange>
+          </w:rPr>
+          <w:t xml:space="preserve">when participants studied using </w:t>
+        </w:r>
+      </w:ins>
+      <w:ins w:id="46" w:author="Nick Maxwell" w:date="2020-03-21T15:25:00Z">
+        <w:r>
+          <w:rPr>
+            <w:rFonts w:eastAsia="Arial" w:cs="Times New Roman"/>
+            <w:szCs w:val="24"/>
+            <w:rPrChange w:id="47" w:author="Nick Maxwell" w:date="2020-03-21T15:30:00Z">
+              <w:rPr>
+                <w:rFonts w:eastAsia="Arial" w:cs="Times New Roman"/>
+                <w:szCs w:val="24"/>
+                <w:highlight w:val="yellow"/>
+              </w:rPr>
+            </w:rPrChange>
+          </w:rPr>
+          <w:t xml:space="preserve">either </w:t>
+        </w:r>
+      </w:ins>
+      <w:ins w:id="48" w:author="Nick Maxwell" w:date="2020-03-11T14:56:00Z">
+        <w:r>
+          <w:rPr>
+            <w:rFonts w:eastAsia="Arial" w:cs="Times New Roman"/>
+            <w:szCs w:val="24"/>
+            <w:rPrChange w:id="49" w:author="Nick Maxwell" w:date="2020-03-21T15:30:00Z">
+              <w:rPr>
+                <w:rFonts w:eastAsia="Arial" w:cs="Times New Roman"/>
+                <w:szCs w:val="24"/>
+                <w:highlight w:val="yellow"/>
+              </w:rPr>
+            </w:rPrChange>
+          </w:rPr>
+          <w:t xml:space="preserve">relational </w:t>
+        </w:r>
+      </w:ins>
+      <w:r>
+        <w:rPr>
+          <w:rFonts w:eastAsia="Arial" w:cs="Times New Roman"/>
+          <w:szCs w:val="24"/>
+          <w:rPrChange w:id="50" w:author="Nick Maxwell" w:date="2020-03-21T15:30:00Z">
+            <w:rPr>
+              <w:rFonts w:eastAsia="Arial" w:cs="Times New Roman"/>
+              <w:szCs w:val="24"/>
+              <w:highlight w:val="yellow"/>
+            </w:rPr>
+          </w:rPrChange>
+        </w:rPr>
+        <w:t>(</w:t>
+      </w:r>
+      <w:r>
+        <w:rPr>
+          <w:rFonts w:eastAsia="Arial" w:cs="Times New Roman"/>
+          <w:szCs w:val="24"/>
+          <w:rPrChange w:id="51" w:author="Nick Maxwell" w:date="2020-03-21T15:30:00Z">
+            <w:rPr>
+              <w:rFonts w:eastAsia="Arial" w:cs="Times New Roman"/>
+              <w:szCs w:val="24"/>
+              <w:highlight w:val="yellow"/>
+            </w:rPr>
+          </w:rPrChange>
+        </w:rPr>
+        <w:t>61.44</w:t>
+      </w:r>
+      <w:ins w:id="52" w:author="Nick Maxwell" w:date="2020-03-21T15:25:00Z">
+        <w:r>
+          <w:rPr>
+            <w:rFonts w:eastAsia="Arial" w:cs="Times New Roman"/>
+            <w:szCs w:val="24"/>
+            <w:rPrChange w:id="53" w:author="Nick Maxwell" w:date="2020-03-21T15:30:00Z">
+              <w:rPr>
+                <w:rFonts w:eastAsia="Arial" w:cs="Times New Roman"/>
+                <w:szCs w:val="24"/>
+                <w:highlight w:val="yellow"/>
+              </w:rPr>
+            </w:rPrChange>
+          </w:rPr>
+          <w:t>)</w:t>
+        </w:r>
+      </w:ins>
+      <w:ins w:id="54" w:author="Nick Maxwell" w:date="2020-03-21T15:26:00Z">
+        <w:r>
+          <w:rPr>
+            <w:rFonts w:eastAsia="Arial" w:cs="Times New Roman"/>
+            <w:szCs w:val="24"/>
+            <w:rPrChange w:id="55" w:author="Nick Maxwell" w:date="2020-03-21T15:30:00Z">
+              <w:rPr>
+                <w:rFonts w:eastAsia="Arial" w:cs="Times New Roman"/>
+                <w:szCs w:val="24"/>
+                <w:highlight w:val="yellow"/>
+              </w:rPr>
+            </w:rPrChange>
+          </w:rPr>
+          <w:t xml:space="preserve"> or </w:t>
+        </w:r>
+      </w:ins>
+      <w:del w:id="56" w:author="Nick Maxwell" w:date="2020-03-21T15:25:00Z">
+        <w:r>
+          <w:rPr>
+            <w:rFonts w:eastAsia="Arial" w:cs="Times New Roman"/>
+            <w:szCs w:val="24"/>
+            <w:rPrChange w:id="57" w:author="Nick Maxwell" w:date="2020-03-21T15:30:00Z">
+              <w:rPr>
+                <w:rFonts w:eastAsia="Arial" w:cs="Times New Roman"/>
+                <w:szCs w:val="24"/>
+                <w:highlight w:val="yellow"/>
+              </w:rPr>
+            </w:rPrChange>
+          </w:rPr>
+          <w:delText xml:space="preserve">), followed by </w:delText>
+        </w:r>
+      </w:del>
+      <w:del w:id="58" w:author="Nick Maxwell" w:date="2020-03-11T14:56:00Z">
+        <w:r>
+          <w:rPr>
+            <w:rFonts w:eastAsia="Arial" w:cs="Times New Roman"/>
+            <w:szCs w:val="24"/>
+            <w:rPrChange w:id="59" w:author="Nick Maxwell" w:date="2020-03-21T15:30:00Z">
+              <w:rPr>
+                <w:rFonts w:eastAsia="Arial" w:cs="Times New Roman"/>
+                <w:szCs w:val="24"/>
+                <w:highlight w:val="yellow"/>
+              </w:rPr>
+            </w:rPrChange>
+          </w:rPr>
+          <w:delText xml:space="preserve">ITEM-SPECIFIC </w:delText>
+        </w:r>
+        <w:r>
+          <w:rPr>
+            <w:rFonts w:eastAsia="Arial" w:cs="Times New Roman"/>
+            <w:szCs w:val="24"/>
+            <w:rPrChange w:id="60" w:author="Nick Maxwell" w:date="2020-03-21T15:30:00Z">
+              <w:rPr>
+                <w:rFonts w:eastAsia="Arial" w:cs="Times New Roman"/>
+                <w:szCs w:val="24"/>
+                <w:highlight w:val="yellow"/>
+              </w:rPr>
+            </w:rPrChange>
+          </w:rPr>
+          <w:delText>ENCODING MEASURE</w:delText>
+        </w:r>
+      </w:del>
+      <w:ins w:id="61" w:author="Nick Maxwell" w:date="2020-03-11T14:56:00Z">
+        <w:r>
+          <w:rPr>
+            <w:rFonts w:eastAsia="Arial" w:cs="Times New Roman"/>
+            <w:szCs w:val="24"/>
+            <w:rPrChange w:id="62" w:author="Nick Maxwell" w:date="2020-03-21T15:30:00Z">
+              <w:rPr>
+                <w:rFonts w:eastAsia="Arial" w:cs="Times New Roman"/>
+                <w:szCs w:val="24"/>
+                <w:highlight w:val="yellow"/>
+              </w:rPr>
+            </w:rPrChange>
+          </w:rPr>
+          <w:t>item-specific encoding</w:t>
+        </w:r>
+      </w:ins>
+      <w:r>
+        <w:rPr>
+          <w:rFonts w:eastAsia="Arial" w:cs="Times New Roman"/>
+          <w:szCs w:val="24"/>
+          <w:rPrChange w:id="63" w:author="Nick Maxwell" w:date="2020-03-21T15:30:00Z">
+            <w:rPr>
+              <w:rFonts w:eastAsia="Arial" w:cs="Times New Roman"/>
+              <w:szCs w:val="24"/>
+              <w:highlight w:val="yellow"/>
+            </w:rPr>
+          </w:rPrChange>
+        </w:rPr>
+        <w:t xml:space="preserve"> </w:t>
+      </w:r>
+      <w:ins w:id="64" w:author="Nick Maxwell" w:date="2020-03-21T15:26:00Z">
+        <w:r>
+          <w:rPr>
+            <w:rFonts w:eastAsia="Arial" w:cs="Times New Roman"/>
+            <w:szCs w:val="24"/>
+            <w:rPrChange w:id="65" w:author="Nick Maxwell" w:date="2020-03-21T15:30:00Z">
+              <w:rPr>
+                <w:rFonts w:eastAsia="Arial" w:cs="Times New Roman"/>
+                <w:szCs w:val="24"/>
+                <w:highlight w:val="yellow"/>
+              </w:rPr>
+            </w:rPrChange>
+          </w:rPr>
+          <w:t xml:space="preserve">strategies </w:t>
+        </w:r>
+      </w:ins>
+      <w:r>
+        <w:rPr>
+          <w:rFonts w:eastAsia="Arial" w:cs="Times New Roman"/>
+          <w:szCs w:val="24"/>
+          <w:rPrChange w:id="66" w:author="Nick Maxwell" w:date="2020-03-21T15:30:00Z">
+            <w:rPr>
+              <w:rFonts w:eastAsia="Arial" w:cs="Times New Roman"/>
+              <w:szCs w:val="24"/>
+              <w:highlight w:val="yellow"/>
+            </w:rPr>
+          </w:rPrChange>
+        </w:rPr>
+        <w:t>(</w:t>
+      </w:r>
+      <w:r>
+        <w:rPr>
+          <w:rFonts w:eastAsia="Arial" w:cs="Times New Roman"/>
+          <w:szCs w:val="24"/>
+          <w:rPrChange w:id="67" w:author="Nick Maxwell" w:date="2020-03-21T15:30:00Z">
+            <w:rPr>
+              <w:rFonts w:eastAsia="Arial" w:cs="Times New Roman"/>
+              <w:szCs w:val="24"/>
+              <w:highlight w:val="yellow"/>
+            </w:rPr>
+          </w:rPrChange>
+        </w:rPr>
+        <w:t>60.12</w:t>
+      </w:r>
+      <w:r>
+        <w:rPr>
+          <w:rFonts w:eastAsia="Arial" w:cs="Times New Roman"/>
+          <w:szCs w:val="24"/>
+          <w:rPrChange w:id="68" w:author="Nick Maxwell" w:date="2020-03-21T15:30:00Z">
+            <w:rPr>
+              <w:rFonts w:eastAsia="Arial" w:cs="Times New Roman"/>
+              <w:szCs w:val="24"/>
+              <w:highlight w:val="yellow"/>
+            </w:rPr>
+          </w:rPrChange>
+        </w:rPr>
+        <w:t>)</w:t>
+      </w:r>
+      <w:ins w:id="69" w:author="Nick Maxwell" w:date="2020-03-21T15:26:00Z">
+        <w:r>
+          <w:rPr>
+            <w:rFonts w:eastAsia="Arial" w:cs="Times New Roman"/>
+            <w:szCs w:val="24"/>
+            <w:rPrChange w:id="70" w:author="Nick Maxwell" w:date="2020-03-21T15:30:00Z">
+              <w:rPr>
+                <w:rFonts w:eastAsia="Arial" w:cs="Times New Roman"/>
+                <w:szCs w:val="24"/>
+                <w:highlight w:val="yellow"/>
+              </w:rPr>
+            </w:rPrChange>
+          </w:rPr>
+          <w:t xml:space="preserve"> relative to the read only condition </w:t>
+        </w:r>
+      </w:ins>
+      <w:del w:id="71" w:author="Nick Maxwell" w:date="2020-03-21T15:26:00Z">
+        <w:r>
+          <w:rPr>
+            <w:rFonts w:eastAsia="Arial" w:cs="Times New Roman"/>
+            <w:szCs w:val="24"/>
+            <w:rPrChange w:id="72" w:author="Nick Maxwell" w:date="2020-03-21T15:30:00Z">
+              <w:rPr>
+                <w:rFonts w:eastAsia="Arial" w:cs="Times New Roman"/>
+                <w:szCs w:val="24"/>
+                <w:highlight w:val="yellow"/>
+              </w:rPr>
+            </w:rPrChange>
+          </w:rPr>
+          <w:delText>, and</w:delText>
+        </w:r>
+        <w:r>
+          <w:rPr>
+            <w:rFonts w:eastAsia="Arial" w:cs="Times New Roman"/>
+            <w:szCs w:val="24"/>
+            <w:rPrChange w:id="73" w:author="Nick Maxwell" w:date="2020-03-21T15:30:00Z">
+              <w:rPr>
+                <w:rFonts w:eastAsia="Arial" w:cs="Times New Roman"/>
+                <w:szCs w:val="24"/>
+                <w:highlight w:val="yellow"/>
+              </w:rPr>
+            </w:rPrChange>
+          </w:rPr>
+          <w:delText xml:space="preserve"> </w:delText>
+        </w:r>
+      </w:del>
+      <w:del w:id="74" w:author="Nick Maxwell" w:date="2020-03-11T14:56:00Z">
+        <w:r>
+          <w:rPr>
+            <w:rFonts w:eastAsia="Arial" w:cs="Times New Roman"/>
+            <w:szCs w:val="24"/>
+            <w:rPrChange w:id="75" w:author="Nick Maxwell" w:date="2020-03-21T15:30:00Z">
+              <w:rPr>
+                <w:rFonts w:eastAsia="Arial" w:cs="Times New Roman"/>
+                <w:szCs w:val="24"/>
+                <w:highlight w:val="yellow"/>
+              </w:rPr>
+            </w:rPrChange>
+          </w:rPr>
+          <w:delText xml:space="preserve">READ </w:delText>
+        </w:r>
+        <w:r>
+          <w:rPr>
+            <w:rFonts w:eastAsia="Arial" w:cs="Times New Roman"/>
+            <w:szCs w:val="24"/>
+            <w:rPrChange w:id="76" w:author="Nick Maxwell" w:date="2020-03-21T15:30:00Z">
+              <w:rPr>
+                <w:rFonts w:eastAsia="Arial" w:cs="Times New Roman"/>
+                <w:szCs w:val="24"/>
+                <w:highlight w:val="yellow"/>
+              </w:rPr>
+            </w:rPrChange>
+          </w:rPr>
+          <w:delText>ENCODING</w:delText>
+        </w:r>
+      </w:del>
+      <w:del w:id="77" w:author="Nick Maxwell" w:date="2020-03-21T15:26:00Z">
+        <w:r>
+          <w:rPr>
+            <w:rFonts w:eastAsia="Arial" w:cs="Times New Roman"/>
+            <w:szCs w:val="24"/>
+            <w:rPrChange w:id="78" w:author="Nick Maxwell" w:date="2020-03-21T15:30:00Z">
+              <w:rPr>
+                <w:rFonts w:eastAsia="Arial" w:cs="Times New Roman"/>
+                <w:szCs w:val="24"/>
+                <w:highlight w:val="yellow"/>
+              </w:rPr>
+            </w:rPrChange>
+          </w:rPr>
+          <w:delText xml:space="preserve"> </w:delText>
+        </w:r>
+      </w:del>
+      <w:r>
+        <w:rPr>
+          <w:rFonts w:eastAsia="Arial" w:cs="Times New Roman"/>
+          <w:szCs w:val="24"/>
+          <w:rPrChange w:id="79" w:author="Nick Maxwell" w:date="2020-03-21T15:30:00Z">
+            <w:rPr>
+              <w:rFonts w:eastAsia="Arial" w:cs="Times New Roman"/>
+              <w:szCs w:val="24"/>
+              <w:highlight w:val="yellow"/>
+            </w:rPr>
+          </w:rPrChange>
+        </w:rPr>
+        <w:t>(</w:t>
+      </w:r>
+      <w:r>
+        <w:rPr>
+          <w:rFonts w:eastAsia="Arial" w:cs="Times New Roman"/>
+          <w:szCs w:val="24"/>
+          <w:rPrChange w:id="80" w:author="Nick Maxwell" w:date="2020-03-21T15:30:00Z">
+            <w:rPr>
+              <w:rFonts w:eastAsia="Arial" w:cs="Times New Roman"/>
+              <w:szCs w:val="24"/>
+              <w:highlight w:val="yellow"/>
+            </w:rPr>
+          </w:rPrChange>
+        </w:rPr>
+        <w:t>53.33</w:t>
+      </w:r>
+      <w:r>
+        <w:rPr>
+          <w:rFonts w:eastAsia="Arial" w:cs="Times New Roman"/>
+          <w:szCs w:val="24"/>
+          <w:rPrChange w:id="81" w:author="Nick Maxwell" w:date="2020-03-21T15:30:00Z">
+            <w:rPr>
+              <w:rFonts w:eastAsia="Arial" w:cs="Times New Roman"/>
+              <w:szCs w:val="24"/>
+              <w:highlight w:val="yellow"/>
+            </w:rPr>
+          </w:rPrChange>
+        </w:rPr>
+        <w:t>).</w:t>
+      </w:r>
+      <w:ins w:id="82" w:author="Nick Maxwell" w:date="2020-03-11T14:59:00Z">
+        <w:r>
+          <w:rPr>
+            <w:rFonts w:eastAsia="Arial" w:cs="Times New Roman"/>
+            <w:szCs w:val="24"/>
+            <w:rPrChange w:id="83" w:author="Nick Maxwell" w:date="2020-03-21T15:30:00Z">
+              <w:rPr>
+                <w:rFonts w:eastAsia="Arial" w:cs="Times New Roman"/>
+                <w:szCs w:val="24"/>
+              </w:rPr>
+            </w:rPrChange>
+          </w:rPr>
+          <w:t xml:space="preserve"> </w:t>
+        </w:r>
+      </w:ins>
+      <w:ins w:id="84" w:author="Nick Maxwell" w:date="2020-03-21T15:26:00Z">
+        <w:r>
+          <w:rPr>
+            <w:rFonts w:eastAsia="Arial" w:cs="Times New Roman"/>
+            <w:szCs w:val="24"/>
+            <w:rPrChange w:id="85" w:author="Nick Maxwell" w:date="2020-03-21T15:30:00Z">
+              <w:rPr>
+                <w:rFonts w:eastAsia="Arial" w:cs="Times New Roman"/>
+                <w:szCs w:val="24"/>
+              </w:rPr>
+            </w:rPrChange>
+          </w:rPr>
+          <w:t>All</w:t>
+        </w:r>
+      </w:ins>
+      <w:ins w:id="86" w:author="Nick Maxwell" w:date="2020-03-21T15:27:00Z">
+        <w:r>
+          <w:rPr>
+            <w:rFonts w:eastAsia="Arial" w:cs="Times New Roman"/>
+            <w:szCs w:val="24"/>
+          </w:rPr>
+          <w:t xml:space="preserve"> comparisons differed significantly</w:t>
+        </w:r>
+        <w:r>
+          <w:rPr>
+            <w:rFonts w:eastAsia="Arial" w:cs="Times New Roman"/>
+            <w:szCs w:val="24"/>
+          </w:rPr>
+          <w:t xml:space="preserve">, </w:t>
+        </w:r>
+        <w:proofErr w:type="spellStart"/>
+        <w:r>
+          <w:rPr>
+            <w:rFonts w:eastAsia="Arial" w:cs="Times New Roman"/>
+            <w:i/>
+            <w:iCs/>
+            <w:szCs w:val="24"/>
+            <w:rPrChange w:id="87" w:author="Nick Maxwell" w:date="2020-03-21T15:27:00Z">
+              <w:rPr>
+                <w:rFonts w:eastAsia="Arial" w:cs="Times New Roman"/>
+                <w:szCs w:val="24"/>
+              </w:rPr>
+            </w:rPrChange>
+          </w:rPr>
+          <w:t>t</w:t>
+        </w:r>
+        <w:r>
+          <w:rPr>
+            <w:rFonts w:eastAsia="Arial" w:cs="Times New Roman"/>
+            <w:szCs w:val="24"/>
+          </w:rPr>
+          <w:t>s</w:t>
+        </w:r>
+        <w:proofErr w:type="spellEnd"/>
+        <w:r>
+          <w:rPr>
+            <w:rFonts w:eastAsia="Arial" w:cs="Times New Roman"/>
+            <w:szCs w:val="24"/>
+          </w:rPr>
+          <w:t xml:space="preserve"> ≥ </w:t>
+        </w:r>
         <w:r>
           <w:rPr>
             <w:rFonts w:eastAsia="Arial" w:cs="Times New Roman"/>
             <w:szCs w:val="24"/>
             <w:highlight w:val="yellow"/>
-          </w:rPr>
-          <w:delText xml:space="preserve">RELATIONAL </w:delText>
+            <w:rPrChange w:id="88" w:author="Nick Maxwell" w:date="2020-03-21T15:28:00Z">
+              <w:rPr>
+                <w:rFonts w:eastAsia="Arial" w:cs="Times New Roman"/>
+                <w:szCs w:val="24"/>
+              </w:rPr>
+            </w:rPrChange>
+          </w:rPr>
+          <w:t>XX</w:t>
+        </w:r>
+        <w:r>
+          <w:rPr>
+            <w:rFonts w:eastAsia="Arial" w:cs="Times New Roman"/>
+            <w:szCs w:val="24"/>
+          </w:rPr>
+          <w:t xml:space="preserve">, </w:t>
+        </w:r>
+        <w:r>
+          <w:rPr>
+            <w:rFonts w:eastAsia="Arial" w:cs="Times New Roman"/>
+            <w:i/>
+            <w:iCs/>
+            <w:szCs w:val="24"/>
+            <w:rPrChange w:id="89" w:author="Nick Maxwell" w:date="2020-03-21T15:27:00Z">
+              <w:rPr>
+                <w:rFonts w:eastAsia="Arial" w:cs="Times New Roman"/>
+                <w:szCs w:val="24"/>
+              </w:rPr>
+            </w:rPrChange>
+          </w:rPr>
+          <w:t>d</w:t>
+        </w:r>
+        <w:r>
+          <w:rPr>
+            <w:rFonts w:eastAsia="Arial" w:cs="Times New Roman"/>
+            <w:szCs w:val="24"/>
+          </w:rPr>
+          <w:t xml:space="preserve">s ≥ </w:t>
+        </w:r>
+      </w:ins>
+      <w:ins w:id="90" w:author="Nick Maxwell" w:date="2020-03-21T15:28:00Z">
+        <w:r>
+          <w:rPr>
+            <w:rFonts w:eastAsia="Arial" w:cs="Times New Roman"/>
+            <w:szCs w:val="24"/>
+            <w:highlight w:val="yellow"/>
+            <w:rPrChange w:id="91" w:author="Nick Maxwell" w:date="2020-03-21T15:28:00Z">
+              <w:rPr>
+                <w:rFonts w:eastAsia="Arial" w:cs="Times New Roman"/>
+                <w:szCs w:val="24"/>
+              </w:rPr>
+            </w:rPrChange>
+          </w:rPr>
+          <w:t>XX</w:t>
+        </w:r>
+      </w:ins>
+      <w:ins w:id="92" w:author="Nick Maxwell" w:date="2020-03-21T15:27:00Z">
+        <w:r>
+          <w:rPr>
+            <w:rFonts w:eastAsia="Arial" w:cs="Times New Roman"/>
+            <w:szCs w:val="24"/>
+          </w:rPr>
+          <w:t xml:space="preserve">, </w:t>
+        </w:r>
+      </w:ins>
+      <w:proofErr w:type="gramStart"/>
+      <w:ins w:id="93" w:author="Nick Maxwell" w:date="2020-03-21T15:28:00Z">
+        <w:r>
+          <w:rPr>
+            <w:rFonts w:eastAsia="Arial" w:cs="Times New Roman"/>
+            <w:szCs w:val="24"/>
+          </w:rPr>
+          <w:t>with the exception of</w:t>
+        </w:r>
+        <w:proofErr w:type="gramEnd"/>
+        <w:r>
+          <w:rPr>
+            <w:rFonts w:eastAsia="Arial" w:cs="Times New Roman"/>
+            <w:szCs w:val="24"/>
+          </w:rPr>
+          <w:t xml:space="preserve"> the comparison between relational and item-specific encoding, which was non-significant, </w:t>
+        </w:r>
+        <w:r>
+          <w:rPr>
+            <w:rFonts w:eastAsia="Arial" w:cs="Times New Roman"/>
+            <w:i/>
+            <w:iCs/>
+            <w:szCs w:val="24"/>
+          </w:rPr>
+          <w:t>t</w:t>
+        </w:r>
+      </w:ins>
+      <w:ins w:id="94" w:author="Nick Maxwell" w:date="2020-03-21T15:29:00Z">
+        <w:r>
+          <w:rPr>
+            <w:rFonts w:eastAsia="Arial" w:cs="Times New Roman"/>
+            <w:szCs w:val="24"/>
+          </w:rPr>
+          <w:t>(5</w:t>
+        </w:r>
+      </w:ins>
+      <w:ins w:id="95" w:author="Nick Maxwell" w:date="2020-03-21T15:30:00Z">
+        <w:r>
+          <w:rPr>
+            <w:rFonts w:eastAsia="Arial" w:cs="Times New Roman"/>
+            <w:szCs w:val="24"/>
+          </w:rPr>
+          <w:t>6</w:t>
+        </w:r>
+      </w:ins>
+      <w:ins w:id="96" w:author="Nick Maxwell" w:date="2020-03-21T15:29:00Z">
+        <w:r>
+          <w:rPr>
+            <w:rFonts w:eastAsia="Arial" w:cs="Times New Roman"/>
+            <w:szCs w:val="24"/>
+          </w:rPr>
+          <w:t xml:space="preserve">) = </w:t>
+        </w:r>
+      </w:ins>
+      <w:ins w:id="97" w:author="Nick Maxwell" w:date="2020-03-21T15:30:00Z">
+        <w:r>
+          <w:rPr>
+            <w:rFonts w:eastAsia="Arial" w:cs="Times New Roman"/>
+            <w:szCs w:val="24"/>
+          </w:rPr>
+          <w:t xml:space="preserve">0.47, </w:t>
+        </w:r>
+        <w:r>
+          <w:rPr>
+            <w:rFonts w:eastAsia="Arial" w:cs="Times New Roman"/>
+            <w:i/>
+            <w:iCs/>
+            <w:szCs w:val="24"/>
+          </w:rPr>
+          <w:t xml:space="preserve">p </w:t>
+        </w:r>
+        <w:r>
+          <w:rPr>
+            <w:rFonts w:eastAsia="Arial" w:cs="Times New Roman"/>
+            <w:szCs w:val="24"/>
+          </w:rPr>
+          <w:t xml:space="preserve">= .64. </w:t>
+        </w:r>
+      </w:ins>
+      <w:del w:id="98" w:author="Nick Maxwell" w:date="2020-03-21T15:27:00Z">
+        <w:r>
+          <w:rPr>
+            <w:rFonts w:eastAsia="Arial" w:cs="Times New Roman"/>
+            <w:szCs w:val="24"/>
+          </w:rPr>
+          <w:delText xml:space="preserve"> </w:delText>
         </w:r>
       </w:del>
-      <w:ins w:id="22" w:author="Nick Maxwell" w:date="2020-03-11T14:56:00Z">
-        <w:r>
-          <w:rPr>
-            <w:rFonts w:eastAsia="Arial" w:cs="Times New Roman"/>
-            <w:szCs w:val="24"/>
-            <w:highlight w:val="yellow"/>
-          </w:rPr>
-          <w:t>when participants studied using relational encoding strategies</w:t>
-        </w:r>
-        <w:r>
-          <w:rPr>
-            <w:rFonts w:eastAsia="Arial" w:cs="Times New Roman"/>
-            <w:szCs w:val="24"/>
-            <w:highlight w:val="yellow"/>
+      <w:r>
+        <w:rPr>
+          <w:rFonts w:eastAsia="Arial" w:cs="Times New Roman"/>
+          <w:szCs w:val="24"/>
+        </w:rPr>
+        <w:t>Finally,</w:t>
+      </w:r>
+      <w:r>
+        <w:rPr>
+          <w:rFonts w:eastAsia="Arial" w:cs="Times New Roman"/>
+          <w:szCs w:val="24"/>
+        </w:rPr>
+        <w:t xml:space="preserve"> </w:t>
+      </w:r>
+      <w:del w:id="99" w:author="Nick Maxwell" w:date="2020-03-21T15:24:00Z">
+        <w:r>
+          <w:rPr>
+            <w:rFonts w:eastAsia="Arial" w:cs="Times New Roman"/>
+            <w:szCs w:val="24"/>
+          </w:rPr>
+          <w:delText>a</w:delText>
+        </w:r>
+      </w:del>
+      <w:ins w:id="100" w:author="Nick Maxwell" w:date="2020-03-21T15:24:00Z">
+        <w:r>
+          <w:rPr>
+            <w:rFonts w:eastAsia="Arial" w:cs="Times New Roman"/>
+            <w:szCs w:val="24"/>
+          </w:rPr>
+          <w:t>this model revealed a</w:t>
+        </w:r>
+        <w:r>
+          <w:rPr>
+            <w:rFonts w:eastAsia="Arial" w:cs="Times New Roman"/>
+            <w:szCs w:val="24"/>
           </w:rPr>
           <w:t xml:space="preserve"> </w:t>
         </w:r>
       </w:ins>
-      <w:r>
-        <w:rPr>
-          <w:rFonts w:eastAsia="Arial" w:cs="Times New Roman"/>
-          <w:szCs w:val="24"/>
-          <w:highlight w:val="yellow"/>
-        </w:rPr>
-        <w:t>(</w:t>
-      </w:r>
-      <w:r>
-        <w:rPr>
-          <w:rFonts w:eastAsia="Arial" w:cs="Times New Roman"/>
-          <w:szCs w:val="24"/>
-          <w:highlight w:val="yellow"/>
-        </w:rPr>
-        <w:t>61.44</w:t>
-      </w:r>
-      <w:r>
-        <w:rPr>
-          <w:rFonts w:eastAsia="Arial" w:cs="Times New Roman"/>
-          <w:szCs w:val="24"/>
-          <w:highlight w:val="yellow"/>
-        </w:rPr>
-        <w:t xml:space="preserve">), followed by </w:t>
-      </w:r>
-      <w:del w:id="23" w:author="Nick Maxwell" w:date="2020-03-11T14:56:00Z">
-        <w:r>
-          <w:rPr>
-            <w:rFonts w:eastAsia="Arial" w:cs="Times New Roman"/>
-            <w:szCs w:val="24"/>
-            <w:highlight w:val="yellow"/>
-          </w:rPr>
-          <w:delText xml:space="preserve">ITEM-SPECIFIC </w:delText>
-        </w:r>
-        <w:r>
-          <w:rPr>
-            <w:rFonts w:eastAsia="Arial" w:cs="Times New Roman"/>
-            <w:szCs w:val="24"/>
-            <w:highlight w:val="yellow"/>
-          </w:rPr>
-          <w:delText>ENCODING MEASURE</w:delText>
+      <w:ins w:id="101" w:author="Nick Maxwell" w:date="2020-03-11T14:57:00Z">
+        <w:r>
+          <w:rPr>
+            <w:rFonts w:eastAsia="Arial" w:cs="Times New Roman"/>
+            <w:szCs w:val="24"/>
+          </w:rPr>
+          <w:t>significant</w:t>
+        </w:r>
+      </w:ins>
+      <w:del w:id="102" w:author="Nick Maxwell" w:date="2020-03-11T14:57:00Z">
+        <w:r>
+          <w:rPr>
+            <w:rFonts w:eastAsia="Arial" w:cs="Times New Roman"/>
+            <w:szCs w:val="24"/>
+          </w:rPr>
+          <w:delText>n</w:delText>
         </w:r>
       </w:del>
-      <w:ins w:id="24" w:author="Nick Maxwell" w:date="2020-03-11T14:56:00Z">
-        <w:r>
-          <w:rPr>
-            <w:rFonts w:eastAsia="Arial" w:cs="Times New Roman"/>
-            <w:szCs w:val="24"/>
-            <w:highlight w:val="yellow"/>
-          </w:rPr>
-          <w:t>item-specific encoding</w:t>
-        </w:r>
-      </w:ins>
-      <w:r>
-        <w:rPr>
-          <w:rFonts w:eastAsia="Arial" w:cs="Times New Roman"/>
-          <w:szCs w:val="24"/>
-          <w:highlight w:val="yellow"/>
-        </w:rPr>
-        <w:t xml:space="preserve"> (</w:t>
-      </w:r>
-      <w:r>
-        <w:rPr>
-          <w:rFonts w:eastAsia="Arial" w:cs="Times New Roman"/>
-          <w:szCs w:val="24"/>
-          <w:highlight w:val="yellow"/>
-        </w:rPr>
-        <w:t>60.12</w:t>
-      </w:r>
-      <w:r>
-        <w:rPr>
-          <w:rFonts w:eastAsia="Arial" w:cs="Times New Roman"/>
-          <w:szCs w:val="24"/>
-          <w:highlight w:val="yellow"/>
-        </w:rPr>
-        <w:t>), and</w:t>
-      </w:r>
-      <w:r>
-        <w:rPr>
-          <w:rFonts w:eastAsia="Arial" w:cs="Times New Roman"/>
-          <w:szCs w:val="24"/>
-          <w:highlight w:val="yellow"/>
-        </w:rPr>
-        <w:t xml:space="preserve"> </w:t>
-      </w:r>
-      <w:del w:id="25" w:author="Nick Maxwell" w:date="2020-03-11T14:56:00Z">
-        <w:r>
-          <w:rPr>
-            <w:rFonts w:eastAsia="Arial" w:cs="Times New Roman"/>
-            <w:szCs w:val="24"/>
-            <w:highlight w:val="yellow"/>
-          </w:rPr>
-          <w:delText xml:space="preserve">READ </w:delText>
-        </w:r>
-        <w:r>
-          <w:rPr>
-            <w:rFonts w:eastAsia="Arial" w:cs="Times New Roman"/>
-            <w:szCs w:val="24"/>
-            <w:highlight w:val="yellow"/>
-          </w:rPr>
-          <w:delText>ENCODING</w:delText>
+      <w:r>
+        <w:rPr>
+          <w:rFonts w:eastAsia="Arial" w:cs="Times New Roman"/>
+          <w:szCs w:val="24"/>
+        </w:rPr>
+        <w:t xml:space="preserve"> effect of pair type</w:t>
+      </w:r>
+      <w:del w:id="103" w:author="Nick Maxwell" w:date="2020-03-21T15:24:00Z">
+        <w:r>
+          <w:rPr>
+            <w:rFonts w:eastAsia="Arial" w:cs="Times New Roman"/>
+            <w:szCs w:val="24"/>
+          </w:rPr>
+          <w:delText xml:space="preserve"> was </w:delText>
+        </w:r>
+        <w:r>
+          <w:rPr>
+            <w:rFonts w:eastAsia="Arial" w:cs="Times New Roman"/>
+            <w:szCs w:val="24"/>
+          </w:rPr>
+          <w:delText>also found</w:delText>
         </w:r>
       </w:del>
-      <w:ins w:id="26" w:author="Nick Maxwell" w:date="2020-03-11T14:56:00Z">
-        <w:r>
-          <w:rPr>
-            <w:rFonts w:eastAsia="Arial" w:cs="Times New Roman"/>
-            <w:szCs w:val="24"/>
-            <w:highlight w:val="yellow"/>
-          </w:rPr>
-          <w:t>the read only study conditio</w:t>
-        </w:r>
-      </w:ins>
-      <w:ins w:id="27" w:author="Nick Maxwell" w:date="2020-03-11T14:57:00Z">
-        <w:r>
-          <w:rPr>
-            <w:rFonts w:eastAsia="Arial" w:cs="Times New Roman"/>
-            <w:szCs w:val="24"/>
-            <w:highlight w:val="yellow"/>
-          </w:rPr>
-          <w:t>n</w:t>
-        </w:r>
-      </w:ins>
-      <w:r>
-        <w:rPr>
-          <w:rFonts w:eastAsia="Arial" w:cs="Times New Roman"/>
-          <w:szCs w:val="24"/>
-          <w:highlight w:val="yellow"/>
-        </w:rPr>
-        <w:t xml:space="preserve"> (</w:t>
-      </w:r>
-      <w:r>
-        <w:rPr>
-          <w:rFonts w:eastAsia="Arial" w:cs="Times New Roman"/>
-          <w:szCs w:val="24"/>
-          <w:highlight w:val="yellow"/>
-        </w:rPr>
-        <w:t>53.33</w:t>
-      </w:r>
-      <w:r>
-        <w:rPr>
-          <w:rFonts w:eastAsia="Arial" w:cs="Times New Roman"/>
-          <w:szCs w:val="24"/>
-          <w:highlight w:val="yellow"/>
-        </w:rPr>
-        <w:t>).</w:t>
-      </w:r>
-      <w:ins w:id="28" w:author="Nick Maxwell" w:date="2020-03-11T14:59:00Z">
-        <w:r>
-          <w:rPr>
-            <w:rFonts w:eastAsia="Arial" w:cs="Times New Roman"/>
-            <w:szCs w:val="24"/>
-          </w:rPr>
-          <w:t xml:space="preserve"> [t-tests here]</w:t>
-        </w:r>
-      </w:ins>
-      <w:r>
-        <w:rPr>
-          <w:rFonts w:eastAsia="Arial" w:cs="Times New Roman"/>
-          <w:szCs w:val="24"/>
-        </w:rPr>
-        <w:t xml:space="preserve"> </w:t>
-      </w:r>
-      <w:r>
-        <w:rPr>
-          <w:rFonts w:eastAsia="Arial" w:cs="Times New Roman"/>
-          <w:szCs w:val="24"/>
-        </w:rPr>
-        <w:t>Finally,</w:t>
-      </w:r>
-      <w:r>
-        <w:rPr>
-          <w:rFonts w:eastAsia="Arial" w:cs="Times New Roman"/>
-          <w:szCs w:val="24"/>
-        </w:rPr>
-        <w:t xml:space="preserve"> </w:t>
-      </w:r>
-      <w:r>
-        <w:rPr>
-          <w:rFonts w:eastAsia="Arial" w:cs="Times New Roman"/>
-          <w:szCs w:val="24"/>
-        </w:rPr>
-        <w:t>a</w:t>
-      </w:r>
-      <w:ins w:id="29" w:author="Nick Maxwell" w:date="2020-03-11T14:57:00Z">
-        <w:r>
-          <w:rPr>
-            <w:rFonts w:eastAsia="Arial" w:cs="Times New Roman"/>
-            <w:szCs w:val="24"/>
-          </w:rPr>
-          <w:t xml:space="preserve"> significant</w:t>
-        </w:r>
-      </w:ins>
-      <w:del w:id="30" w:author="Nick Maxwell" w:date="2020-03-11T14:57:00Z">
-        <w:r>
-          <w:rPr>
-            <w:rFonts w:eastAsia="Arial" w:cs="Times New Roman"/>
-            <w:szCs w:val="24"/>
-          </w:rPr>
-          <w:delText>n</w:delText>
-        </w:r>
-      </w:del>
-      <w:r>
-        <w:rPr>
-          <w:rFonts w:eastAsia="Arial" w:cs="Times New Roman"/>
-          <w:szCs w:val="24"/>
-        </w:rPr>
-        <w:t xml:space="preserve"> effect of pair type was also found, </w:t>
+      <w:r>
+        <w:rPr>
+          <w:rFonts w:eastAsia="Arial" w:cs="Times New Roman"/>
+          <w:szCs w:val="24"/>
+        </w:rPr>
+        <w:t xml:space="preserve">, </w:t>
       </w:r>
       <w:r>
         <w:rPr>
@@ -1975,8 +2774,17 @@
           <w:rFonts w:eastAsia="Arial" w:cs="Times New Roman"/>
           <w:szCs w:val="24"/>
         </w:rPr>
-        <w:t>0.582</w:t>
-      </w:r>
+        <w:t>0.58</w:t>
+      </w:r>
+      <w:del w:id="104" w:author="Nick Maxwell" w:date="2020-03-21T15:24:00Z">
+        <w:r>
+          <w:rPr>
+            <w:rFonts w:eastAsia="Arial" w:cs="Times New Roman"/>
+            <w:szCs w:val="24"/>
+          </w:rPr>
+          <w:delText>2</w:delText>
+        </w:r>
+      </w:del>
       <w:r>
         <w:rPr>
           <w:rFonts w:eastAsia="Arial" w:cs="Times New Roman"/>
@@ -1984,7 +2792,7 @@
         </w:rPr>
         <w:t xml:space="preserve">, </w:t>
       </w:r>
-      <w:bookmarkStart w:id="31" w:name="_Hlk34143566"/>
+      <w:bookmarkStart w:id="105" w:name="_Hlk34143566"/>
       <w:r>
         <w:rPr>
           <w:rFonts w:eastAsia="Arial" w:cs="Times New Roman"/>
@@ -1996,332 +2804,482 @@
         <w:rPr>
           <w:rFonts w:eastAsia="Arial" w:cs="Times New Roman"/>
           <w:szCs w:val="24"/>
+          <w:rPrChange w:id="106" w:author="Nick Maxwell" w:date="2020-03-21T15:33:00Z">
+            <w:rPr>
+              <w:rFonts w:eastAsia="Arial" w:cs="Times New Roman"/>
+              <w:szCs w:val="24"/>
+              <w:highlight w:val="yellow"/>
+            </w:rPr>
+          </w:rPrChange>
+        </w:rPr>
+        <w:t>(</w:t>
+      </w:r>
+      <w:r>
+        <w:rPr>
+          <w:rFonts w:eastAsia="Arial" w:cs="Times New Roman"/>
+          <w:szCs w:val="24"/>
+          <w:rPrChange w:id="107" w:author="Nick Maxwell" w:date="2020-03-21T15:33:00Z">
+            <w:rPr>
+              <w:rFonts w:eastAsia="Arial" w:cs="Times New Roman"/>
+              <w:szCs w:val="24"/>
+              <w:highlight w:val="yellow"/>
+            </w:rPr>
+          </w:rPrChange>
+        </w:rPr>
+        <w:t>74.22</w:t>
+      </w:r>
+      <w:r>
+        <w:rPr>
+          <w:rFonts w:eastAsia="Arial" w:cs="Times New Roman"/>
+          <w:szCs w:val="24"/>
+          <w:rPrChange w:id="108" w:author="Nick Maxwell" w:date="2020-03-21T15:33:00Z">
+            <w:rPr>
+              <w:rFonts w:eastAsia="Arial" w:cs="Times New Roman"/>
+              <w:szCs w:val="24"/>
+              <w:highlight w:val="yellow"/>
+            </w:rPr>
+          </w:rPrChange>
+        </w:rPr>
+        <w:t xml:space="preserve">), followed by forward pairs </w:t>
+      </w:r>
+      <w:r>
+        <w:rPr>
+          <w:rFonts w:eastAsia="Arial" w:cs="Times New Roman"/>
+          <w:szCs w:val="24"/>
+          <w:rPrChange w:id="109" w:author="Nick Maxwell" w:date="2020-03-21T15:33:00Z">
+            <w:rPr>
+              <w:rFonts w:eastAsia="Arial" w:cs="Times New Roman"/>
+              <w:szCs w:val="24"/>
+              <w:highlight w:val="yellow"/>
+            </w:rPr>
+          </w:rPrChange>
+        </w:rPr>
+        <w:lastRenderedPageBreak/>
+        <w:t>(</w:t>
+      </w:r>
+      <w:r>
+        <w:rPr>
+          <w:rFonts w:eastAsia="Arial" w:cs="Times New Roman"/>
+          <w:szCs w:val="24"/>
+          <w:rPrChange w:id="110" w:author="Nick Maxwell" w:date="2020-03-21T15:33:00Z">
+            <w:rPr>
+              <w:rFonts w:eastAsia="Arial" w:cs="Times New Roman"/>
+              <w:szCs w:val="24"/>
+              <w:highlight w:val="yellow"/>
+            </w:rPr>
+          </w:rPrChange>
+        </w:rPr>
+        <w:t>72.29</w:t>
+      </w:r>
+      <w:r>
+        <w:rPr>
+          <w:rFonts w:eastAsia="Arial" w:cs="Times New Roman"/>
+          <w:szCs w:val="24"/>
+          <w:rPrChange w:id="111" w:author="Nick Maxwell" w:date="2020-03-21T15:33:00Z">
+            <w:rPr>
+              <w:rFonts w:eastAsia="Arial" w:cs="Times New Roman"/>
+              <w:szCs w:val="24"/>
+              <w:highlight w:val="yellow"/>
+            </w:rPr>
+          </w:rPrChange>
+        </w:rPr>
+        <w:t>)</w:t>
+      </w:r>
+      <w:r>
+        <w:rPr>
+          <w:rFonts w:eastAsia="Arial" w:cs="Times New Roman"/>
+          <w:szCs w:val="24"/>
+          <w:rPrChange w:id="112" w:author="Nick Maxwell" w:date="2020-03-21T15:33:00Z">
+            <w:rPr>
+              <w:rFonts w:eastAsia="Arial" w:cs="Times New Roman"/>
+              <w:szCs w:val="24"/>
+              <w:highlight w:val="yellow"/>
+            </w:rPr>
+          </w:rPrChange>
+        </w:rPr>
+        <w:t xml:space="preserve"> backward pairs (</w:t>
+      </w:r>
+      <w:r>
+        <w:rPr>
+          <w:rFonts w:eastAsia="Arial" w:cs="Times New Roman"/>
+          <w:szCs w:val="24"/>
+          <w:rPrChange w:id="113" w:author="Nick Maxwell" w:date="2020-03-21T15:33:00Z">
+            <w:rPr>
+              <w:rFonts w:eastAsia="Arial" w:cs="Times New Roman"/>
+              <w:szCs w:val="24"/>
+              <w:highlight w:val="yellow"/>
+            </w:rPr>
+          </w:rPrChange>
+        </w:rPr>
+        <w:t>59.60</w:t>
+      </w:r>
+      <w:r>
+        <w:rPr>
+          <w:rFonts w:eastAsia="Arial" w:cs="Times New Roman"/>
+          <w:szCs w:val="24"/>
+          <w:rPrChange w:id="114" w:author="Nick Maxwell" w:date="2020-03-21T15:33:00Z">
+            <w:rPr>
+              <w:rFonts w:eastAsia="Arial" w:cs="Times New Roman"/>
+              <w:szCs w:val="24"/>
+              <w:highlight w:val="yellow"/>
+            </w:rPr>
+          </w:rPrChange>
+        </w:rPr>
+        <w:t>), and unrelated pairs (</w:t>
+      </w:r>
+      <w:r>
+        <w:rPr>
+          <w:rFonts w:eastAsia="Arial" w:cs="Times New Roman"/>
+          <w:szCs w:val="24"/>
+          <w:rPrChange w:id="115" w:author="Nick Maxwell" w:date="2020-03-21T15:33:00Z">
+            <w:rPr>
+              <w:rFonts w:eastAsia="Arial" w:cs="Times New Roman"/>
+              <w:szCs w:val="24"/>
+              <w:highlight w:val="yellow"/>
+            </w:rPr>
+          </w:rPrChange>
+        </w:rPr>
+        <w:t>27.55</w:t>
+      </w:r>
+      <w:r>
+        <w:rPr>
+          <w:rFonts w:eastAsia="Arial" w:cs="Times New Roman"/>
+          <w:szCs w:val="24"/>
+          <w:rPrChange w:id="116" w:author="Nick Maxwell" w:date="2020-03-21T15:33:00Z">
+            <w:rPr>
+              <w:rFonts w:eastAsia="Arial" w:cs="Times New Roman"/>
+              <w:szCs w:val="24"/>
+              <w:highlight w:val="yellow"/>
+            </w:rPr>
+          </w:rPrChange>
+        </w:rPr>
+        <w:t>).</w:t>
+      </w:r>
+      <w:r>
+        <w:rPr>
+          <w:rFonts w:eastAsia="Arial" w:cs="Times New Roman"/>
+          <w:szCs w:val="24"/>
+          <w:rPrChange w:id="117" w:author="Nick Maxwell" w:date="2020-03-21T15:33:00Z">
+            <w:rPr>
+              <w:rFonts w:eastAsia="Arial" w:cs="Times New Roman"/>
+              <w:szCs w:val="24"/>
+            </w:rPr>
+          </w:rPrChange>
+        </w:rPr>
+        <w:t xml:space="preserve"> </w:t>
+      </w:r>
+      <w:bookmarkEnd w:id="105"/>
+      <w:del w:id="118" w:author="Nick Maxwell" w:date="2020-03-21T15:33:00Z">
+        <w:r>
+          <w:rPr>
+            <w:rFonts w:eastAsia="Arial" w:cs="Times New Roman"/>
+            <w:szCs w:val="24"/>
+            <w:rPrChange w:id="119" w:author="Nick Maxwell" w:date="2020-03-21T15:33:00Z">
+              <w:rPr>
+                <w:rFonts w:eastAsia="Arial" w:cs="Times New Roman"/>
+                <w:szCs w:val="24"/>
+              </w:rPr>
+            </w:rPrChange>
+          </w:rPr>
+          <w:delText>All</w:delText>
+        </w:r>
+        <w:r>
+          <w:rPr>
+            <w:rFonts w:eastAsia="Arial" w:cs="Times New Roman"/>
+            <w:szCs w:val="24"/>
+          </w:rPr>
+          <w:delText xml:space="preserve"> c</w:delText>
+        </w:r>
+      </w:del>
+      <w:ins w:id="120" w:author="Nick Maxwell" w:date="2020-03-21T15:33:00Z">
+        <w:r>
+          <w:rPr>
+            <w:rFonts w:eastAsia="Arial" w:cs="Times New Roman"/>
+            <w:szCs w:val="24"/>
+          </w:rPr>
+          <w:t>C</w:t>
+        </w:r>
+      </w:ins>
+      <w:r>
+        <w:rPr>
+          <w:rFonts w:eastAsia="Arial" w:cs="Times New Roman"/>
+          <w:szCs w:val="24"/>
+        </w:rPr>
+        <w:t xml:space="preserve">omparisons across pair types differed statistically, </w:t>
+      </w:r>
+      <w:proofErr w:type="spellStart"/>
+      <w:r>
+        <w:rPr>
+          <w:rFonts w:eastAsia="Arial" w:cs="Times New Roman"/>
+          <w:i/>
+          <w:szCs w:val="24"/>
+        </w:rPr>
+        <w:t>t</w:t>
+      </w:r>
+      <w:r>
+        <w:rPr>
+          <w:rFonts w:eastAsia="Arial" w:cs="Times New Roman"/>
+          <w:szCs w:val="24"/>
+        </w:rPr>
+        <w:t>s</w:t>
+      </w:r>
+      <w:proofErr w:type="spellEnd"/>
+      <w:r>
+        <w:rPr>
+          <w:rFonts w:eastAsia="Arial" w:cs="Times New Roman"/>
+          <w:szCs w:val="24"/>
+        </w:rPr>
+        <w:t xml:space="preserve"> </w:t>
+      </w:r>
+      <w:bookmarkStart w:id="121" w:name="_Hlk9617943"/>
+      <w:r>
+        <w:rPr>
+          <w:rFonts w:ascii="Cambria Math" w:eastAsia="Arial" w:hAnsi="Cambria Math" w:cs="Times New Roman"/>
+          <w:szCs w:val="24"/>
+        </w:rPr>
+        <w:t>≥</w:t>
+      </w:r>
+      <w:bookmarkEnd w:id="121"/>
+      <w:r>
+        <w:rPr>
+          <w:rFonts w:eastAsia="Arial" w:cs="Times New Roman"/>
+          <w:szCs w:val="24"/>
+        </w:rPr>
+        <w:t xml:space="preserve"> </w:t>
+      </w:r>
+      <w:del w:id="122" w:author="Nick Maxwell" w:date="2020-03-21T15:36:00Z">
+        <w:r>
+          <w:rPr>
+            <w:rFonts w:eastAsia="Arial" w:cs="Times New Roman"/>
+            <w:szCs w:val="24"/>
+          </w:rPr>
+          <w:delText>XX</w:delText>
+        </w:r>
+      </w:del>
+      <w:ins w:id="123" w:author="Nick Maxwell" w:date="2020-03-21T15:36:00Z">
+        <w:r>
+          <w:rPr>
+            <w:rFonts w:eastAsia="Arial" w:cs="Times New Roman"/>
+            <w:szCs w:val="24"/>
+          </w:rPr>
+          <w:t>2.68</w:t>
+        </w:r>
+      </w:ins>
+      <w:r>
+        <w:rPr>
+          <w:rFonts w:eastAsia="Arial" w:cs="Times New Roman"/>
+          <w:szCs w:val="24"/>
+        </w:rPr>
+        <w:t xml:space="preserve">, </w:t>
+      </w:r>
+      <w:r>
+        <w:rPr>
+          <w:rFonts w:eastAsia="Arial" w:cs="Times New Roman"/>
+          <w:i/>
+          <w:szCs w:val="24"/>
+        </w:rPr>
+        <w:t>d</w:t>
+      </w:r>
+      <w:r>
+        <w:rPr>
+          <w:rFonts w:eastAsia="Arial" w:cs="Times New Roman"/>
+          <w:szCs w:val="24"/>
+        </w:rPr>
+        <w:t xml:space="preserve">s </w:t>
+      </w:r>
+      <w:bookmarkStart w:id="124" w:name="_Hlk9618293"/>
+      <w:r>
+        <w:rPr>
+          <w:rFonts w:eastAsia="Arial" w:cs="Times New Roman"/>
+          <w:szCs w:val="24"/>
+        </w:rPr>
+        <w:t>≥</w:t>
+      </w:r>
+      <w:bookmarkEnd w:id="124"/>
+      <w:r>
+        <w:rPr>
+          <w:rFonts w:eastAsia="Arial" w:cs="Times New Roman"/>
+          <w:szCs w:val="24"/>
+        </w:rPr>
+        <w:t xml:space="preserve"> </w:t>
+      </w:r>
+      <w:r>
+        <w:rPr>
+          <w:rFonts w:eastAsia="Arial" w:cs="Times New Roman"/>
+          <w:szCs w:val="24"/>
           <w:highlight w:val="yellow"/>
-        </w:rPr>
-        <w:t>(</w:t>
-      </w:r>
-      <w:r>
-        <w:rPr>
-          <w:rFonts w:eastAsia="Arial" w:cs="Times New Roman"/>
-          <w:szCs w:val="24"/>
-          <w:highlight w:val="yellow"/>
-        </w:rPr>
-        <w:t>74.22</w:t>
-      </w:r>
-      <w:r>
-        <w:rPr>
-          <w:rFonts w:eastAsia="Arial" w:cs="Times New Roman"/>
-          <w:szCs w:val="24"/>
-          <w:highlight w:val="yellow"/>
-        </w:rPr>
-        <w:t>), followed by forward pairs (</w:t>
-      </w:r>
-      <w:r>
-        <w:rPr>
-          <w:rFonts w:eastAsia="Arial" w:cs="Times New Roman"/>
-          <w:szCs w:val="24"/>
-          <w:highlight w:val="yellow"/>
-        </w:rPr>
-        <w:t>72.29</w:t>
-      </w:r>
-      <w:r>
-        <w:rPr>
-          <w:rFonts w:eastAsia="Arial" w:cs="Times New Roman"/>
-          <w:szCs w:val="24"/>
-          <w:highlight w:val="yellow"/>
-        </w:rPr>
-        <w:t>)</w:t>
-      </w:r>
-      <w:r>
-        <w:rPr>
-          <w:rFonts w:eastAsia="Arial" w:cs="Times New Roman"/>
-          <w:szCs w:val="24"/>
-          <w:highlight w:val="yellow"/>
-        </w:rPr>
-        <w:t xml:space="preserve"> backward pairs (</w:t>
-      </w:r>
-      <w:r>
-        <w:rPr>
-          <w:rFonts w:eastAsia="Arial" w:cs="Times New Roman"/>
-          <w:szCs w:val="24"/>
-          <w:highlight w:val="yellow"/>
-        </w:rPr>
-        <w:t>59.60</w:t>
-      </w:r>
-      <w:r>
-        <w:rPr>
-          <w:rFonts w:eastAsia="Arial" w:cs="Times New Roman"/>
-          <w:szCs w:val="24"/>
-          <w:highlight w:val="yellow"/>
-        </w:rPr>
-        <w:t>), and unrelated pairs (</w:t>
-      </w:r>
-      <w:r>
-        <w:rPr>
-          <w:rFonts w:eastAsia="Arial" w:cs="Times New Roman"/>
-          <w:szCs w:val="24"/>
-          <w:highlight w:val="yellow"/>
-        </w:rPr>
-        <w:t>27.55</w:t>
-      </w:r>
-      <w:r>
-        <w:rPr>
-          <w:rFonts w:eastAsia="Arial" w:cs="Times New Roman"/>
-          <w:szCs w:val="24"/>
-          <w:highlight w:val="yellow"/>
-        </w:rPr>
-        <w:t>).</w:t>
-      </w:r>
-      <w:r>
-        <w:rPr>
-          <w:rFonts w:eastAsia="Arial" w:cs="Times New Roman"/>
-          <w:szCs w:val="24"/>
-        </w:rPr>
-        <w:t xml:space="preserve"> </w:t>
-      </w:r>
-      <w:bookmarkEnd w:id="31"/>
-      <w:r>
-        <w:rPr>
-          <w:rFonts w:eastAsia="Arial" w:cs="Times New Roman"/>
-          <w:szCs w:val="24"/>
-        </w:rPr>
-        <w:t xml:space="preserve">All comparisons across pair types differed statistically, </w:t>
-      </w:r>
-      <w:r>
-        <w:rPr>
-          <w:rFonts w:eastAsia="Arial" w:cs="Times New Roman"/>
-          <w:i/>
-          <w:szCs w:val="24"/>
-        </w:rPr>
-        <w:t>t</w:t>
-      </w:r>
-      <w:r>
-        <w:rPr>
-          <w:rFonts w:eastAsia="Arial" w:cs="Times New Roman"/>
-          <w:szCs w:val="24"/>
-        </w:rPr>
-        <w:t xml:space="preserve">s </w:t>
-      </w:r>
-      <w:bookmarkStart w:id="32" w:name="_Hlk9617943"/>
-      <w:r>
-        <w:rPr>
-          <w:rFonts w:ascii="Cambria Math" w:eastAsia="Arial" w:hAnsi="Cambria Math" w:cs="Times New Roman"/>
-          <w:szCs w:val="24"/>
-        </w:rPr>
-        <w:t>≥</w:t>
-      </w:r>
-      <w:bookmarkEnd w:id="32"/>
-      <w:r>
-        <w:rPr>
-          <w:rFonts w:eastAsia="Arial" w:cs="Times New Roman"/>
-          <w:szCs w:val="24"/>
-        </w:rPr>
-        <w:t xml:space="preserve"> </w:t>
-      </w:r>
-      <w:r>
-        <w:rPr>
-          <w:rFonts w:eastAsia="Arial" w:cs="Times New Roman"/>
-          <w:szCs w:val="24"/>
+          <w:rPrChange w:id="125" w:author="Nick Maxwell" w:date="2020-03-21T15:36:00Z">
+            <w:rPr>
+              <w:rFonts w:eastAsia="Arial" w:cs="Times New Roman"/>
+              <w:szCs w:val="24"/>
+            </w:rPr>
+          </w:rPrChange>
         </w:rPr>
         <w:t>XX</w:t>
       </w:r>
-      <w:r>
-        <w:rPr>
-          <w:rFonts w:eastAsia="Arial" w:cs="Times New Roman"/>
-          <w:szCs w:val="24"/>
-        </w:rPr>
-        <w:t xml:space="preserve">, </w:t>
-      </w:r>
-      <w:r>
-        <w:rPr>
-          <w:rFonts w:eastAsia="Arial" w:cs="Times New Roman"/>
-          <w:i/>
-          <w:szCs w:val="24"/>
-        </w:rPr>
-        <w:t>d</w:t>
-      </w:r>
-      <w:r>
-        <w:rPr>
-          <w:rFonts w:eastAsia="Arial" w:cs="Times New Roman"/>
-          <w:szCs w:val="24"/>
-        </w:rPr>
-        <w:t xml:space="preserve">s </w:t>
-      </w:r>
-      <w:bookmarkStart w:id="33" w:name="_Hlk9618293"/>
-      <w:r>
-        <w:rPr>
-          <w:rFonts w:eastAsia="Arial" w:cs="Times New Roman"/>
-          <w:szCs w:val="24"/>
-        </w:rPr>
-        <w:t>≥</w:t>
-      </w:r>
-      <w:bookmarkEnd w:id="33"/>
-      <w:r>
-        <w:rPr>
-          <w:rFonts w:eastAsia="Arial" w:cs="Times New Roman"/>
-          <w:szCs w:val="24"/>
-        </w:rPr>
-        <w:t xml:space="preserve"> </w:t>
-      </w:r>
-      <w:r>
-        <w:rPr>
-          <w:rFonts w:eastAsia="Arial" w:cs="Times New Roman"/>
-          <w:szCs w:val="24"/>
-        </w:rPr>
-        <w:t>XX</w:t>
-      </w:r>
-      <w:r>
-        <w:rPr>
-          <w:rFonts w:eastAsia="Arial" w:cs="Times New Roman"/>
-          <w:szCs w:val="24"/>
-        </w:rPr>
-        <w:t xml:space="preserve">, except for symmetrical and forward pairs, which was marginal, </w:t>
-      </w:r>
-      <w:bookmarkStart w:id="34" w:name="_Hlk9610017"/>
-      <w:r>
-        <w:rPr>
-          <w:rFonts w:eastAsia="Arial" w:cs="Times New Roman"/>
-          <w:i/>
-          <w:szCs w:val="24"/>
-        </w:rPr>
-        <w:t>t</w:t>
-      </w:r>
-      <w:r>
-        <w:rPr>
-          <w:rFonts w:eastAsia="Arial" w:cs="Times New Roman"/>
-          <w:iCs/>
-          <w:szCs w:val="24"/>
-        </w:rPr>
-        <w:t>(</w:t>
-      </w:r>
-      <w:r>
-        <w:rPr>
-          <w:rFonts w:eastAsia="Arial" w:cs="Times New Roman"/>
-          <w:iCs/>
-          <w:szCs w:val="24"/>
-        </w:rPr>
-        <w:t>XX</w:t>
-      </w:r>
-      <w:r>
-        <w:rPr>
-          <w:rFonts w:eastAsia="Arial" w:cs="Times New Roman"/>
-          <w:iCs/>
-          <w:szCs w:val="24"/>
-        </w:rPr>
-        <w:t>)</w:t>
-      </w:r>
-      <w:r>
-        <w:rPr>
-          <w:rFonts w:eastAsia="Arial" w:cs="Times New Roman"/>
-          <w:szCs w:val="24"/>
-        </w:rPr>
-        <w:t xml:space="preserve"> = </w:t>
-      </w:r>
-      <w:r>
-        <w:rPr>
-          <w:rFonts w:eastAsia="Arial" w:cs="Times New Roman"/>
-          <w:szCs w:val="24"/>
-        </w:rPr>
-        <w:t>XX</w:t>
-      </w:r>
-      <w:r>
-        <w:rPr>
-          <w:rFonts w:eastAsia="Arial" w:cs="Times New Roman"/>
-          <w:szCs w:val="24"/>
-        </w:rPr>
-        <w:t xml:space="preserve">, </w:t>
-      </w:r>
-      <w:r>
-        <w:rPr>
-          <w:rFonts w:eastAsia="Arial" w:cs="Times New Roman"/>
-          <w:i/>
-          <w:iCs/>
-          <w:szCs w:val="24"/>
-        </w:rPr>
-        <w:t xml:space="preserve">SEM </w:t>
-      </w:r>
-      <w:r>
-        <w:rPr>
-          <w:rFonts w:eastAsia="Arial" w:cs="Times New Roman"/>
-          <w:szCs w:val="24"/>
-        </w:rPr>
-        <w:t xml:space="preserve">= </w:t>
-      </w:r>
-      <w:r>
-        <w:rPr>
-          <w:rFonts w:eastAsia="Arial" w:cs="Times New Roman"/>
-          <w:szCs w:val="24"/>
-        </w:rPr>
-        <w:t>XX</w:t>
-      </w:r>
-      <w:r>
-        <w:rPr>
-          <w:rFonts w:eastAsia="Arial" w:cs="Times New Roman"/>
-          <w:szCs w:val="24"/>
-        </w:rPr>
-        <w:t xml:space="preserve">, </w:t>
-      </w:r>
-      <w:r>
-        <w:rPr>
-          <w:rFonts w:eastAsia="Arial" w:cs="Times New Roman"/>
-          <w:i/>
-          <w:iCs/>
-          <w:szCs w:val="24"/>
-        </w:rPr>
-        <w:t>p</w:t>
-      </w:r>
-      <w:r>
-        <w:rPr>
-          <w:rFonts w:eastAsia="Arial" w:cs="Times New Roman"/>
-          <w:szCs w:val="24"/>
-        </w:rPr>
-        <w:t xml:space="preserve"> = </w:t>
-      </w:r>
-      <w:bookmarkEnd w:id="34"/>
-      <w:r>
-        <w:rPr>
-          <w:rFonts w:eastAsia="Arial" w:cs="Times New Roman"/>
-          <w:szCs w:val="24"/>
-        </w:rPr>
-        <w:t>XX</w:t>
-      </w:r>
-      <w:r>
-        <w:rPr>
-          <w:rFonts w:eastAsia="Arial" w:cs="Times New Roman"/>
-          <w:szCs w:val="24"/>
-        </w:rPr>
-        <w:t xml:space="preserve">, </w:t>
-      </w:r>
-      <w:r>
-        <w:rPr>
-          <w:rFonts w:eastAsia="Arial" w:cs="Times New Roman"/>
-          <w:i/>
-          <w:iCs/>
-          <w:szCs w:val="24"/>
-        </w:rPr>
-        <w:t>d</w:t>
-      </w:r>
-      <w:r>
-        <w:rPr>
-          <w:rFonts w:eastAsia="Arial" w:cs="Times New Roman"/>
-          <w:szCs w:val="24"/>
-        </w:rPr>
-        <w:t xml:space="preserve"> = </w:t>
-      </w:r>
-      <w:r>
-        <w:rPr>
-          <w:rFonts w:eastAsia="Arial" w:cs="Times New Roman"/>
-          <w:szCs w:val="24"/>
-        </w:rPr>
-        <w:t>XX</w:t>
-      </w:r>
-      <w:r>
-        <w:rPr>
-          <w:rFonts w:eastAsia="Arial" w:cs="Times New Roman"/>
-          <w:szCs w:val="24"/>
-        </w:rPr>
-        <w:t>.</w:t>
-      </w:r>
+      <w:ins w:id="126" w:author="Nick Maxwell" w:date="2020-03-21T15:34:00Z">
+        <w:r>
+          <w:rPr>
+            <w:rFonts w:eastAsia="Arial" w:cs="Times New Roman"/>
+            <w:szCs w:val="24"/>
+          </w:rPr>
+          <w:t>.</w:t>
+        </w:r>
+      </w:ins>
+      <w:del w:id="127" w:author="Nick Maxwell" w:date="2020-03-21T15:34:00Z">
+        <w:r>
+          <w:rPr>
+            <w:rFonts w:eastAsia="Arial" w:cs="Times New Roman"/>
+            <w:szCs w:val="24"/>
+          </w:rPr>
+          <w:delText xml:space="preserve">, except for symmetrical and forward pairs, which was marginal, </w:delText>
+        </w:r>
+        <w:bookmarkStart w:id="128" w:name="_Hlk9610017"/>
+        <w:r>
+          <w:rPr>
+            <w:rFonts w:eastAsia="Arial" w:cs="Times New Roman"/>
+            <w:i/>
+            <w:szCs w:val="24"/>
+          </w:rPr>
+          <w:delText>t</w:delText>
+        </w:r>
+        <w:r>
+          <w:rPr>
+            <w:rFonts w:eastAsia="Arial" w:cs="Times New Roman"/>
+            <w:iCs/>
+            <w:szCs w:val="24"/>
+          </w:rPr>
+          <w:delText>(</w:delText>
+        </w:r>
+        <w:r>
+          <w:rPr>
+            <w:rFonts w:eastAsia="Arial" w:cs="Times New Roman"/>
+            <w:iCs/>
+            <w:szCs w:val="24"/>
+          </w:rPr>
+          <w:delText>XX</w:delText>
+        </w:r>
+        <w:r>
+          <w:rPr>
+            <w:rFonts w:eastAsia="Arial" w:cs="Times New Roman"/>
+            <w:iCs/>
+            <w:szCs w:val="24"/>
+          </w:rPr>
+          <w:delText>)</w:delText>
+        </w:r>
+        <w:r>
+          <w:rPr>
+            <w:rFonts w:eastAsia="Arial" w:cs="Times New Roman"/>
+            <w:szCs w:val="24"/>
+          </w:rPr>
+          <w:delText xml:space="preserve"> = </w:delText>
+        </w:r>
+        <w:r>
+          <w:rPr>
+            <w:rFonts w:eastAsia="Arial" w:cs="Times New Roman"/>
+            <w:szCs w:val="24"/>
+          </w:rPr>
+          <w:delText>XX</w:delText>
+        </w:r>
+        <w:r>
+          <w:rPr>
+            <w:rFonts w:eastAsia="Arial" w:cs="Times New Roman"/>
+            <w:szCs w:val="24"/>
+          </w:rPr>
+          <w:delText xml:space="preserve">, </w:delText>
+        </w:r>
+        <w:r>
+          <w:rPr>
+            <w:rFonts w:eastAsia="Arial" w:cs="Times New Roman"/>
+            <w:i/>
+            <w:iCs/>
+            <w:szCs w:val="24"/>
+          </w:rPr>
+          <w:delText xml:space="preserve">SEM </w:delText>
+        </w:r>
+        <w:r>
+          <w:rPr>
+            <w:rFonts w:eastAsia="Arial" w:cs="Times New Roman"/>
+            <w:szCs w:val="24"/>
+          </w:rPr>
+          <w:delText xml:space="preserve">= </w:delText>
+        </w:r>
+        <w:r>
+          <w:rPr>
+            <w:rFonts w:eastAsia="Arial" w:cs="Times New Roman"/>
+            <w:szCs w:val="24"/>
+          </w:rPr>
+          <w:delText>XX</w:delText>
+        </w:r>
+        <w:r>
+          <w:rPr>
+            <w:rFonts w:eastAsia="Arial" w:cs="Times New Roman"/>
+            <w:szCs w:val="24"/>
+          </w:rPr>
+          <w:delText xml:space="preserve">, </w:delText>
+        </w:r>
+        <w:r>
+          <w:rPr>
+            <w:rFonts w:eastAsia="Arial" w:cs="Times New Roman"/>
+            <w:i/>
+            <w:iCs/>
+            <w:szCs w:val="24"/>
+          </w:rPr>
+          <w:delText>p</w:delText>
+        </w:r>
+        <w:r>
+          <w:rPr>
+            <w:rFonts w:eastAsia="Arial" w:cs="Times New Roman"/>
+            <w:szCs w:val="24"/>
+          </w:rPr>
+          <w:delText xml:space="preserve"> = </w:delText>
+        </w:r>
+        <w:bookmarkEnd w:id="128"/>
+        <w:r>
+          <w:rPr>
+            <w:rFonts w:eastAsia="Arial" w:cs="Times New Roman"/>
+            <w:szCs w:val="24"/>
+          </w:rPr>
+          <w:delText>XX</w:delText>
+        </w:r>
+        <w:r>
+          <w:rPr>
+            <w:rFonts w:eastAsia="Arial" w:cs="Times New Roman"/>
+            <w:szCs w:val="24"/>
+          </w:rPr>
+          <w:delText xml:space="preserve">, </w:delText>
+        </w:r>
+        <w:r>
+          <w:rPr>
+            <w:rFonts w:eastAsia="Arial" w:cs="Times New Roman"/>
+            <w:i/>
+            <w:iCs/>
+            <w:szCs w:val="24"/>
+          </w:rPr>
+          <w:delText>d</w:delText>
+        </w:r>
+        <w:r>
+          <w:rPr>
+            <w:rFonts w:eastAsia="Arial" w:cs="Times New Roman"/>
+            <w:szCs w:val="24"/>
+          </w:rPr>
+          <w:delText xml:space="preserve"> = </w:delText>
+        </w:r>
+        <w:r>
+          <w:rPr>
+            <w:rFonts w:eastAsia="Arial" w:cs="Times New Roman"/>
+            <w:szCs w:val="24"/>
+          </w:rPr>
+          <w:delText>XX</w:delText>
+        </w:r>
+        <w:r>
+          <w:rPr>
+            <w:rFonts w:eastAsia="Arial" w:cs="Times New Roman"/>
+            <w:szCs w:val="24"/>
+          </w:rPr>
+          <w:delText>.</w:delText>
+        </w:r>
+      </w:del>
     </w:p>
     <w:p>
       <w:pPr>
@@ -2329,22 +3287,21 @@
         <w:ind w:firstLine="720"/>
         <w:contextualSpacing/>
         <w:rPr>
-          <w:del w:id="35" w:author="Nick Maxwell" w:date="2020-03-11T14:59:00Z"/>
+          <w:del w:id="129" w:author="Nick Maxwell" w:date="2020-03-11T14:59:00Z"/>
           <w:rFonts w:eastAsia="Arial" w:cs="Times New Roman"/>
           <w:szCs w:val="24"/>
         </w:rPr>
       </w:pPr>
-      <w:ins w:id="36" w:author="Nick Maxwell" w:date="2020-03-11T14:59:00Z">
-        <w:r>
-          <w:rPr>
-            <w:rFonts w:eastAsia="Arial" w:cs="Times New Roman"/>
-            <w:szCs w:val="24"/>
-          </w:rPr>
-          <w:lastRenderedPageBreak/>
+      <w:ins w:id="130" w:author="Nick Maxwell" w:date="2020-03-11T14:59:00Z">
+        <w:r>
+          <w:rPr>
+            <w:rFonts w:eastAsia="Arial" w:cs="Times New Roman"/>
+            <w:szCs w:val="24"/>
+          </w:rPr>
           <w:t>A</w:t>
         </w:r>
       </w:ins>
-      <w:ins w:id="37" w:author="Nick Maxwell" w:date="2020-03-11T15:00:00Z">
+      <w:ins w:id="131" w:author="Nick Maxwell" w:date="2020-03-11T15:00:00Z">
         <w:r>
           <w:rPr>
             <w:rFonts w:eastAsia="Arial" w:cs="Times New Roman"/>
@@ -2353,7 +3310,7 @@
           <w:t xml:space="preserve"> significant</w:t>
         </w:r>
       </w:ins>
-      <w:ins w:id="38" w:author="Nick Maxwell" w:date="2020-03-11T14:59:00Z">
+      <w:ins w:id="132" w:author="Nick Maxwell" w:date="2020-03-11T14:59:00Z">
         <w:r>
           <w:rPr>
             <w:rFonts w:eastAsia="Arial" w:cs="Times New Roman"/>
@@ -2362,7 +3319,7 @@
           <w:t xml:space="preserve"> two-way interaction</w:t>
         </w:r>
       </w:ins>
-      <w:ins w:id="39" w:author="Nick Maxwell" w:date="2020-03-11T15:00:00Z">
+      <w:ins w:id="133" w:author="Nick Maxwell" w:date="2020-03-11T15:00:00Z">
         <w:r>
           <w:rPr>
             <w:rFonts w:eastAsia="Arial" w:cs="Times New Roman"/>
@@ -2371,225 +3328,402 @@
           <w:t xml:space="preserve"> between Measure and Direction confirmed that the illusion of competence replicated</w:t>
         </w:r>
       </w:ins>
-      <w:ins w:id="40" w:author="Nick Maxwell" w:date="2020-03-11T15:01:00Z">
-        <w:r>
-          <w:rPr>
-            <w:rFonts w:eastAsia="Arial" w:cs="Times New Roman"/>
-            <w:szCs w:val="24"/>
-          </w:rPr>
-          <w:t xml:space="preserve">. </w:t>
-        </w:r>
-        <w:r>
-          <w:rPr>
-            <w:rFonts w:eastAsia="Arial" w:cs="Times New Roman"/>
-            <w:szCs w:val="24"/>
-            <w:highlight w:val="yellow"/>
-            <w:rPrChange w:id="41" w:author="Nick Maxwell" w:date="2020-03-11T15:01:00Z">
+      <w:ins w:id="134" w:author="Nick Maxwell" w:date="2020-03-21T15:37:00Z">
+        <w:r>
+          <w:rPr>
+            <w:rFonts w:eastAsia="Arial" w:cs="Times New Roman"/>
+            <w:szCs w:val="24"/>
+          </w:rPr>
+          <w:t xml:space="preserve"> across each encoding manipulation,</w:t>
+        </w:r>
+      </w:ins>
+      <w:ins w:id="135" w:author="Nick Maxwell" w:date="2020-03-11T15:01:00Z">
+        <w:r>
+          <w:rPr>
+            <w:rFonts w:eastAsia="Arial" w:cs="Times New Roman"/>
+            <w:szCs w:val="24"/>
+          </w:rPr>
+          <w:t xml:space="preserve"> </w:t>
+        </w:r>
+      </w:ins>
+      <w:ins w:id="136" w:author="Nick Maxwell" w:date="2020-03-21T15:37:00Z">
+        <w:r>
+          <w:rPr>
+            <w:rFonts w:eastAsia="Arial" w:cs="Times New Roman"/>
+            <w:i/>
+            <w:iCs/>
+            <w:szCs w:val="24"/>
+            <w:rPrChange w:id="137" w:author="Nick Maxwell" w:date="2020-03-21T15:38:00Z">
               <w:rPr>
                 <w:rFonts w:eastAsia="Arial" w:cs="Times New Roman"/>
                 <w:szCs w:val="24"/>
               </w:rPr>
             </w:rPrChange>
           </w:rPr>
-          <w:t>[STATS STUFF HERE].</w:t>
+          <w:t>F</w:t>
+        </w:r>
+        <w:r>
+          <w:rPr>
+            <w:rFonts w:eastAsia="Arial" w:cs="Times New Roman"/>
+            <w:szCs w:val="24"/>
+          </w:rPr>
+          <w:t>(</w:t>
         </w:r>
       </w:ins>
-      <w:ins w:id="42" w:author="Nick Maxwell" w:date="2020-03-11T14:59:00Z">
-        <w:r>
-          <w:rPr>
-            <w:rFonts w:eastAsia="Arial" w:cs="Times New Roman"/>
-            <w:szCs w:val="24"/>
-          </w:rPr>
-          <w:t xml:space="preserve"> </w:t>
+      <w:ins w:id="138" w:author="Nick Maxwell" w:date="2020-03-21T15:38:00Z">
+        <w:r>
+          <w:rPr>
+            <w:rFonts w:eastAsia="Arial" w:cs="Times New Roman"/>
+            <w:szCs w:val="24"/>
+          </w:rPr>
+          <w:t>X</w:t>
         </w:r>
       </w:ins>
-      <w:del w:id="43" w:author="Nick Maxwell" w:date="2020-03-11T14:59:00Z">
-        <w:r>
-          <w:rPr>
-            <w:rFonts w:eastAsia="Arial" w:cs="Times New Roman"/>
-            <w:szCs w:val="24"/>
-          </w:rPr>
-          <w:delText xml:space="preserve"> </w:delText>
-        </w:r>
-      </w:del>
-      <w:r>
-        <w:rPr>
-          <w:rFonts w:eastAsia="Arial" w:cs="Times New Roman"/>
-          <w:szCs w:val="24"/>
-        </w:rPr>
-        <w:t xml:space="preserve">Critically, a significant </w:t>
-      </w:r>
-      <w:r>
-        <w:rPr>
-          <w:rFonts w:eastAsia="Arial" w:cs="Times New Roman"/>
-          <w:szCs w:val="24"/>
-        </w:rPr>
-        <w:t xml:space="preserve">three-way interaction </w:t>
-      </w:r>
-      <w:r>
-        <w:rPr>
-          <w:rFonts w:eastAsia="Arial" w:cs="Times New Roman"/>
-          <w:szCs w:val="24"/>
-        </w:rPr>
-        <w:t xml:space="preserve">was also found, </w:t>
-      </w:r>
-      <w:r>
-        <w:rPr>
-          <w:rFonts w:eastAsia="Arial" w:cs="Times New Roman"/>
-          <w:i/>
-          <w:iCs/>
-          <w:szCs w:val="24"/>
-        </w:rPr>
-        <w:t>F</w:t>
-      </w:r>
-      <w:r>
-        <w:rPr>
-          <w:rFonts w:eastAsia="Arial" w:cs="Times New Roman"/>
-          <w:szCs w:val="24"/>
-        </w:rPr>
-        <w:t>(</w:t>
-      </w:r>
-      <w:r>
-        <w:rPr>
-          <w:rFonts w:eastAsia="Arial" w:cs="Times New Roman"/>
-          <w:szCs w:val="24"/>
-        </w:rPr>
-        <w:t>6</w:t>
-      </w:r>
-      <w:r>
-        <w:rPr>
-          <w:rFonts w:eastAsia="Arial" w:cs="Times New Roman"/>
-          <w:szCs w:val="24"/>
-        </w:rPr>
-        <w:t xml:space="preserve">, </w:t>
-      </w:r>
-      <w:r>
-        <w:rPr>
-          <w:rFonts w:eastAsia="Arial" w:cs="Times New Roman"/>
-          <w:szCs w:val="24"/>
-        </w:rPr>
-        <w:t>255</w:t>
-      </w:r>
-      <w:r>
-        <w:rPr>
-          <w:rFonts w:eastAsia="Arial" w:cs="Times New Roman"/>
-          <w:szCs w:val="24"/>
-        </w:rPr>
-        <w:t xml:space="preserve">) = </w:t>
-      </w:r>
-      <w:r>
-        <w:rPr>
-          <w:rFonts w:eastAsia="Arial" w:cs="Times New Roman"/>
-          <w:szCs w:val="24"/>
-        </w:rPr>
-        <w:t>15.56</w:t>
-      </w:r>
-      <w:r>
-        <w:rPr>
-          <w:rFonts w:eastAsia="Arial" w:cs="Times New Roman"/>
-          <w:szCs w:val="24"/>
-        </w:rPr>
-        <w:t xml:space="preserve">, </w:t>
-      </w:r>
-      <w:r>
-        <w:rPr>
-          <w:rFonts w:eastAsia="Arial" w:cs="Times New Roman"/>
-          <w:i/>
-          <w:iCs/>
-          <w:szCs w:val="24"/>
-        </w:rPr>
-        <w:t>MSE</w:t>
-      </w:r>
-      <w:r>
-        <w:rPr>
-          <w:rFonts w:eastAsia="Arial" w:cs="Times New Roman"/>
-          <w:szCs w:val="24"/>
-        </w:rPr>
-        <w:t xml:space="preserve"> = </w:t>
-      </w:r>
-      <w:r>
-        <w:rPr>
-          <w:rFonts w:eastAsia="Arial" w:cs="Times New Roman"/>
-          <w:szCs w:val="24"/>
-        </w:rPr>
-        <w:t>87.42</w:t>
-      </w:r>
-      <w:r>
-        <w:rPr>
-          <w:rFonts w:eastAsia="Arial" w:cs="Times New Roman"/>
-          <w:szCs w:val="24"/>
-        </w:rPr>
-        <w:t xml:space="preserve">, </w:t>
-      </w:r>
-      <w:r>
-        <w:rPr>
-          <w:rFonts w:eastAsia="Arial" w:cs="Times New Roman"/>
-          <w:i/>
-          <w:iCs/>
-          <w:szCs w:val="24"/>
-        </w:rPr>
-        <w:t>η</w:t>
-      </w:r>
-      <w:r>
-        <w:rPr>
-          <w:rFonts w:eastAsia="Arial" w:cs="Times New Roman"/>
-          <w:szCs w:val="24"/>
-          <w:vertAlign w:val="subscript"/>
-        </w:rPr>
-        <w:t>p</w:t>
-      </w:r>
-      <w:r>
-        <w:rPr>
-          <w:rFonts w:eastAsia="Arial" w:cs="Times New Roman"/>
-          <w:szCs w:val="24"/>
-          <w:vertAlign w:val="superscript"/>
-        </w:rPr>
-        <w:t>2</w:t>
-      </w:r>
-      <w:r>
-        <w:rPr>
-          <w:rFonts w:eastAsia="Arial" w:cs="Times New Roman"/>
-          <w:szCs w:val="24"/>
-        </w:rPr>
-        <w:t xml:space="preserve"> = </w:t>
-      </w:r>
-      <w:r>
-        <w:rPr>
-          <w:rFonts w:eastAsia="Arial" w:cs="Times New Roman"/>
-          <w:szCs w:val="24"/>
-        </w:rPr>
-        <w:t>.044</w:t>
-      </w:r>
-      <w:ins w:id="44" w:author="Nick Maxwell" w:date="2020-03-11T15:01:00Z">
-        <w:r>
-          <w:rPr>
-            <w:rFonts w:eastAsia="Arial" w:cs="Times New Roman"/>
-            <w:szCs w:val="24"/>
-          </w:rPr>
-          <w:t xml:space="preserve">, in which </w:t>
-        </w:r>
-        <w:r>
-          <w:rPr>
-            <w:rFonts w:eastAsia="Arial" w:cs="Times New Roman"/>
-            <w:szCs w:val="24"/>
-            <w:highlight w:val="yellow"/>
-            <w:rPrChange w:id="45" w:author="Nick Maxwell" w:date="2020-03-11T15:02:00Z">
+      <w:ins w:id="139" w:author="Nick Maxwell" w:date="2020-03-21T15:37:00Z">
+        <w:r>
+          <w:rPr>
+            <w:rFonts w:eastAsia="Arial" w:cs="Times New Roman"/>
+            <w:szCs w:val="24"/>
+          </w:rPr>
+          <w:t xml:space="preserve">, </w:t>
+        </w:r>
+      </w:ins>
+      <w:ins w:id="140" w:author="Nick Maxwell" w:date="2020-03-21T15:38:00Z">
+        <w:r>
+          <w:rPr>
+            <w:rFonts w:eastAsia="Arial" w:cs="Times New Roman"/>
+            <w:szCs w:val="24"/>
+          </w:rPr>
+          <w:t>XX</w:t>
+        </w:r>
+      </w:ins>
+      <w:ins w:id="141" w:author="Nick Maxwell" w:date="2020-03-21T15:37:00Z">
+        <w:r>
+          <w:rPr>
+            <w:rFonts w:eastAsia="Arial" w:cs="Times New Roman"/>
+            <w:szCs w:val="24"/>
+          </w:rPr>
+          <w:t xml:space="preserve">) = </w:t>
+        </w:r>
+      </w:ins>
+      <w:ins w:id="142" w:author="Nick Maxwell" w:date="2020-03-21T15:38:00Z">
+        <w:r>
+          <w:rPr>
+            <w:rFonts w:eastAsia="Arial" w:cs="Times New Roman"/>
+            <w:szCs w:val="24"/>
+          </w:rPr>
+          <w:t>XXX</w:t>
+        </w:r>
+      </w:ins>
+      <w:ins w:id="143" w:author="Nick Maxwell" w:date="2020-03-21T15:37:00Z">
+        <w:r>
+          <w:rPr>
+            <w:rFonts w:eastAsia="Arial" w:cs="Times New Roman"/>
+            <w:szCs w:val="24"/>
+          </w:rPr>
+          <w:t xml:space="preserve">, </w:t>
+        </w:r>
+        <w:bookmarkStart w:id="144" w:name="_GoBack"/>
+        <w:r>
+          <w:rPr>
+            <w:rFonts w:eastAsia="Arial" w:cs="Times New Roman"/>
+            <w:i/>
+            <w:iCs/>
+            <w:szCs w:val="24"/>
+            <w:rPrChange w:id="145" w:author="Nick Maxwell" w:date="2020-03-21T15:38:00Z">
               <w:rPr>
                 <w:rFonts w:eastAsia="Arial" w:cs="Times New Roman"/>
                 <w:szCs w:val="24"/>
               </w:rPr>
             </w:rPrChange>
           </w:rPr>
+          <w:t>MSE</w:t>
+        </w:r>
+        <w:bookmarkEnd w:id="144"/>
+        <w:r>
+          <w:rPr>
+            <w:rFonts w:eastAsia="Arial" w:cs="Times New Roman"/>
+            <w:szCs w:val="24"/>
+          </w:rPr>
+          <w:t xml:space="preserve"> = </w:t>
+        </w:r>
+      </w:ins>
+      <w:ins w:id="146" w:author="Nick Maxwell" w:date="2020-03-21T15:38:00Z">
+        <w:r>
+          <w:rPr>
+            <w:rFonts w:eastAsia="Arial" w:cs="Times New Roman"/>
+            <w:szCs w:val="24"/>
+          </w:rPr>
+          <w:t>XXX,</w:t>
+        </w:r>
+      </w:ins>
+      <w:ins w:id="147" w:author="Nick Maxwell" w:date="2020-03-21T15:37:00Z">
+        <w:r>
+          <w:rPr>
+            <w:rFonts w:eastAsia="Arial" w:cs="Times New Roman"/>
+            <w:szCs w:val="24"/>
+          </w:rPr>
+          <w:t xml:space="preserve"> </w:t>
+        </w:r>
+        <w:r>
+          <w:rPr>
+            <w:rFonts w:eastAsia="Arial" w:cs="Times New Roman"/>
+            <w:i/>
+            <w:iCs/>
+            <w:szCs w:val="24"/>
+            <w:rPrChange w:id="148" w:author="Nick Maxwell" w:date="2020-03-21T15:38:00Z">
+              <w:rPr>
+                <w:rFonts w:eastAsia="Arial" w:cs="Times New Roman"/>
+                <w:szCs w:val="24"/>
+              </w:rPr>
+            </w:rPrChange>
+          </w:rPr>
+          <w:t>η</w:t>
+        </w:r>
+        <w:r>
+          <w:rPr>
+            <w:rFonts w:eastAsia="Arial" w:cs="Times New Roman"/>
+            <w:i/>
+            <w:iCs/>
+            <w:szCs w:val="24"/>
+            <w:vertAlign w:val="subscript"/>
+            <w:rPrChange w:id="149" w:author="Nick Maxwell" w:date="2020-03-21T15:38:00Z">
+              <w:rPr>
+                <w:rFonts w:eastAsia="Arial" w:cs="Times New Roman"/>
+                <w:szCs w:val="24"/>
+              </w:rPr>
+            </w:rPrChange>
+          </w:rPr>
+          <w:t>p</w:t>
+        </w:r>
+        <w:r>
+          <w:rPr>
+            <w:rFonts w:eastAsia="Arial" w:cs="Times New Roman"/>
+            <w:i/>
+            <w:iCs/>
+            <w:szCs w:val="24"/>
+            <w:rPrChange w:id="150" w:author="Nick Maxwell" w:date="2020-03-21T15:38:00Z">
+              <w:rPr>
+                <w:rFonts w:eastAsia="Arial" w:cs="Times New Roman"/>
+                <w:szCs w:val="24"/>
+              </w:rPr>
+            </w:rPrChange>
+          </w:rPr>
+          <w:t>2</w:t>
+        </w:r>
+        <w:r>
+          <w:rPr>
+            <w:rFonts w:eastAsia="Arial" w:cs="Times New Roman"/>
+            <w:szCs w:val="24"/>
+          </w:rPr>
+          <w:t xml:space="preserve"> = </w:t>
+        </w:r>
+      </w:ins>
+      <w:ins w:id="151" w:author="Nick Maxwell" w:date="2020-03-21T15:38:00Z">
+        <w:r>
+          <w:rPr>
+            <w:rFonts w:eastAsia="Arial" w:cs="Times New Roman"/>
+            <w:szCs w:val="24"/>
+          </w:rPr>
+          <w:t>XX</w:t>
+        </w:r>
+      </w:ins>
+      <w:ins w:id="152" w:author="Nick Maxwell" w:date="2020-03-21T15:37:00Z">
+        <w:r>
+          <w:rPr>
+            <w:rFonts w:eastAsia="Arial" w:cs="Times New Roman"/>
+            <w:szCs w:val="24"/>
+          </w:rPr>
+          <w:t xml:space="preserve">. </w:t>
+        </w:r>
+      </w:ins>
+      <w:del w:id="153" w:author="Nick Maxwell" w:date="2020-03-11T14:59:00Z">
+        <w:r>
+          <w:rPr>
+            <w:rFonts w:eastAsia="Arial" w:cs="Times New Roman"/>
+            <w:szCs w:val="24"/>
+          </w:rPr>
+          <w:delText xml:space="preserve"> </w:delText>
+        </w:r>
+      </w:del>
+      <w:r>
+        <w:rPr>
+          <w:rFonts w:eastAsia="Arial" w:cs="Times New Roman"/>
+          <w:szCs w:val="24"/>
+        </w:rPr>
+        <w:t xml:space="preserve">Critically, a significant </w:t>
+      </w:r>
+      <w:r>
+        <w:rPr>
+          <w:rFonts w:eastAsia="Arial" w:cs="Times New Roman"/>
+          <w:szCs w:val="24"/>
+        </w:rPr>
+        <w:t xml:space="preserve">three-way interaction </w:t>
+      </w:r>
+      <w:r>
+        <w:rPr>
+          <w:rFonts w:eastAsia="Arial" w:cs="Times New Roman"/>
+          <w:szCs w:val="24"/>
+        </w:rPr>
+        <w:t xml:space="preserve">was also found, </w:t>
+      </w:r>
+      <w:r>
+        <w:rPr>
+          <w:rFonts w:eastAsia="Arial" w:cs="Times New Roman"/>
+          <w:i/>
+          <w:iCs/>
+          <w:szCs w:val="24"/>
+        </w:rPr>
+        <w:t>F</w:t>
+      </w:r>
+      <w:r>
+        <w:rPr>
+          <w:rFonts w:eastAsia="Arial" w:cs="Times New Roman"/>
+          <w:szCs w:val="24"/>
+        </w:rPr>
+        <w:t>(</w:t>
+      </w:r>
+      <w:r>
+        <w:rPr>
+          <w:rFonts w:eastAsia="Arial" w:cs="Times New Roman"/>
+          <w:szCs w:val="24"/>
+        </w:rPr>
+        <w:t>6</w:t>
+      </w:r>
+      <w:r>
+        <w:rPr>
+          <w:rFonts w:eastAsia="Arial" w:cs="Times New Roman"/>
+          <w:szCs w:val="24"/>
+        </w:rPr>
+        <w:t xml:space="preserve">, </w:t>
+      </w:r>
+      <w:r>
+        <w:rPr>
+          <w:rFonts w:eastAsia="Arial" w:cs="Times New Roman"/>
+          <w:szCs w:val="24"/>
+        </w:rPr>
+        <w:t>255</w:t>
+      </w:r>
+      <w:r>
+        <w:rPr>
+          <w:rFonts w:eastAsia="Arial" w:cs="Times New Roman"/>
+          <w:szCs w:val="24"/>
+        </w:rPr>
+        <w:t xml:space="preserve">) = </w:t>
+      </w:r>
+      <w:r>
+        <w:rPr>
+          <w:rFonts w:eastAsia="Arial" w:cs="Times New Roman"/>
+          <w:szCs w:val="24"/>
+        </w:rPr>
+        <w:t>15.56</w:t>
+      </w:r>
+      <w:r>
+        <w:rPr>
+          <w:rFonts w:eastAsia="Arial" w:cs="Times New Roman"/>
+          <w:szCs w:val="24"/>
+        </w:rPr>
+        <w:t xml:space="preserve">, </w:t>
+      </w:r>
+      <w:r>
+        <w:rPr>
+          <w:rFonts w:eastAsia="Arial" w:cs="Times New Roman"/>
+          <w:i/>
+          <w:iCs/>
+          <w:szCs w:val="24"/>
+        </w:rPr>
+        <w:t>MSE</w:t>
+      </w:r>
+      <w:r>
+        <w:rPr>
+          <w:rFonts w:eastAsia="Arial" w:cs="Times New Roman"/>
+          <w:szCs w:val="24"/>
+        </w:rPr>
+        <w:t xml:space="preserve"> = </w:t>
+      </w:r>
+      <w:r>
+        <w:rPr>
+          <w:rFonts w:eastAsia="Arial" w:cs="Times New Roman"/>
+          <w:szCs w:val="24"/>
+        </w:rPr>
+        <w:t>87.42</w:t>
+      </w:r>
+      <w:r>
+        <w:rPr>
+          <w:rFonts w:eastAsia="Arial" w:cs="Times New Roman"/>
+          <w:szCs w:val="24"/>
+        </w:rPr>
+        <w:t xml:space="preserve">, </w:t>
+      </w:r>
+      <w:r>
+        <w:rPr>
+          <w:rFonts w:eastAsia="Arial" w:cs="Times New Roman"/>
+          <w:i/>
+          <w:iCs/>
+          <w:szCs w:val="24"/>
+        </w:rPr>
+        <w:t>η</w:t>
+      </w:r>
+      <w:r>
+        <w:rPr>
+          <w:rFonts w:eastAsia="Arial" w:cs="Times New Roman"/>
+          <w:szCs w:val="24"/>
+          <w:vertAlign w:val="subscript"/>
+        </w:rPr>
+        <w:t>p</w:t>
+      </w:r>
+      <w:r>
+        <w:rPr>
+          <w:rFonts w:eastAsia="Arial" w:cs="Times New Roman"/>
+          <w:szCs w:val="24"/>
+          <w:vertAlign w:val="superscript"/>
+        </w:rPr>
+        <w:t>2</w:t>
+      </w:r>
+      <w:r>
+        <w:rPr>
+          <w:rFonts w:eastAsia="Arial" w:cs="Times New Roman"/>
+          <w:szCs w:val="24"/>
+        </w:rPr>
+        <w:t xml:space="preserve"> = </w:t>
+      </w:r>
+      <w:r>
+        <w:rPr>
+          <w:rFonts w:eastAsia="Arial" w:cs="Times New Roman"/>
+          <w:szCs w:val="24"/>
+        </w:rPr>
+        <w:t>.044</w:t>
+      </w:r>
+      <w:ins w:id="154" w:author="Nick Maxwell" w:date="2020-03-11T15:01:00Z">
+        <w:r>
+          <w:rPr>
+            <w:rFonts w:eastAsia="Arial" w:cs="Times New Roman"/>
+            <w:szCs w:val="24"/>
+          </w:rPr>
+          <w:t xml:space="preserve">, in which </w:t>
+        </w:r>
+        <w:r>
+          <w:rPr>
+            <w:rFonts w:eastAsia="Arial" w:cs="Times New Roman"/>
+            <w:szCs w:val="24"/>
+            <w:highlight w:val="yellow"/>
+            <w:rPrChange w:id="155" w:author="Nick Maxwell" w:date="2020-03-11T15:02:00Z">
+              <w:rPr>
+                <w:rFonts w:eastAsia="Arial" w:cs="Times New Roman"/>
+                <w:szCs w:val="24"/>
+              </w:rPr>
+            </w:rPrChange>
+          </w:rPr>
           <w:t>[DESCRIBE BASIC PATTERN]</w:t>
         </w:r>
       </w:ins>
-      <w:del w:id="46" w:author="Nick Maxwell" w:date="2020-03-11T15:01:00Z">
+      <w:del w:id="156" w:author="Nick Maxwell" w:date="2020-03-11T15:01:00Z">
         <w:r>
           <w:rPr>
             <w:rFonts w:eastAsia="Arial" w:cs="Times New Roman"/>
             <w:szCs w:val="24"/>
             <w:highlight w:val="yellow"/>
-            <w:rPrChange w:id="47" w:author="Nick Maxwell" w:date="2020-03-11T15:02:00Z">
+            <w:rPrChange w:id="157" w:author="Nick Maxwell" w:date="2020-03-11T15:02:00Z">
               <w:rPr>
                 <w:rFonts w:eastAsia="Arial" w:cs="Times New Roman"/>
                 <w:szCs w:val="24"/>
@@ -2616,13 +3750,6 @@
           <w:rFonts w:eastAsia="Arial" w:cs="Times New Roman"/>
           <w:szCs w:val="24"/>
         </w:rPr>
-        <w:pPrChange w:id="48" w:author="Nick Maxwell" w:date="2020-03-11T14:59:00Z">
-          <w:pPr>
-            <w:spacing w:after="160"/>
-            <w:ind w:firstLine="720"/>
-            <w:contextualSpacing/>
-          </w:pPr>
-        </w:pPrChange>
       </w:pPr>
       <w:r>
         <w:rPr>
@@ -3264,15 +4391,8 @@
           <w:rFonts w:eastAsia="Arial" w:cs="Times New Roman"/>
           <w:szCs w:val="24"/>
         </w:rPr>
-        <w:t xml:space="preserve">Calibration plots for each of the four pair types are reported in Figure 2. Each plot includes a calibration line which reflects perfect correspondence between JOL ratings and correct recall (e.g., 30% JOL and 30% correct recall). Overestimations (i.e., data points that fall below </w:t>
-      </w:r>
-      <w:r>
-        <w:rPr>
-          <w:rFonts w:eastAsia="Arial" w:cs="Times New Roman"/>
-          <w:szCs w:val="24"/>
-        </w:rPr>
         <w:lastRenderedPageBreak/>
-        <w:t xml:space="preserve">the calibration line) were found to emerge at different JOL ratings for each pair type. For unrelated pairs, JOL overestimations occurred across nearly all JOL ratings (JOLs &gt; 20%), however overestimations emerged later for associative pairs. For backward pairs, overestimations occurred at JOLs greater than 60%, for symmetrical pairs, overestimations occurred at JOLs greater than 80%, and for forward pairs, overestimations were only found at the highest JOL ratings (90-100%). These patterns were confirmed by effects of Pair Type, </w:t>
+        <w:t xml:space="preserve">Calibration plots for each of the four pair types are reported in Figure 2. Each plot includes a calibration line which reflects perfect correspondence between JOL ratings and correct recall (e.g., 30% JOL and 30% correct recall). Overestimations (i.e., data points that fall below the calibration line) were found to emerge at different JOL ratings for each pair type. For unrelated pairs, JOL overestimations occurred across nearly all JOL ratings (JOLs &gt; 20%), however overestimations emerged later for associative pairs. For backward pairs, overestimations occurred at JOLs greater than 60%, for symmetrical pairs, overestimations occurred at JOLs greater than 80%, and for forward pairs, overestimations were only found at the highest JOL ratings (90-100%). These patterns were confirmed by effects of Pair Type, </w:t>
       </w:r>
       <w:r>
         <w:rPr>
@@ -3383,7 +4503,7 @@
         </w:rPr>
         <w:t xml:space="preserve"> = 1204.60, </w:t>
       </w:r>
-      <w:bookmarkStart w:id="49" w:name="_Hlk10733659"/>
+      <w:bookmarkStart w:id="158" w:name="_Hlk10733659"/>
       <w:r>
         <w:rPr>
           <w:rFonts w:eastAsia="Arial" w:cs="Times New Roman"/>
@@ -3416,7 +4536,7 @@
         </w:rPr>
         <w:t>= .</w:t>
       </w:r>
-      <w:bookmarkEnd w:id="49"/>
+      <w:bookmarkEnd w:id="158"/>
       <w:r>
         <w:rPr>
           <w:rFonts w:eastAsia="Arial" w:cs="Times New Roman"/>
@@ -3522,7 +4642,23 @@
           <w:color w:val="000000" w:themeColor="text1"/>
           <w:shd w:val="clear" w:color="auto" w:fill="FFFFFF"/>
         </w:rPr>
-        <w:t>Nelson, D. L., Mcevoy, C. L., &amp; Schreiber, T. A. (2004). The University of South Florida free association, rhyme, and word fragment norms. </w:t>
+        <w:t xml:space="preserve">Nelson, D. L., </w:t>
+      </w:r>
+      <w:proofErr w:type="spellStart"/>
+      <w:r>
+        <w:rPr>
+          <w:color w:val="000000" w:themeColor="text1"/>
+          <w:shd w:val="clear" w:color="auto" w:fill="FFFFFF"/>
+        </w:rPr>
+        <w:t>Mcevoy</w:t>
+      </w:r>
+      <w:proofErr w:type="spellEnd"/>
+      <w:r>
+        <w:rPr>
+          <w:color w:val="000000" w:themeColor="text1"/>
+          <w:shd w:val="clear" w:color="auto" w:fill="FFFFFF"/>
+        </w:rPr>
+        <w:t>, C. L., &amp; Schreiber, T. A. (2004). The University of South Florida free association, rhyme, and word fragment norms. </w:t>
       </w:r>
       <w:r>
         <w:rPr>
@@ -3552,7 +4688,23 @@
           <w:color w:val="000000" w:themeColor="text1"/>
           <w:shd w:val="clear" w:color="auto" w:fill="FFFFFF"/>
         </w:rPr>
-        <w:t>(3), 402–407. doi: 10.3758/bf03195588</w:t>
+        <w:t xml:space="preserve">(3), 402–407. </w:t>
+      </w:r>
+      <w:proofErr w:type="spellStart"/>
+      <w:r>
+        <w:rPr>
+          <w:color w:val="000000" w:themeColor="text1"/>
+          <w:shd w:val="clear" w:color="auto" w:fill="FFFFFF"/>
+        </w:rPr>
+        <w:t>doi</w:t>
+      </w:r>
+      <w:proofErr w:type="spellEnd"/>
+      <w:r>
+        <w:rPr>
+          <w:color w:val="000000" w:themeColor="text1"/>
+          <w:shd w:val="clear" w:color="auto" w:fill="FFFFFF"/>
+        </w:rPr>
+        <w:t>: 10.3758/bf03195588</w:t>
       </w:r>
     </w:p>
     <w:p>
@@ -3765,7 +4917,7 @@
 
 <file path=word/comments.xml><?xml version="1.0" encoding="utf-8"?>
 <w:comments xmlns:wpc="http://schemas.microsoft.com/office/word/2010/wordprocessingCanvas" xmlns:cx="http://schemas.microsoft.com/office/drawing/2014/chartex" xmlns:cx1="http://schemas.microsoft.com/office/drawing/2015/9/8/chartex" xmlns:cx2="http://schemas.microsoft.com/office/drawing/2015/10/21/chartex" xmlns:cx3="http://schemas.microsoft.com/office/drawing/2016/5/9/chartex" xmlns:cx4="http://schemas.microsoft.com/office/drawing/2016/5/10/chartex" xmlns:cx5="http://schemas.microsoft.com/office/drawing/2016/5/11/chartex" xmlns:cx6="http://schemas.microsoft.com/office/drawing/2016/5/12/chartex" xmlns:cx7="http://schemas.microsoft.com/office/drawing/2016/5/13/chartex" xmlns:cx8="http://schemas.microsoft.com/office/drawing/2016/5/14/chartex" xmlns:mc="http://schemas.openxmlformats.org/markup-compatibility/2006" xmlns:aink="http://schemas.microsoft.com/office/drawing/2016/ink" xmlns:am3d="http://schemas.microsoft.com/office/drawing/2017/model3d" xmlns:o="urn:schemas-microsoft-com:office:office" xmlns:r="http://schemas.openxmlformats.org/officeDocument/2006/relationships" xmlns:m="http://schemas.openxmlformats.org/officeDocument/2006/math" xmlns:v="urn:schemas-microsoft-com:vml" xmlns:wp14="http://schemas.microsoft.com/office/word/2010/wordprocessingDrawing" xmlns:wp="http://schemas.openxmlformats.org/drawingml/2006/wordprocessingDrawing" xmlns:w10="urn:schemas-microsoft-com:office:word" xmlns:w="http://schemas.openxmlformats.org/wordprocessingml/2006/main" xmlns:w14="http://schemas.microsoft.com/office/word/2010/wordml" xmlns:w15="http://schemas.microsoft.com/office/word/2012/wordml" xmlns:w16cid="http://schemas.microsoft.com/office/word/2016/wordml/cid" xmlns:w16se="http://schemas.microsoft.com/office/word/2015/wordml/symex" xmlns:wpg="http://schemas.microsoft.com/office/word/2010/wordprocessingGroup" xmlns:wpi="http://schemas.microsoft.com/office/word/2010/wordprocessingInk" xmlns:wne="http://schemas.microsoft.com/office/word/2006/wordml" xmlns:wps="http://schemas.microsoft.com/office/word/2010/wordprocessingShape" mc:Ignorable="w14 w15 w16se w16cid wp14">
-  <w:comment w:id="0" w:author="Mark Huff" w:date="2020-03-01T16:16:00Z" w:initials="MH">
+  <w:comment w:id="1" w:author="Mark Huff" w:date="2020-03-01T16:16:00Z" w:initials="MH">
     <w:p>
       <w:pPr>
         <w:pStyle w:val="CommentText"/>
@@ -3781,7 +4933,7 @@
       </w:r>
     </w:p>
   </w:comment>
-  <w:comment w:id="1" w:author="Emily Cates" w:date="2020-03-03T15:30:00Z" w:initials="EC">
+  <w:comment w:id="2" w:author="Emily Cates" w:date="2020-03-03T15:30:00Z" w:initials="EC">
     <w:p>
       <w:pPr>
         <w:pStyle w:val="CommentText"/>
@@ -3816,11 +4968,11 @@
 
 <file path=word/people.xml><?xml version="1.0" encoding="utf-8"?>
 <w15:people xmlns:wpc="http://schemas.microsoft.com/office/word/2010/wordprocessingCanvas" xmlns:cx="http://schemas.microsoft.com/office/drawing/2014/chartex" xmlns:cx1="http://schemas.microsoft.com/office/drawing/2015/9/8/chartex" xmlns:cx2="http://schemas.microsoft.com/office/drawing/2015/10/21/chartex" xmlns:cx3="http://schemas.microsoft.com/office/drawing/2016/5/9/chartex" xmlns:cx4="http://schemas.microsoft.com/office/drawing/2016/5/10/chartex" xmlns:cx5="http://schemas.microsoft.com/office/drawing/2016/5/11/chartex" xmlns:cx6="http://schemas.microsoft.com/office/drawing/2016/5/12/chartex" xmlns:cx7="http://schemas.microsoft.com/office/drawing/2016/5/13/chartex" xmlns:cx8="http://schemas.microsoft.com/office/drawing/2016/5/14/chartex" xmlns:mc="http://schemas.openxmlformats.org/markup-compatibility/2006" xmlns:aink="http://schemas.microsoft.com/office/drawing/2016/ink" xmlns:am3d="http://schemas.microsoft.com/office/drawing/2017/model3d" xmlns:o="urn:schemas-microsoft-com:office:office" xmlns:r="http://schemas.openxmlformats.org/officeDocument/2006/relationships" xmlns:m="http://schemas.openxmlformats.org/officeDocument/2006/math" xmlns:v="urn:schemas-microsoft-com:vml" xmlns:wp14="http://schemas.microsoft.com/office/word/2010/wordprocessingDrawing" xmlns:wp="http://schemas.openxmlformats.org/drawingml/2006/wordprocessingDrawing" xmlns:w10="urn:schemas-microsoft-com:office:word" xmlns:w="http://schemas.openxmlformats.org/wordprocessingml/2006/main" xmlns:w14="http://schemas.microsoft.com/office/word/2010/wordml" xmlns:w15="http://schemas.microsoft.com/office/word/2012/wordml" xmlns:w16cid="http://schemas.microsoft.com/office/word/2016/wordml/cid" xmlns:w16se="http://schemas.microsoft.com/office/word/2015/wordml/symex" xmlns:wpg="http://schemas.microsoft.com/office/word/2010/wordprocessingGroup" xmlns:wpi="http://schemas.microsoft.com/office/word/2010/wordprocessingInk" xmlns:wne="http://schemas.microsoft.com/office/word/2006/wordml" xmlns:wps="http://schemas.microsoft.com/office/word/2010/wordprocessingShape" mc:Ignorable="w14 w15 w16se w16cid wp14">
+  <w15:person w15:author="Nick Maxwell">
+    <w15:presenceInfo w15:providerId="Windows Live" w15:userId="8614ede61265de7b"/>
+  </w15:person>
   <w15:person w15:author="Mark Huff">
     <w15:presenceInfo w15:providerId="Windows Live" w15:userId="1401e3e00133cd3c"/>
-  </w15:person>
-  <w15:person w15:author="Nick Maxwell">
-    <w15:presenceInfo w15:providerId="Windows Live" w15:userId="8614ede61265de7b"/>
   </w15:person>
   <w15:person w15:author="Emily Cates">
     <w15:presenceInfo w15:providerId="None" w15:userId="Emily Cates"/>

</xml_diff>

<commit_message>
Got back to working on results section
Setting up 3-way interaction comparison
</commit_message>
<xml_diff>
--- a/Ex 1/4 Manuscript/Cates Methods_mh.docx
+++ b/Ex 1/4 Manuscript/Cates Methods_mh.docx
@@ -348,21 +348,12 @@
         </w:rPr>
         <w:t>the English Lexicon Project (</w:t>
       </w:r>
-      <w:proofErr w:type="spellStart"/>
-      <w:r>
-        <w:rPr>
-          <w:rFonts w:eastAsia="Arial" w:cs="Times New Roman"/>
-          <w:szCs w:val="24"/>
-        </w:rPr>
-        <w:t>Balota</w:t>
-      </w:r>
-      <w:proofErr w:type="spellEnd"/>
-      <w:r>
-        <w:rPr>
-          <w:rFonts w:eastAsia="Arial" w:cs="Times New Roman"/>
-          <w:szCs w:val="24"/>
-        </w:rPr>
-        <w:t xml:space="preserve"> et al., 2007</w:t>
+      <w:r>
+        <w:rPr>
+          <w:rFonts w:eastAsia="Arial" w:cs="Times New Roman"/>
+          <w:szCs w:val="24"/>
+        </w:rPr>
+        <w:t>Balota et al., 2007</w:t>
       </w:r>
       <w:r>
         <w:rPr>
@@ -878,15 +869,49 @@
         </w:rPr>
       </w:pPr>
       <w:commentRangeStart w:id="2"/>
-      <w:r>
-        <w:rPr>
-          <w:rFonts w:eastAsia="Arial" w:cs="Times New Roman"/>
-          <w:szCs w:val="24"/>
-        </w:rPr>
-        <w:lastRenderedPageBreak/>
-        <w:t>Prior to conducting analyses, all data were screened for missing responses and outliers (i.e., JOLs outside of the 0-100 range)</w:t>
-      </w:r>
-      <w:del w:id="3" w:author="Nick Maxwell" w:date="2020-03-21T15:17:00Z">
+      <w:del w:id="3" w:author="Nick Maxwell" w:date="2020-04-06T18:38:00Z">
+        <w:r>
+          <w:rPr>
+            <w:rFonts w:eastAsia="Arial" w:cs="Times New Roman"/>
+            <w:szCs w:val="24"/>
+          </w:rPr>
+          <w:lastRenderedPageBreak/>
+          <w:delText>Prior to</w:delText>
+        </w:r>
+      </w:del>
+      <w:ins w:id="4" w:author="Nick Maxwell" w:date="2020-04-06T18:38:00Z">
+        <w:r>
+          <w:rPr>
+            <w:rFonts w:eastAsia="Arial" w:cs="Times New Roman"/>
+            <w:szCs w:val="24"/>
+          </w:rPr>
+          <w:t>Before</w:t>
+        </w:r>
+      </w:ins>
+      <w:r>
+        <w:rPr>
+          <w:rFonts w:eastAsia="Arial" w:cs="Times New Roman"/>
+          <w:szCs w:val="24"/>
+        </w:rPr>
+        <w:t xml:space="preserve"> conducting </w:t>
+      </w:r>
+      <w:ins w:id="5" w:author="Nick Maxwell" w:date="2020-04-06T18:38:00Z">
+        <w:r>
+          <w:rPr>
+            <w:rFonts w:eastAsia="Arial" w:cs="Times New Roman"/>
+            <w:szCs w:val="24"/>
+          </w:rPr>
+          <w:t xml:space="preserve">the </w:t>
+        </w:r>
+      </w:ins>
+      <w:r>
+        <w:rPr>
+          <w:rFonts w:eastAsia="Arial" w:cs="Times New Roman"/>
+          <w:szCs w:val="24"/>
+        </w:rPr>
+        <w:t>analyses, all data were screened for missing responses and outliers (i.e., JOLs outside of the 0-100 range)</w:t>
+      </w:r>
+      <w:del w:id="6" w:author="Nick Maxwell" w:date="2020-03-21T15:17:00Z">
         <w:r>
           <w:rPr>
             <w:rFonts w:eastAsia="Arial" w:cs="Times New Roman"/>
@@ -902,12 +927,30 @@
         </w:rPr>
         <w:t xml:space="preserve">. </w:t>
       </w:r>
-      <w:r>
-        <w:rPr>
-          <w:rFonts w:eastAsia="Arial" w:cs="Times New Roman"/>
-          <w:szCs w:val="24"/>
-        </w:rPr>
-        <w:t>Recall was scored such that skipped recall responses were scored as incorrect, but misspellings of correct items were counted as correct. Partial-eta squared (</w:t>
+      <w:del w:id="7" w:author="Nick Maxwell" w:date="2020-04-06T18:39:00Z">
+        <w:r>
+          <w:rPr>
+            <w:rFonts w:eastAsia="Arial" w:cs="Times New Roman"/>
+            <w:szCs w:val="24"/>
+          </w:rPr>
+          <w:delText>Recall was scored such that skipped</w:delText>
+        </w:r>
+      </w:del>
+      <w:ins w:id="8" w:author="Nick Maxwell" w:date="2020-04-06T18:39:00Z">
+        <w:r>
+          <w:rPr>
+            <w:rFonts w:eastAsia="Arial" w:cs="Times New Roman"/>
+            <w:szCs w:val="24"/>
+          </w:rPr>
+          <w:t>Skipped</w:t>
+        </w:r>
+      </w:ins>
+      <w:r>
+        <w:rPr>
+          <w:rFonts w:eastAsia="Arial" w:cs="Times New Roman"/>
+          <w:szCs w:val="24"/>
+        </w:rPr>
+        <w:t xml:space="preserve"> recall responses were scored as incorrect, but misspellings of correct items were counted as correct. Partial-eta squared (</w:t>
       </w:r>
       <w:r>
         <w:rPr>
@@ -954,7 +997,32 @@
           <w:rFonts w:eastAsia="Arial" w:cs="Times New Roman"/>
           <w:szCs w:val="24"/>
         </w:rPr>
-        <w:t xml:space="preserve"> eﬀect size indices were included for signiﬁcant Analyses of Variance (ANOVAs) and </w:t>
+        <w:t xml:space="preserve"> eﬀect size</w:t>
+      </w:r>
+      <w:ins w:id="9" w:author="Nick Maxwell" w:date="2020-04-06T18:39:00Z">
+        <w:r>
+          <w:rPr>
+            <w:rFonts w:eastAsia="Arial" w:cs="Times New Roman"/>
+            <w:szCs w:val="24"/>
+          </w:rPr>
+          <w:t xml:space="preserve">s </w:t>
+        </w:r>
+      </w:ins>
+      <w:del w:id="10" w:author="Nick Maxwell" w:date="2020-04-06T18:39:00Z">
+        <w:r>
+          <w:rPr>
+            <w:rFonts w:eastAsia="Arial" w:cs="Times New Roman"/>
+            <w:szCs w:val="24"/>
+          </w:rPr>
+          <w:delText xml:space="preserve"> indices </w:delText>
+        </w:r>
+      </w:del>
+      <w:r>
+        <w:rPr>
+          <w:rFonts w:eastAsia="Arial" w:cs="Times New Roman"/>
+          <w:szCs w:val="24"/>
+        </w:rPr>
+        <w:t xml:space="preserve">were included for signiﬁcant Analyses of Variance (ANOVAs) and </w:t>
       </w:r>
       <w:r>
         <w:rPr>
@@ -991,7 +1059,7 @@
           <w:i/>
           <w:iCs/>
           <w:szCs w:val="24"/>
-          <w:rPrChange w:id="4" w:author="Nick Maxwell" w:date="2020-03-21T15:17:00Z">
+          <w:rPrChange w:id="11" w:author="Nick Maxwell" w:date="2020-03-21T15:17:00Z">
             <w:rPr>
               <w:rFonts w:eastAsia="Arial" w:cs="Times New Roman"/>
               <w:szCs w:val="24"/>
@@ -1005,64 +1073,48 @@
           <w:rFonts w:eastAsia="Arial" w:cs="Times New Roman"/>
           <w:szCs w:val="24"/>
         </w:rPr>
-        <w:t xml:space="preserve"> (</w:t>
-      </w:r>
-      <w:proofErr w:type="spellStart"/>
-      <w:r>
-        <w:rPr>
-          <w:rFonts w:eastAsia="Arial" w:cs="Times New Roman"/>
-          <w:szCs w:val="24"/>
-        </w:rPr>
-        <w:t>Faul</w:t>
-      </w:r>
-      <w:proofErr w:type="spellEnd"/>
-      <w:r>
-        <w:rPr>
-          <w:rFonts w:eastAsia="Arial" w:cs="Times New Roman"/>
-          <w:szCs w:val="24"/>
-        </w:rPr>
-        <w:t xml:space="preserve">, </w:t>
-      </w:r>
-      <w:proofErr w:type="spellStart"/>
-      <w:r>
-        <w:rPr>
-          <w:rFonts w:eastAsia="Arial" w:cs="Times New Roman"/>
-          <w:szCs w:val="24"/>
-        </w:rPr>
-        <w:t>Erdfelder</w:t>
-      </w:r>
-      <w:proofErr w:type="spellEnd"/>
-      <w:r>
-        <w:rPr>
-          <w:rFonts w:eastAsia="Arial" w:cs="Times New Roman"/>
-          <w:szCs w:val="24"/>
-        </w:rPr>
-        <w:t xml:space="preserve">, Lang, &amp; Buchner, 2007) indicated that our sample had </w:t>
-      </w:r>
-      <w:proofErr w:type="gramStart"/>
-      <w:r>
-        <w:rPr>
-          <w:rFonts w:eastAsia="Arial" w:cs="Times New Roman"/>
-          <w:szCs w:val="24"/>
-        </w:rPr>
-        <w:t>sufficient</w:t>
-      </w:r>
-      <w:proofErr w:type="gramEnd"/>
-      <w:r>
-        <w:rPr>
-          <w:rFonts w:eastAsia="Arial" w:cs="Times New Roman"/>
-          <w:szCs w:val="24"/>
-        </w:rPr>
-        <w:t xml:space="preserve"> power (.80) to detect a small effect size (Cohen’s </w:t>
-      </w:r>
-      <w:del w:id="5" w:author="Nick Maxwell" w:date="2020-03-12T13:20:00Z">
+        <w:t xml:space="preserve"> (Faul, Erdfelder, Lang, &amp; Buchner, 2007) indicated that </w:t>
+      </w:r>
+      <w:del w:id="12" w:author="Nick Maxwell" w:date="2020-04-06T18:39:00Z">
+        <w:r>
+          <w:rPr>
+            <w:rFonts w:eastAsia="Arial" w:cs="Times New Roman"/>
+            <w:szCs w:val="24"/>
+          </w:rPr>
+          <w:delText xml:space="preserve">our </w:delText>
+        </w:r>
+      </w:del>
+      <w:ins w:id="13" w:author="Nick Maxwell" w:date="2020-04-06T18:39:00Z">
+        <w:r>
+          <w:rPr>
+            <w:rFonts w:eastAsia="Arial" w:cs="Times New Roman"/>
+            <w:szCs w:val="24"/>
+          </w:rPr>
+          <w:t>this</w:t>
+        </w:r>
+        <w:r>
+          <w:rPr>
+            <w:rFonts w:eastAsia="Arial" w:cs="Times New Roman"/>
+            <w:szCs w:val="24"/>
+          </w:rPr>
+          <w:t xml:space="preserve"> </w:t>
+        </w:r>
+      </w:ins>
+      <w:r>
+        <w:rPr>
+          <w:rFonts w:eastAsia="Arial" w:cs="Times New Roman"/>
+          <w:szCs w:val="24"/>
+        </w:rPr>
+        <w:t xml:space="preserve">sample had sufficient power (.80) to detect a small effect size (Cohen’s </w:t>
+      </w:r>
+      <w:del w:id="14" w:author="Nick Maxwell" w:date="2020-03-12T13:20:00Z">
         <w:r>
           <w:rPr>
             <w:rFonts w:eastAsia="Arial" w:cs="Times New Roman"/>
             <w:i/>
             <w:iCs/>
             <w:szCs w:val="24"/>
-            <w:rPrChange w:id="6" w:author="Nick Maxwell" w:date="2020-03-12T13:19:00Z">
+            <w:rPrChange w:id="15" w:author="Nick Maxwell" w:date="2020-03-12T13:19:00Z">
               <w:rPr>
                 <w:rFonts w:eastAsia="Arial" w:cs="Times New Roman"/>
                 <w:szCs w:val="24"/>
@@ -1079,7 +1131,7 @@
           <w:delText xml:space="preserve"> </w:delText>
         </w:r>
       </w:del>
-      <w:ins w:id="7" w:author="Nick Maxwell" w:date="2020-03-12T13:20:00Z">
+      <w:ins w:id="16" w:author="Nick Maxwell" w:date="2020-03-12T13:20:00Z">
         <w:r>
           <w:rPr>
             <w:rFonts w:eastAsia="Arial" w:cs="Times New Roman"/>
@@ -1104,7 +1156,7 @@
         </w:rPr>
         <w:t xml:space="preserve">= 0.27) or larger. </w:t>
       </w:r>
-      <w:ins w:id="8" w:author="Nick Maxwell" w:date="2020-03-21T15:18:00Z">
+      <w:ins w:id="17" w:author="Nick Maxwell" w:date="2020-03-21T15:18:00Z">
         <w:r>
           <w:rPr>
             <w:rFonts w:eastAsia="Arial" w:cs="Times New Roman"/>
@@ -1113,20 +1165,38 @@
           <w:t xml:space="preserve">For all analyses, </w:t>
         </w:r>
       </w:ins>
-      <w:r>
-        <w:rPr>
-          <w:rFonts w:eastAsia="Arial" w:cs="Times New Roman"/>
-          <w:szCs w:val="24"/>
-        </w:rPr>
-        <w:t xml:space="preserve">A </w:t>
-      </w:r>
+      <w:del w:id="18" w:author="Nick Maxwell" w:date="2020-04-06T18:39:00Z">
+        <w:r>
+          <w:rPr>
+            <w:rFonts w:eastAsia="Arial" w:cs="Times New Roman"/>
+            <w:szCs w:val="24"/>
+          </w:rPr>
+          <w:delText xml:space="preserve">A </w:delText>
+        </w:r>
+      </w:del>
+      <w:ins w:id="19" w:author="Nick Maxwell" w:date="2020-04-06T18:39:00Z">
+        <w:r>
+          <w:rPr>
+            <w:rFonts w:eastAsia="Arial" w:cs="Times New Roman"/>
+            <w:szCs w:val="24"/>
+          </w:rPr>
+          <w:t>a</w:t>
+        </w:r>
+        <w:r>
+          <w:rPr>
+            <w:rFonts w:eastAsia="Arial" w:cs="Times New Roman"/>
+            <w:szCs w:val="24"/>
+          </w:rPr>
+          <w:t xml:space="preserve"> </w:t>
+        </w:r>
+      </w:ins>
       <w:r>
         <w:rPr>
           <w:rFonts w:eastAsia="Arial" w:cs="Times New Roman"/>
           <w:i/>
           <w:iCs/>
           <w:szCs w:val="24"/>
-          <w:rPrChange w:id="9" w:author="Nick Maxwell" w:date="2020-03-12T13:19:00Z">
+          <w:rPrChange w:id="20" w:author="Nick Maxwell" w:date="2020-03-12T13:19:00Z">
             <w:rPr>
               <w:rFonts w:eastAsia="Arial" w:cs="Times New Roman"/>
               <w:szCs w:val="24"/>
@@ -1142,7 +1212,7 @@
         </w:rPr>
         <w:t xml:space="preserve"> &lt; .05 signiﬁcance level was used </w:t>
       </w:r>
-      <w:del w:id="10" w:author="Nick Maxwell" w:date="2020-03-21T15:18:00Z">
+      <w:del w:id="21" w:author="Nick Maxwell" w:date="2020-03-21T15:18:00Z">
         <w:r>
           <w:rPr>
             <w:rFonts w:eastAsia="Arial" w:cs="Times New Roman"/>
@@ -1172,7 +1242,7 @@
         <w:ind w:firstLine="720"/>
         <w:contextualSpacing/>
         <w:rPr>
-          <w:ins w:id="11" w:author="Nick Maxwell" w:date="2020-03-11T14:59:00Z"/>
+          <w:ins w:id="22" w:author="Nick Maxwell" w:date="2020-03-11T14:59:00Z"/>
           <w:rFonts w:eastAsia="Arial" w:cs="Times New Roman"/>
           <w:szCs w:val="24"/>
         </w:rPr>
@@ -1184,7 +1254,7 @@
         </w:rPr>
         <w:t xml:space="preserve">A 2 </w:t>
       </w:r>
-      <w:bookmarkStart w:id="12" w:name="_Hlk11862896"/>
+      <w:bookmarkStart w:id="23" w:name="_Hlk11862896"/>
       <w:r>
         <w:rPr>
           <w:rFonts w:eastAsia="Arial" w:cs="Times New Roman"/>
@@ -1234,7 +1304,7 @@
         </w:rPr>
         <w:t xml:space="preserve"> 4 (Pair Type: Forward vs. Backward vs. Symmetrical vs. Unrelated) </w:t>
       </w:r>
-      <w:bookmarkEnd w:id="12"/>
+      <w:bookmarkEnd w:id="23"/>
       <w:r>
         <w:rPr>
           <w:rFonts w:eastAsia="Arial" w:cs="Times New Roman"/>
@@ -1249,7 +1319,7 @@
         </w:rPr>
         <w:t xml:space="preserve"> ANOVA was conducted to test for differences between mean JOL ratings and recall rates across the four pair types</w:t>
       </w:r>
-      <w:ins w:id="13" w:author="Nick Maxwell" w:date="2020-03-21T15:19:00Z">
+      <w:ins w:id="24" w:author="Nick Maxwell" w:date="2020-03-21T15:19:00Z">
         <w:r>
           <w:rPr>
             <w:rFonts w:eastAsia="Arial" w:cs="Times New Roman"/>
@@ -1258,7 +1328,7 @@
           <w:t xml:space="preserve"> and at each of the three encoding manipulati</w:t>
         </w:r>
       </w:ins>
-      <w:ins w:id="14" w:author="Nick Maxwell" w:date="2020-03-21T15:20:00Z">
+      <w:ins w:id="25" w:author="Nick Maxwell" w:date="2020-03-21T15:20:00Z">
         <w:r>
           <w:rPr>
             <w:rFonts w:eastAsia="Arial" w:cs="Times New Roman"/>
@@ -1274,7 +1344,7 @@
         </w:rPr>
         <w:t xml:space="preserve">. </w:t>
       </w:r>
-      <w:ins w:id="15" w:author="Nick Maxwell" w:date="2020-03-21T15:20:00Z">
+      <w:ins w:id="26" w:author="Nick Maxwell" w:date="2020-03-21T15:20:00Z">
         <w:r>
           <w:rPr>
             <w:rFonts w:eastAsia="Arial" w:cs="Times New Roman"/>
@@ -1283,7 +1353,7 @@
           <w:t>First, a</w:t>
         </w:r>
       </w:ins>
-      <w:del w:id="16" w:author="Nick Maxwell" w:date="2020-03-21T15:20:00Z">
+      <w:del w:id="27" w:author="Nick Maxwell" w:date="2020-03-21T15:20:00Z">
         <w:r>
           <w:rPr>
             <w:rFonts w:eastAsia="Arial" w:cs="Times New Roman"/>
@@ -1419,7 +1489,7 @@
         </w:rPr>
         <w:t>.</w:t>
       </w:r>
-      <w:del w:id="17" w:author="Nick Maxwell" w:date="2020-03-21T15:24:00Z">
+      <w:del w:id="28" w:author="Nick Maxwell" w:date="2020-03-21T15:24:00Z">
         <w:r>
           <w:rPr>
             <w:rFonts w:eastAsia="Arial" w:cs="Times New Roman"/>
@@ -1428,20 +1498,13 @@
           <w:delText>067</w:delText>
         </w:r>
       </w:del>
-      <w:ins w:id="18" w:author="Nick Maxwell" w:date="2020-03-21T15:24:00Z">
-        <w:r>
-          <w:rPr>
-            <w:rFonts w:eastAsia="Arial" w:cs="Times New Roman"/>
-            <w:szCs w:val="24"/>
-          </w:rPr>
-          <w:t>0</w:t>
-        </w:r>
-        <w:r>
-          <w:rPr>
-            <w:rFonts w:eastAsia="Arial" w:cs="Times New Roman"/>
-            <w:szCs w:val="24"/>
-          </w:rPr>
-          <w:t>7</w:t>
+      <w:ins w:id="29" w:author="Nick Maxwell" w:date="2020-03-21T15:24:00Z">
+        <w:r>
+          <w:rPr>
+            <w:rFonts w:eastAsia="Arial" w:cs="Times New Roman"/>
+            <w:szCs w:val="24"/>
+          </w:rPr>
+          <w:t>07</w:t>
         </w:r>
       </w:ins>
       <w:r>
@@ -1451,7 +1514,7 @@
         </w:rPr>
         <w:t>, which indicated that across</w:t>
       </w:r>
-      <w:ins w:id="19" w:author="Nick Maxwell" w:date="2020-03-21T15:20:00Z">
+      <w:ins w:id="30" w:author="Nick Maxwell" w:date="2020-03-21T15:20:00Z">
         <w:r>
           <w:rPr>
             <w:rFonts w:eastAsia="Arial" w:cs="Times New Roman"/>
@@ -1467,7 +1530,7 @@
         </w:rPr>
         <w:t xml:space="preserve"> pair types</w:t>
       </w:r>
-      <w:ins w:id="20" w:author="Nick Maxwell" w:date="2020-03-11T14:55:00Z">
+      <w:ins w:id="31" w:author="Nick Maxwell" w:date="2020-03-11T14:55:00Z">
         <w:r>
           <w:rPr>
             <w:rFonts w:eastAsia="Arial" w:cs="Times New Roman"/>
@@ -1476,7 +1539,7 @@
           <w:t xml:space="preserve"> and encoding manipula</w:t>
         </w:r>
       </w:ins>
-      <w:ins w:id="21" w:author="Nick Maxwell" w:date="2020-03-11T14:56:00Z">
+      <w:ins w:id="32" w:author="Nick Maxwell" w:date="2020-03-11T14:56:00Z">
         <w:r>
           <w:rPr>
             <w:rFonts w:eastAsia="Arial" w:cs="Times New Roman"/>
@@ -1492,7 +1555,7 @@
         </w:rPr>
         <w:t>, JOL ratings exceeded later recall rates (</w:t>
       </w:r>
-      <w:bookmarkStart w:id="22" w:name="_Hlk11070471"/>
+      <w:bookmarkStart w:id="33" w:name="_Hlk11070471"/>
       <w:r>
         <w:rPr>
           <w:rFonts w:eastAsia="Arial" w:cs="Times New Roman"/>
@@ -1507,7 +1570,7 @@
         </w:rPr>
         <w:t xml:space="preserve"> </w:t>
       </w:r>
-      <w:bookmarkEnd w:id="22"/>
+      <w:bookmarkEnd w:id="33"/>
       <w:r>
         <w:rPr>
           <w:rFonts w:eastAsia="Arial" w:cs="Times New Roman"/>
@@ -1522,7 +1585,7 @@
         </w:rPr>
         <w:t>54.19</w:t>
       </w:r>
-      <w:ins w:id="23" w:author="Nick Maxwell" w:date="2020-03-11T14:58:00Z">
+      <w:ins w:id="34" w:author="Nick Maxwell" w:date="2020-03-11T14:58:00Z">
         <w:r>
           <w:rPr>
             <w:rFonts w:eastAsia="Arial" w:cs="Times New Roman"/>
@@ -1547,7 +1610,7 @@
           <w:t>(</w:t>
         </w:r>
       </w:ins>
-      <w:ins w:id="24" w:author="Nick Maxwell" w:date="2020-03-21T15:22:00Z">
+      <w:ins w:id="35" w:author="Nick Maxwell" w:date="2020-03-21T15:22:00Z">
         <w:r>
           <w:rPr>
             <w:rFonts w:eastAsia="Arial" w:cs="Times New Roman"/>
@@ -1563,7 +1626,7 @@
         </w:rPr>
         <w:t>)</w:t>
       </w:r>
-      <w:ins w:id="25" w:author="Nick Maxwell" w:date="2020-03-11T14:58:00Z">
+      <w:ins w:id="36" w:author="Nick Maxwell" w:date="2020-03-11T14:58:00Z">
         <w:r>
           <w:rPr>
             <w:rFonts w:eastAsia="Arial" w:cs="Times New Roman"/>
@@ -1572,7 +1635,7 @@
           <w:t xml:space="preserve"> = </w:t>
         </w:r>
       </w:ins>
-      <w:ins w:id="26" w:author="Nick Maxwell" w:date="2020-03-21T15:22:00Z">
+      <w:ins w:id="37" w:author="Nick Maxwell" w:date="2020-03-21T15:22:00Z">
         <w:r>
           <w:rPr>
             <w:rFonts w:eastAsia="Arial" w:cs="Times New Roman"/>
@@ -1581,7 +1644,7 @@
           <w:t>4.18</w:t>
         </w:r>
       </w:ins>
-      <w:ins w:id="27" w:author="Nick Maxwell" w:date="2020-03-11T14:58:00Z">
+      <w:ins w:id="38" w:author="Nick Maxwell" w:date="2020-03-11T14:58:00Z">
         <w:r>
           <w:rPr>
             <w:rFonts w:eastAsia="Arial" w:cs="Times New Roman"/>
@@ -1595,7 +1658,7 @@
             <w:i/>
             <w:iCs/>
             <w:szCs w:val="24"/>
-            <w:rPrChange w:id="28" w:author="Nick Maxwell" w:date="2020-03-11T14:59:00Z">
+            <w:rPrChange w:id="39" w:author="Nick Maxwell" w:date="2020-03-11T14:59:00Z">
               <w:rPr>
                 <w:rFonts w:eastAsia="Arial" w:cs="Times New Roman"/>
                 <w:szCs w:val="24"/>
@@ -1612,7 +1675,7 @@
           <w:t xml:space="preserve"> = </w:t>
         </w:r>
       </w:ins>
-      <w:ins w:id="29" w:author="Nick Maxwell" w:date="2020-03-21T15:22:00Z">
+      <w:ins w:id="40" w:author="Nick Maxwell" w:date="2020-03-21T15:22:00Z">
         <w:r>
           <w:rPr>
             <w:rFonts w:eastAsia="Arial" w:cs="Times New Roman"/>
@@ -1621,7 +1684,7 @@
           <w:t>2.06</w:t>
         </w:r>
       </w:ins>
-      <w:ins w:id="30" w:author="Nick Maxwell" w:date="2020-03-11T14:58:00Z">
+      <w:ins w:id="41" w:author="Nick Maxwell" w:date="2020-03-11T14:58:00Z">
         <w:r>
           <w:rPr>
             <w:rFonts w:eastAsia="Arial" w:cs="Times New Roman"/>
@@ -1635,7 +1698,7 @@
             <w:i/>
             <w:iCs/>
             <w:szCs w:val="24"/>
-            <w:rPrChange w:id="31" w:author="Nick Maxwell" w:date="2020-03-11T14:59:00Z">
+            <w:rPrChange w:id="42" w:author="Nick Maxwell" w:date="2020-03-11T14:59:00Z">
               <w:rPr>
                 <w:rFonts w:eastAsia="Arial" w:cs="Times New Roman"/>
                 <w:szCs w:val="24"/>
@@ -1656,7 +1719,7 @@
             <w:rFonts w:eastAsia="Arial" w:cs="Times New Roman"/>
             <w:szCs w:val="24"/>
             <w:highlight w:val="yellow"/>
-            <w:rPrChange w:id="32" w:author="Nick Maxwell" w:date="2020-03-21T15:23:00Z">
+            <w:rPrChange w:id="43" w:author="Nick Maxwell" w:date="2020-03-21T15:23:00Z">
               <w:rPr>
                 <w:rFonts w:eastAsia="Arial" w:cs="Times New Roman"/>
                 <w:szCs w:val="24"/>
@@ -1666,7 +1729,7 @@
           <w:t>XX</w:t>
         </w:r>
       </w:ins>
-      <w:ins w:id="33" w:author="Nick Maxwell" w:date="2020-03-11T14:59:00Z">
+      <w:ins w:id="44" w:author="Nick Maxwell" w:date="2020-03-11T14:59:00Z">
         <w:r>
           <w:rPr>
             <w:rFonts w:eastAsia="Arial" w:cs="Times New Roman"/>
@@ -1682,7 +1745,7 @@
         </w:rPr>
         <w:t xml:space="preserve">. </w:t>
       </w:r>
-      <w:del w:id="34" w:author="Nick Maxwell" w:date="2020-03-11T14:56:00Z">
+      <w:del w:id="45" w:author="Nick Maxwell" w:date="2020-03-11T14:56:00Z">
         <w:r>
           <w:rPr>
             <w:rFonts w:eastAsia="Arial" w:cs="Times New Roman"/>
@@ -1691,7 +1754,7 @@
           <w:delText xml:space="preserve">An </w:delText>
         </w:r>
       </w:del>
-      <w:ins w:id="35" w:author="Nick Maxwell" w:date="2020-03-11T14:56:00Z">
+      <w:ins w:id="46" w:author="Nick Maxwell" w:date="2020-03-11T14:56:00Z">
         <w:r>
           <w:rPr>
             <w:rFonts w:eastAsia="Arial" w:cs="Times New Roman"/>
@@ -1728,7 +1791,7 @@
         </w:rPr>
         <w:t xml:space="preserve"> was </w:t>
       </w:r>
-      <w:del w:id="36" w:author="Nick Maxwell" w:date="2020-03-11T14:56:00Z">
+      <w:del w:id="47" w:author="Nick Maxwell" w:date="2020-03-11T14:56:00Z">
         <w:r>
           <w:rPr>
             <w:rFonts w:eastAsia="Arial" w:cs="Times New Roman"/>
@@ -1737,7 +1800,7 @@
           <w:delText>also found</w:delText>
         </w:r>
       </w:del>
-      <w:ins w:id="37" w:author="Nick Maxwell" w:date="2020-03-11T14:56:00Z">
+      <w:ins w:id="48" w:author="Nick Maxwell" w:date="2020-03-11T14:56:00Z">
         <w:r>
           <w:rPr>
             <w:rFonts w:eastAsia="Arial" w:cs="Times New Roman"/>
@@ -1874,7 +1937,7 @@
         </w:rPr>
         <w:t>.</w:t>
       </w:r>
-      <w:del w:id="38" w:author="Nick Maxwell" w:date="2020-03-21T15:24:00Z">
+      <w:del w:id="49" w:author="Nick Maxwell" w:date="2020-03-21T15:24:00Z">
         <w:r>
           <w:rPr>
             <w:rFonts w:eastAsia="Arial" w:cs="Times New Roman"/>
@@ -1883,20 +1946,13 @@
           <w:delText>047</w:delText>
         </w:r>
       </w:del>
-      <w:ins w:id="39" w:author="Nick Maxwell" w:date="2020-03-21T15:24:00Z">
-        <w:r>
-          <w:rPr>
-            <w:rFonts w:eastAsia="Arial" w:cs="Times New Roman"/>
-            <w:szCs w:val="24"/>
-          </w:rPr>
-          <w:t>0</w:t>
-        </w:r>
-        <w:r>
-          <w:rPr>
-            <w:rFonts w:eastAsia="Arial" w:cs="Times New Roman"/>
-            <w:szCs w:val="24"/>
-          </w:rPr>
-          <w:t>5</w:t>
+      <w:ins w:id="50" w:author="Nick Maxwell" w:date="2020-03-21T15:24:00Z">
+        <w:r>
+          <w:rPr>
+            <w:rFonts w:eastAsia="Arial" w:cs="Times New Roman"/>
+            <w:szCs w:val="24"/>
+          </w:rPr>
+          <w:t>05</w:t>
         </w:r>
       </w:ins>
       <w:r>
@@ -1913,7 +1969,7 @@
         </w:rPr>
         <w:t xml:space="preserve">in which JOL ratings/recall rates were </w:t>
       </w:r>
-      <w:del w:id="40" w:author="Nick Maxwell" w:date="2020-03-21T15:25:00Z">
+      <w:del w:id="51" w:author="Nick Maxwell" w:date="2020-03-21T15:25:00Z">
         <w:r>
           <w:rPr>
             <w:rFonts w:eastAsia="Arial" w:cs="Times New Roman"/>
@@ -1922,7 +1978,7 @@
           <w:delText>greatest for</w:delText>
         </w:r>
       </w:del>
-      <w:ins w:id="41" w:author="Nick Maxwell" w:date="2020-03-21T15:25:00Z">
+      <w:ins w:id="52" w:author="Nick Maxwell" w:date="2020-03-21T15:25:00Z">
         <w:r>
           <w:rPr>
             <w:rFonts w:eastAsia="Arial" w:cs="Times New Roman"/>
@@ -1938,12 +1994,12 @@
         </w:rPr>
         <w:t xml:space="preserve"> </w:t>
       </w:r>
-      <w:del w:id="42" w:author="Nick Maxwell" w:date="2020-03-11T14:56:00Z">
-        <w:r>
-          <w:rPr>
-            <w:rFonts w:eastAsia="Arial" w:cs="Times New Roman"/>
-            <w:szCs w:val="24"/>
-            <w:rPrChange w:id="43" w:author="Nick Maxwell" w:date="2020-03-21T15:30:00Z">
+      <w:del w:id="53" w:author="Nick Maxwell" w:date="2020-03-11T14:56:00Z">
+        <w:r>
+          <w:rPr>
+            <w:rFonts w:eastAsia="Arial" w:cs="Times New Roman"/>
+            <w:szCs w:val="24"/>
+            <w:rPrChange w:id="54" w:author="Nick Maxwell" w:date="2020-03-21T15:30:00Z">
               <w:rPr>
                 <w:rFonts w:eastAsia="Arial" w:cs="Times New Roman"/>
                 <w:szCs w:val="24"/>
@@ -1954,12 +2010,12 @@
           <w:delText xml:space="preserve">RELATIONAL </w:delText>
         </w:r>
       </w:del>
-      <w:ins w:id="44" w:author="Nick Maxwell" w:date="2020-03-11T14:56:00Z">
-        <w:r>
-          <w:rPr>
-            <w:rFonts w:eastAsia="Arial" w:cs="Times New Roman"/>
-            <w:szCs w:val="24"/>
-            <w:rPrChange w:id="45" w:author="Nick Maxwell" w:date="2020-03-21T15:30:00Z">
+      <w:ins w:id="55" w:author="Nick Maxwell" w:date="2020-03-11T14:56:00Z">
+        <w:r>
+          <w:rPr>
+            <w:rFonts w:eastAsia="Arial" w:cs="Times New Roman"/>
+            <w:szCs w:val="24"/>
+            <w:rPrChange w:id="56" w:author="Nick Maxwell" w:date="2020-03-21T15:30:00Z">
               <w:rPr>
                 <w:rFonts w:eastAsia="Arial" w:cs="Times New Roman"/>
                 <w:szCs w:val="24"/>
@@ -1970,12 +2026,12 @@
           <w:t xml:space="preserve">when participants studied using </w:t>
         </w:r>
       </w:ins>
-      <w:ins w:id="46" w:author="Nick Maxwell" w:date="2020-03-21T15:25:00Z">
-        <w:r>
-          <w:rPr>
-            <w:rFonts w:eastAsia="Arial" w:cs="Times New Roman"/>
-            <w:szCs w:val="24"/>
-            <w:rPrChange w:id="47" w:author="Nick Maxwell" w:date="2020-03-21T15:30:00Z">
+      <w:ins w:id="57" w:author="Nick Maxwell" w:date="2020-03-21T15:25:00Z">
+        <w:r>
+          <w:rPr>
+            <w:rFonts w:eastAsia="Arial" w:cs="Times New Roman"/>
+            <w:szCs w:val="24"/>
+            <w:rPrChange w:id="58" w:author="Nick Maxwell" w:date="2020-03-21T15:30:00Z">
               <w:rPr>
                 <w:rFonts w:eastAsia="Arial" w:cs="Times New Roman"/>
                 <w:szCs w:val="24"/>
@@ -1986,113 +2042,7 @@
           <w:t xml:space="preserve">either </w:t>
         </w:r>
       </w:ins>
-      <w:ins w:id="48" w:author="Nick Maxwell" w:date="2020-03-11T14:56:00Z">
-        <w:r>
-          <w:rPr>
-            <w:rFonts w:eastAsia="Arial" w:cs="Times New Roman"/>
-            <w:szCs w:val="24"/>
-            <w:rPrChange w:id="49" w:author="Nick Maxwell" w:date="2020-03-21T15:30:00Z">
-              <w:rPr>
-                <w:rFonts w:eastAsia="Arial" w:cs="Times New Roman"/>
-                <w:szCs w:val="24"/>
-                <w:highlight w:val="yellow"/>
-              </w:rPr>
-            </w:rPrChange>
-          </w:rPr>
-          <w:t xml:space="preserve">relational </w:t>
-        </w:r>
-      </w:ins>
-      <w:r>
-        <w:rPr>
-          <w:rFonts w:eastAsia="Arial" w:cs="Times New Roman"/>
-          <w:szCs w:val="24"/>
-          <w:rPrChange w:id="50" w:author="Nick Maxwell" w:date="2020-03-21T15:30:00Z">
-            <w:rPr>
-              <w:rFonts w:eastAsia="Arial" w:cs="Times New Roman"/>
-              <w:szCs w:val="24"/>
-              <w:highlight w:val="yellow"/>
-            </w:rPr>
-          </w:rPrChange>
-        </w:rPr>
-        <w:t>(</w:t>
-      </w:r>
-      <w:r>
-        <w:rPr>
-          <w:rFonts w:eastAsia="Arial" w:cs="Times New Roman"/>
-          <w:szCs w:val="24"/>
-          <w:rPrChange w:id="51" w:author="Nick Maxwell" w:date="2020-03-21T15:30:00Z">
-            <w:rPr>
-              <w:rFonts w:eastAsia="Arial" w:cs="Times New Roman"/>
-              <w:szCs w:val="24"/>
-              <w:highlight w:val="yellow"/>
-            </w:rPr>
-          </w:rPrChange>
-        </w:rPr>
-        <w:t>61.44</w:t>
-      </w:r>
-      <w:ins w:id="52" w:author="Nick Maxwell" w:date="2020-03-21T15:25:00Z">
-        <w:r>
-          <w:rPr>
-            <w:rFonts w:eastAsia="Arial" w:cs="Times New Roman"/>
-            <w:szCs w:val="24"/>
-            <w:rPrChange w:id="53" w:author="Nick Maxwell" w:date="2020-03-21T15:30:00Z">
-              <w:rPr>
-                <w:rFonts w:eastAsia="Arial" w:cs="Times New Roman"/>
-                <w:szCs w:val="24"/>
-                <w:highlight w:val="yellow"/>
-              </w:rPr>
-            </w:rPrChange>
-          </w:rPr>
-          <w:t>)</w:t>
-        </w:r>
-      </w:ins>
-      <w:ins w:id="54" w:author="Nick Maxwell" w:date="2020-03-21T15:26:00Z">
-        <w:r>
-          <w:rPr>
-            <w:rFonts w:eastAsia="Arial" w:cs="Times New Roman"/>
-            <w:szCs w:val="24"/>
-            <w:rPrChange w:id="55" w:author="Nick Maxwell" w:date="2020-03-21T15:30:00Z">
-              <w:rPr>
-                <w:rFonts w:eastAsia="Arial" w:cs="Times New Roman"/>
-                <w:szCs w:val="24"/>
-                <w:highlight w:val="yellow"/>
-              </w:rPr>
-            </w:rPrChange>
-          </w:rPr>
-          <w:t xml:space="preserve"> or </w:t>
-        </w:r>
-      </w:ins>
-      <w:del w:id="56" w:author="Nick Maxwell" w:date="2020-03-21T15:25:00Z">
-        <w:r>
-          <w:rPr>
-            <w:rFonts w:eastAsia="Arial" w:cs="Times New Roman"/>
-            <w:szCs w:val="24"/>
-            <w:rPrChange w:id="57" w:author="Nick Maxwell" w:date="2020-03-21T15:30:00Z">
-              <w:rPr>
-                <w:rFonts w:eastAsia="Arial" w:cs="Times New Roman"/>
-                <w:szCs w:val="24"/>
-                <w:highlight w:val="yellow"/>
-              </w:rPr>
-            </w:rPrChange>
-          </w:rPr>
-          <w:delText xml:space="preserve">), followed by </w:delText>
-        </w:r>
-      </w:del>
-      <w:del w:id="58" w:author="Nick Maxwell" w:date="2020-03-11T14:56:00Z">
-        <w:r>
-          <w:rPr>
-            <w:rFonts w:eastAsia="Arial" w:cs="Times New Roman"/>
-            <w:szCs w:val="24"/>
-            <w:rPrChange w:id="59" w:author="Nick Maxwell" w:date="2020-03-21T15:30:00Z">
-              <w:rPr>
-                <w:rFonts w:eastAsia="Arial" w:cs="Times New Roman"/>
-                <w:szCs w:val="24"/>
-                <w:highlight w:val="yellow"/>
-              </w:rPr>
-            </w:rPrChange>
-          </w:rPr>
-          <w:delText xml:space="preserve">ITEM-SPECIFIC </w:delText>
-        </w:r>
+      <w:ins w:id="59" w:author="Nick Maxwell" w:date="2020-03-11T14:56:00Z">
         <w:r>
           <w:rPr>
             <w:rFonts w:eastAsia="Arial" w:cs="Times New Roman"/>
@@ -2105,15 +2055,43 @@
               </w:rPr>
             </w:rPrChange>
           </w:rPr>
-          <w:delText>ENCODING MEASURE</w:delText>
-        </w:r>
-      </w:del>
-      <w:ins w:id="61" w:author="Nick Maxwell" w:date="2020-03-11T14:56:00Z">
-        <w:r>
-          <w:rPr>
-            <w:rFonts w:eastAsia="Arial" w:cs="Times New Roman"/>
-            <w:szCs w:val="24"/>
-            <w:rPrChange w:id="62" w:author="Nick Maxwell" w:date="2020-03-21T15:30:00Z">
+          <w:t xml:space="preserve">relational </w:t>
+        </w:r>
+      </w:ins>
+      <w:r>
+        <w:rPr>
+          <w:rFonts w:eastAsia="Arial" w:cs="Times New Roman"/>
+          <w:szCs w:val="24"/>
+          <w:rPrChange w:id="61" w:author="Nick Maxwell" w:date="2020-03-21T15:30:00Z">
+            <w:rPr>
+              <w:rFonts w:eastAsia="Arial" w:cs="Times New Roman"/>
+              <w:szCs w:val="24"/>
+              <w:highlight w:val="yellow"/>
+            </w:rPr>
+          </w:rPrChange>
+        </w:rPr>
+        <w:t>(</w:t>
+      </w:r>
+      <w:r>
+        <w:rPr>
+          <w:rFonts w:eastAsia="Arial" w:cs="Times New Roman"/>
+          <w:szCs w:val="24"/>
+          <w:rPrChange w:id="62" w:author="Nick Maxwell" w:date="2020-03-21T15:30:00Z">
+            <w:rPr>
+              <w:rFonts w:eastAsia="Arial" w:cs="Times New Roman"/>
+              <w:szCs w:val="24"/>
+              <w:highlight w:val="yellow"/>
+            </w:rPr>
+          </w:rPrChange>
+        </w:rPr>
+        <w:t>61.44</w:t>
+      </w:r>
+      <w:ins w:id="63" w:author="Nick Maxwell" w:date="2020-03-21T15:25:00Z">
+        <w:r>
+          <w:rPr>
+            <w:rFonts w:eastAsia="Arial" w:cs="Times New Roman"/>
+            <w:szCs w:val="24"/>
+            <w:rPrChange w:id="64" w:author="Nick Maxwell" w:date="2020-03-21T15:30:00Z">
               <w:rPr>
                 <w:rFonts w:eastAsia="Arial" w:cs="Times New Roman"/>
                 <w:szCs w:val="24"/>
@@ -2121,29 +2099,15 @@
               </w:rPr>
             </w:rPrChange>
           </w:rPr>
-          <w:t>item-specific encoding</w:t>
+          <w:t>)</w:t>
         </w:r>
       </w:ins>
-      <w:r>
-        <w:rPr>
-          <w:rFonts w:eastAsia="Arial" w:cs="Times New Roman"/>
-          <w:szCs w:val="24"/>
-          <w:rPrChange w:id="63" w:author="Nick Maxwell" w:date="2020-03-21T15:30:00Z">
-            <w:rPr>
-              <w:rFonts w:eastAsia="Arial" w:cs="Times New Roman"/>
-              <w:szCs w:val="24"/>
-              <w:highlight w:val="yellow"/>
-            </w:rPr>
-          </w:rPrChange>
-        </w:rPr>
-        <w:t xml:space="preserve"> </w:t>
-      </w:r>
-      <w:ins w:id="64" w:author="Nick Maxwell" w:date="2020-03-21T15:26:00Z">
-        <w:r>
-          <w:rPr>
-            <w:rFonts w:eastAsia="Arial" w:cs="Times New Roman"/>
-            <w:szCs w:val="24"/>
-            <w:rPrChange w:id="65" w:author="Nick Maxwell" w:date="2020-03-21T15:30:00Z">
+      <w:ins w:id="65" w:author="Nick Maxwell" w:date="2020-03-21T15:26:00Z">
+        <w:r>
+          <w:rPr>
+            <w:rFonts w:eastAsia="Arial" w:cs="Times New Roman"/>
+            <w:szCs w:val="24"/>
+            <w:rPrChange w:id="66" w:author="Nick Maxwell" w:date="2020-03-21T15:30:00Z">
               <w:rPr>
                 <w:rFonts w:eastAsia="Arial" w:cs="Times New Roman"/>
                 <w:szCs w:val="24"/>
@@ -2151,52 +2115,26 @@
               </w:rPr>
             </w:rPrChange>
           </w:rPr>
-          <w:t xml:space="preserve">strategies </w:t>
+          <w:t xml:space="preserve"> or </w:t>
         </w:r>
       </w:ins>
-      <w:r>
-        <w:rPr>
-          <w:rFonts w:eastAsia="Arial" w:cs="Times New Roman"/>
-          <w:szCs w:val="24"/>
-          <w:rPrChange w:id="66" w:author="Nick Maxwell" w:date="2020-03-21T15:30:00Z">
-            <w:rPr>
-              <w:rFonts w:eastAsia="Arial" w:cs="Times New Roman"/>
-              <w:szCs w:val="24"/>
-              <w:highlight w:val="yellow"/>
-            </w:rPr>
-          </w:rPrChange>
-        </w:rPr>
-        <w:t>(</w:t>
-      </w:r>
-      <w:r>
-        <w:rPr>
-          <w:rFonts w:eastAsia="Arial" w:cs="Times New Roman"/>
-          <w:szCs w:val="24"/>
-          <w:rPrChange w:id="67" w:author="Nick Maxwell" w:date="2020-03-21T15:30:00Z">
-            <w:rPr>
-              <w:rFonts w:eastAsia="Arial" w:cs="Times New Roman"/>
-              <w:szCs w:val="24"/>
-              <w:highlight w:val="yellow"/>
-            </w:rPr>
-          </w:rPrChange>
-        </w:rPr>
-        <w:t>60.12</w:t>
-      </w:r>
-      <w:r>
-        <w:rPr>
-          <w:rFonts w:eastAsia="Arial" w:cs="Times New Roman"/>
-          <w:szCs w:val="24"/>
-          <w:rPrChange w:id="68" w:author="Nick Maxwell" w:date="2020-03-21T15:30:00Z">
-            <w:rPr>
-              <w:rFonts w:eastAsia="Arial" w:cs="Times New Roman"/>
-              <w:szCs w:val="24"/>
-              <w:highlight w:val="yellow"/>
-            </w:rPr>
-          </w:rPrChange>
-        </w:rPr>
-        <w:t>)</w:t>
-      </w:r>
-      <w:ins w:id="69" w:author="Nick Maxwell" w:date="2020-03-21T15:26:00Z">
+      <w:del w:id="67" w:author="Nick Maxwell" w:date="2020-03-21T15:25:00Z">
+        <w:r>
+          <w:rPr>
+            <w:rFonts w:eastAsia="Arial" w:cs="Times New Roman"/>
+            <w:szCs w:val="24"/>
+            <w:rPrChange w:id="68" w:author="Nick Maxwell" w:date="2020-03-21T15:30:00Z">
+              <w:rPr>
+                <w:rFonts w:eastAsia="Arial" w:cs="Times New Roman"/>
+                <w:szCs w:val="24"/>
+                <w:highlight w:val="yellow"/>
+              </w:rPr>
+            </w:rPrChange>
+          </w:rPr>
+          <w:delText xml:space="preserve">), followed by </w:delText>
+        </w:r>
+      </w:del>
+      <w:del w:id="69" w:author="Nick Maxwell" w:date="2020-03-11T14:56:00Z">
         <w:r>
           <w:rPr>
             <w:rFonts w:eastAsia="Arial" w:cs="Times New Roman"/>
@@ -2209,15 +2147,13 @@
               </w:rPr>
             </w:rPrChange>
           </w:rPr>
-          <w:t xml:space="preserve"> relative to the read only condition </w:t>
-        </w:r>
-      </w:ins>
-      <w:del w:id="71" w:author="Nick Maxwell" w:date="2020-03-21T15:26:00Z">
-        <w:r>
-          <w:rPr>
-            <w:rFonts w:eastAsia="Arial" w:cs="Times New Roman"/>
-            <w:szCs w:val="24"/>
-            <w:rPrChange w:id="72" w:author="Nick Maxwell" w:date="2020-03-21T15:30:00Z">
+          <w:delText xml:space="preserve">ITEM-SPECIFIC </w:delText>
+        </w:r>
+        <w:r>
+          <w:rPr>
+            <w:rFonts w:eastAsia="Arial" w:cs="Times New Roman"/>
+            <w:szCs w:val="24"/>
+            <w:rPrChange w:id="71" w:author="Nick Maxwell" w:date="2020-03-21T15:30:00Z">
               <w:rPr>
                 <w:rFonts w:eastAsia="Arial" w:cs="Times New Roman"/>
                 <w:szCs w:val="24"/>
@@ -2225,8 +2161,10 @@
               </w:rPr>
             </w:rPrChange>
           </w:rPr>
-          <w:delText>, and</w:delText>
-        </w:r>
+          <w:delText>ENCODING MEASURE</w:delText>
+        </w:r>
+      </w:del>
+      <w:ins w:id="72" w:author="Nick Maxwell" w:date="2020-03-11T14:56:00Z">
         <w:r>
           <w:rPr>
             <w:rFonts w:eastAsia="Arial" w:cs="Times New Roman"/>
@@ -2239,24 +2177,24 @@
               </w:rPr>
             </w:rPrChange>
           </w:rPr>
-          <w:delText xml:space="preserve"> </w:delText>
-        </w:r>
-      </w:del>
-      <w:del w:id="74" w:author="Nick Maxwell" w:date="2020-03-11T14:56:00Z">
-        <w:r>
-          <w:rPr>
-            <w:rFonts w:eastAsia="Arial" w:cs="Times New Roman"/>
-            <w:szCs w:val="24"/>
-            <w:rPrChange w:id="75" w:author="Nick Maxwell" w:date="2020-03-21T15:30:00Z">
-              <w:rPr>
-                <w:rFonts w:eastAsia="Arial" w:cs="Times New Roman"/>
-                <w:szCs w:val="24"/>
-                <w:highlight w:val="yellow"/>
-              </w:rPr>
-            </w:rPrChange>
-          </w:rPr>
-          <w:delText xml:space="preserve">READ </w:delText>
-        </w:r>
+          <w:t>item-specific encoding</w:t>
+        </w:r>
+      </w:ins>
+      <w:r>
+        <w:rPr>
+          <w:rFonts w:eastAsia="Arial" w:cs="Times New Roman"/>
+          <w:szCs w:val="24"/>
+          <w:rPrChange w:id="74" w:author="Nick Maxwell" w:date="2020-03-21T15:30:00Z">
+            <w:rPr>
+              <w:rFonts w:eastAsia="Arial" w:cs="Times New Roman"/>
+              <w:szCs w:val="24"/>
+              <w:highlight w:val="yellow"/>
+            </w:rPr>
+          </w:rPrChange>
+        </w:rPr>
+        <w:t xml:space="preserve"> </w:t>
+      </w:r>
+      <w:ins w:id="75" w:author="Nick Maxwell" w:date="2020-03-21T15:26:00Z">
         <w:r>
           <w:rPr>
             <w:rFonts w:eastAsia="Arial" w:cs="Times New Roman"/>
@@ -2269,25 +2207,37 @@
               </w:rPr>
             </w:rPrChange>
           </w:rPr>
-          <w:delText>ENCODING</w:delText>
-        </w:r>
-      </w:del>
-      <w:del w:id="77" w:author="Nick Maxwell" w:date="2020-03-21T15:26:00Z">
-        <w:r>
-          <w:rPr>
-            <w:rFonts w:eastAsia="Arial" w:cs="Times New Roman"/>
-            <w:szCs w:val="24"/>
-            <w:rPrChange w:id="78" w:author="Nick Maxwell" w:date="2020-03-21T15:30:00Z">
-              <w:rPr>
-                <w:rFonts w:eastAsia="Arial" w:cs="Times New Roman"/>
-                <w:szCs w:val="24"/>
-                <w:highlight w:val="yellow"/>
-              </w:rPr>
-            </w:rPrChange>
-          </w:rPr>
-          <w:delText xml:space="preserve"> </w:delText>
-        </w:r>
-      </w:del>
+          <w:t xml:space="preserve">strategies </w:t>
+        </w:r>
+      </w:ins>
+      <w:r>
+        <w:rPr>
+          <w:rFonts w:eastAsia="Arial" w:cs="Times New Roman"/>
+          <w:szCs w:val="24"/>
+          <w:rPrChange w:id="77" w:author="Nick Maxwell" w:date="2020-03-21T15:30:00Z">
+            <w:rPr>
+              <w:rFonts w:eastAsia="Arial" w:cs="Times New Roman"/>
+              <w:szCs w:val="24"/>
+              <w:highlight w:val="yellow"/>
+            </w:rPr>
+          </w:rPrChange>
+        </w:rPr>
+        <w:t>(</w:t>
+      </w:r>
+      <w:r>
+        <w:rPr>
+          <w:rFonts w:eastAsia="Arial" w:cs="Times New Roman"/>
+          <w:szCs w:val="24"/>
+          <w:rPrChange w:id="78" w:author="Nick Maxwell" w:date="2020-03-21T15:30:00Z">
+            <w:rPr>
+              <w:rFonts w:eastAsia="Arial" w:cs="Times New Roman"/>
+              <w:szCs w:val="24"/>
+              <w:highlight w:val="yellow"/>
+            </w:rPr>
+          </w:rPrChange>
+        </w:rPr>
+        <w:t>60.12</w:t>
+      </w:r>
       <w:r>
         <w:rPr>
           <w:rFonts w:eastAsia="Arial" w:cs="Times New Roman"/>
@@ -2300,13 +2250,105 @@
             </w:rPr>
           </w:rPrChange>
         </w:rPr>
-        <w:t>(</w:t>
-      </w:r>
-      <w:r>
-        <w:rPr>
-          <w:rFonts w:eastAsia="Arial" w:cs="Times New Roman"/>
-          <w:szCs w:val="24"/>
-          <w:rPrChange w:id="80" w:author="Nick Maxwell" w:date="2020-03-21T15:30:00Z">
+        <w:t>)</w:t>
+      </w:r>
+      <w:ins w:id="80" w:author="Nick Maxwell" w:date="2020-03-21T15:26:00Z">
+        <w:r>
+          <w:rPr>
+            <w:rFonts w:eastAsia="Arial" w:cs="Times New Roman"/>
+            <w:szCs w:val="24"/>
+            <w:rPrChange w:id="81" w:author="Nick Maxwell" w:date="2020-03-21T15:30:00Z">
+              <w:rPr>
+                <w:rFonts w:eastAsia="Arial" w:cs="Times New Roman"/>
+                <w:szCs w:val="24"/>
+                <w:highlight w:val="yellow"/>
+              </w:rPr>
+            </w:rPrChange>
+          </w:rPr>
+          <w:t xml:space="preserve"> relative to the read only condition </w:t>
+        </w:r>
+      </w:ins>
+      <w:del w:id="82" w:author="Nick Maxwell" w:date="2020-03-21T15:26:00Z">
+        <w:r>
+          <w:rPr>
+            <w:rFonts w:eastAsia="Arial" w:cs="Times New Roman"/>
+            <w:szCs w:val="24"/>
+            <w:rPrChange w:id="83" w:author="Nick Maxwell" w:date="2020-03-21T15:30:00Z">
+              <w:rPr>
+                <w:rFonts w:eastAsia="Arial" w:cs="Times New Roman"/>
+                <w:szCs w:val="24"/>
+                <w:highlight w:val="yellow"/>
+              </w:rPr>
+            </w:rPrChange>
+          </w:rPr>
+          <w:delText>, and</w:delText>
+        </w:r>
+        <w:r>
+          <w:rPr>
+            <w:rFonts w:eastAsia="Arial" w:cs="Times New Roman"/>
+            <w:szCs w:val="24"/>
+            <w:rPrChange w:id="84" w:author="Nick Maxwell" w:date="2020-03-21T15:30:00Z">
+              <w:rPr>
+                <w:rFonts w:eastAsia="Arial" w:cs="Times New Roman"/>
+                <w:szCs w:val="24"/>
+                <w:highlight w:val="yellow"/>
+              </w:rPr>
+            </w:rPrChange>
+          </w:rPr>
+          <w:delText xml:space="preserve"> </w:delText>
+        </w:r>
+      </w:del>
+      <w:del w:id="85" w:author="Nick Maxwell" w:date="2020-03-11T14:56:00Z">
+        <w:r>
+          <w:rPr>
+            <w:rFonts w:eastAsia="Arial" w:cs="Times New Roman"/>
+            <w:szCs w:val="24"/>
+            <w:rPrChange w:id="86" w:author="Nick Maxwell" w:date="2020-03-21T15:30:00Z">
+              <w:rPr>
+                <w:rFonts w:eastAsia="Arial" w:cs="Times New Roman"/>
+                <w:szCs w:val="24"/>
+                <w:highlight w:val="yellow"/>
+              </w:rPr>
+            </w:rPrChange>
+          </w:rPr>
+          <w:delText xml:space="preserve">READ </w:delText>
+        </w:r>
+        <w:r>
+          <w:rPr>
+            <w:rFonts w:eastAsia="Arial" w:cs="Times New Roman"/>
+            <w:szCs w:val="24"/>
+            <w:rPrChange w:id="87" w:author="Nick Maxwell" w:date="2020-03-21T15:30:00Z">
+              <w:rPr>
+                <w:rFonts w:eastAsia="Arial" w:cs="Times New Roman"/>
+                <w:szCs w:val="24"/>
+                <w:highlight w:val="yellow"/>
+              </w:rPr>
+            </w:rPrChange>
+          </w:rPr>
+          <w:delText>ENCODING</w:delText>
+        </w:r>
+      </w:del>
+      <w:del w:id="88" w:author="Nick Maxwell" w:date="2020-03-21T15:26:00Z">
+        <w:r>
+          <w:rPr>
+            <w:rFonts w:eastAsia="Arial" w:cs="Times New Roman"/>
+            <w:szCs w:val="24"/>
+            <w:rPrChange w:id="89" w:author="Nick Maxwell" w:date="2020-03-21T15:30:00Z">
+              <w:rPr>
+                <w:rFonts w:eastAsia="Arial" w:cs="Times New Roman"/>
+                <w:szCs w:val="24"/>
+                <w:highlight w:val="yellow"/>
+              </w:rPr>
+            </w:rPrChange>
+          </w:rPr>
+          <w:delText xml:space="preserve"> </w:delText>
+        </w:r>
+      </w:del>
+      <w:r>
+        <w:rPr>
+          <w:rFonts w:eastAsia="Arial" w:cs="Times New Roman"/>
+          <w:szCs w:val="24"/>
+          <w:rPrChange w:id="90" w:author="Nick Maxwell" w:date="2020-03-21T15:30:00Z">
             <w:rPr>
               <w:rFonts w:eastAsia="Arial" w:cs="Times New Roman"/>
               <w:szCs w:val="24"/>
@@ -2314,13 +2356,13 @@
             </w:rPr>
           </w:rPrChange>
         </w:rPr>
-        <w:t>53.33</w:t>
-      </w:r>
-      <w:r>
-        <w:rPr>
-          <w:rFonts w:eastAsia="Arial" w:cs="Times New Roman"/>
-          <w:szCs w:val="24"/>
-          <w:rPrChange w:id="81" w:author="Nick Maxwell" w:date="2020-03-21T15:30:00Z">
+        <w:t>(</w:t>
+      </w:r>
+      <w:r>
+        <w:rPr>
+          <w:rFonts w:eastAsia="Arial" w:cs="Times New Roman"/>
+          <w:szCs w:val="24"/>
+          <w:rPrChange w:id="91" w:author="Nick Maxwell" w:date="2020-03-21T15:30:00Z">
             <w:rPr>
               <w:rFonts w:eastAsia="Arial" w:cs="Times New Roman"/>
               <w:szCs w:val="24"/>
@@ -2328,483 +2370,13 @@
             </w:rPr>
           </w:rPrChange>
         </w:rPr>
-        <w:t>).</w:t>
-      </w:r>
-      <w:ins w:id="82" w:author="Nick Maxwell" w:date="2020-03-11T14:59:00Z">
-        <w:r>
-          <w:rPr>
-            <w:rFonts w:eastAsia="Arial" w:cs="Times New Roman"/>
-            <w:szCs w:val="24"/>
-            <w:rPrChange w:id="83" w:author="Nick Maxwell" w:date="2020-03-21T15:30:00Z">
-              <w:rPr>
-                <w:rFonts w:eastAsia="Arial" w:cs="Times New Roman"/>
-                <w:szCs w:val="24"/>
-              </w:rPr>
-            </w:rPrChange>
-          </w:rPr>
-          <w:t xml:space="preserve"> </w:t>
-        </w:r>
-      </w:ins>
-      <w:ins w:id="84" w:author="Nick Maxwell" w:date="2020-03-21T15:26:00Z">
-        <w:r>
-          <w:rPr>
-            <w:rFonts w:eastAsia="Arial" w:cs="Times New Roman"/>
-            <w:szCs w:val="24"/>
-            <w:rPrChange w:id="85" w:author="Nick Maxwell" w:date="2020-03-21T15:30:00Z">
-              <w:rPr>
-                <w:rFonts w:eastAsia="Arial" w:cs="Times New Roman"/>
-                <w:szCs w:val="24"/>
-              </w:rPr>
-            </w:rPrChange>
-          </w:rPr>
-          <w:t>All</w:t>
-        </w:r>
-      </w:ins>
-      <w:ins w:id="86" w:author="Nick Maxwell" w:date="2020-03-21T15:27:00Z">
-        <w:r>
-          <w:rPr>
-            <w:rFonts w:eastAsia="Arial" w:cs="Times New Roman"/>
-            <w:szCs w:val="24"/>
-          </w:rPr>
-          <w:t xml:space="preserve"> comparisons differed significantly</w:t>
-        </w:r>
-        <w:r>
-          <w:rPr>
-            <w:rFonts w:eastAsia="Arial" w:cs="Times New Roman"/>
-            <w:szCs w:val="24"/>
-          </w:rPr>
-          <w:t xml:space="preserve">, </w:t>
-        </w:r>
-        <w:proofErr w:type="spellStart"/>
-        <w:r>
-          <w:rPr>
-            <w:rFonts w:eastAsia="Arial" w:cs="Times New Roman"/>
-            <w:i/>
-            <w:iCs/>
-            <w:szCs w:val="24"/>
-            <w:rPrChange w:id="87" w:author="Nick Maxwell" w:date="2020-03-21T15:27:00Z">
-              <w:rPr>
-                <w:rFonts w:eastAsia="Arial" w:cs="Times New Roman"/>
-                <w:szCs w:val="24"/>
-              </w:rPr>
-            </w:rPrChange>
-          </w:rPr>
-          <w:t>t</w:t>
-        </w:r>
-        <w:r>
-          <w:rPr>
-            <w:rFonts w:eastAsia="Arial" w:cs="Times New Roman"/>
-            <w:szCs w:val="24"/>
-          </w:rPr>
-          <w:t>s</w:t>
-        </w:r>
-        <w:proofErr w:type="spellEnd"/>
-        <w:r>
-          <w:rPr>
-            <w:rFonts w:eastAsia="Arial" w:cs="Times New Roman"/>
-            <w:szCs w:val="24"/>
-          </w:rPr>
-          <w:t xml:space="preserve"> ≥ </w:t>
-        </w:r>
-        <w:r>
-          <w:rPr>
-            <w:rFonts w:eastAsia="Arial" w:cs="Times New Roman"/>
-            <w:szCs w:val="24"/>
-            <w:highlight w:val="yellow"/>
-            <w:rPrChange w:id="88" w:author="Nick Maxwell" w:date="2020-03-21T15:28:00Z">
-              <w:rPr>
-                <w:rFonts w:eastAsia="Arial" w:cs="Times New Roman"/>
-                <w:szCs w:val="24"/>
-              </w:rPr>
-            </w:rPrChange>
-          </w:rPr>
-          <w:t>XX</w:t>
-        </w:r>
-        <w:r>
-          <w:rPr>
-            <w:rFonts w:eastAsia="Arial" w:cs="Times New Roman"/>
-            <w:szCs w:val="24"/>
-          </w:rPr>
-          <w:t xml:space="preserve">, </w:t>
-        </w:r>
-        <w:r>
-          <w:rPr>
-            <w:rFonts w:eastAsia="Arial" w:cs="Times New Roman"/>
-            <w:i/>
-            <w:iCs/>
-            <w:szCs w:val="24"/>
-            <w:rPrChange w:id="89" w:author="Nick Maxwell" w:date="2020-03-21T15:27:00Z">
-              <w:rPr>
-                <w:rFonts w:eastAsia="Arial" w:cs="Times New Roman"/>
-                <w:szCs w:val="24"/>
-              </w:rPr>
-            </w:rPrChange>
-          </w:rPr>
-          <w:t>d</w:t>
-        </w:r>
-        <w:r>
-          <w:rPr>
-            <w:rFonts w:eastAsia="Arial" w:cs="Times New Roman"/>
-            <w:szCs w:val="24"/>
-          </w:rPr>
-          <w:t xml:space="preserve">s ≥ </w:t>
-        </w:r>
-      </w:ins>
-      <w:ins w:id="90" w:author="Nick Maxwell" w:date="2020-03-21T15:28:00Z">
-        <w:r>
-          <w:rPr>
-            <w:rFonts w:eastAsia="Arial" w:cs="Times New Roman"/>
-            <w:szCs w:val="24"/>
-            <w:highlight w:val="yellow"/>
-            <w:rPrChange w:id="91" w:author="Nick Maxwell" w:date="2020-03-21T15:28:00Z">
-              <w:rPr>
-                <w:rFonts w:eastAsia="Arial" w:cs="Times New Roman"/>
-                <w:szCs w:val="24"/>
-              </w:rPr>
-            </w:rPrChange>
-          </w:rPr>
-          <w:t>XX</w:t>
-        </w:r>
-      </w:ins>
-      <w:ins w:id="92" w:author="Nick Maxwell" w:date="2020-03-21T15:27:00Z">
-        <w:r>
-          <w:rPr>
-            <w:rFonts w:eastAsia="Arial" w:cs="Times New Roman"/>
-            <w:szCs w:val="24"/>
-          </w:rPr>
-          <w:t xml:space="preserve">, </w:t>
-        </w:r>
-      </w:ins>
-      <w:proofErr w:type="gramStart"/>
-      <w:ins w:id="93" w:author="Nick Maxwell" w:date="2020-03-21T15:28:00Z">
-        <w:r>
-          <w:rPr>
-            <w:rFonts w:eastAsia="Arial" w:cs="Times New Roman"/>
-            <w:szCs w:val="24"/>
-          </w:rPr>
-          <w:t>with the exception of</w:t>
-        </w:r>
-        <w:proofErr w:type="gramEnd"/>
-        <w:r>
-          <w:rPr>
-            <w:rFonts w:eastAsia="Arial" w:cs="Times New Roman"/>
-            <w:szCs w:val="24"/>
-          </w:rPr>
-          <w:t xml:space="preserve"> the comparison between relational and item-specific encoding, which was non-significant, </w:t>
-        </w:r>
-        <w:r>
-          <w:rPr>
-            <w:rFonts w:eastAsia="Arial" w:cs="Times New Roman"/>
-            <w:i/>
-            <w:iCs/>
-            <w:szCs w:val="24"/>
-          </w:rPr>
-          <w:t>t</w:t>
-        </w:r>
-      </w:ins>
-      <w:ins w:id="94" w:author="Nick Maxwell" w:date="2020-03-21T15:29:00Z">
-        <w:r>
-          <w:rPr>
-            <w:rFonts w:eastAsia="Arial" w:cs="Times New Roman"/>
-            <w:szCs w:val="24"/>
-          </w:rPr>
-          <w:t>(5</w:t>
-        </w:r>
-      </w:ins>
-      <w:ins w:id="95" w:author="Nick Maxwell" w:date="2020-03-21T15:30:00Z">
-        <w:r>
-          <w:rPr>
-            <w:rFonts w:eastAsia="Arial" w:cs="Times New Roman"/>
-            <w:szCs w:val="24"/>
-          </w:rPr>
-          <w:t>6</w:t>
-        </w:r>
-      </w:ins>
-      <w:ins w:id="96" w:author="Nick Maxwell" w:date="2020-03-21T15:29:00Z">
-        <w:r>
-          <w:rPr>
-            <w:rFonts w:eastAsia="Arial" w:cs="Times New Roman"/>
-            <w:szCs w:val="24"/>
-          </w:rPr>
-          <w:t xml:space="preserve">) = </w:t>
-        </w:r>
-      </w:ins>
-      <w:ins w:id="97" w:author="Nick Maxwell" w:date="2020-03-21T15:30:00Z">
-        <w:r>
-          <w:rPr>
-            <w:rFonts w:eastAsia="Arial" w:cs="Times New Roman"/>
-            <w:szCs w:val="24"/>
-          </w:rPr>
-          <w:t xml:space="preserve">0.47, </w:t>
-        </w:r>
-        <w:r>
-          <w:rPr>
-            <w:rFonts w:eastAsia="Arial" w:cs="Times New Roman"/>
-            <w:i/>
-            <w:iCs/>
-            <w:szCs w:val="24"/>
-          </w:rPr>
-          <w:t xml:space="preserve">p </w:t>
-        </w:r>
-        <w:r>
-          <w:rPr>
-            <w:rFonts w:eastAsia="Arial" w:cs="Times New Roman"/>
-            <w:szCs w:val="24"/>
-          </w:rPr>
-          <w:t xml:space="preserve">= .64. </w:t>
-        </w:r>
-      </w:ins>
-      <w:del w:id="98" w:author="Nick Maxwell" w:date="2020-03-21T15:27:00Z">
-        <w:r>
-          <w:rPr>
-            <w:rFonts w:eastAsia="Arial" w:cs="Times New Roman"/>
-            <w:szCs w:val="24"/>
-          </w:rPr>
-          <w:delText xml:space="preserve"> </w:delText>
-        </w:r>
-      </w:del>
-      <w:r>
-        <w:rPr>
-          <w:rFonts w:eastAsia="Arial" w:cs="Times New Roman"/>
-          <w:szCs w:val="24"/>
-        </w:rPr>
-        <w:t>Finally,</w:t>
-      </w:r>
-      <w:r>
-        <w:rPr>
-          <w:rFonts w:eastAsia="Arial" w:cs="Times New Roman"/>
-          <w:szCs w:val="24"/>
-        </w:rPr>
-        <w:t xml:space="preserve"> </w:t>
-      </w:r>
-      <w:del w:id="99" w:author="Nick Maxwell" w:date="2020-03-21T15:24:00Z">
-        <w:r>
-          <w:rPr>
-            <w:rFonts w:eastAsia="Arial" w:cs="Times New Roman"/>
-            <w:szCs w:val="24"/>
-          </w:rPr>
-          <w:delText>a</w:delText>
-        </w:r>
-      </w:del>
-      <w:ins w:id="100" w:author="Nick Maxwell" w:date="2020-03-21T15:24:00Z">
-        <w:r>
-          <w:rPr>
-            <w:rFonts w:eastAsia="Arial" w:cs="Times New Roman"/>
-            <w:szCs w:val="24"/>
-          </w:rPr>
-          <w:t>this model revealed a</w:t>
-        </w:r>
-        <w:r>
-          <w:rPr>
-            <w:rFonts w:eastAsia="Arial" w:cs="Times New Roman"/>
-            <w:szCs w:val="24"/>
-          </w:rPr>
-          <w:t xml:space="preserve"> </w:t>
-        </w:r>
-      </w:ins>
-      <w:ins w:id="101" w:author="Nick Maxwell" w:date="2020-03-11T14:57:00Z">
-        <w:r>
-          <w:rPr>
-            <w:rFonts w:eastAsia="Arial" w:cs="Times New Roman"/>
-            <w:szCs w:val="24"/>
-          </w:rPr>
-          <w:t>significant</w:t>
-        </w:r>
-      </w:ins>
-      <w:del w:id="102" w:author="Nick Maxwell" w:date="2020-03-11T14:57:00Z">
-        <w:r>
-          <w:rPr>
-            <w:rFonts w:eastAsia="Arial" w:cs="Times New Roman"/>
-            <w:szCs w:val="24"/>
-          </w:rPr>
-          <w:delText>n</w:delText>
-        </w:r>
-      </w:del>
-      <w:r>
-        <w:rPr>
-          <w:rFonts w:eastAsia="Arial" w:cs="Times New Roman"/>
-          <w:szCs w:val="24"/>
-        </w:rPr>
-        <w:t xml:space="preserve"> effect of pair type</w:t>
-      </w:r>
-      <w:del w:id="103" w:author="Nick Maxwell" w:date="2020-03-21T15:24:00Z">
-        <w:r>
-          <w:rPr>
-            <w:rFonts w:eastAsia="Arial" w:cs="Times New Roman"/>
-            <w:szCs w:val="24"/>
-          </w:rPr>
-          <w:delText xml:space="preserve"> was </w:delText>
-        </w:r>
-        <w:r>
-          <w:rPr>
-            <w:rFonts w:eastAsia="Arial" w:cs="Times New Roman"/>
-            <w:szCs w:val="24"/>
-          </w:rPr>
-          <w:delText>also found</w:delText>
-        </w:r>
-      </w:del>
-      <w:r>
-        <w:rPr>
-          <w:rFonts w:eastAsia="Arial" w:cs="Times New Roman"/>
-          <w:szCs w:val="24"/>
-        </w:rPr>
-        <w:t xml:space="preserve">, </w:t>
-      </w:r>
-      <w:r>
-        <w:rPr>
-          <w:rFonts w:eastAsia="Arial" w:cs="Times New Roman"/>
-          <w:i/>
-          <w:szCs w:val="24"/>
-        </w:rPr>
-        <w:t>F</w:t>
-      </w:r>
-      <w:r>
-        <w:rPr>
-          <w:rFonts w:eastAsia="Arial" w:cs="Times New Roman"/>
-          <w:szCs w:val="24"/>
-        </w:rPr>
-        <w:t>(</w:t>
-      </w:r>
-      <w:r>
-        <w:rPr>
-          <w:rFonts w:eastAsia="Arial" w:cs="Times New Roman"/>
-          <w:szCs w:val="24"/>
-        </w:rPr>
-        <w:t>3</w:t>
-      </w:r>
-      <w:r>
-        <w:rPr>
-          <w:rFonts w:eastAsia="Arial" w:cs="Times New Roman"/>
-          <w:szCs w:val="24"/>
-        </w:rPr>
-        <w:t xml:space="preserve">, </w:t>
-      </w:r>
-      <w:r>
-        <w:rPr>
-          <w:rFonts w:eastAsia="Arial" w:cs="Times New Roman"/>
-          <w:szCs w:val="24"/>
-        </w:rPr>
-        <w:t>255</w:t>
-      </w:r>
-      <w:r>
-        <w:rPr>
-          <w:rFonts w:eastAsia="Arial" w:cs="Times New Roman"/>
-          <w:szCs w:val="24"/>
-        </w:rPr>
-        <w:t xml:space="preserve">) = </w:t>
-      </w:r>
-      <w:r>
-        <w:rPr>
-          <w:rFonts w:eastAsia="Arial" w:cs="Times New Roman"/>
-          <w:szCs w:val="24"/>
-        </w:rPr>
-        <w:t>766.58</w:t>
-      </w:r>
-      <w:r>
-        <w:rPr>
-          <w:rFonts w:eastAsia="Arial" w:cs="Times New Roman"/>
-          <w:szCs w:val="24"/>
-        </w:rPr>
-        <w:t xml:space="preserve">, </w:t>
-      </w:r>
-      <w:r>
-        <w:rPr>
-          <w:rFonts w:eastAsia="Arial" w:cs="Times New Roman"/>
-          <w:i/>
-          <w:iCs/>
-          <w:szCs w:val="24"/>
-        </w:rPr>
-        <w:t>MSE</w:t>
-      </w:r>
-      <w:r>
-        <w:rPr>
-          <w:rFonts w:eastAsia="Arial" w:cs="Times New Roman"/>
-          <w:szCs w:val="24"/>
-        </w:rPr>
-        <w:t xml:space="preserve"> = </w:t>
-      </w:r>
-      <w:r>
-        <w:rPr>
-          <w:rFonts w:eastAsia="Arial" w:cs="Times New Roman"/>
-          <w:szCs w:val="24"/>
-        </w:rPr>
-        <w:t>107.66,</w:t>
-      </w:r>
-      <w:r>
-        <w:rPr>
-          <w:rFonts w:eastAsia="Arial" w:cs="Times New Roman"/>
-          <w:szCs w:val="24"/>
-        </w:rPr>
-        <w:t xml:space="preserve"> </w:t>
-      </w:r>
-      <w:r>
-        <w:rPr>
-          <w:rFonts w:eastAsia="Arial" w:cs="Times New Roman"/>
-          <w:i/>
-          <w:iCs/>
-          <w:szCs w:val="24"/>
-        </w:rPr>
-        <w:t>η</w:t>
-      </w:r>
-      <w:r>
-        <w:rPr>
-          <w:rFonts w:eastAsia="Arial" w:cs="Times New Roman"/>
-          <w:szCs w:val="24"/>
-          <w:vertAlign w:val="subscript"/>
-        </w:rPr>
-        <w:t>p</w:t>
-      </w:r>
-      <w:r>
-        <w:rPr>
-          <w:rFonts w:eastAsia="Arial" w:cs="Times New Roman"/>
-          <w:szCs w:val="24"/>
-          <w:vertAlign w:val="superscript"/>
-        </w:rPr>
-        <w:t>2</w:t>
-      </w:r>
-      <w:r>
-        <w:rPr>
-          <w:rFonts w:eastAsia="Arial" w:cs="Times New Roman"/>
-          <w:szCs w:val="24"/>
-        </w:rPr>
-        <w:t xml:space="preserve"> = </w:t>
-      </w:r>
-      <w:r>
-        <w:rPr>
-          <w:rFonts w:eastAsia="Arial" w:cs="Times New Roman"/>
-          <w:szCs w:val="24"/>
-        </w:rPr>
-        <w:t>0.58</w:t>
-      </w:r>
-      <w:del w:id="104" w:author="Nick Maxwell" w:date="2020-03-21T15:24:00Z">
-        <w:r>
-          <w:rPr>
-            <w:rFonts w:eastAsia="Arial" w:cs="Times New Roman"/>
-            <w:szCs w:val="24"/>
-          </w:rPr>
-          <w:delText>2</w:delText>
-        </w:r>
-      </w:del>
-      <w:r>
-        <w:rPr>
-          <w:rFonts w:eastAsia="Arial" w:cs="Times New Roman"/>
-          <w:szCs w:val="24"/>
-        </w:rPr>
-        <w:t xml:space="preserve">, </w:t>
-      </w:r>
-      <w:bookmarkStart w:id="105" w:name="_Hlk34143566"/>
-      <w:r>
-        <w:rPr>
-          <w:rFonts w:eastAsia="Arial" w:cs="Times New Roman"/>
-          <w:szCs w:val="24"/>
-        </w:rPr>
-        <w:t xml:space="preserve">in which JOL ratings/recall rates were greatest for symmetrical pairs </w:t>
-      </w:r>
-      <w:r>
-        <w:rPr>
-          <w:rFonts w:eastAsia="Arial" w:cs="Times New Roman"/>
-          <w:szCs w:val="24"/>
-          <w:rPrChange w:id="106" w:author="Nick Maxwell" w:date="2020-03-21T15:33:00Z">
+        <w:t>53.33</w:t>
+      </w:r>
+      <w:r>
+        <w:rPr>
+          <w:rFonts w:eastAsia="Arial" w:cs="Times New Roman"/>
+          <w:szCs w:val="24"/>
+          <w:rPrChange w:id="92" w:author="Nick Maxwell" w:date="2020-03-21T15:30:00Z">
             <w:rPr>
               <w:rFonts w:eastAsia="Arial" w:cs="Times New Roman"/>
               <w:szCs w:val="24"/>
@@ -2812,120 +2384,440 @@
             </w:rPr>
           </w:rPrChange>
         </w:rPr>
+        <w:t>).</w:t>
+      </w:r>
+      <w:ins w:id="93" w:author="Nick Maxwell" w:date="2020-03-11T14:59:00Z">
+        <w:r>
+          <w:rPr>
+            <w:rFonts w:eastAsia="Arial" w:cs="Times New Roman"/>
+            <w:szCs w:val="24"/>
+          </w:rPr>
+          <w:t xml:space="preserve"> </w:t>
+        </w:r>
+      </w:ins>
+      <w:ins w:id="94" w:author="Nick Maxwell" w:date="2020-03-21T15:26:00Z">
+        <w:r>
+          <w:rPr>
+            <w:rFonts w:eastAsia="Arial" w:cs="Times New Roman"/>
+            <w:szCs w:val="24"/>
+          </w:rPr>
+          <w:t>All</w:t>
+        </w:r>
+      </w:ins>
+      <w:ins w:id="95" w:author="Nick Maxwell" w:date="2020-03-21T15:27:00Z">
+        <w:r>
+          <w:rPr>
+            <w:rFonts w:eastAsia="Arial" w:cs="Times New Roman"/>
+            <w:szCs w:val="24"/>
+          </w:rPr>
+          <w:t xml:space="preserve"> comparisons differed significantly</w:t>
+        </w:r>
+        <w:r>
+          <w:rPr>
+            <w:rFonts w:eastAsia="Arial" w:cs="Times New Roman"/>
+            <w:szCs w:val="24"/>
+          </w:rPr>
+          <w:t xml:space="preserve">, </w:t>
+        </w:r>
+        <w:r>
+          <w:rPr>
+            <w:rFonts w:eastAsia="Arial" w:cs="Times New Roman"/>
+            <w:i/>
+            <w:iCs/>
+            <w:szCs w:val="24"/>
+            <w:rPrChange w:id="96" w:author="Nick Maxwell" w:date="2020-03-21T15:27:00Z">
+              <w:rPr>
+                <w:rFonts w:eastAsia="Arial" w:cs="Times New Roman"/>
+                <w:szCs w:val="24"/>
+              </w:rPr>
+            </w:rPrChange>
+          </w:rPr>
+          <w:t>t</w:t>
+        </w:r>
+        <w:r>
+          <w:rPr>
+            <w:rFonts w:eastAsia="Arial" w:cs="Times New Roman"/>
+            <w:szCs w:val="24"/>
+          </w:rPr>
+          <w:t xml:space="preserve">s ≥ </w:t>
+        </w:r>
+        <w:r>
+          <w:rPr>
+            <w:rFonts w:eastAsia="Arial" w:cs="Times New Roman"/>
+            <w:szCs w:val="24"/>
+            <w:highlight w:val="yellow"/>
+            <w:rPrChange w:id="97" w:author="Nick Maxwell" w:date="2020-03-21T15:28:00Z">
+              <w:rPr>
+                <w:rFonts w:eastAsia="Arial" w:cs="Times New Roman"/>
+                <w:szCs w:val="24"/>
+              </w:rPr>
+            </w:rPrChange>
+          </w:rPr>
+          <w:t>XX</w:t>
+        </w:r>
+        <w:r>
+          <w:rPr>
+            <w:rFonts w:eastAsia="Arial" w:cs="Times New Roman"/>
+            <w:szCs w:val="24"/>
+          </w:rPr>
+          <w:t xml:space="preserve">, </w:t>
+        </w:r>
+        <w:r>
+          <w:rPr>
+            <w:rFonts w:eastAsia="Arial" w:cs="Times New Roman"/>
+            <w:i/>
+            <w:iCs/>
+            <w:szCs w:val="24"/>
+            <w:rPrChange w:id="98" w:author="Nick Maxwell" w:date="2020-03-21T15:27:00Z">
+              <w:rPr>
+                <w:rFonts w:eastAsia="Arial" w:cs="Times New Roman"/>
+                <w:szCs w:val="24"/>
+              </w:rPr>
+            </w:rPrChange>
+          </w:rPr>
+          <w:t>d</w:t>
+        </w:r>
+        <w:r>
+          <w:rPr>
+            <w:rFonts w:eastAsia="Arial" w:cs="Times New Roman"/>
+            <w:szCs w:val="24"/>
+          </w:rPr>
+          <w:t xml:space="preserve">s ≥ </w:t>
+        </w:r>
+      </w:ins>
+      <w:ins w:id="99" w:author="Nick Maxwell" w:date="2020-03-21T15:28:00Z">
+        <w:r>
+          <w:rPr>
+            <w:rFonts w:eastAsia="Arial" w:cs="Times New Roman"/>
+            <w:szCs w:val="24"/>
+            <w:highlight w:val="yellow"/>
+            <w:rPrChange w:id="100" w:author="Nick Maxwell" w:date="2020-03-21T15:28:00Z">
+              <w:rPr>
+                <w:rFonts w:eastAsia="Arial" w:cs="Times New Roman"/>
+                <w:szCs w:val="24"/>
+              </w:rPr>
+            </w:rPrChange>
+          </w:rPr>
+          <w:t>XX</w:t>
+        </w:r>
+      </w:ins>
+      <w:ins w:id="101" w:author="Nick Maxwell" w:date="2020-03-21T15:27:00Z">
+        <w:r>
+          <w:rPr>
+            <w:rFonts w:eastAsia="Arial" w:cs="Times New Roman"/>
+            <w:szCs w:val="24"/>
+          </w:rPr>
+          <w:t xml:space="preserve">, </w:t>
+        </w:r>
+      </w:ins>
+      <w:ins w:id="102" w:author="Nick Maxwell" w:date="2020-03-21T15:28:00Z">
+        <w:r>
+          <w:rPr>
+            <w:rFonts w:eastAsia="Arial" w:cs="Times New Roman"/>
+            <w:szCs w:val="24"/>
+          </w:rPr>
+          <w:t xml:space="preserve">with the exception of the comparison between relational and item-specific encoding, which was non-significant, </w:t>
+        </w:r>
+        <w:r>
+          <w:rPr>
+            <w:rFonts w:eastAsia="Arial" w:cs="Times New Roman"/>
+            <w:i/>
+            <w:iCs/>
+            <w:szCs w:val="24"/>
+          </w:rPr>
+          <w:t>t</w:t>
+        </w:r>
+      </w:ins>
+      <w:ins w:id="103" w:author="Nick Maxwell" w:date="2020-03-21T15:29:00Z">
+        <w:r>
+          <w:rPr>
+            <w:rFonts w:eastAsia="Arial" w:cs="Times New Roman"/>
+            <w:szCs w:val="24"/>
+          </w:rPr>
+          <w:t>(5</w:t>
+        </w:r>
+      </w:ins>
+      <w:ins w:id="104" w:author="Nick Maxwell" w:date="2020-03-21T15:30:00Z">
+        <w:r>
+          <w:rPr>
+            <w:rFonts w:eastAsia="Arial" w:cs="Times New Roman"/>
+            <w:szCs w:val="24"/>
+          </w:rPr>
+          <w:t>6</w:t>
+        </w:r>
+      </w:ins>
+      <w:ins w:id="105" w:author="Nick Maxwell" w:date="2020-03-21T15:29:00Z">
+        <w:r>
+          <w:rPr>
+            <w:rFonts w:eastAsia="Arial" w:cs="Times New Roman"/>
+            <w:szCs w:val="24"/>
+          </w:rPr>
+          <w:t xml:space="preserve">) = </w:t>
+        </w:r>
+      </w:ins>
+      <w:ins w:id="106" w:author="Nick Maxwell" w:date="2020-03-21T15:30:00Z">
+        <w:r>
+          <w:rPr>
+            <w:rFonts w:eastAsia="Arial" w:cs="Times New Roman"/>
+            <w:szCs w:val="24"/>
+          </w:rPr>
+          <w:t xml:space="preserve">0.47, </w:t>
+        </w:r>
+        <w:r>
+          <w:rPr>
+            <w:rFonts w:eastAsia="Arial" w:cs="Times New Roman"/>
+            <w:i/>
+            <w:iCs/>
+            <w:szCs w:val="24"/>
+          </w:rPr>
+          <w:t xml:space="preserve">p </w:t>
+        </w:r>
+        <w:r>
+          <w:rPr>
+            <w:rFonts w:eastAsia="Arial" w:cs="Times New Roman"/>
+            <w:szCs w:val="24"/>
+          </w:rPr>
+          <w:t xml:space="preserve">= .64. </w:t>
+        </w:r>
+      </w:ins>
+      <w:del w:id="107" w:author="Nick Maxwell" w:date="2020-03-21T15:27:00Z">
+        <w:r>
+          <w:rPr>
+            <w:rFonts w:eastAsia="Arial" w:cs="Times New Roman"/>
+            <w:szCs w:val="24"/>
+          </w:rPr>
+          <w:delText xml:space="preserve"> </w:delText>
+        </w:r>
+      </w:del>
+      <w:r>
+        <w:rPr>
+          <w:rFonts w:eastAsia="Arial" w:cs="Times New Roman"/>
+          <w:szCs w:val="24"/>
+        </w:rPr>
+        <w:t>Finally,</w:t>
+      </w:r>
+      <w:r>
+        <w:rPr>
+          <w:rFonts w:eastAsia="Arial" w:cs="Times New Roman"/>
+          <w:szCs w:val="24"/>
+        </w:rPr>
+        <w:t xml:space="preserve"> </w:t>
+      </w:r>
+      <w:del w:id="108" w:author="Nick Maxwell" w:date="2020-03-21T15:24:00Z">
+        <w:r>
+          <w:rPr>
+            <w:rFonts w:eastAsia="Arial" w:cs="Times New Roman"/>
+            <w:szCs w:val="24"/>
+          </w:rPr>
+          <w:delText>a</w:delText>
+        </w:r>
+      </w:del>
+      <w:ins w:id="109" w:author="Nick Maxwell" w:date="2020-03-21T15:24:00Z">
+        <w:r>
+          <w:rPr>
+            <w:rFonts w:eastAsia="Arial" w:cs="Times New Roman"/>
+            <w:szCs w:val="24"/>
+          </w:rPr>
+          <w:t xml:space="preserve">this model revealed a </w:t>
+        </w:r>
+      </w:ins>
+      <w:ins w:id="110" w:author="Nick Maxwell" w:date="2020-03-11T14:57:00Z">
+        <w:r>
+          <w:rPr>
+            <w:rFonts w:eastAsia="Arial" w:cs="Times New Roman"/>
+            <w:szCs w:val="24"/>
+          </w:rPr>
+          <w:t>significant</w:t>
+        </w:r>
+      </w:ins>
+      <w:del w:id="111" w:author="Nick Maxwell" w:date="2020-03-11T14:57:00Z">
+        <w:r>
+          <w:rPr>
+            <w:rFonts w:eastAsia="Arial" w:cs="Times New Roman"/>
+            <w:szCs w:val="24"/>
+          </w:rPr>
+          <w:delText>n</w:delText>
+        </w:r>
+      </w:del>
+      <w:r>
+        <w:rPr>
+          <w:rFonts w:eastAsia="Arial" w:cs="Times New Roman"/>
+          <w:szCs w:val="24"/>
+        </w:rPr>
+        <w:t xml:space="preserve"> effect of pair type</w:t>
+      </w:r>
+      <w:del w:id="112" w:author="Nick Maxwell" w:date="2020-03-21T15:24:00Z">
+        <w:r>
+          <w:rPr>
+            <w:rFonts w:eastAsia="Arial" w:cs="Times New Roman"/>
+            <w:szCs w:val="24"/>
+          </w:rPr>
+          <w:delText xml:space="preserve"> was </w:delText>
+        </w:r>
+        <w:r>
+          <w:rPr>
+            <w:rFonts w:eastAsia="Arial" w:cs="Times New Roman"/>
+            <w:szCs w:val="24"/>
+          </w:rPr>
+          <w:delText>also found</w:delText>
+        </w:r>
+      </w:del>
+      <w:r>
+        <w:rPr>
+          <w:rFonts w:eastAsia="Arial" w:cs="Times New Roman"/>
+          <w:szCs w:val="24"/>
+        </w:rPr>
+        <w:t xml:space="preserve">, </w:t>
+      </w:r>
+      <w:r>
+        <w:rPr>
+          <w:rFonts w:eastAsia="Arial" w:cs="Times New Roman"/>
+          <w:i/>
+          <w:szCs w:val="24"/>
+        </w:rPr>
+        <w:t>F</w:t>
+      </w:r>
+      <w:r>
+        <w:rPr>
+          <w:rFonts w:eastAsia="Arial" w:cs="Times New Roman"/>
+          <w:szCs w:val="24"/>
+        </w:rPr>
         <w:t>(</w:t>
       </w:r>
       <w:r>
         <w:rPr>
           <w:rFonts w:eastAsia="Arial" w:cs="Times New Roman"/>
           <w:szCs w:val="24"/>
-          <w:rPrChange w:id="107" w:author="Nick Maxwell" w:date="2020-03-21T15:33:00Z">
-            <w:rPr>
-              <w:rFonts w:eastAsia="Arial" w:cs="Times New Roman"/>
-              <w:szCs w:val="24"/>
-              <w:highlight w:val="yellow"/>
-            </w:rPr>
-          </w:rPrChange>
-        </w:rPr>
-        <w:t>74.22</w:t>
-      </w:r>
-      <w:r>
-        <w:rPr>
-          <w:rFonts w:eastAsia="Arial" w:cs="Times New Roman"/>
-          <w:szCs w:val="24"/>
-          <w:rPrChange w:id="108" w:author="Nick Maxwell" w:date="2020-03-21T15:33:00Z">
-            <w:rPr>
-              <w:rFonts w:eastAsia="Arial" w:cs="Times New Roman"/>
-              <w:szCs w:val="24"/>
-              <w:highlight w:val="yellow"/>
-            </w:rPr>
-          </w:rPrChange>
-        </w:rPr>
-        <w:t xml:space="preserve">), followed by forward pairs </w:t>
-      </w:r>
-      <w:r>
-        <w:rPr>
-          <w:rFonts w:eastAsia="Arial" w:cs="Times New Roman"/>
-          <w:szCs w:val="24"/>
-          <w:rPrChange w:id="109" w:author="Nick Maxwell" w:date="2020-03-21T15:33:00Z">
-            <w:rPr>
-              <w:rFonts w:eastAsia="Arial" w:cs="Times New Roman"/>
-              <w:szCs w:val="24"/>
-              <w:highlight w:val="yellow"/>
-            </w:rPr>
-          </w:rPrChange>
-        </w:rPr>
-        <w:lastRenderedPageBreak/>
-        <w:t>(</w:t>
-      </w:r>
-      <w:r>
-        <w:rPr>
-          <w:rFonts w:eastAsia="Arial" w:cs="Times New Roman"/>
-          <w:szCs w:val="24"/>
-          <w:rPrChange w:id="110" w:author="Nick Maxwell" w:date="2020-03-21T15:33:00Z">
-            <w:rPr>
-              <w:rFonts w:eastAsia="Arial" w:cs="Times New Roman"/>
-              <w:szCs w:val="24"/>
-              <w:highlight w:val="yellow"/>
-            </w:rPr>
-          </w:rPrChange>
-        </w:rPr>
-        <w:t>72.29</w:t>
-      </w:r>
-      <w:r>
-        <w:rPr>
-          <w:rFonts w:eastAsia="Arial" w:cs="Times New Roman"/>
-          <w:szCs w:val="24"/>
-          <w:rPrChange w:id="111" w:author="Nick Maxwell" w:date="2020-03-21T15:33:00Z">
-            <w:rPr>
-              <w:rFonts w:eastAsia="Arial" w:cs="Times New Roman"/>
-              <w:szCs w:val="24"/>
-              <w:highlight w:val="yellow"/>
-            </w:rPr>
-          </w:rPrChange>
-        </w:rPr>
-        <w:t>)</w:t>
-      </w:r>
-      <w:r>
-        <w:rPr>
-          <w:rFonts w:eastAsia="Arial" w:cs="Times New Roman"/>
-          <w:szCs w:val="24"/>
-          <w:rPrChange w:id="112" w:author="Nick Maxwell" w:date="2020-03-21T15:33:00Z">
-            <w:rPr>
-              <w:rFonts w:eastAsia="Arial" w:cs="Times New Roman"/>
-              <w:szCs w:val="24"/>
-              <w:highlight w:val="yellow"/>
-            </w:rPr>
-          </w:rPrChange>
-        </w:rPr>
-        <w:t xml:space="preserve"> backward pairs (</w:t>
-      </w:r>
-      <w:r>
-        <w:rPr>
-          <w:rFonts w:eastAsia="Arial" w:cs="Times New Roman"/>
-          <w:szCs w:val="24"/>
-          <w:rPrChange w:id="113" w:author="Nick Maxwell" w:date="2020-03-21T15:33:00Z">
-            <w:rPr>
-              <w:rFonts w:eastAsia="Arial" w:cs="Times New Roman"/>
-              <w:szCs w:val="24"/>
-              <w:highlight w:val="yellow"/>
-            </w:rPr>
-          </w:rPrChange>
-        </w:rPr>
-        <w:t>59.60</w:t>
-      </w:r>
-      <w:r>
-        <w:rPr>
-          <w:rFonts w:eastAsia="Arial" w:cs="Times New Roman"/>
-          <w:szCs w:val="24"/>
-          <w:rPrChange w:id="114" w:author="Nick Maxwell" w:date="2020-03-21T15:33:00Z">
-            <w:rPr>
-              <w:rFonts w:eastAsia="Arial" w:cs="Times New Roman"/>
-              <w:szCs w:val="24"/>
-              <w:highlight w:val="yellow"/>
-            </w:rPr>
-          </w:rPrChange>
-        </w:rPr>
-        <w:t>), and unrelated pairs (</w:t>
+        </w:rPr>
+        <w:t>3</w:t>
+      </w:r>
+      <w:r>
+        <w:rPr>
+          <w:rFonts w:eastAsia="Arial" w:cs="Times New Roman"/>
+          <w:szCs w:val="24"/>
+        </w:rPr>
+        <w:t xml:space="preserve">, </w:t>
+      </w:r>
+      <w:r>
+        <w:rPr>
+          <w:rFonts w:eastAsia="Arial" w:cs="Times New Roman"/>
+          <w:szCs w:val="24"/>
+        </w:rPr>
+        <w:t>255</w:t>
+      </w:r>
+      <w:r>
+        <w:rPr>
+          <w:rFonts w:eastAsia="Arial" w:cs="Times New Roman"/>
+          <w:szCs w:val="24"/>
+        </w:rPr>
+        <w:t xml:space="preserve">) = </w:t>
+      </w:r>
+      <w:r>
+        <w:rPr>
+          <w:rFonts w:eastAsia="Arial" w:cs="Times New Roman"/>
+          <w:szCs w:val="24"/>
+        </w:rPr>
+        <w:t>766.58</w:t>
+      </w:r>
+      <w:r>
+        <w:rPr>
+          <w:rFonts w:eastAsia="Arial" w:cs="Times New Roman"/>
+          <w:szCs w:val="24"/>
+        </w:rPr>
+        <w:t xml:space="preserve">, </w:t>
+      </w:r>
+      <w:r>
+        <w:rPr>
+          <w:rFonts w:eastAsia="Arial" w:cs="Times New Roman"/>
+          <w:i/>
+          <w:iCs/>
+          <w:szCs w:val="24"/>
+        </w:rPr>
+        <w:t>MSE</w:t>
+      </w:r>
+      <w:r>
+        <w:rPr>
+          <w:rFonts w:eastAsia="Arial" w:cs="Times New Roman"/>
+          <w:szCs w:val="24"/>
+        </w:rPr>
+        <w:t xml:space="preserve"> = </w:t>
+      </w:r>
+      <w:r>
+        <w:rPr>
+          <w:rFonts w:eastAsia="Arial" w:cs="Times New Roman"/>
+          <w:szCs w:val="24"/>
+        </w:rPr>
+        <w:t>107.66,</w:t>
+      </w:r>
+      <w:r>
+        <w:rPr>
+          <w:rFonts w:eastAsia="Arial" w:cs="Times New Roman"/>
+          <w:szCs w:val="24"/>
+        </w:rPr>
+        <w:t xml:space="preserve"> </w:t>
+      </w:r>
+      <w:r>
+        <w:rPr>
+          <w:rFonts w:eastAsia="Arial" w:cs="Times New Roman"/>
+          <w:i/>
+          <w:iCs/>
+          <w:szCs w:val="24"/>
+        </w:rPr>
+        <w:t>η</w:t>
+      </w:r>
+      <w:r>
+        <w:rPr>
+          <w:rFonts w:eastAsia="Arial" w:cs="Times New Roman"/>
+          <w:szCs w:val="24"/>
+          <w:vertAlign w:val="subscript"/>
+        </w:rPr>
+        <w:t>p</w:t>
+      </w:r>
+      <w:r>
+        <w:rPr>
+          <w:rFonts w:eastAsia="Arial" w:cs="Times New Roman"/>
+          <w:szCs w:val="24"/>
+          <w:vertAlign w:val="superscript"/>
+        </w:rPr>
+        <w:t>2</w:t>
+      </w:r>
+      <w:r>
+        <w:rPr>
+          <w:rFonts w:eastAsia="Arial" w:cs="Times New Roman"/>
+          <w:szCs w:val="24"/>
+        </w:rPr>
+        <w:t xml:space="preserve"> = </w:t>
+      </w:r>
+      <w:r>
+        <w:rPr>
+          <w:rFonts w:eastAsia="Arial" w:cs="Times New Roman"/>
+          <w:szCs w:val="24"/>
+        </w:rPr>
+        <w:t>0.58</w:t>
+      </w:r>
+      <w:del w:id="113" w:author="Nick Maxwell" w:date="2020-03-21T15:24:00Z">
+        <w:r>
+          <w:rPr>
+            <w:rFonts w:eastAsia="Arial" w:cs="Times New Roman"/>
+            <w:szCs w:val="24"/>
+          </w:rPr>
+          <w:delText>2</w:delText>
+        </w:r>
+      </w:del>
+      <w:r>
+        <w:rPr>
+          <w:rFonts w:eastAsia="Arial" w:cs="Times New Roman"/>
+          <w:szCs w:val="24"/>
+        </w:rPr>
+        <w:t xml:space="preserve">, </w:t>
+      </w:r>
+      <w:bookmarkStart w:id="114" w:name="_Hlk34143566"/>
+      <w:r>
+        <w:rPr>
+          <w:rFonts w:eastAsia="Arial" w:cs="Times New Roman"/>
+          <w:szCs w:val="24"/>
+        </w:rPr>
+        <w:t xml:space="preserve">in which JOL ratings/recall rates were greatest for symmetrical pairs </w:t>
       </w:r>
       <w:r>
         <w:rPr>
@@ -2939,7 +2831,7 @@
             </w:rPr>
           </w:rPrChange>
         </w:rPr>
-        <w:t>27.55</w:t>
+        <w:t>(</w:t>
       </w:r>
       <w:r>
         <w:rPr>
@@ -2953,180 +2845,286 @@
             </w:rPr>
           </w:rPrChange>
         </w:rPr>
+        <w:t>74.22</w:t>
+      </w:r>
+      <w:r>
+        <w:rPr>
+          <w:rFonts w:eastAsia="Arial" w:cs="Times New Roman"/>
+          <w:szCs w:val="24"/>
+          <w:rPrChange w:id="117" w:author="Nick Maxwell" w:date="2020-03-21T15:33:00Z">
+            <w:rPr>
+              <w:rFonts w:eastAsia="Arial" w:cs="Times New Roman"/>
+              <w:szCs w:val="24"/>
+              <w:highlight w:val="yellow"/>
+            </w:rPr>
+          </w:rPrChange>
+        </w:rPr>
+        <w:t xml:space="preserve">), followed by forward pairs </w:t>
+      </w:r>
+      <w:r>
+        <w:rPr>
+          <w:rFonts w:eastAsia="Arial" w:cs="Times New Roman"/>
+          <w:szCs w:val="24"/>
+          <w:rPrChange w:id="118" w:author="Nick Maxwell" w:date="2020-03-21T15:33:00Z">
+            <w:rPr>
+              <w:rFonts w:eastAsia="Arial" w:cs="Times New Roman"/>
+              <w:szCs w:val="24"/>
+              <w:highlight w:val="yellow"/>
+            </w:rPr>
+          </w:rPrChange>
+        </w:rPr>
+        <w:lastRenderedPageBreak/>
+        <w:t>(</w:t>
+      </w:r>
+      <w:r>
+        <w:rPr>
+          <w:rFonts w:eastAsia="Arial" w:cs="Times New Roman"/>
+          <w:szCs w:val="24"/>
+          <w:rPrChange w:id="119" w:author="Nick Maxwell" w:date="2020-03-21T15:33:00Z">
+            <w:rPr>
+              <w:rFonts w:eastAsia="Arial" w:cs="Times New Roman"/>
+              <w:szCs w:val="24"/>
+              <w:highlight w:val="yellow"/>
+            </w:rPr>
+          </w:rPrChange>
+        </w:rPr>
+        <w:t>72.29</w:t>
+      </w:r>
+      <w:r>
+        <w:rPr>
+          <w:rFonts w:eastAsia="Arial" w:cs="Times New Roman"/>
+          <w:szCs w:val="24"/>
+          <w:rPrChange w:id="120" w:author="Nick Maxwell" w:date="2020-03-21T15:33:00Z">
+            <w:rPr>
+              <w:rFonts w:eastAsia="Arial" w:cs="Times New Roman"/>
+              <w:szCs w:val="24"/>
+              <w:highlight w:val="yellow"/>
+            </w:rPr>
+          </w:rPrChange>
+        </w:rPr>
+        <w:t>)</w:t>
+      </w:r>
+      <w:r>
+        <w:rPr>
+          <w:rFonts w:eastAsia="Arial" w:cs="Times New Roman"/>
+          <w:szCs w:val="24"/>
+          <w:rPrChange w:id="121" w:author="Nick Maxwell" w:date="2020-03-21T15:33:00Z">
+            <w:rPr>
+              <w:rFonts w:eastAsia="Arial" w:cs="Times New Roman"/>
+              <w:szCs w:val="24"/>
+              <w:highlight w:val="yellow"/>
+            </w:rPr>
+          </w:rPrChange>
+        </w:rPr>
+        <w:t xml:space="preserve"> backward pairs (</w:t>
+      </w:r>
+      <w:r>
+        <w:rPr>
+          <w:rFonts w:eastAsia="Arial" w:cs="Times New Roman"/>
+          <w:szCs w:val="24"/>
+          <w:rPrChange w:id="122" w:author="Nick Maxwell" w:date="2020-03-21T15:33:00Z">
+            <w:rPr>
+              <w:rFonts w:eastAsia="Arial" w:cs="Times New Roman"/>
+              <w:szCs w:val="24"/>
+              <w:highlight w:val="yellow"/>
+            </w:rPr>
+          </w:rPrChange>
+        </w:rPr>
+        <w:t>59.60</w:t>
+      </w:r>
+      <w:r>
+        <w:rPr>
+          <w:rFonts w:eastAsia="Arial" w:cs="Times New Roman"/>
+          <w:szCs w:val="24"/>
+          <w:rPrChange w:id="123" w:author="Nick Maxwell" w:date="2020-03-21T15:33:00Z">
+            <w:rPr>
+              <w:rFonts w:eastAsia="Arial" w:cs="Times New Roman"/>
+              <w:szCs w:val="24"/>
+              <w:highlight w:val="yellow"/>
+            </w:rPr>
+          </w:rPrChange>
+        </w:rPr>
+        <w:t>), and unrelated pairs (</w:t>
+      </w:r>
+      <w:r>
+        <w:rPr>
+          <w:rFonts w:eastAsia="Arial" w:cs="Times New Roman"/>
+          <w:szCs w:val="24"/>
+          <w:rPrChange w:id="124" w:author="Nick Maxwell" w:date="2020-03-21T15:33:00Z">
+            <w:rPr>
+              <w:rFonts w:eastAsia="Arial" w:cs="Times New Roman"/>
+              <w:szCs w:val="24"/>
+              <w:highlight w:val="yellow"/>
+            </w:rPr>
+          </w:rPrChange>
+        </w:rPr>
+        <w:t>27.55</w:t>
+      </w:r>
+      <w:r>
+        <w:rPr>
+          <w:rFonts w:eastAsia="Arial" w:cs="Times New Roman"/>
+          <w:szCs w:val="24"/>
+          <w:rPrChange w:id="125" w:author="Nick Maxwell" w:date="2020-03-21T15:33:00Z">
+            <w:rPr>
+              <w:rFonts w:eastAsia="Arial" w:cs="Times New Roman"/>
+              <w:szCs w:val="24"/>
+              <w:highlight w:val="yellow"/>
+            </w:rPr>
+          </w:rPrChange>
+        </w:rPr>
         <w:t>).</w:t>
       </w:r>
       <w:r>
         <w:rPr>
           <w:rFonts w:eastAsia="Arial" w:cs="Times New Roman"/>
           <w:szCs w:val="24"/>
-          <w:rPrChange w:id="117" w:author="Nick Maxwell" w:date="2020-03-21T15:33:00Z">
+        </w:rPr>
+        <w:t xml:space="preserve"> </w:t>
+      </w:r>
+      <w:bookmarkEnd w:id="114"/>
+      <w:del w:id="126" w:author="Nick Maxwell" w:date="2020-03-21T15:33:00Z">
+        <w:r>
+          <w:rPr>
+            <w:rFonts w:eastAsia="Arial" w:cs="Times New Roman"/>
+            <w:szCs w:val="24"/>
+          </w:rPr>
+          <w:delText>All</w:delText>
+        </w:r>
+        <w:r>
+          <w:rPr>
+            <w:rFonts w:eastAsia="Arial" w:cs="Times New Roman"/>
+            <w:szCs w:val="24"/>
+          </w:rPr>
+          <w:delText xml:space="preserve"> c</w:delText>
+        </w:r>
+      </w:del>
+      <w:ins w:id="127" w:author="Nick Maxwell" w:date="2020-03-21T15:33:00Z">
+        <w:r>
+          <w:rPr>
+            <w:rFonts w:eastAsia="Arial" w:cs="Times New Roman"/>
+            <w:szCs w:val="24"/>
+          </w:rPr>
+          <w:t>C</w:t>
+        </w:r>
+      </w:ins>
+      <w:r>
+        <w:rPr>
+          <w:rFonts w:eastAsia="Arial" w:cs="Times New Roman"/>
+          <w:szCs w:val="24"/>
+        </w:rPr>
+        <w:t xml:space="preserve">omparisons across pair types differed statistically, </w:t>
+      </w:r>
+      <w:r>
+        <w:rPr>
+          <w:rFonts w:eastAsia="Arial" w:cs="Times New Roman"/>
+          <w:i/>
+          <w:szCs w:val="24"/>
+        </w:rPr>
+        <w:t>t</w:t>
+      </w:r>
+      <w:r>
+        <w:rPr>
+          <w:rFonts w:eastAsia="Arial" w:cs="Times New Roman"/>
+          <w:szCs w:val="24"/>
+        </w:rPr>
+        <w:t xml:space="preserve">s </w:t>
+      </w:r>
+      <w:bookmarkStart w:id="128" w:name="_Hlk9617943"/>
+      <w:r>
+        <w:rPr>
+          <w:rFonts w:ascii="Cambria Math" w:eastAsia="Arial" w:hAnsi="Cambria Math" w:cs="Times New Roman"/>
+          <w:szCs w:val="24"/>
+        </w:rPr>
+        <w:t>≥</w:t>
+      </w:r>
+      <w:bookmarkEnd w:id="128"/>
+      <w:r>
+        <w:rPr>
+          <w:rFonts w:eastAsia="Arial" w:cs="Times New Roman"/>
+          <w:szCs w:val="24"/>
+        </w:rPr>
+        <w:t xml:space="preserve"> </w:t>
+      </w:r>
+      <w:del w:id="129" w:author="Nick Maxwell" w:date="2020-03-21T15:36:00Z">
+        <w:r>
+          <w:rPr>
+            <w:rFonts w:eastAsia="Arial" w:cs="Times New Roman"/>
+            <w:szCs w:val="24"/>
+          </w:rPr>
+          <w:delText>XX</w:delText>
+        </w:r>
+      </w:del>
+      <w:ins w:id="130" w:author="Nick Maxwell" w:date="2020-03-21T15:36:00Z">
+        <w:r>
+          <w:rPr>
+            <w:rFonts w:eastAsia="Arial" w:cs="Times New Roman"/>
+            <w:szCs w:val="24"/>
+          </w:rPr>
+          <w:t>2.68</w:t>
+        </w:r>
+      </w:ins>
+      <w:r>
+        <w:rPr>
+          <w:rFonts w:eastAsia="Arial" w:cs="Times New Roman"/>
+          <w:szCs w:val="24"/>
+        </w:rPr>
+        <w:t xml:space="preserve">, </w:t>
+      </w:r>
+      <w:r>
+        <w:rPr>
+          <w:rFonts w:eastAsia="Arial" w:cs="Times New Roman"/>
+          <w:i/>
+          <w:szCs w:val="24"/>
+        </w:rPr>
+        <w:t>d</w:t>
+      </w:r>
+      <w:r>
+        <w:rPr>
+          <w:rFonts w:eastAsia="Arial" w:cs="Times New Roman"/>
+          <w:szCs w:val="24"/>
+        </w:rPr>
+        <w:t xml:space="preserve">s </w:t>
+      </w:r>
+      <w:bookmarkStart w:id="131" w:name="_Hlk9618293"/>
+      <w:r>
+        <w:rPr>
+          <w:rFonts w:eastAsia="Arial" w:cs="Times New Roman"/>
+          <w:szCs w:val="24"/>
+        </w:rPr>
+        <w:t>≥</w:t>
+      </w:r>
+      <w:bookmarkEnd w:id="131"/>
+      <w:r>
+        <w:rPr>
+          <w:rFonts w:eastAsia="Arial" w:cs="Times New Roman"/>
+          <w:szCs w:val="24"/>
+        </w:rPr>
+        <w:t xml:space="preserve"> </w:t>
+      </w:r>
+      <w:r>
+        <w:rPr>
+          <w:rFonts w:eastAsia="Arial" w:cs="Times New Roman"/>
+          <w:szCs w:val="24"/>
+          <w:highlight w:val="yellow"/>
+          <w:rPrChange w:id="132" w:author="Nick Maxwell" w:date="2020-03-21T15:36:00Z">
             <w:rPr>
               <w:rFonts w:eastAsia="Arial" w:cs="Times New Roman"/>
               <w:szCs w:val="24"/>
             </w:rPr>
           </w:rPrChange>
         </w:rPr>
-        <w:t xml:space="preserve"> </w:t>
-      </w:r>
-      <w:bookmarkEnd w:id="105"/>
-      <w:del w:id="118" w:author="Nick Maxwell" w:date="2020-03-21T15:33:00Z">
-        <w:r>
-          <w:rPr>
-            <w:rFonts w:eastAsia="Arial" w:cs="Times New Roman"/>
-            <w:szCs w:val="24"/>
-            <w:rPrChange w:id="119" w:author="Nick Maxwell" w:date="2020-03-21T15:33:00Z">
-              <w:rPr>
-                <w:rFonts w:eastAsia="Arial" w:cs="Times New Roman"/>
-                <w:szCs w:val="24"/>
-              </w:rPr>
-            </w:rPrChange>
-          </w:rPr>
-          <w:delText>All</w:delText>
-        </w:r>
-        <w:r>
-          <w:rPr>
-            <w:rFonts w:eastAsia="Arial" w:cs="Times New Roman"/>
-            <w:szCs w:val="24"/>
-          </w:rPr>
-          <w:delText xml:space="preserve"> c</w:delText>
-        </w:r>
-      </w:del>
-      <w:ins w:id="120" w:author="Nick Maxwell" w:date="2020-03-21T15:33:00Z">
-        <w:r>
-          <w:rPr>
-            <w:rFonts w:eastAsia="Arial" w:cs="Times New Roman"/>
-            <w:szCs w:val="24"/>
-          </w:rPr>
-          <w:t>C</w:t>
+        <w:t>XX</w:t>
+      </w:r>
+      <w:ins w:id="133" w:author="Nick Maxwell" w:date="2020-03-21T15:34:00Z">
+        <w:r>
+          <w:rPr>
+            <w:rFonts w:eastAsia="Arial" w:cs="Times New Roman"/>
+            <w:szCs w:val="24"/>
+          </w:rPr>
+          <w:t>.</w:t>
         </w:r>
       </w:ins>
-      <w:r>
-        <w:rPr>
-          <w:rFonts w:eastAsia="Arial" w:cs="Times New Roman"/>
-          <w:szCs w:val="24"/>
-        </w:rPr>
-        <w:t xml:space="preserve">omparisons across pair types differed statistically, </w:t>
-      </w:r>
-      <w:proofErr w:type="spellStart"/>
-      <w:r>
-        <w:rPr>
-          <w:rFonts w:eastAsia="Arial" w:cs="Times New Roman"/>
-          <w:i/>
-          <w:szCs w:val="24"/>
-        </w:rPr>
-        <w:t>t</w:t>
-      </w:r>
-      <w:r>
-        <w:rPr>
-          <w:rFonts w:eastAsia="Arial" w:cs="Times New Roman"/>
-          <w:szCs w:val="24"/>
-        </w:rPr>
-        <w:t>s</w:t>
-      </w:r>
-      <w:proofErr w:type="spellEnd"/>
-      <w:r>
-        <w:rPr>
-          <w:rFonts w:eastAsia="Arial" w:cs="Times New Roman"/>
-          <w:szCs w:val="24"/>
-        </w:rPr>
-        <w:t xml:space="preserve"> </w:t>
-      </w:r>
-      <w:bookmarkStart w:id="121" w:name="_Hlk9617943"/>
-      <w:r>
-        <w:rPr>
-          <w:rFonts w:ascii="Cambria Math" w:eastAsia="Arial" w:hAnsi="Cambria Math" w:cs="Times New Roman"/>
-          <w:szCs w:val="24"/>
-        </w:rPr>
-        <w:t>≥</w:t>
-      </w:r>
-      <w:bookmarkEnd w:id="121"/>
-      <w:r>
-        <w:rPr>
-          <w:rFonts w:eastAsia="Arial" w:cs="Times New Roman"/>
-          <w:szCs w:val="24"/>
-        </w:rPr>
-        <w:t xml:space="preserve"> </w:t>
-      </w:r>
-      <w:del w:id="122" w:author="Nick Maxwell" w:date="2020-03-21T15:36:00Z">
-        <w:r>
-          <w:rPr>
-            <w:rFonts w:eastAsia="Arial" w:cs="Times New Roman"/>
-            <w:szCs w:val="24"/>
-          </w:rPr>
-          <w:delText>XX</w:delText>
-        </w:r>
-      </w:del>
-      <w:ins w:id="123" w:author="Nick Maxwell" w:date="2020-03-21T15:36:00Z">
-        <w:r>
-          <w:rPr>
-            <w:rFonts w:eastAsia="Arial" w:cs="Times New Roman"/>
-            <w:szCs w:val="24"/>
-          </w:rPr>
-          <w:t>2.68</w:t>
-        </w:r>
-      </w:ins>
-      <w:r>
-        <w:rPr>
-          <w:rFonts w:eastAsia="Arial" w:cs="Times New Roman"/>
-          <w:szCs w:val="24"/>
-        </w:rPr>
-        <w:t xml:space="preserve">, </w:t>
-      </w:r>
-      <w:r>
-        <w:rPr>
-          <w:rFonts w:eastAsia="Arial" w:cs="Times New Roman"/>
-          <w:i/>
-          <w:szCs w:val="24"/>
-        </w:rPr>
-        <w:t>d</w:t>
-      </w:r>
-      <w:r>
-        <w:rPr>
-          <w:rFonts w:eastAsia="Arial" w:cs="Times New Roman"/>
-          <w:szCs w:val="24"/>
-        </w:rPr>
-        <w:t xml:space="preserve">s </w:t>
-      </w:r>
-      <w:bookmarkStart w:id="124" w:name="_Hlk9618293"/>
-      <w:r>
-        <w:rPr>
-          <w:rFonts w:eastAsia="Arial" w:cs="Times New Roman"/>
-          <w:szCs w:val="24"/>
-        </w:rPr>
-        <w:t>≥</w:t>
-      </w:r>
-      <w:bookmarkEnd w:id="124"/>
-      <w:r>
-        <w:rPr>
-          <w:rFonts w:eastAsia="Arial" w:cs="Times New Roman"/>
-          <w:szCs w:val="24"/>
-        </w:rPr>
-        <w:t xml:space="preserve"> </w:t>
-      </w:r>
-      <w:r>
-        <w:rPr>
-          <w:rFonts w:eastAsia="Arial" w:cs="Times New Roman"/>
-          <w:szCs w:val="24"/>
-          <w:highlight w:val="yellow"/>
-          <w:rPrChange w:id="125" w:author="Nick Maxwell" w:date="2020-03-21T15:36:00Z">
-            <w:rPr>
-              <w:rFonts w:eastAsia="Arial" w:cs="Times New Roman"/>
-              <w:szCs w:val="24"/>
-            </w:rPr>
-          </w:rPrChange>
-        </w:rPr>
-        <w:t>XX</w:t>
-      </w:r>
-      <w:ins w:id="126" w:author="Nick Maxwell" w:date="2020-03-21T15:34:00Z">
-        <w:r>
-          <w:rPr>
-            <w:rFonts w:eastAsia="Arial" w:cs="Times New Roman"/>
-            <w:szCs w:val="24"/>
-          </w:rPr>
-          <w:t>.</w:t>
-        </w:r>
-      </w:ins>
-      <w:del w:id="127" w:author="Nick Maxwell" w:date="2020-03-21T15:34:00Z">
+      <w:del w:id="134" w:author="Nick Maxwell" w:date="2020-03-21T15:34:00Z">
         <w:r>
           <w:rPr>
             <w:rFonts w:eastAsia="Arial" w:cs="Times New Roman"/>
@@ -3134,7 +3132,7 @@
           </w:rPr>
           <w:delText xml:space="preserve">, except for symmetrical and forward pairs, which was marginal, </w:delText>
         </w:r>
-        <w:bookmarkStart w:id="128" w:name="_Hlk9610017"/>
+        <w:bookmarkStart w:id="135" w:name="_Hlk9610017"/>
         <w:r>
           <w:rPr>
             <w:rFonts w:eastAsia="Arial" w:cs="Times New Roman"/>
@@ -3234,7 +3232,7 @@
           </w:rPr>
           <w:delText xml:space="preserve"> = </w:delText>
         </w:r>
-        <w:bookmarkEnd w:id="128"/>
+        <w:bookmarkEnd w:id="135"/>
         <w:r>
           <w:rPr>
             <w:rFonts w:eastAsia="Arial" w:cs="Times New Roman"/>
@@ -3287,12 +3285,12 @@
         <w:ind w:firstLine="720"/>
         <w:contextualSpacing/>
         <w:rPr>
-          <w:del w:id="129" w:author="Nick Maxwell" w:date="2020-03-11T14:59:00Z"/>
+          <w:del w:id="136" w:author="Nick Maxwell" w:date="2020-03-11T14:59:00Z"/>
           <w:rFonts w:eastAsia="Arial" w:cs="Times New Roman"/>
           <w:szCs w:val="24"/>
         </w:rPr>
       </w:pPr>
-      <w:ins w:id="130" w:author="Nick Maxwell" w:date="2020-03-11T14:59:00Z">
+      <w:ins w:id="137" w:author="Nick Maxwell" w:date="2020-03-11T14:59:00Z">
         <w:r>
           <w:rPr>
             <w:rFonts w:eastAsia="Arial" w:cs="Times New Roman"/>
@@ -3301,7 +3299,7 @@
           <w:t>A</w:t>
         </w:r>
       </w:ins>
-      <w:ins w:id="131" w:author="Nick Maxwell" w:date="2020-03-11T15:00:00Z">
+      <w:ins w:id="138" w:author="Nick Maxwell" w:date="2020-03-11T15:00:00Z">
         <w:r>
           <w:rPr>
             <w:rFonts w:eastAsia="Arial" w:cs="Times New Roman"/>
@@ -3310,7 +3308,7 @@
           <w:t xml:space="preserve"> significant</w:t>
         </w:r>
       </w:ins>
-      <w:ins w:id="132" w:author="Nick Maxwell" w:date="2020-03-11T14:59:00Z">
+      <w:ins w:id="139" w:author="Nick Maxwell" w:date="2020-03-11T14:59:00Z">
         <w:r>
           <w:rPr>
             <w:rFonts w:eastAsia="Arial" w:cs="Times New Roman"/>
@@ -3319,7 +3317,7 @@
           <w:t xml:space="preserve"> two-way interaction</w:t>
         </w:r>
       </w:ins>
-      <w:ins w:id="133" w:author="Nick Maxwell" w:date="2020-03-11T15:00:00Z">
+      <w:ins w:id="140" w:author="Nick Maxwell" w:date="2020-03-11T15:00:00Z">
         <w:r>
           <w:rPr>
             <w:rFonts w:eastAsia="Arial" w:cs="Times New Roman"/>
@@ -3328,7 +3326,7 @@
           <w:t xml:space="preserve"> between Measure and Direction confirmed that the illusion of competence replicated</w:t>
         </w:r>
       </w:ins>
-      <w:ins w:id="134" w:author="Nick Maxwell" w:date="2020-03-21T15:37:00Z">
+      <w:ins w:id="141" w:author="Nick Maxwell" w:date="2020-03-21T15:37:00Z">
         <w:r>
           <w:rPr>
             <w:rFonts w:eastAsia="Arial" w:cs="Times New Roman"/>
@@ -3337,7 +3335,7 @@
           <w:t xml:space="preserve"> across each encoding manipulation,</w:t>
         </w:r>
       </w:ins>
-      <w:ins w:id="135" w:author="Nick Maxwell" w:date="2020-03-11T15:01:00Z">
+      <w:ins w:id="142" w:author="Nick Maxwell" w:date="2020-03-11T15:01:00Z">
         <w:r>
           <w:rPr>
             <w:rFonts w:eastAsia="Arial" w:cs="Times New Roman"/>
@@ -3346,14 +3344,14 @@
           <w:t xml:space="preserve"> </w:t>
         </w:r>
       </w:ins>
-      <w:ins w:id="136" w:author="Nick Maxwell" w:date="2020-03-21T15:37:00Z">
+      <w:ins w:id="143" w:author="Nick Maxwell" w:date="2020-03-21T15:37:00Z">
         <w:r>
           <w:rPr>
             <w:rFonts w:eastAsia="Arial" w:cs="Times New Roman"/>
             <w:i/>
             <w:iCs/>
             <w:szCs w:val="24"/>
-            <w:rPrChange w:id="137" w:author="Nick Maxwell" w:date="2020-03-21T15:38:00Z">
+            <w:rPrChange w:id="144" w:author="Nick Maxwell" w:date="2020-03-21T15:38:00Z">
               <w:rPr>
                 <w:rFonts w:eastAsia="Arial" w:cs="Times New Roman"/>
                 <w:szCs w:val="24"/>
@@ -3370,16 +3368,16 @@
           <w:t>(</w:t>
         </w:r>
       </w:ins>
-      <w:ins w:id="138" w:author="Nick Maxwell" w:date="2020-03-21T15:38:00Z">
-        <w:r>
-          <w:rPr>
-            <w:rFonts w:eastAsia="Arial" w:cs="Times New Roman"/>
-            <w:szCs w:val="24"/>
-          </w:rPr>
-          <w:t>X</w:t>
+      <w:ins w:id="145" w:author="Nick Maxwell" w:date="2020-04-06T18:42:00Z">
+        <w:r>
+          <w:rPr>
+            <w:rFonts w:eastAsia="Arial" w:cs="Times New Roman"/>
+            <w:szCs w:val="24"/>
+          </w:rPr>
+          <w:t>2</w:t>
         </w:r>
       </w:ins>
-      <w:ins w:id="139" w:author="Nick Maxwell" w:date="2020-03-21T15:37:00Z">
+      <w:ins w:id="146" w:author="Nick Maxwell" w:date="2020-03-21T15:37:00Z">
         <w:r>
           <w:rPr>
             <w:rFonts w:eastAsia="Arial" w:cs="Times New Roman"/>
@@ -3388,16 +3386,16 @@
           <w:t xml:space="preserve">, </w:t>
         </w:r>
       </w:ins>
-      <w:ins w:id="140" w:author="Nick Maxwell" w:date="2020-03-21T15:38:00Z">
-        <w:r>
-          <w:rPr>
-            <w:rFonts w:eastAsia="Arial" w:cs="Times New Roman"/>
-            <w:szCs w:val="24"/>
-          </w:rPr>
-          <w:t>XX</w:t>
+      <w:ins w:id="147" w:author="Nick Maxwell" w:date="2020-04-06T18:42:00Z">
+        <w:r>
+          <w:rPr>
+            <w:rFonts w:eastAsia="Arial" w:cs="Times New Roman"/>
+            <w:szCs w:val="24"/>
+          </w:rPr>
+          <w:t>85</w:t>
         </w:r>
       </w:ins>
-      <w:ins w:id="141" w:author="Nick Maxwell" w:date="2020-03-21T15:37:00Z">
+      <w:ins w:id="148" w:author="Nick Maxwell" w:date="2020-03-21T15:37:00Z">
         <w:r>
           <w:rPr>
             <w:rFonts w:eastAsia="Arial" w:cs="Times New Roman"/>
@@ -3406,16 +3404,25 @@
           <w:t xml:space="preserve">) = </w:t>
         </w:r>
       </w:ins>
-      <w:ins w:id="142" w:author="Nick Maxwell" w:date="2020-03-21T15:38:00Z">
-        <w:r>
-          <w:rPr>
-            <w:rFonts w:eastAsia="Arial" w:cs="Times New Roman"/>
-            <w:szCs w:val="24"/>
-          </w:rPr>
-          <w:t>XXX</w:t>
+      <w:ins w:id="149" w:author="Nick Maxwell" w:date="2020-04-06T18:42:00Z">
+        <w:r>
+          <w:rPr>
+            <w:rFonts w:eastAsia="Arial" w:cs="Times New Roman"/>
+            <w:szCs w:val="24"/>
+          </w:rPr>
+          <w:t>5.2</w:t>
         </w:r>
       </w:ins>
-      <w:ins w:id="143" w:author="Nick Maxwell" w:date="2020-03-21T15:37:00Z">
+      <w:ins w:id="150" w:author="Nick Maxwell" w:date="2020-04-06T18:43:00Z">
+        <w:r>
+          <w:rPr>
+            <w:rFonts w:eastAsia="Arial" w:cs="Times New Roman"/>
+            <w:szCs w:val="24"/>
+          </w:rPr>
+          <w:t>1</w:t>
+        </w:r>
+      </w:ins>
+      <w:ins w:id="151" w:author="Nick Maxwell" w:date="2020-03-21T15:37:00Z">
         <w:r>
           <w:rPr>
             <w:rFonts w:eastAsia="Arial" w:cs="Times New Roman"/>
@@ -3423,14 +3430,13 @@
           </w:rPr>
           <w:t xml:space="preserve">, </w:t>
         </w:r>
-        <w:bookmarkStart w:id="144" w:name="_GoBack"/>
         <w:r>
           <w:rPr>
             <w:rFonts w:eastAsia="Arial" w:cs="Times New Roman"/>
             <w:i/>
             <w:iCs/>
             <w:szCs w:val="24"/>
-            <w:rPrChange w:id="145" w:author="Nick Maxwell" w:date="2020-03-21T15:38:00Z">
+            <w:rPrChange w:id="152" w:author="Nick Maxwell" w:date="2020-03-21T15:38:00Z">
               <w:rPr>
                 <w:rFonts w:eastAsia="Arial" w:cs="Times New Roman"/>
                 <w:szCs w:val="24"/>
@@ -3439,7 +3445,6 @@
           </w:rPr>
           <w:t>MSE</w:t>
         </w:r>
-        <w:bookmarkEnd w:id="144"/>
         <w:r>
           <w:rPr>
             <w:rFonts w:eastAsia="Arial" w:cs="Times New Roman"/>
@@ -3448,16 +3453,25 @@
           <w:t xml:space="preserve"> = </w:t>
         </w:r>
       </w:ins>
-      <w:ins w:id="146" w:author="Nick Maxwell" w:date="2020-03-21T15:38:00Z">
-        <w:r>
-          <w:rPr>
-            <w:rFonts w:eastAsia="Arial" w:cs="Times New Roman"/>
-            <w:szCs w:val="24"/>
-          </w:rPr>
-          <w:t>XXX,</w:t>
+      <w:ins w:id="153" w:author="Nick Maxwell" w:date="2020-04-06T18:43:00Z">
+        <w:r>
+          <w:rPr>
+            <w:rFonts w:eastAsia="Arial" w:cs="Times New Roman"/>
+            <w:szCs w:val="24"/>
+          </w:rPr>
+          <w:t>107.66</w:t>
         </w:r>
       </w:ins>
-      <w:ins w:id="147" w:author="Nick Maxwell" w:date="2020-03-21T15:37:00Z">
+      <w:ins w:id="154" w:author="Nick Maxwell" w:date="2020-03-21T15:38:00Z">
+        <w:r>
+          <w:rPr>
+            <w:rFonts w:eastAsia="Arial" w:cs="Times New Roman"/>
+            <w:szCs w:val="24"/>
+          </w:rPr>
+          <w:t>,</w:t>
+        </w:r>
+      </w:ins>
+      <w:ins w:id="155" w:author="Nick Maxwell" w:date="2020-03-21T15:37:00Z">
         <w:r>
           <w:rPr>
             <w:rFonts w:eastAsia="Arial" w:cs="Times New Roman"/>
@@ -3471,7 +3485,7 @@
             <w:i/>
             <w:iCs/>
             <w:szCs w:val="24"/>
-            <w:rPrChange w:id="148" w:author="Nick Maxwell" w:date="2020-03-21T15:38:00Z">
+            <w:rPrChange w:id="156" w:author="Nick Maxwell" w:date="2020-03-21T15:38:00Z">
               <w:rPr>
                 <w:rFonts w:eastAsia="Arial" w:cs="Times New Roman"/>
                 <w:szCs w:val="24"/>
@@ -3487,7 +3501,7 @@
             <w:iCs/>
             <w:szCs w:val="24"/>
             <w:vertAlign w:val="subscript"/>
-            <w:rPrChange w:id="149" w:author="Nick Maxwell" w:date="2020-03-21T15:38:00Z">
+            <w:rPrChange w:id="157" w:author="Nick Maxwell" w:date="2020-03-21T15:38:00Z">
               <w:rPr>
                 <w:rFonts w:eastAsia="Arial" w:cs="Times New Roman"/>
                 <w:szCs w:val="24"/>
@@ -3502,7 +3516,7 @@
             <w:i/>
             <w:iCs/>
             <w:szCs w:val="24"/>
-            <w:rPrChange w:id="150" w:author="Nick Maxwell" w:date="2020-03-21T15:38:00Z">
+            <w:rPrChange w:id="158" w:author="Nick Maxwell" w:date="2020-03-21T15:38:00Z">
               <w:rPr>
                 <w:rFonts w:eastAsia="Arial" w:cs="Times New Roman"/>
                 <w:szCs w:val="24"/>
@@ -3519,16 +3533,16 @@
           <w:t xml:space="preserve"> = </w:t>
         </w:r>
       </w:ins>
-      <w:ins w:id="151" w:author="Nick Maxwell" w:date="2020-03-21T15:38:00Z">
-        <w:r>
-          <w:rPr>
-            <w:rFonts w:eastAsia="Arial" w:cs="Times New Roman"/>
-            <w:szCs w:val="24"/>
-          </w:rPr>
-          <w:t>XX</w:t>
+      <w:ins w:id="159" w:author="Nick Maxwell" w:date="2020-04-06T18:44:00Z">
+        <w:r>
+          <w:rPr>
+            <w:rFonts w:eastAsia="Arial" w:cs="Times New Roman"/>
+            <w:szCs w:val="24"/>
+          </w:rPr>
+          <w:t>02</w:t>
         </w:r>
       </w:ins>
-      <w:ins w:id="152" w:author="Nick Maxwell" w:date="2020-03-21T15:37:00Z">
+      <w:ins w:id="160" w:author="Nick Maxwell" w:date="2020-03-21T15:37:00Z">
         <w:r>
           <w:rPr>
             <w:rFonts w:eastAsia="Arial" w:cs="Times New Roman"/>
@@ -3537,7 +3551,7 @@
           <w:t xml:space="preserve">. </w:t>
         </w:r>
       </w:ins>
-      <w:del w:id="153" w:author="Nick Maxwell" w:date="2020-03-11T14:59:00Z">
+      <w:del w:id="161" w:author="Nick Maxwell" w:date="2020-03-11T14:59:00Z">
         <w:r>
           <w:rPr>
             <w:rFonts w:eastAsia="Arial" w:cs="Times New Roman"/>
@@ -3565,7 +3579,32 @@
           <w:rFonts w:eastAsia="Arial" w:cs="Times New Roman"/>
           <w:szCs w:val="24"/>
         </w:rPr>
-        <w:t xml:space="preserve">was also found, </w:t>
+        <w:t xml:space="preserve">was </w:t>
+      </w:r>
+      <w:del w:id="162" w:author="Nick Maxwell" w:date="2020-04-06T18:46:00Z">
+        <w:r>
+          <w:rPr>
+            <w:rFonts w:eastAsia="Arial" w:cs="Times New Roman"/>
+            <w:szCs w:val="24"/>
+          </w:rPr>
+          <w:delText>also found</w:delText>
+        </w:r>
+      </w:del>
+      <w:ins w:id="163" w:author="Nick Maxwell" w:date="2020-04-06T18:46:00Z">
+        <w:r>
+          <w:rPr>
+            <w:rFonts w:eastAsia="Arial" w:cs="Times New Roman"/>
+            <w:szCs w:val="24"/>
+          </w:rPr>
+          <w:t>detected</w:t>
+        </w:r>
+      </w:ins>
+      <w:r>
+        <w:rPr>
+          <w:rFonts w:eastAsia="Arial" w:cs="Times New Roman"/>
+          <w:szCs w:val="24"/>
+        </w:rPr>
+        <w:t xml:space="preserve">, </w:t>
       </w:r>
       <w:r>
         <w:rPr>
@@ -3692,9 +3731,18 @@
           <w:rFonts w:eastAsia="Arial" w:cs="Times New Roman"/>
           <w:szCs w:val="24"/>
         </w:rPr>
-        <w:t>.044</w:t>
-      </w:r>
-      <w:ins w:id="154" w:author="Nick Maxwell" w:date="2020-03-11T15:01:00Z">
+        <w:t>.04</w:t>
+      </w:r>
+      <w:del w:id="164" w:author="Nick Maxwell" w:date="2020-04-06T18:44:00Z">
+        <w:r>
+          <w:rPr>
+            <w:rFonts w:eastAsia="Arial" w:cs="Times New Roman"/>
+            <w:szCs w:val="24"/>
+          </w:rPr>
+          <w:delText>4</w:delText>
+        </w:r>
+      </w:del>
+      <w:ins w:id="165" w:author="Nick Maxwell" w:date="2020-03-11T15:01:00Z">
         <w:r>
           <w:rPr>
             <w:rFonts w:eastAsia="Arial" w:cs="Times New Roman"/>
@@ -3702,33 +3750,28 @@
           </w:rPr>
           <w:t xml:space="preserve">, in which </w:t>
         </w:r>
-        <w:r>
-          <w:rPr>
-            <w:rFonts w:eastAsia="Arial" w:cs="Times New Roman"/>
-            <w:szCs w:val="24"/>
-            <w:highlight w:val="yellow"/>
-            <w:rPrChange w:id="155" w:author="Nick Maxwell" w:date="2020-03-11T15:02:00Z">
+      </w:ins>
+      <w:ins w:id="166" w:author="Nick Maxwell" w:date="2020-04-06T18:46:00Z">
+        <w:r>
+          <w:rPr>
+            <w:rFonts w:eastAsia="Arial" w:cs="Times New Roman"/>
+            <w:szCs w:val="24"/>
+            <w:rPrChange w:id="167" w:author="Nick Maxwell" w:date="2020-04-06T18:46:00Z">
               <w:rPr>
                 <w:rFonts w:eastAsia="Arial" w:cs="Times New Roman"/>
                 <w:szCs w:val="24"/>
+                <w:highlight w:val="yellow"/>
               </w:rPr>
             </w:rPrChange>
           </w:rPr>
-          <w:t>[DESCRIBE BASIC PATTERN]</w:t>
+          <w:t>the illusion of competence differed based on the encoding strategy used.</w:t>
         </w:r>
       </w:ins>
-      <w:del w:id="156" w:author="Nick Maxwell" w:date="2020-03-11T15:01:00Z">
-        <w:r>
-          <w:rPr>
-            <w:rFonts w:eastAsia="Arial" w:cs="Times New Roman"/>
-            <w:szCs w:val="24"/>
-            <w:highlight w:val="yellow"/>
-            <w:rPrChange w:id="157" w:author="Nick Maxwell" w:date="2020-03-11T15:02:00Z">
-              <w:rPr>
-                <w:rFonts w:eastAsia="Arial" w:cs="Times New Roman"/>
-                <w:szCs w:val="24"/>
-              </w:rPr>
-            </w:rPrChange>
+      <w:del w:id="168" w:author="Nick Maxwell" w:date="2020-03-11T15:01:00Z">
+        <w:r>
+          <w:rPr>
+            <w:rFonts w:eastAsia="Arial" w:cs="Times New Roman"/>
+            <w:szCs w:val="24"/>
           </w:rPr>
           <w:delText>.</w:delText>
         </w:r>
@@ -3747,23 +3790,177 @@
         <w:ind w:firstLine="720"/>
         <w:contextualSpacing/>
         <w:rPr>
-          <w:rFonts w:eastAsia="Arial" w:cs="Times New Roman"/>
-          <w:szCs w:val="24"/>
-        </w:rPr>
+          <w:ins w:id="169" w:author="Nick Maxwell" w:date="2020-04-06T18:48:00Z"/>
+          <w:rFonts w:eastAsia="Arial" w:cs="Times New Roman"/>
+          <w:szCs w:val="24"/>
+          <w:highlight w:val="yellow"/>
+        </w:rPr>
+        <w:pPrChange w:id="170" w:author="Nick Maxwell" w:date="2020-04-06T18:57:00Z">
+          <w:pPr>
+            <w:spacing w:after="160"/>
+            <w:contextualSpacing/>
+          </w:pPr>
+        </w:pPrChange>
       </w:pPr>
       <w:r>
         <w:rPr>
           <w:rFonts w:eastAsia="Arial" w:cs="Times New Roman"/>
           <w:szCs w:val="24"/>
         </w:rPr>
-        <w:t>Starting with the Read condition, f</w:t>
-      </w:r>
-      <w:r>
-        <w:rPr>
-          <w:rFonts w:eastAsia="Arial" w:cs="Times New Roman"/>
-          <w:szCs w:val="24"/>
-        </w:rPr>
-        <w:t xml:space="preserve">ollow-up </w:t>
+        <w:t xml:space="preserve">Starting with the </w:t>
+      </w:r>
+      <w:del w:id="171" w:author="Nick Maxwell" w:date="2020-04-06T18:48:00Z">
+        <w:r>
+          <w:rPr>
+            <w:rFonts w:eastAsia="Arial" w:cs="Times New Roman"/>
+            <w:szCs w:val="24"/>
+          </w:rPr>
+          <w:delText>Read condition</w:delText>
+        </w:r>
+      </w:del>
+      <w:ins w:id="172" w:author="Nick Maxwell" w:date="2020-04-06T18:48:00Z">
+        <w:r>
+          <w:rPr>
+            <w:rFonts w:eastAsia="Arial" w:cs="Times New Roman"/>
+            <w:szCs w:val="24"/>
+          </w:rPr>
+          <w:t>backward pairs</w:t>
+        </w:r>
+      </w:ins>
+      <w:r>
+        <w:rPr>
+          <w:rFonts w:eastAsia="Arial" w:cs="Times New Roman"/>
+          <w:szCs w:val="24"/>
+        </w:rPr>
+        <w:t xml:space="preserve">, </w:t>
+      </w:r>
+      <w:del w:id="173" w:author="Nick Maxwell" w:date="2020-04-06T18:47:00Z">
+        <w:r>
+          <w:rPr>
+            <w:rFonts w:eastAsia="Arial" w:cs="Times New Roman"/>
+            <w:szCs w:val="24"/>
+          </w:rPr>
+          <w:delText>f</w:delText>
+        </w:r>
+        <w:r>
+          <w:rPr>
+            <w:rFonts w:eastAsia="Arial" w:cs="Times New Roman"/>
+            <w:szCs w:val="24"/>
+          </w:rPr>
+          <w:delText xml:space="preserve">ollow-up </w:delText>
+        </w:r>
+        <w:r>
+          <w:rPr>
+            <w:rFonts w:eastAsia="Arial" w:cs="Times New Roman"/>
+            <w:i/>
+            <w:iCs/>
+            <w:szCs w:val="24"/>
+          </w:rPr>
+          <w:delText>t</w:delText>
+        </w:r>
+        <w:r>
+          <w:rPr>
+            <w:rFonts w:eastAsia="Arial" w:cs="Times New Roman"/>
+            <w:szCs w:val="24"/>
+          </w:rPr>
+          <w:delText xml:space="preserve">-tests confirmed </w:delText>
+        </w:r>
+      </w:del>
+      <w:r>
+        <w:rPr>
+          <w:rFonts w:eastAsia="Arial" w:cs="Times New Roman"/>
+          <w:szCs w:val="24"/>
+        </w:rPr>
+        <w:t>a robust illusion of competence</w:t>
+      </w:r>
+      <w:ins w:id="174" w:author="Nick Maxwell" w:date="2020-04-06T18:47:00Z">
+        <w:r>
+          <w:rPr>
+            <w:rFonts w:eastAsia="Arial" w:cs="Times New Roman"/>
+            <w:szCs w:val="24"/>
+          </w:rPr>
+          <w:t xml:space="preserve"> was detected</w:t>
+        </w:r>
+      </w:ins>
+      <w:r>
+        <w:rPr>
+          <w:rFonts w:eastAsia="Arial" w:cs="Times New Roman"/>
+          <w:szCs w:val="24"/>
+        </w:rPr>
+        <w:t xml:space="preserve"> for </w:t>
+      </w:r>
+      <w:del w:id="175" w:author="Nick Maxwell" w:date="2020-04-06T18:48:00Z">
+        <w:r>
+          <w:rPr>
+            <w:rFonts w:eastAsia="Arial" w:cs="Times New Roman"/>
+            <w:szCs w:val="24"/>
+          </w:rPr>
+          <w:delText xml:space="preserve">backward pairs </w:delText>
+        </w:r>
+      </w:del>
+      <w:r>
+        <w:rPr>
+          <w:rFonts w:eastAsia="Arial" w:cs="Times New Roman"/>
+          <w:szCs w:val="24"/>
+        </w:rPr>
+        <w:t>in</w:t>
+      </w:r>
+      <w:ins w:id="176" w:author="Nick Maxwell" w:date="2020-04-06T18:48:00Z">
+        <w:r>
+          <w:rPr>
+            <w:rFonts w:eastAsia="Arial" w:cs="Times New Roman"/>
+            <w:szCs w:val="24"/>
+          </w:rPr>
+          <w:t xml:space="preserve"> the Rea</w:t>
+        </w:r>
+      </w:ins>
+      <w:ins w:id="177" w:author="Nick Maxwell" w:date="2020-04-06T18:49:00Z">
+        <w:r>
+          <w:rPr>
+            <w:rFonts w:eastAsia="Arial" w:cs="Times New Roman"/>
+            <w:szCs w:val="24"/>
+          </w:rPr>
+          <w:t>d condition in</w:t>
+        </w:r>
+      </w:ins>
+      <w:r>
+        <w:rPr>
+          <w:rFonts w:eastAsia="Arial" w:cs="Times New Roman"/>
+          <w:szCs w:val="24"/>
+        </w:rPr>
+        <w:t xml:space="preserve"> which JOLs exceeded later recall accuracy (</w:t>
+      </w:r>
+      <w:r>
+        <w:rPr>
+          <w:rFonts w:eastAsia="Arial" w:cs="Times New Roman"/>
+          <w:szCs w:val="24"/>
+          <w:highlight w:val="yellow"/>
+        </w:rPr>
+        <w:t>57.22</w:t>
+      </w:r>
+      <w:r>
+        <w:rPr>
+          <w:rFonts w:eastAsia="Arial" w:cs="Times New Roman"/>
+          <w:szCs w:val="24"/>
+          <w:highlight w:val="yellow"/>
+        </w:rPr>
+        <w:t xml:space="preserve"> vs. </w:t>
+      </w:r>
+      <w:r>
+        <w:rPr>
+          <w:rFonts w:eastAsia="Arial" w:cs="Times New Roman"/>
+          <w:szCs w:val="24"/>
+          <w:highlight w:val="yellow"/>
+        </w:rPr>
+        <w:t>37.68</w:t>
+      </w:r>
+      <w:r>
+        <w:rPr>
+          <w:rFonts w:eastAsia="Arial" w:cs="Times New Roman"/>
+          <w:szCs w:val="24"/>
+          <w:highlight w:val="yellow"/>
+        </w:rPr>
+        <w:t xml:space="preserve">), </w:t>
       </w:r>
       <w:r>
         <w:rPr>
@@ -3771,6 +3968,7 @@
           <w:i/>
           <w:iCs/>
           <w:szCs w:val="24"/>
+          <w:highlight w:val="yellow"/>
         </w:rPr>
         <w:t>t</w:t>
       </w:r>
@@ -3778,16 +3976,9 @@
         <w:rPr>
           <w:rFonts w:eastAsia="Arial" w:cs="Times New Roman"/>
           <w:szCs w:val="24"/>
-        </w:rPr>
-        <w:t>-tests confirmed a robust illusion of competence for backward pairs in which JOLs exceeded later recall accuracy (</w:t>
-      </w:r>
-      <w:r>
-        <w:rPr>
-          <w:rFonts w:eastAsia="Arial" w:cs="Times New Roman"/>
-          <w:szCs w:val="24"/>
           <w:highlight w:val="yellow"/>
         </w:rPr>
-        <w:t>57.22</w:t>
+        <w:t>(</w:t>
       </w:r>
       <w:r>
         <w:rPr>
@@ -3795,7 +3986,7 @@
           <w:szCs w:val="24"/>
           <w:highlight w:val="yellow"/>
         </w:rPr>
-        <w:t xml:space="preserve"> vs. </w:t>
+        <w:t>48</w:t>
       </w:r>
       <w:r>
         <w:rPr>
@@ -3803,7 +3994,7 @@
           <w:szCs w:val="24"/>
           <w:highlight w:val="yellow"/>
         </w:rPr>
-        <w:t>37.68</w:t>
+        <w:t xml:space="preserve">) = </w:t>
       </w:r>
       <w:r>
         <w:rPr>
@@ -3811,7 +4002,15 @@
           <w:szCs w:val="24"/>
           <w:highlight w:val="yellow"/>
         </w:rPr>
-        <w:t xml:space="preserve">), </w:t>
+        <w:t>3.64</w:t>
+      </w:r>
+      <w:r>
+        <w:rPr>
+          <w:rFonts w:eastAsia="Arial" w:cs="Times New Roman"/>
+          <w:szCs w:val="24"/>
+          <w:highlight w:val="yellow"/>
+        </w:rPr>
+        <w:t xml:space="preserve">, </w:t>
       </w:r>
       <w:r>
         <w:rPr>
@@ -3821,7 +4020,7 @@
           <w:szCs w:val="24"/>
           <w:highlight w:val="yellow"/>
         </w:rPr>
-        <w:t>t</w:t>
+        <w:t>SEM</w:t>
       </w:r>
       <w:r>
         <w:rPr>
@@ -3829,7 +4028,7 @@
           <w:szCs w:val="24"/>
           <w:highlight w:val="yellow"/>
         </w:rPr>
-        <w:t>(</w:t>
+        <w:t xml:space="preserve"> = </w:t>
       </w:r>
       <w:r>
         <w:rPr>
@@ -3837,23 +4036,7 @@
           <w:szCs w:val="24"/>
           <w:highlight w:val="yellow"/>
         </w:rPr>
-        <w:t>48</w:t>
-      </w:r>
-      <w:r>
-        <w:rPr>
-          <w:rFonts w:eastAsia="Arial" w:cs="Times New Roman"/>
-          <w:szCs w:val="24"/>
-          <w:highlight w:val="yellow"/>
-        </w:rPr>
-        <w:t xml:space="preserve">) = </w:t>
-      </w:r>
-      <w:r>
-        <w:rPr>
-          <w:rFonts w:eastAsia="Arial" w:cs="Times New Roman"/>
-          <w:szCs w:val="24"/>
-          <w:highlight w:val="yellow"/>
-        </w:rPr>
-        <w:t>3.64</w:t>
+        <w:t>5.51</w:t>
       </w:r>
       <w:r>
         <w:rPr>
@@ -3871,7 +4054,7 @@
           <w:szCs w:val="24"/>
           <w:highlight w:val="yellow"/>
         </w:rPr>
-        <w:t>SEM</w:t>
+        <w:t>d</w:t>
       </w:r>
       <w:r>
         <w:rPr>
@@ -3887,7 +4070,7 @@
           <w:szCs w:val="24"/>
           <w:highlight w:val="yellow"/>
         </w:rPr>
-        <w:t>5.51</w:t>
+        <w:t>XX</w:t>
       </w:r>
       <w:r>
         <w:rPr>
@@ -3895,385 +4078,88 @@
           <w:szCs w:val="24"/>
           <w:highlight w:val="yellow"/>
         </w:rPr>
-        <w:t xml:space="preserve">, </w:t>
-      </w:r>
-      <w:r>
-        <w:rPr>
-          <w:rFonts w:eastAsia="Arial" w:cs="Times New Roman"/>
-          <w:i/>
-          <w:iCs/>
-          <w:szCs w:val="24"/>
-          <w:highlight w:val="yellow"/>
-        </w:rPr>
-        <w:t>d</w:t>
-      </w:r>
-      <w:r>
-        <w:rPr>
-          <w:rFonts w:eastAsia="Arial" w:cs="Times New Roman"/>
-          <w:szCs w:val="24"/>
-          <w:highlight w:val="yellow"/>
-        </w:rPr>
-        <w:t xml:space="preserve"> = </w:t>
-      </w:r>
-      <w:r>
-        <w:rPr>
-          <w:rFonts w:eastAsia="Arial" w:cs="Times New Roman"/>
-          <w:szCs w:val="24"/>
-          <w:highlight w:val="yellow"/>
-        </w:rPr>
-        <w:t>XX</w:t>
-      </w:r>
-      <w:r>
-        <w:rPr>
-          <w:rFonts w:eastAsia="Arial" w:cs="Times New Roman"/>
-          <w:szCs w:val="24"/>
-          <w:highlight w:val="yellow"/>
-        </w:rPr>
-        <w:t>. An</w:t>
-      </w:r>
-      <w:r>
-        <w:rPr>
-          <w:rFonts w:eastAsia="Arial" w:cs="Times New Roman"/>
-          <w:szCs w:val="24"/>
-        </w:rPr>
-        <w:t xml:space="preserve"> illusion of competence was also found for symmetrical pairs (</w:t>
-      </w:r>
-      <w:r>
-        <w:rPr>
-          <w:rFonts w:eastAsia="Arial" w:cs="Times New Roman"/>
-          <w:szCs w:val="24"/>
-        </w:rPr>
-        <w:t>XX</w:t>
-      </w:r>
-      <w:r>
-        <w:rPr>
-          <w:rFonts w:eastAsia="Arial" w:cs="Times New Roman"/>
-          <w:szCs w:val="24"/>
-        </w:rPr>
-        <w:t xml:space="preserve"> vs. </w:t>
-      </w:r>
-      <w:r>
-        <w:rPr>
-          <w:rFonts w:eastAsia="Arial" w:cs="Times New Roman"/>
-          <w:szCs w:val="24"/>
-        </w:rPr>
-        <w:t>XX</w:t>
-      </w:r>
-      <w:r>
-        <w:rPr>
-          <w:rFonts w:eastAsia="Arial" w:cs="Times New Roman"/>
-          <w:szCs w:val="24"/>
-        </w:rPr>
-        <w:t xml:space="preserve">), </w:t>
-      </w:r>
-      <w:r>
-        <w:rPr>
-          <w:rFonts w:eastAsia="Arial" w:cs="Times New Roman"/>
-          <w:i/>
-          <w:iCs/>
-          <w:szCs w:val="24"/>
-        </w:rPr>
-        <w:t>t</w:t>
-      </w:r>
-      <w:r>
-        <w:rPr>
-          <w:rFonts w:eastAsia="Arial" w:cs="Times New Roman"/>
-          <w:szCs w:val="24"/>
-        </w:rPr>
-        <w:t>(</w:t>
-      </w:r>
-      <w:r>
-        <w:rPr>
-          <w:rFonts w:eastAsia="Arial" w:cs="Times New Roman"/>
-          <w:szCs w:val="24"/>
-        </w:rPr>
-        <w:t>XX</w:t>
-      </w:r>
-      <w:r>
-        <w:rPr>
-          <w:rFonts w:eastAsia="Arial" w:cs="Times New Roman"/>
-          <w:szCs w:val="24"/>
-        </w:rPr>
-        <w:t xml:space="preserve">) = </w:t>
-      </w:r>
-      <w:r>
-        <w:rPr>
-          <w:rFonts w:eastAsia="Arial" w:cs="Times New Roman"/>
-          <w:szCs w:val="24"/>
-        </w:rPr>
-        <w:t>XX</w:t>
-      </w:r>
-      <w:r>
-        <w:rPr>
-          <w:rFonts w:eastAsia="Arial" w:cs="Times New Roman"/>
-          <w:szCs w:val="24"/>
-        </w:rPr>
-        <w:t xml:space="preserve">, </w:t>
-      </w:r>
-      <w:r>
-        <w:rPr>
-          <w:rFonts w:eastAsia="Arial" w:cs="Times New Roman"/>
-          <w:i/>
-          <w:iCs/>
-          <w:szCs w:val="24"/>
-        </w:rPr>
-        <w:t>SEM</w:t>
-      </w:r>
-      <w:r>
-        <w:rPr>
-          <w:rFonts w:eastAsia="Arial" w:cs="Times New Roman"/>
-          <w:szCs w:val="24"/>
-        </w:rPr>
-        <w:t xml:space="preserve"> = </w:t>
-      </w:r>
-      <w:r>
-        <w:rPr>
-          <w:rFonts w:eastAsia="Arial" w:cs="Times New Roman"/>
-          <w:szCs w:val="24"/>
-        </w:rPr>
-        <w:t>XX</w:t>
-      </w:r>
-      <w:r>
-        <w:rPr>
-          <w:rFonts w:eastAsia="Arial" w:cs="Times New Roman"/>
-          <w:szCs w:val="24"/>
-        </w:rPr>
-        <w:t xml:space="preserve">, </w:t>
-      </w:r>
-      <w:r>
-        <w:rPr>
-          <w:rFonts w:eastAsia="Arial" w:cs="Times New Roman"/>
-          <w:i/>
-          <w:iCs/>
-          <w:szCs w:val="24"/>
-        </w:rPr>
-        <w:t>d</w:t>
-      </w:r>
-      <w:r>
-        <w:rPr>
-          <w:rFonts w:eastAsia="Arial" w:cs="Times New Roman"/>
-          <w:szCs w:val="24"/>
-        </w:rPr>
-        <w:t xml:space="preserve"> = </w:t>
-      </w:r>
-      <w:r>
-        <w:rPr>
-          <w:rFonts w:eastAsia="Arial" w:cs="Times New Roman"/>
-          <w:szCs w:val="24"/>
-        </w:rPr>
-        <w:t>XX</w:t>
-      </w:r>
-      <w:r>
-        <w:rPr>
-          <w:rFonts w:eastAsia="Arial" w:cs="Times New Roman"/>
-          <w:szCs w:val="24"/>
-        </w:rPr>
-        <w:t>, and unrelated pairs (</w:t>
-      </w:r>
-      <w:r>
-        <w:rPr>
-          <w:rFonts w:eastAsia="Arial" w:cs="Times New Roman"/>
-          <w:szCs w:val="24"/>
-        </w:rPr>
-        <w:t>XX</w:t>
-      </w:r>
-      <w:r>
-        <w:rPr>
-          <w:rFonts w:eastAsia="Arial" w:cs="Times New Roman"/>
-          <w:szCs w:val="24"/>
-        </w:rPr>
-        <w:t xml:space="preserve"> vs. </w:t>
-      </w:r>
-      <w:r>
-        <w:rPr>
-          <w:rFonts w:eastAsia="Arial" w:cs="Times New Roman"/>
-          <w:szCs w:val="24"/>
-        </w:rPr>
-        <w:t>XX</w:t>
-      </w:r>
-      <w:r>
-        <w:rPr>
-          <w:rFonts w:eastAsia="Arial" w:cs="Times New Roman"/>
-          <w:szCs w:val="24"/>
-        </w:rPr>
-        <w:t xml:space="preserve">), </w:t>
-      </w:r>
-      <w:r>
-        <w:rPr>
-          <w:rFonts w:eastAsia="Arial" w:cs="Times New Roman"/>
-          <w:i/>
-          <w:iCs/>
-          <w:szCs w:val="24"/>
-        </w:rPr>
-        <w:t>t</w:t>
-      </w:r>
-      <w:r>
-        <w:rPr>
-          <w:rFonts w:eastAsia="Arial" w:cs="Times New Roman"/>
-          <w:szCs w:val="24"/>
-        </w:rPr>
-        <w:t>(</w:t>
-      </w:r>
-      <w:r>
-        <w:rPr>
-          <w:rFonts w:eastAsia="Arial" w:cs="Times New Roman"/>
-          <w:szCs w:val="24"/>
-        </w:rPr>
-        <w:t>XX</w:t>
-      </w:r>
-      <w:r>
-        <w:rPr>
-          <w:rFonts w:eastAsia="Arial" w:cs="Times New Roman"/>
-          <w:szCs w:val="24"/>
-        </w:rPr>
-        <w:t xml:space="preserve">) = </w:t>
-      </w:r>
-      <w:r>
-        <w:rPr>
-          <w:rFonts w:eastAsia="Arial" w:cs="Times New Roman"/>
-          <w:szCs w:val="24"/>
-        </w:rPr>
-        <w:t>XX</w:t>
-      </w:r>
-      <w:r>
-        <w:rPr>
-          <w:rFonts w:eastAsia="Arial" w:cs="Times New Roman"/>
-          <w:szCs w:val="24"/>
-        </w:rPr>
-        <w:t xml:space="preserve">, </w:t>
-      </w:r>
-      <w:r>
-        <w:rPr>
-          <w:rFonts w:eastAsia="Arial" w:cs="Times New Roman"/>
-          <w:i/>
-          <w:iCs/>
-          <w:szCs w:val="24"/>
-        </w:rPr>
-        <w:t>SEM</w:t>
-      </w:r>
-      <w:r>
-        <w:rPr>
-          <w:rFonts w:eastAsia="Arial" w:cs="Times New Roman"/>
-          <w:szCs w:val="24"/>
-        </w:rPr>
-        <w:t xml:space="preserve"> = </w:t>
-      </w:r>
-      <w:r>
-        <w:rPr>
-          <w:rFonts w:eastAsia="Arial" w:cs="Times New Roman"/>
-          <w:szCs w:val="24"/>
-        </w:rPr>
-        <w:t>XX</w:t>
-      </w:r>
-      <w:r>
-        <w:rPr>
-          <w:rFonts w:eastAsia="Arial" w:cs="Times New Roman"/>
-          <w:szCs w:val="24"/>
-        </w:rPr>
-        <w:t xml:space="preserve">, </w:t>
-      </w:r>
-      <w:r>
-        <w:rPr>
-          <w:rFonts w:eastAsia="Arial" w:cs="Times New Roman"/>
-          <w:i/>
-          <w:iCs/>
-          <w:szCs w:val="24"/>
-        </w:rPr>
-        <w:t>d</w:t>
-      </w:r>
-      <w:r>
-        <w:rPr>
-          <w:rFonts w:eastAsia="Arial" w:cs="Times New Roman"/>
-          <w:szCs w:val="24"/>
-        </w:rPr>
-        <w:t xml:space="preserve"> = </w:t>
-      </w:r>
-      <w:r>
-        <w:rPr>
-          <w:rFonts w:eastAsia="Arial" w:cs="Times New Roman"/>
-          <w:szCs w:val="24"/>
-        </w:rPr>
-        <w:t>XX</w:t>
-      </w:r>
-      <w:r>
-        <w:rPr>
-          <w:rFonts w:eastAsia="Arial" w:cs="Times New Roman"/>
-          <w:szCs w:val="24"/>
-        </w:rPr>
-        <w:t>, though at a lesser magnitude. For forwar</w:t>
-      </w:r>
-      <w:r>
-        <w:rPr>
-          <w:rFonts w:eastAsia="Arial" w:cs="Times New Roman"/>
-          <w:szCs w:val="24"/>
-        </w:rPr>
-        <w:t xml:space="preserve">d </w:t>
-      </w:r>
-      <w:r>
-        <w:rPr>
-          <w:rFonts w:eastAsia="Arial" w:cs="Times New Roman"/>
-          <w:szCs w:val="24"/>
-        </w:rPr>
-        <w:t>pairs however, JOL ratings did not differ from later recall (</w:t>
-      </w:r>
-      <w:r>
-        <w:rPr>
-          <w:rFonts w:eastAsia="Arial" w:cs="Times New Roman"/>
-          <w:szCs w:val="24"/>
-        </w:rPr>
-        <w:t>XX</w:t>
-      </w:r>
-      <w:r>
-        <w:rPr>
-          <w:rFonts w:eastAsia="Arial" w:cs="Times New Roman"/>
-          <w:szCs w:val="24"/>
-        </w:rPr>
-        <w:t xml:space="preserve"> vs. </w:t>
-      </w:r>
-      <w:r>
-        <w:rPr>
-          <w:rFonts w:eastAsia="Arial" w:cs="Times New Roman"/>
-          <w:szCs w:val="24"/>
-        </w:rPr>
-        <w:t>XX</w:t>
-      </w:r>
-      <w:r>
-        <w:rPr>
-          <w:rFonts w:eastAsia="Arial" w:cs="Times New Roman"/>
-          <w:szCs w:val="24"/>
-        </w:rPr>
-        <w:t xml:space="preserve">), </w:t>
-      </w:r>
-      <w:r>
-        <w:rPr>
-          <w:rFonts w:eastAsia="Arial" w:cs="Times New Roman"/>
-          <w:i/>
-          <w:iCs/>
-          <w:szCs w:val="24"/>
-        </w:rPr>
-        <w:t>t</w:t>
-      </w:r>
-      <w:r>
-        <w:rPr>
-          <w:rFonts w:eastAsia="Arial" w:cs="Times New Roman"/>
-          <w:szCs w:val="24"/>
-        </w:rPr>
-        <w:t xml:space="preserve"> &lt; </w:t>
-      </w:r>
-      <w:r>
-        <w:rPr>
-          <w:rFonts w:eastAsia="Arial" w:cs="Times New Roman"/>
-          <w:szCs w:val="24"/>
-        </w:rPr>
-        <w:t>X</w:t>
-      </w:r>
-      <w:r>
-        <w:rPr>
-          <w:rFonts w:eastAsia="Arial" w:cs="Times New Roman"/>
-          <w:szCs w:val="24"/>
-        </w:rPr>
-        <w:t>.</w:t>
-      </w:r>
+        <w:t xml:space="preserve">. </w:t>
+      </w:r>
+      <w:ins w:id="178" w:author="Nick Maxwell" w:date="2020-04-06T18:49:00Z">
+        <w:r>
+          <w:rPr>
+            <w:rFonts w:eastAsia="Arial" w:cs="Times New Roman"/>
+            <w:szCs w:val="24"/>
+            <w:highlight w:val="yellow"/>
+          </w:rPr>
+          <w:t xml:space="preserve">For the Item-Specific encoding, </w:t>
+        </w:r>
+      </w:ins>
+      <w:ins w:id="179" w:author="Nick Maxwell" w:date="2020-04-06T18:50:00Z">
+        <w:r>
+          <w:rPr>
+            <w:rFonts w:eastAsia="Arial" w:cs="Times New Roman"/>
+            <w:szCs w:val="24"/>
+            <w:highlight w:val="yellow"/>
+          </w:rPr>
+          <w:t>the difference between JOLs and Recall</w:t>
+        </w:r>
+      </w:ins>
+      <w:ins w:id="180" w:author="Nick Maxwell" w:date="2020-04-06T18:49:00Z">
+        <w:r>
+          <w:rPr>
+            <w:rFonts w:eastAsia="Arial" w:cs="Times New Roman"/>
+            <w:szCs w:val="24"/>
+            <w:highlight w:val="yellow"/>
+          </w:rPr>
+          <w:t xml:space="preserve">. Furthermore, a similar pattern was observed when participants were asked to study using </w:t>
+        </w:r>
+      </w:ins>
+      <w:ins w:id="181" w:author="Nick Maxwell" w:date="2020-04-06T18:50:00Z">
+        <w:r>
+          <w:rPr>
+            <w:rFonts w:eastAsia="Arial" w:cs="Times New Roman"/>
+            <w:szCs w:val="24"/>
+            <w:highlight w:val="yellow"/>
+          </w:rPr>
+          <w:t xml:space="preserve">the </w:t>
+        </w:r>
+      </w:ins>
+      <w:ins w:id="182" w:author="Nick Maxwell" w:date="2020-04-06T18:49:00Z">
+        <w:r>
+          <w:rPr>
+            <w:rFonts w:eastAsia="Arial" w:cs="Times New Roman"/>
+            <w:szCs w:val="24"/>
+            <w:highlight w:val="yellow"/>
+          </w:rPr>
+          <w:t xml:space="preserve">Relational encoding </w:t>
+        </w:r>
+      </w:ins>
+      <w:ins w:id="183" w:author="Nick Maxwell" w:date="2020-04-06T18:50:00Z">
+        <w:r>
+          <w:rPr>
+            <w:rFonts w:eastAsia="Arial" w:cs="Times New Roman"/>
+            <w:szCs w:val="24"/>
+            <w:highlight w:val="yellow"/>
+          </w:rPr>
+          <w:t xml:space="preserve">strategy </w:t>
+        </w:r>
+      </w:ins>
+      <w:ins w:id="184" w:author="Nick Maxwell" w:date="2020-04-06T18:49:00Z">
+        <w:r>
+          <w:rPr>
+            <w:rFonts w:eastAsia="Arial" w:cs="Times New Roman"/>
+            <w:szCs w:val="24"/>
+            <w:highlight w:val="yellow"/>
+          </w:rPr>
+          <w:t>(XXXX)</w:t>
+        </w:r>
+      </w:ins>
+      <w:ins w:id="185" w:author="Nick Maxwell" w:date="2020-04-06T18:50:00Z">
+        <w:r>
+          <w:rPr>
+            <w:rFonts w:eastAsia="Arial" w:cs="Times New Roman"/>
+            <w:szCs w:val="24"/>
+            <w:highlight w:val="yellow"/>
+          </w:rPr>
+          <w:t>.</w:t>
+        </w:r>
+      </w:ins>
     </w:p>
     <w:p>
       <w:pPr>
@@ -4281,17 +4167,378 @@
         <w:ind w:firstLine="720"/>
         <w:contextualSpacing/>
         <w:rPr>
-          <w:rFonts w:eastAsia="Arial" w:cs="Times New Roman"/>
-          <w:szCs w:val="24"/>
-        </w:rPr>
+          <w:del w:id="186" w:author="Nick Maxwell" w:date="2020-04-06T18:47:00Z"/>
+          <w:rFonts w:eastAsia="Arial" w:cs="Times New Roman"/>
+          <w:szCs w:val="24"/>
+        </w:rPr>
+        <w:pPrChange w:id="187" w:author="Nick Maxwell" w:date="2020-04-06T18:57:00Z">
+          <w:pPr>
+            <w:spacing w:after="160"/>
+            <w:ind w:firstLine="720"/>
+            <w:contextualSpacing/>
+          </w:pPr>
+        </w:pPrChange>
       </w:pPr>
       <w:r>
         <w:rPr>
           <w:rFonts w:eastAsia="Arial" w:cs="Times New Roman"/>
           <w:szCs w:val="24"/>
-        </w:rPr>
-        <w:t>For the Item-Specific condition…</w:t>
-      </w:r>
+          <w:highlight w:val="yellow"/>
+        </w:rPr>
+        <w:t>An</w:t>
+      </w:r>
+      <w:r>
+        <w:rPr>
+          <w:rFonts w:eastAsia="Arial" w:cs="Times New Roman"/>
+          <w:szCs w:val="24"/>
+        </w:rPr>
+        <w:t xml:space="preserve"> illusion of competence was also found for symmetrical pairs (</w:t>
+      </w:r>
+      <w:r>
+        <w:rPr>
+          <w:rFonts w:eastAsia="Arial" w:cs="Times New Roman"/>
+          <w:szCs w:val="24"/>
+        </w:rPr>
+        <w:t>XX</w:t>
+      </w:r>
+      <w:r>
+        <w:rPr>
+          <w:rFonts w:eastAsia="Arial" w:cs="Times New Roman"/>
+          <w:szCs w:val="24"/>
+        </w:rPr>
+        <w:t xml:space="preserve"> vs. </w:t>
+      </w:r>
+      <w:r>
+        <w:rPr>
+          <w:rFonts w:eastAsia="Arial" w:cs="Times New Roman"/>
+          <w:szCs w:val="24"/>
+        </w:rPr>
+        <w:t>XX</w:t>
+      </w:r>
+      <w:r>
+        <w:rPr>
+          <w:rFonts w:eastAsia="Arial" w:cs="Times New Roman"/>
+          <w:szCs w:val="24"/>
+        </w:rPr>
+        <w:t xml:space="preserve">), </w:t>
+      </w:r>
+      <w:r>
+        <w:rPr>
+          <w:rFonts w:eastAsia="Arial" w:cs="Times New Roman"/>
+          <w:i/>
+          <w:iCs/>
+          <w:szCs w:val="24"/>
+        </w:rPr>
+        <w:t>t</w:t>
+      </w:r>
+      <w:r>
+        <w:rPr>
+          <w:rFonts w:eastAsia="Arial" w:cs="Times New Roman"/>
+          <w:szCs w:val="24"/>
+        </w:rPr>
+        <w:t>(</w:t>
+      </w:r>
+      <w:r>
+        <w:rPr>
+          <w:rFonts w:eastAsia="Arial" w:cs="Times New Roman"/>
+          <w:szCs w:val="24"/>
+        </w:rPr>
+        <w:t>XX</w:t>
+      </w:r>
+      <w:r>
+        <w:rPr>
+          <w:rFonts w:eastAsia="Arial" w:cs="Times New Roman"/>
+          <w:szCs w:val="24"/>
+        </w:rPr>
+        <w:t xml:space="preserve">) = </w:t>
+      </w:r>
+      <w:r>
+        <w:rPr>
+          <w:rFonts w:eastAsia="Arial" w:cs="Times New Roman"/>
+          <w:szCs w:val="24"/>
+        </w:rPr>
+        <w:t>XX</w:t>
+      </w:r>
+      <w:r>
+        <w:rPr>
+          <w:rFonts w:eastAsia="Arial" w:cs="Times New Roman"/>
+          <w:szCs w:val="24"/>
+        </w:rPr>
+        <w:t xml:space="preserve">, </w:t>
+      </w:r>
+      <w:r>
+        <w:rPr>
+          <w:rFonts w:eastAsia="Arial" w:cs="Times New Roman"/>
+          <w:i/>
+          <w:iCs/>
+          <w:szCs w:val="24"/>
+        </w:rPr>
+        <w:t>SEM</w:t>
+      </w:r>
+      <w:r>
+        <w:rPr>
+          <w:rFonts w:eastAsia="Arial" w:cs="Times New Roman"/>
+          <w:szCs w:val="24"/>
+        </w:rPr>
+        <w:t xml:space="preserve"> = </w:t>
+      </w:r>
+      <w:r>
+        <w:rPr>
+          <w:rFonts w:eastAsia="Arial" w:cs="Times New Roman"/>
+          <w:szCs w:val="24"/>
+        </w:rPr>
+        <w:t>XX</w:t>
+      </w:r>
+      <w:r>
+        <w:rPr>
+          <w:rFonts w:eastAsia="Arial" w:cs="Times New Roman"/>
+          <w:szCs w:val="24"/>
+        </w:rPr>
+        <w:t xml:space="preserve">, </w:t>
+      </w:r>
+      <w:r>
+        <w:rPr>
+          <w:rFonts w:eastAsia="Arial" w:cs="Times New Roman"/>
+          <w:i/>
+          <w:iCs/>
+          <w:szCs w:val="24"/>
+        </w:rPr>
+        <w:t>d</w:t>
+      </w:r>
+      <w:r>
+        <w:rPr>
+          <w:rFonts w:eastAsia="Arial" w:cs="Times New Roman"/>
+          <w:szCs w:val="24"/>
+        </w:rPr>
+        <w:t xml:space="preserve"> = </w:t>
+      </w:r>
+      <w:r>
+        <w:rPr>
+          <w:rFonts w:eastAsia="Arial" w:cs="Times New Roman"/>
+          <w:szCs w:val="24"/>
+        </w:rPr>
+        <w:t>XX</w:t>
+      </w:r>
+      <w:r>
+        <w:rPr>
+          <w:rFonts w:eastAsia="Arial" w:cs="Times New Roman"/>
+          <w:szCs w:val="24"/>
+        </w:rPr>
+        <w:t>, and unrelated pairs (</w:t>
+      </w:r>
+      <w:r>
+        <w:rPr>
+          <w:rFonts w:eastAsia="Arial" w:cs="Times New Roman"/>
+          <w:szCs w:val="24"/>
+        </w:rPr>
+        <w:t>XX</w:t>
+      </w:r>
+      <w:r>
+        <w:rPr>
+          <w:rFonts w:eastAsia="Arial" w:cs="Times New Roman"/>
+          <w:szCs w:val="24"/>
+        </w:rPr>
+        <w:t xml:space="preserve"> vs. </w:t>
+      </w:r>
+      <w:r>
+        <w:rPr>
+          <w:rFonts w:eastAsia="Arial" w:cs="Times New Roman"/>
+          <w:szCs w:val="24"/>
+        </w:rPr>
+        <w:t>XX</w:t>
+      </w:r>
+      <w:r>
+        <w:rPr>
+          <w:rFonts w:eastAsia="Arial" w:cs="Times New Roman"/>
+          <w:szCs w:val="24"/>
+        </w:rPr>
+        <w:t xml:space="preserve">), </w:t>
+      </w:r>
+      <w:r>
+        <w:rPr>
+          <w:rFonts w:eastAsia="Arial" w:cs="Times New Roman"/>
+          <w:i/>
+          <w:iCs/>
+          <w:szCs w:val="24"/>
+        </w:rPr>
+        <w:t>t</w:t>
+      </w:r>
+      <w:r>
+        <w:rPr>
+          <w:rFonts w:eastAsia="Arial" w:cs="Times New Roman"/>
+          <w:szCs w:val="24"/>
+        </w:rPr>
+        <w:t>(</w:t>
+      </w:r>
+      <w:r>
+        <w:rPr>
+          <w:rFonts w:eastAsia="Arial" w:cs="Times New Roman"/>
+          <w:szCs w:val="24"/>
+        </w:rPr>
+        <w:t>XX</w:t>
+      </w:r>
+      <w:r>
+        <w:rPr>
+          <w:rFonts w:eastAsia="Arial" w:cs="Times New Roman"/>
+          <w:szCs w:val="24"/>
+        </w:rPr>
+        <w:t xml:space="preserve">) = </w:t>
+      </w:r>
+      <w:r>
+        <w:rPr>
+          <w:rFonts w:eastAsia="Arial" w:cs="Times New Roman"/>
+          <w:szCs w:val="24"/>
+        </w:rPr>
+        <w:t>XX</w:t>
+      </w:r>
+      <w:r>
+        <w:rPr>
+          <w:rFonts w:eastAsia="Arial" w:cs="Times New Roman"/>
+          <w:szCs w:val="24"/>
+        </w:rPr>
+        <w:t xml:space="preserve">, </w:t>
+      </w:r>
+      <w:r>
+        <w:rPr>
+          <w:rFonts w:eastAsia="Arial" w:cs="Times New Roman"/>
+          <w:i/>
+          <w:iCs/>
+          <w:szCs w:val="24"/>
+        </w:rPr>
+        <w:t>SEM</w:t>
+      </w:r>
+      <w:r>
+        <w:rPr>
+          <w:rFonts w:eastAsia="Arial" w:cs="Times New Roman"/>
+          <w:szCs w:val="24"/>
+        </w:rPr>
+        <w:t xml:space="preserve"> = </w:t>
+      </w:r>
+      <w:r>
+        <w:rPr>
+          <w:rFonts w:eastAsia="Arial" w:cs="Times New Roman"/>
+          <w:szCs w:val="24"/>
+        </w:rPr>
+        <w:t>XX</w:t>
+      </w:r>
+      <w:r>
+        <w:rPr>
+          <w:rFonts w:eastAsia="Arial" w:cs="Times New Roman"/>
+          <w:szCs w:val="24"/>
+        </w:rPr>
+        <w:t xml:space="preserve">, </w:t>
+      </w:r>
+      <w:r>
+        <w:rPr>
+          <w:rFonts w:eastAsia="Arial" w:cs="Times New Roman"/>
+          <w:i/>
+          <w:iCs/>
+          <w:szCs w:val="24"/>
+        </w:rPr>
+        <w:t>d</w:t>
+      </w:r>
+      <w:r>
+        <w:rPr>
+          <w:rFonts w:eastAsia="Arial" w:cs="Times New Roman"/>
+          <w:szCs w:val="24"/>
+        </w:rPr>
+        <w:t xml:space="preserve"> = </w:t>
+      </w:r>
+      <w:r>
+        <w:rPr>
+          <w:rFonts w:eastAsia="Arial" w:cs="Times New Roman"/>
+          <w:szCs w:val="24"/>
+        </w:rPr>
+        <w:t>XX</w:t>
+      </w:r>
+      <w:r>
+        <w:rPr>
+          <w:rFonts w:eastAsia="Arial" w:cs="Times New Roman"/>
+          <w:szCs w:val="24"/>
+        </w:rPr>
+        <w:t>, though at a lesser magnitude.</w:t>
+      </w:r>
+      <w:del w:id="188" w:author="Nick Maxwell" w:date="2020-04-06T18:57:00Z">
+        <w:r>
+          <w:rPr>
+            <w:rFonts w:eastAsia="Arial" w:cs="Times New Roman"/>
+            <w:szCs w:val="24"/>
+          </w:rPr>
+          <w:delText xml:space="preserve"> For forwar</w:delText>
+        </w:r>
+        <w:r>
+          <w:rPr>
+            <w:rFonts w:eastAsia="Arial" w:cs="Times New Roman"/>
+            <w:szCs w:val="24"/>
+          </w:rPr>
+          <w:delText xml:space="preserve">d </w:delText>
+        </w:r>
+        <w:r>
+          <w:rPr>
+            <w:rFonts w:eastAsia="Arial" w:cs="Times New Roman"/>
+            <w:szCs w:val="24"/>
+          </w:rPr>
+          <w:delText>pairs however, JOL ratings did not differ from later recall (</w:delText>
+        </w:r>
+        <w:r>
+          <w:rPr>
+            <w:rFonts w:eastAsia="Arial" w:cs="Times New Roman"/>
+            <w:szCs w:val="24"/>
+          </w:rPr>
+          <w:delText>XX</w:delText>
+        </w:r>
+        <w:r>
+          <w:rPr>
+            <w:rFonts w:eastAsia="Arial" w:cs="Times New Roman"/>
+            <w:szCs w:val="24"/>
+          </w:rPr>
+          <w:delText xml:space="preserve"> vs. </w:delText>
+        </w:r>
+        <w:r>
+          <w:rPr>
+            <w:rFonts w:eastAsia="Arial" w:cs="Times New Roman"/>
+            <w:szCs w:val="24"/>
+          </w:rPr>
+          <w:delText>XX</w:delText>
+        </w:r>
+        <w:r>
+          <w:rPr>
+            <w:rFonts w:eastAsia="Arial" w:cs="Times New Roman"/>
+            <w:szCs w:val="24"/>
+          </w:rPr>
+          <w:delText xml:space="preserve">), </w:delText>
+        </w:r>
+        <w:r>
+          <w:rPr>
+            <w:rFonts w:eastAsia="Arial" w:cs="Times New Roman"/>
+            <w:i/>
+            <w:iCs/>
+            <w:szCs w:val="24"/>
+          </w:rPr>
+          <w:delText>t</w:delText>
+        </w:r>
+        <w:r>
+          <w:rPr>
+            <w:rFonts w:eastAsia="Arial" w:cs="Times New Roman"/>
+            <w:szCs w:val="24"/>
+          </w:rPr>
+          <w:delText xml:space="preserve"> &lt; </w:delText>
+        </w:r>
+        <w:r>
+          <w:rPr>
+            <w:rFonts w:eastAsia="Arial" w:cs="Times New Roman"/>
+            <w:szCs w:val="24"/>
+          </w:rPr>
+          <w:delText>X</w:delText>
+        </w:r>
+        <w:r>
+          <w:rPr>
+            <w:rFonts w:eastAsia="Arial" w:cs="Times New Roman"/>
+            <w:szCs w:val="24"/>
+          </w:rPr>
+          <w:delText>.</w:delText>
+        </w:r>
+      </w:del>
     </w:p>
     <w:p>
       <w:pPr>
@@ -4302,14 +4549,23 @@
           <w:rFonts w:eastAsia="Arial" w:cs="Times New Roman"/>
           <w:szCs w:val="24"/>
         </w:rPr>
+        <w:pPrChange w:id="189" w:author="Nick Maxwell" w:date="2020-04-06T18:57:00Z">
+          <w:pPr>
+            <w:spacing w:after="160"/>
+            <w:ind w:firstLine="720"/>
+            <w:contextualSpacing/>
+          </w:pPr>
+        </w:pPrChange>
       </w:pPr>
-      <w:r>
-        <w:rPr>
-          <w:rFonts w:eastAsia="Arial" w:cs="Times New Roman"/>
-          <w:szCs w:val="24"/>
-        </w:rPr>
-        <w:t>Finally, for the Relational encoding condition…</w:t>
-      </w:r>
+      <w:del w:id="190" w:author="Nick Maxwell" w:date="2020-04-06T18:48:00Z">
+        <w:r>
+          <w:rPr>
+            <w:rFonts w:eastAsia="Arial" w:cs="Times New Roman"/>
+            <w:szCs w:val="24"/>
+          </w:rPr>
+          <w:delText>For the Item-Specific condition…</w:delText>
+        </w:r>
+      </w:del>
     </w:p>
     <w:p>
       <w:pPr>
@@ -4317,18 +4573,125 @@
         <w:ind w:firstLine="720"/>
         <w:contextualSpacing/>
         <w:rPr>
+          <w:ins w:id="191" w:author="Nick Maxwell" w:date="2020-04-06T18:55:00Z"/>
           <w:rFonts w:eastAsia="Arial" w:cs="Times New Roman"/>
           <w:szCs w:val="24"/>
         </w:rPr>
       </w:pPr>
-      <w:r>
-        <w:rPr>
-          <w:rFonts w:eastAsia="Arial" w:cs="Times New Roman"/>
-          <w:szCs w:val="24"/>
-          <w:highlight w:val="yellow"/>
-        </w:rPr>
-        <w:t>[NOW COMPARE ACROSS GRAPHS HERE]</w:t>
-      </w:r>
+      <w:del w:id="192" w:author="Nick Maxwell" w:date="2020-04-06T18:55:00Z">
+        <w:r>
+          <w:rPr>
+            <w:rFonts w:eastAsia="Arial" w:cs="Times New Roman"/>
+            <w:szCs w:val="24"/>
+          </w:rPr>
+          <w:delText>Finally, for the Relational encoding condition…</w:delText>
+        </w:r>
+      </w:del>
+      <w:ins w:id="193" w:author="Nick Maxwell" w:date="2020-04-06T18:55:00Z">
+        <w:r>
+          <w:rPr>
+            <w:rFonts w:eastAsia="Arial" w:cs="Times New Roman"/>
+            <w:szCs w:val="24"/>
+          </w:rPr>
+          <w:t>For the unrelated pairs…</w:t>
+        </w:r>
+      </w:ins>
+    </w:p>
+    <w:p>
+      <w:pPr>
+        <w:spacing w:after="160"/>
+        <w:ind w:firstLine="720"/>
+        <w:contextualSpacing/>
+        <w:rPr>
+          <w:rFonts w:eastAsia="Arial" w:cs="Times New Roman"/>
+          <w:szCs w:val="24"/>
+        </w:rPr>
+      </w:pPr>
+      <w:ins w:id="194" w:author="Nick Maxwell" w:date="2020-04-06T18:55:00Z">
+        <w:r>
+          <w:rPr>
+            <w:rFonts w:eastAsia="Arial" w:cs="Times New Roman"/>
+            <w:szCs w:val="24"/>
+          </w:rPr>
+          <w:t xml:space="preserve">Finally, consistent with previous findings from Koriat &amp; Bjork (2005) and Maxwell and Huff (under review), </w:t>
+        </w:r>
+      </w:ins>
+      <w:ins w:id="195" w:author="Nick Maxwell" w:date="2020-04-06T18:57:00Z">
+        <w:r>
+          <w:rPr>
+            <w:rFonts w:eastAsia="Arial" w:cs="Times New Roman"/>
+            <w:szCs w:val="24"/>
+          </w:rPr>
+          <w:t xml:space="preserve">recall and JOLs for </w:t>
+        </w:r>
+      </w:ins>
+      <w:ins w:id="196" w:author="Nick Maxwell" w:date="2020-04-06T18:56:00Z">
+        <w:r>
+          <w:rPr>
+            <w:rFonts w:eastAsia="Arial" w:cs="Times New Roman"/>
+            <w:szCs w:val="24"/>
+          </w:rPr>
+          <w:t>forward pairs were well calibrated across the Read (XX), Item-Specific (XX), and Relational Encoding (XX)</w:t>
+        </w:r>
+      </w:ins>
+      <w:ins w:id="197" w:author="Nick Maxwell" w:date="2020-04-06T18:57:00Z">
+        <w:r>
+          <w:rPr>
+            <w:rFonts w:eastAsia="Arial" w:cs="Times New Roman"/>
+            <w:szCs w:val="24"/>
+          </w:rPr>
+          <w:t xml:space="preserve"> conditions (</w:t>
+        </w:r>
+        <w:r>
+          <w:rPr>
+            <w:rFonts w:eastAsia="Arial" w:cs="Times New Roman"/>
+            <w:i/>
+            <w:iCs/>
+            <w:szCs w:val="24"/>
+          </w:rPr>
+          <w:t>t</w:t>
+        </w:r>
+        <w:r>
+          <w:rPr>
+            <w:rFonts w:eastAsia="Arial" w:cs="Times New Roman"/>
+            <w:szCs w:val="24"/>
+          </w:rPr>
+          <w:t xml:space="preserve">s </w:t>
+        </w:r>
+      </w:ins>
+      <w:ins w:id="198" w:author="Nick Maxwell" w:date="2020-04-06T18:58:00Z">
+        <w:r>
+          <w:rPr>
+            <w:rFonts w:eastAsia="Arial" w:cs="Times New Roman"/>
+            <w:szCs w:val="24"/>
+          </w:rPr>
+          <w:t>≤ xx).</w:t>
+        </w:r>
+      </w:ins>
+      <w:bookmarkStart w:id="199" w:name="_GoBack"/>
+      <w:bookmarkEnd w:id="199"/>
+    </w:p>
+    <w:p>
+      <w:pPr>
+        <w:spacing w:after="160"/>
+        <w:ind w:firstLine="720"/>
+        <w:contextualSpacing/>
+        <w:rPr>
+          <w:del w:id="200" w:author="Nick Maxwell" w:date="2020-04-06T18:58:00Z"/>
+          <w:rFonts w:eastAsia="Arial" w:cs="Times New Roman"/>
+          <w:szCs w:val="24"/>
+        </w:rPr>
+      </w:pPr>
+      <w:del w:id="201" w:author="Nick Maxwell" w:date="2020-04-06T18:58:00Z">
+        <w:r>
+          <w:rPr>
+            <w:rFonts w:eastAsia="Arial" w:cs="Times New Roman"/>
+            <w:szCs w:val="24"/>
+            <w:highlight w:val="yellow"/>
+          </w:rPr>
+          <w:delText>[NOW COMPARE ACROSS GRAPHS HERE]</w:delText>
+        </w:r>
+      </w:del>
     </w:p>
     <w:p>
       <w:pPr>
@@ -4373,7 +4736,15 @@
           <w:rFonts w:eastAsia="Arial" w:cs="Times New Roman"/>
           <w:szCs w:val="24"/>
         </w:rPr>
-        <w:t xml:space="preserve">We next assessed the correspondence between the JOLs provided at study and correct recall for each of the pair types using a series of calibration plots. In these plots, JOLs were first rounded to the nearest 10% increment which were then plotted against the proportion of correct recall for items that were rated at that increment. For instance, the 0% JOL increment contains the proportion of correct recall for items given an initial judgment of 0%, the 10% increment contains the proportion of correct recall for items given an initial judgment of 10%, and so on. </w:t>
+        <w:t xml:space="preserve">We next assessed the correspondence between the JOLs provided at study and correct recall for each of the pair types using a series of calibration plots. In these plots, JOLs were first rounded to the nearest 10% increment which were then plotted against the proportion of correct </w:t>
+      </w:r>
+      <w:r>
+        <w:rPr>
+          <w:rFonts w:eastAsia="Arial" w:cs="Times New Roman"/>
+          <w:szCs w:val="24"/>
+        </w:rPr>
+        <w:lastRenderedPageBreak/>
+        <w:t xml:space="preserve">recall for items that were rated at that increment. For instance, the 0% JOL increment contains the proportion of correct recall for items given an initial judgment of 0%, the 10% increment contains the proportion of correct recall for items given an initial judgment of 10%, and so on. </w:t>
       </w:r>
     </w:p>
     <w:p>
@@ -4391,7 +4762,6 @@
           <w:rFonts w:eastAsia="Arial" w:cs="Times New Roman"/>
           <w:szCs w:val="24"/>
         </w:rPr>
-        <w:lastRenderedPageBreak/>
         <w:t xml:space="preserve">Calibration plots for each of the four pair types are reported in Figure 2. Each plot includes a calibration line which reflects perfect correspondence between JOL ratings and correct recall (e.g., 30% JOL and 30% correct recall). Overestimations (i.e., data points that fall below the calibration line) were found to emerge at different JOL ratings for each pair type. For unrelated pairs, JOL overestimations occurred across nearly all JOL ratings (JOLs &gt; 20%), however overestimations emerged later for associative pairs. For backward pairs, overestimations occurred at JOLs greater than 60%, for symmetrical pairs, overestimations occurred at JOLs greater than 80%, and for forward pairs, overestimations were only found at the highest JOL ratings (90-100%). These patterns were confirmed by effects of Pair Type, </w:t>
       </w:r>
       <w:r>
@@ -4503,7 +4873,7 @@
         </w:rPr>
         <w:t xml:space="preserve"> = 1204.60, </w:t>
       </w:r>
-      <w:bookmarkStart w:id="158" w:name="_Hlk10733659"/>
+      <w:bookmarkStart w:id="202" w:name="_Hlk10733659"/>
       <w:r>
         <w:rPr>
           <w:rFonts w:eastAsia="Arial" w:cs="Times New Roman"/>
@@ -4536,7 +4906,7 @@
         </w:rPr>
         <w:t>= .</w:t>
       </w:r>
-      <w:bookmarkEnd w:id="158"/>
+      <w:bookmarkEnd w:id="202"/>
       <w:r>
         <w:rPr>
           <w:rFonts w:eastAsia="Arial" w:cs="Times New Roman"/>
@@ -4642,23 +5012,7 @@
           <w:color w:val="000000" w:themeColor="text1"/>
           <w:shd w:val="clear" w:color="auto" w:fill="FFFFFF"/>
         </w:rPr>
-        <w:t xml:space="preserve">Nelson, D. L., </w:t>
-      </w:r>
-      <w:proofErr w:type="spellStart"/>
-      <w:r>
-        <w:rPr>
-          <w:color w:val="000000" w:themeColor="text1"/>
-          <w:shd w:val="clear" w:color="auto" w:fill="FFFFFF"/>
-        </w:rPr>
-        <w:t>Mcevoy</w:t>
-      </w:r>
-      <w:proofErr w:type="spellEnd"/>
-      <w:r>
-        <w:rPr>
-          <w:color w:val="000000" w:themeColor="text1"/>
-          <w:shd w:val="clear" w:color="auto" w:fill="FFFFFF"/>
-        </w:rPr>
-        <w:t>, C. L., &amp; Schreiber, T. A. (2004). The University of South Florida free association, rhyme, and word fragment norms. </w:t>
+        <w:t>Nelson, D. L., Mcevoy, C. L., &amp; Schreiber, T. A. (2004). The University of South Florida free association, rhyme, and word fragment norms. </w:t>
       </w:r>
       <w:r>
         <w:rPr>
@@ -4688,23 +5042,7 @@
           <w:color w:val="000000" w:themeColor="text1"/>
           <w:shd w:val="clear" w:color="auto" w:fill="FFFFFF"/>
         </w:rPr>
-        <w:t xml:space="preserve">(3), 402–407. </w:t>
-      </w:r>
-      <w:proofErr w:type="spellStart"/>
-      <w:r>
-        <w:rPr>
-          <w:color w:val="000000" w:themeColor="text1"/>
-          <w:shd w:val="clear" w:color="auto" w:fill="FFFFFF"/>
-        </w:rPr>
-        <w:t>doi</w:t>
-      </w:r>
-      <w:proofErr w:type="spellEnd"/>
-      <w:r>
-        <w:rPr>
-          <w:color w:val="000000" w:themeColor="text1"/>
-          <w:shd w:val="clear" w:color="auto" w:fill="FFFFFF"/>
-        </w:rPr>
-        <w:t>: 10.3758/bf03195588</w:t>
+        <w:t>(3), 402–407. doi: 10.3758/bf03195588</w:t>
       </w:r>
     </w:p>
     <w:p>

</xml_diff>

<commit_message>
methods update, again - ec
</commit_message>
<xml_diff>
--- a/Ex 1/4 Manuscript/Cates Methods_mh.docx
+++ b/Ex 1/4 Manuscript/Cates Methods_mh.docx
@@ -336,23 +336,7 @@
           <w:rFonts w:eastAsia="Arial" w:cs="Times New Roman"/>
           <w:szCs w:val="24"/>
         </w:rPr>
-        <w:t xml:space="preserve"> (</w:t>
-      </w:r>
-      <w:proofErr w:type="spellStart"/>
-      <w:r>
-        <w:rPr>
-          <w:rFonts w:eastAsia="Arial" w:cs="Times New Roman"/>
-          <w:szCs w:val="24"/>
-        </w:rPr>
-        <w:t>Brysbaert</w:t>
-      </w:r>
-      <w:proofErr w:type="spellEnd"/>
-      <w:r>
-        <w:rPr>
-          <w:rFonts w:eastAsia="Arial" w:cs="Times New Roman"/>
-          <w:szCs w:val="24"/>
-        </w:rPr>
-        <w:t xml:space="preserve"> &amp; New, 2009), and concreteness values </w:t>
+        <w:t xml:space="preserve"> (Brysbaert &amp; New, 2009), and concreteness values </w:t>
       </w:r>
       <w:r>
         <w:rPr>
@@ -963,13 +947,7 @@
       </w:ins>
       <w:ins w:id="21" w:author="Emily Cates" w:date="2020-09-08T17:29:00Z">
         <w:r>
-          <w:t>computer</w:t>
-        </w:r>
-        <w:r>
-          <w:t xml:space="preserve"> </w:t>
-        </w:r>
-        <w:r>
-          <w:t xml:space="preserve">using the </w:t>
+          <w:t xml:space="preserve">computer using the </w:t>
         </w:r>
         <w:r>
           <w:rPr>
@@ -986,10 +964,7 @@
         </w:r>
         <w:r>
           <w:lastRenderedPageBreak/>
-          <w:t>Pittsburgh, PA)</w:t>
-        </w:r>
-        <w:r>
-          <w:t xml:space="preserve">, </w:t>
+          <w:t xml:space="preserve">Pittsburgh, PA), </w:t>
         </w:r>
       </w:ins>
       <w:ins w:id="22" w:author="Emily Cates" w:date="2020-09-08T17:42:00Z">
@@ -1156,12 +1131,20 @@
           <w:bCs/>
         </w:rPr>
       </w:pPr>
+      <w:commentRangeStart w:id="51"/>
       <w:r>
         <w:rPr>
           <w:b/>
           <w:bCs/>
         </w:rPr>
         <w:t>Results</w:t>
+      </w:r>
+      <w:commentRangeEnd w:id="51"/>
+      <w:r>
+        <w:rPr>
+          <w:rStyle w:val="CommentReference"/>
+        </w:rPr>
+        <w:commentReference w:id="51"/>
       </w:r>
     </w:p>
     <w:p>
@@ -1174,7 +1157,7 @@
           <w:szCs w:val="24"/>
         </w:rPr>
       </w:pPr>
-      <w:commentRangeStart w:id="51"/>
+      <w:commentRangeStart w:id="52"/>
       <w:r>
         <w:rPr>
           <w:rFonts w:eastAsia="Arial" w:cs="Times New Roman"/>
@@ -1314,7 +1297,7 @@
         </w:rPr>
         <w:t xml:space="preserve">-tests, respectively. </w:t>
       </w:r>
-      <w:commentRangeStart w:id="52"/>
+      <w:commentRangeStart w:id="53"/>
       <w:r>
         <w:rPr>
           <w:rFonts w:eastAsia="Arial" w:cs="Times New Roman"/>
@@ -1322,12 +1305,12 @@
         </w:rPr>
         <w:t>Figure 1</w:t>
       </w:r>
-      <w:commentRangeEnd w:id="52"/>
+      <w:commentRangeEnd w:id="53"/>
       <w:r>
         <w:rPr>
           <w:rStyle w:val="CommentReference"/>
         </w:rPr>
-        <w:commentReference w:id="52"/>
+        <w:commentReference w:id="53"/>
       </w:r>
       <w:r>
         <w:rPr>
@@ -1359,7 +1342,7 @@
         </w:rPr>
         <w:t>G</w:t>
       </w:r>
-      <w:bookmarkStart w:id="53" w:name="_Hlk50481112"/>
+      <w:bookmarkStart w:id="54" w:name="_Hlk50481112"/>
       <w:r>
         <w:rPr>
           <w:rFonts w:eastAsia="Arial" w:cs="Times New Roman"/>
@@ -1369,7 +1352,7 @@
         </w:rPr>
         <w:t>*</w:t>
       </w:r>
-      <w:bookmarkEnd w:id="53"/>
+      <w:bookmarkEnd w:id="54"/>
       <w:r>
         <w:rPr>
           <w:rFonts w:eastAsia="Arial" w:cs="Times New Roman"/>
@@ -1384,39 +1367,7 @@
           <w:rFonts w:eastAsia="Arial" w:cs="Times New Roman"/>
           <w:szCs w:val="24"/>
         </w:rPr>
-        <w:t xml:space="preserve"> (</w:t>
-      </w:r>
-      <w:proofErr w:type="spellStart"/>
-      <w:r>
-        <w:rPr>
-          <w:rFonts w:eastAsia="Arial" w:cs="Times New Roman"/>
-          <w:szCs w:val="24"/>
-        </w:rPr>
-        <w:t>Faul</w:t>
-      </w:r>
-      <w:proofErr w:type="spellEnd"/>
-      <w:r>
-        <w:rPr>
-          <w:rFonts w:eastAsia="Arial" w:cs="Times New Roman"/>
-          <w:szCs w:val="24"/>
-        </w:rPr>
-        <w:t xml:space="preserve">, </w:t>
-      </w:r>
-      <w:proofErr w:type="spellStart"/>
-      <w:r>
-        <w:rPr>
-          <w:rFonts w:eastAsia="Arial" w:cs="Times New Roman"/>
-          <w:szCs w:val="24"/>
-        </w:rPr>
-        <w:t>Erdfelder</w:t>
-      </w:r>
-      <w:proofErr w:type="spellEnd"/>
-      <w:r>
-        <w:rPr>
-          <w:rFonts w:eastAsia="Arial" w:cs="Times New Roman"/>
-          <w:szCs w:val="24"/>
-        </w:rPr>
-        <w:t xml:space="preserve">, Lang, &amp; Buchner, 2007) indicated that </w:t>
+        <w:t xml:space="preserve"> (Faul, Erdfelder, Lang, &amp; Buchner, 2007) indicated that </w:t>
       </w:r>
       <w:r>
         <w:rPr>
@@ -1499,14 +1450,14 @@
         </w:rPr>
         <w:t xml:space="preserve"> &lt; .05 signiﬁcance level was used unless noted otherwise.</w:t>
       </w:r>
-      <w:commentRangeEnd w:id="51"/>
+      <w:commentRangeEnd w:id="52"/>
       <w:r>
         <w:rPr>
           <w:rStyle w:val="CommentReference"/>
         </w:rPr>
-        <w:commentReference w:id="51"/>
-      </w:r>
-      <w:ins w:id="54" w:author="Emily Cates" w:date="2020-09-08T18:10:00Z">
+        <w:commentReference w:id="52"/>
+      </w:r>
+      <w:ins w:id="55" w:author="Emily Cates" w:date="2020-09-08T18:10:00Z">
         <w:r>
           <w:rPr>
             <w:rFonts w:eastAsia="Arial" w:cs="Times New Roman"/>
@@ -1515,7 +1466,7 @@
           <w:t xml:space="preserve"> [Possibly need to run a</w:t>
         </w:r>
       </w:ins>
-      <w:ins w:id="55" w:author="Emily Cates" w:date="2020-09-08T18:11:00Z">
+      <w:ins w:id="56" w:author="Emily Cates" w:date="2020-09-08T18:11:00Z">
         <w:r>
           <w:rPr>
             <w:rFonts w:eastAsia="Arial" w:cs="Times New Roman"/>
@@ -1524,7 +1475,7 @@
           <w:t>nother</w:t>
         </w:r>
       </w:ins>
-      <w:ins w:id="56" w:author="Emily Cates" w:date="2020-09-08T18:10:00Z">
+      <w:ins w:id="57" w:author="Emily Cates" w:date="2020-09-08T18:10:00Z">
         <w:r>
           <w:rPr>
             <w:rFonts w:eastAsia="Arial" w:cs="Times New Roman"/>
@@ -1542,7 +1493,7 @@
           <w:t>G</w:t>
         </w:r>
       </w:ins>
-      <w:ins w:id="57" w:author="Emily Cates" w:date="2020-09-08T18:11:00Z">
+      <w:ins w:id="58" w:author="Emily Cates" w:date="2020-09-08T18:11:00Z">
         <w:r>
           <w:rPr>
             <w:rFonts w:eastAsia="Arial" w:cs="Times New Roman"/>
@@ -1562,7 +1513,7 @@
           <w:t>Power</w:t>
         </w:r>
       </w:ins>
-      <w:ins w:id="58" w:author="Emily Cates" w:date="2020-09-08T18:12:00Z">
+      <w:ins w:id="59" w:author="Emily Cates" w:date="2020-09-08T18:12:00Z">
         <w:r>
           <w:rPr>
             <w:rFonts w:eastAsia="Arial" w:cs="Times New Roman"/>
@@ -1582,6 +1533,7 @@
           <w:szCs w:val="24"/>
         </w:rPr>
       </w:pPr>
+      <w:bookmarkStart w:id="60" w:name="_Hlk50496322"/>
       <w:r>
         <w:rPr>
           <w:rFonts w:eastAsia="Arial" w:cs="Times New Roman"/>
@@ -1589,7 +1541,7 @@
         </w:rPr>
         <w:t xml:space="preserve">A 2 </w:t>
       </w:r>
-      <w:bookmarkStart w:id="59" w:name="_Hlk11862896"/>
+      <w:bookmarkStart w:id="61" w:name="_Hlk11862896"/>
       <w:r>
         <w:rPr>
           <w:rFonts w:eastAsia="Arial" w:cs="Times New Roman"/>
@@ -1639,7 +1591,7 @@
         </w:rPr>
         <w:t xml:space="preserve"> 4 (Pair Type: Forward vs. Backward vs. Symmetrical vs. Unrelated) </w:t>
       </w:r>
-      <w:bookmarkEnd w:id="59"/>
+      <w:bookmarkEnd w:id="61"/>
       <w:r>
         <w:rPr>
           <w:rFonts w:eastAsia="Arial" w:cs="Times New Roman"/>
@@ -1666,7 +1618,15 @@
           <w:rFonts w:eastAsia="Arial" w:cs="Times New Roman"/>
           <w:szCs w:val="24"/>
         </w:rPr>
-        <w:t xml:space="preserve">. </w:t>
+        <w:t>.</w:t>
+      </w:r>
+      <w:bookmarkEnd w:id="60"/>
+      <w:r>
+        <w:rPr>
+          <w:rFonts w:eastAsia="Arial" w:cs="Times New Roman"/>
+          <w:szCs w:val="24"/>
+        </w:rPr>
+        <w:t xml:space="preserve"> </w:t>
       </w:r>
       <w:r>
         <w:rPr>
@@ -1852,7 +1812,7 @@
         </w:rPr>
         <w:t>, JOL ratings exceeded later recall rates (</w:t>
       </w:r>
-      <w:bookmarkStart w:id="60" w:name="_Hlk11070471"/>
+      <w:bookmarkStart w:id="62" w:name="_Hlk11070471"/>
       <w:r>
         <w:rPr>
           <w:rFonts w:eastAsia="Arial" w:cs="Times New Roman"/>
@@ -1867,7 +1827,7 @@
         </w:rPr>
         <w:t xml:space="preserve"> </w:t>
       </w:r>
-      <w:bookmarkEnd w:id="60"/>
+      <w:bookmarkEnd w:id="62"/>
       <w:r>
         <w:rPr>
           <w:rFonts w:eastAsia="Arial" w:cs="Times New Roman"/>
@@ -1986,7 +1946,7 @@
         </w:rPr>
         <w:t xml:space="preserve"> = </w:t>
       </w:r>
-      <w:commentRangeStart w:id="61"/>
+      <w:commentRangeStart w:id="63"/>
       <w:r>
         <w:rPr>
           <w:rFonts w:eastAsia="Arial" w:cs="Times New Roman"/>
@@ -1995,12 +1955,12 @@
         </w:rPr>
         <w:t>XX</w:t>
       </w:r>
-      <w:commentRangeEnd w:id="61"/>
+      <w:commentRangeEnd w:id="63"/>
       <w:r>
         <w:rPr>
           <w:rStyle w:val="CommentReference"/>
         </w:rPr>
-        <w:commentReference w:id="61"/>
+        <w:commentReference w:id="63"/>
       </w:r>
       <w:r>
         <w:rPr>
@@ -2361,7 +2321,6 @@
         </w:rPr>
         <w:t xml:space="preserve">, </w:t>
       </w:r>
-      <w:proofErr w:type="spellStart"/>
       <w:r>
         <w:rPr>
           <w:rFonts w:eastAsia="Arial" w:cs="Times New Roman"/>
@@ -2376,15 +2335,7 @@
           <w:rFonts w:eastAsia="Arial" w:cs="Times New Roman"/>
           <w:szCs w:val="24"/>
         </w:rPr>
-        <w:t>s</w:t>
-      </w:r>
-      <w:proofErr w:type="spellEnd"/>
-      <w:r>
-        <w:rPr>
-          <w:rFonts w:eastAsia="Arial" w:cs="Times New Roman"/>
-          <w:szCs w:val="24"/>
-        </w:rPr>
-        <w:t xml:space="preserve"> ≥ </w:t>
+        <w:t xml:space="preserve">s ≥ </w:t>
       </w:r>
       <w:r>
         <w:rPr>
@@ -2439,7 +2390,6 @@
         </w:rPr>
         <w:t xml:space="preserve">with the exception of the comparison between relational and item-specific encoding, which was non-significant, </w:t>
       </w:r>
-      <w:proofErr w:type="gramStart"/>
       <w:r>
         <w:rPr>
           <w:rFonts w:eastAsia="Arial" w:cs="Times New Roman"/>
@@ -2454,15 +2404,7 @@
           <w:rFonts w:eastAsia="Arial" w:cs="Times New Roman"/>
           <w:szCs w:val="24"/>
         </w:rPr>
-        <w:t>(</w:t>
-      </w:r>
-      <w:proofErr w:type="gramEnd"/>
-      <w:r>
-        <w:rPr>
-          <w:rFonts w:eastAsia="Arial" w:cs="Times New Roman"/>
-          <w:szCs w:val="24"/>
-        </w:rPr>
-        <w:t xml:space="preserve">56) = 0.47, </w:t>
+        <w:t xml:space="preserve">(56) = 0.47, </w:t>
       </w:r>
       <w:r>
         <w:rPr>
@@ -2648,7 +2590,7 @@
         </w:rPr>
         <w:t xml:space="preserve">, </w:t>
       </w:r>
-      <w:bookmarkStart w:id="62" w:name="_Hlk34143566"/>
+      <w:bookmarkStart w:id="64" w:name="_Hlk34143566"/>
       <w:r>
         <w:rPr>
           <w:rFonts w:eastAsia="Arial" w:cs="Times New Roman"/>
@@ -2733,7 +2675,7 @@
         </w:rPr>
         <w:t xml:space="preserve"> </w:t>
       </w:r>
-      <w:bookmarkEnd w:id="62"/>
+      <w:bookmarkEnd w:id="64"/>
       <w:r>
         <w:rPr>
           <w:rFonts w:eastAsia="Arial" w:cs="Times New Roman"/>
@@ -2748,7 +2690,6 @@
         </w:rPr>
         <w:t xml:space="preserve">omparisons across pair types differed statistically, </w:t>
       </w:r>
-      <w:proofErr w:type="spellStart"/>
       <w:r>
         <w:rPr>
           <w:rFonts w:eastAsia="Arial" w:cs="Times New Roman"/>
@@ -2762,9 +2703,17 @@
           <w:rFonts w:eastAsia="Arial" w:cs="Times New Roman"/>
           <w:szCs w:val="24"/>
         </w:rPr>
-        <w:t>s</w:t>
-      </w:r>
-      <w:proofErr w:type="spellEnd"/>
+        <w:t xml:space="preserve">s </w:t>
+      </w:r>
+      <w:bookmarkStart w:id="65" w:name="_Hlk9617943"/>
+      <w:r>
+        <w:rPr>
+          <w:rFonts w:ascii="Cambria Math" w:eastAsia="Arial" w:hAnsi="Cambria Math" w:cs="Times New Roman"/>
+          <w:szCs w:val="24"/>
+        </w:rPr>
+        <w:t>≥</w:t>
+      </w:r>
+      <w:bookmarkEnd w:id="65"/>
       <w:r>
         <w:rPr>
           <w:rFonts w:eastAsia="Arial" w:cs="Times New Roman"/>
@@ -2772,60 +2721,44 @@
         </w:rPr>
         <w:t xml:space="preserve"> </w:t>
       </w:r>
-      <w:bookmarkStart w:id="63" w:name="_Hlk9617943"/>
-      <w:r>
-        <w:rPr>
-          <w:rFonts w:ascii="Cambria Math" w:eastAsia="Arial" w:hAnsi="Cambria Math" w:cs="Times New Roman"/>
+      <w:r>
+        <w:rPr>
+          <w:rFonts w:eastAsia="Arial" w:cs="Times New Roman"/>
+          <w:szCs w:val="24"/>
+        </w:rPr>
+        <w:t>2.68</w:t>
+      </w:r>
+      <w:r>
+        <w:rPr>
+          <w:rFonts w:eastAsia="Arial" w:cs="Times New Roman"/>
+          <w:szCs w:val="24"/>
+        </w:rPr>
+        <w:t xml:space="preserve">, </w:t>
+      </w:r>
+      <w:r>
+        <w:rPr>
+          <w:rFonts w:eastAsia="Arial" w:cs="Times New Roman"/>
+          <w:i/>
+          <w:szCs w:val="24"/>
+        </w:rPr>
+        <w:t>d</w:t>
+      </w:r>
+      <w:r>
+        <w:rPr>
+          <w:rFonts w:eastAsia="Arial" w:cs="Times New Roman"/>
+          <w:szCs w:val="24"/>
+        </w:rPr>
+        <w:t xml:space="preserve">s </w:t>
+      </w:r>
+      <w:bookmarkStart w:id="66" w:name="_Hlk9618293"/>
+      <w:r>
+        <w:rPr>
+          <w:rFonts w:eastAsia="Arial" w:cs="Times New Roman"/>
           <w:szCs w:val="24"/>
         </w:rPr>
         <w:t>≥</w:t>
       </w:r>
-      <w:bookmarkEnd w:id="63"/>
-      <w:r>
-        <w:rPr>
-          <w:rFonts w:eastAsia="Arial" w:cs="Times New Roman"/>
-          <w:szCs w:val="24"/>
-        </w:rPr>
-        <w:t xml:space="preserve"> </w:t>
-      </w:r>
-      <w:r>
-        <w:rPr>
-          <w:rFonts w:eastAsia="Arial" w:cs="Times New Roman"/>
-          <w:szCs w:val="24"/>
-        </w:rPr>
-        <w:t>2.68</w:t>
-      </w:r>
-      <w:r>
-        <w:rPr>
-          <w:rFonts w:eastAsia="Arial" w:cs="Times New Roman"/>
-          <w:szCs w:val="24"/>
-        </w:rPr>
-        <w:t xml:space="preserve">, </w:t>
-      </w:r>
-      <w:r>
-        <w:rPr>
-          <w:rFonts w:eastAsia="Arial" w:cs="Times New Roman"/>
-          <w:i/>
-          <w:szCs w:val="24"/>
-        </w:rPr>
-        <w:t>d</w:t>
-      </w:r>
-      <w:r>
-        <w:rPr>
-          <w:rFonts w:eastAsia="Arial" w:cs="Times New Roman"/>
-          <w:szCs w:val="24"/>
-        </w:rPr>
-        <w:t xml:space="preserve">s </w:t>
-      </w:r>
-      <w:bookmarkStart w:id="64" w:name="_Hlk9618293"/>
-      <w:r>
-        <w:rPr>
-          <w:rFonts w:eastAsia="Arial" w:cs="Times New Roman"/>
-          <w:szCs w:val="24"/>
-        </w:rPr>
-        <w:t>≥</w:t>
-      </w:r>
-      <w:bookmarkEnd w:id="64"/>
+      <w:bookmarkEnd w:id="66"/>
       <w:r>
         <w:rPr>
           <w:rFonts w:eastAsia="Arial" w:cs="Times New Roman"/>
@@ -2864,16 +2797,7 @@
           <w:rFonts w:eastAsia="Arial" w:cs="Times New Roman"/>
           <w:szCs w:val="24"/>
         </w:rPr>
-        <w:t>A significant two-way interaction between Measure an</w:t>
-      </w:r>
-      <w:bookmarkStart w:id="65" w:name="_GoBack"/>
-      <w:bookmarkEnd w:id="65"/>
-      <w:r>
-        <w:rPr>
-          <w:rFonts w:eastAsia="Arial" w:cs="Times New Roman"/>
-          <w:szCs w:val="24"/>
-        </w:rPr>
-        <w:t>d Direction confirmed that the illusion of competence replicated</w:t>
+        <w:t>A significant two-way interaction between Measure and Direction confirmed that the illusion of competence replicated</w:t>
       </w:r>
       <w:r>
         <w:rPr>
@@ -2889,7 +2813,6 @@
         </w:rPr>
         <w:t xml:space="preserve"> </w:t>
       </w:r>
-      <w:proofErr w:type="gramStart"/>
       <w:r>
         <w:rPr>
           <w:rFonts w:eastAsia="Arial" w:cs="Times New Roman"/>
@@ -2906,7 +2829,6 @@
         </w:rPr>
         <w:t>(</w:t>
       </w:r>
-      <w:proofErr w:type="gramEnd"/>
       <w:r>
         <w:rPr>
           <w:rFonts w:eastAsia="Arial" w:cs="Times New Roman"/>
@@ -3070,7 +2992,6 @@
         </w:rPr>
         <w:t xml:space="preserve">, </w:t>
       </w:r>
-      <w:proofErr w:type="gramStart"/>
       <w:r>
         <w:rPr>
           <w:rFonts w:eastAsia="Arial" w:cs="Times New Roman"/>
@@ -3087,7 +3008,6 @@
         </w:rPr>
         <w:t>(</w:t>
       </w:r>
-      <w:proofErr w:type="gramEnd"/>
       <w:r>
         <w:rPr>
           <w:rFonts w:eastAsia="Arial" w:cs="Times New Roman"/>
@@ -3241,7 +3161,7 @@
         </w:rPr>
         <w:t xml:space="preserve"> are reported in Table </w:t>
       </w:r>
-      <w:commentRangeStart w:id="66"/>
+      <w:commentRangeStart w:id="67"/>
       <w:r>
         <w:rPr>
           <w:rFonts w:eastAsia="Arial" w:cs="Times New Roman"/>
@@ -3250,12 +3170,12 @@
         </w:rPr>
         <w:t>XX.</w:t>
       </w:r>
-      <w:commentRangeEnd w:id="66"/>
+      <w:commentRangeEnd w:id="67"/>
       <w:r>
         <w:rPr>
           <w:rStyle w:val="CommentReference"/>
         </w:rPr>
-        <w:commentReference w:id="66"/>
+        <w:commentReference w:id="67"/>
       </w:r>
     </w:p>
     <w:p>
@@ -3266,7 +3186,6 @@
         <w:rPr>
           <w:rFonts w:eastAsia="Arial" w:cs="Times New Roman"/>
           <w:szCs w:val="24"/>
-          <w:highlight w:val="yellow"/>
         </w:rPr>
       </w:pPr>
       <w:r>
@@ -3360,7 +3279,6 @@
         </w:rPr>
         <w:t xml:space="preserve">, </w:t>
       </w:r>
-      <w:proofErr w:type="gramStart"/>
       <w:r>
         <w:rPr>
           <w:rFonts w:eastAsia="Arial" w:cs="Times New Roman"/>
@@ -3377,7 +3295,6 @@
         </w:rPr>
         <w:t>(</w:t>
       </w:r>
-      <w:proofErr w:type="gramEnd"/>
       <w:r>
         <w:rPr>
           <w:rFonts w:eastAsia="Arial" w:cs="Times New Roman"/>
@@ -3537,7 +3454,6 @@
         </w:rPr>
         <w:t xml:space="preserve">, </w:t>
       </w:r>
-      <w:proofErr w:type="gramStart"/>
       <w:r>
         <w:rPr>
           <w:rFonts w:eastAsia="Arial" w:cs="Times New Roman"/>
@@ -3554,7 +3470,6 @@
         </w:rPr>
         <w:t>(</w:t>
       </w:r>
-      <w:proofErr w:type="gramEnd"/>
       <w:r>
         <w:rPr>
           <w:rFonts w:eastAsia="Arial" w:cs="Times New Roman"/>
@@ -3685,7 +3600,6 @@
         </w:rPr>
         <w:t xml:space="preserve">, </w:t>
       </w:r>
-      <w:proofErr w:type="gramStart"/>
       <w:r>
         <w:rPr>
           <w:rFonts w:eastAsia="Arial" w:cs="Times New Roman"/>
@@ -3702,7 +3616,6 @@
         </w:rPr>
         <w:t>(</w:t>
       </w:r>
-      <w:proofErr w:type="gramEnd"/>
       <w:r>
         <w:rPr>
           <w:rFonts w:eastAsia="Arial" w:cs="Times New Roman"/>
@@ -3791,7 +3704,7 @@
         </w:rPr>
         <w:t xml:space="preserve"> </w:t>
       </w:r>
-      <w:commentRangeStart w:id="67"/>
+      <w:commentRangeStart w:id="68"/>
       <w:r>
         <w:rPr>
           <w:rFonts w:eastAsia="Arial" w:cs="Times New Roman"/>
@@ -3800,13 +3713,83 @@
         </w:rPr>
         <w:t>[ADD SOMETHING HERE ABOUT WHAT THAT MEANS/IMPLICATIONS]</w:t>
       </w:r>
-      <w:commentRangeEnd w:id="67"/>
+      <w:commentRangeEnd w:id="68"/>
       <w:r>
         <w:rPr>
           <w:rStyle w:val="CommentReference"/>
         </w:rPr>
-        <w:commentReference w:id="67"/>
-      </w:r>
+        <w:commentReference w:id="68"/>
+      </w:r>
+      <w:r>
+        <w:rPr>
+          <w:rFonts w:eastAsia="Arial" w:cs="Times New Roman"/>
+          <w:szCs w:val="24"/>
+        </w:rPr>
+        <w:t xml:space="preserve"> </w:t>
+      </w:r>
+      <w:ins w:id="69" w:author="Emily Cates" w:date="2020-09-08T22:12:00Z">
+        <w:r>
+          <w:rPr>
+            <w:rFonts w:eastAsia="Arial" w:cs="Times New Roman"/>
+            <w:szCs w:val="24"/>
+          </w:rPr>
+          <w:t>These findings indicate</w:t>
+        </w:r>
+      </w:ins>
+      <w:ins w:id="70" w:author="Emily Cates" w:date="2020-09-08T22:13:00Z">
+        <w:r>
+          <w:rPr>
+            <w:rFonts w:eastAsia="Arial" w:cs="Times New Roman"/>
+            <w:szCs w:val="24"/>
+          </w:rPr>
+          <w:t xml:space="preserve"> that</w:t>
+        </w:r>
+      </w:ins>
+      <w:ins w:id="71" w:author="Emily Cates" w:date="2020-09-08T22:18:00Z">
+        <w:r>
+          <w:rPr>
+            <w:rFonts w:eastAsia="Arial" w:cs="Times New Roman"/>
+            <w:szCs w:val="24"/>
+          </w:rPr>
+          <w:t>, compared to just reading the word pairs,</w:t>
+        </w:r>
+      </w:ins>
+      <w:ins w:id="72" w:author="Emily Cates" w:date="2020-09-08T22:13:00Z">
+        <w:r>
+          <w:rPr>
+            <w:rFonts w:eastAsia="Arial" w:cs="Times New Roman"/>
+            <w:szCs w:val="24"/>
+          </w:rPr>
+          <w:t xml:space="preserve"> the Item-Speci</w:t>
+        </w:r>
+      </w:ins>
+      <w:ins w:id="73" w:author="Emily Cates" w:date="2020-09-08T22:14:00Z">
+        <w:r>
+          <w:rPr>
+            <w:rFonts w:eastAsia="Arial" w:cs="Times New Roman"/>
+            <w:szCs w:val="24"/>
+          </w:rPr>
+          <w:t>fic and Relational study strategies are either helping participants better remember the word pairs, thus incr</w:t>
+        </w:r>
+      </w:ins>
+      <w:ins w:id="74" w:author="Emily Cates" w:date="2020-09-08T22:15:00Z">
+        <w:r>
+          <w:rPr>
+            <w:rFonts w:eastAsia="Arial" w:cs="Times New Roman"/>
+            <w:szCs w:val="24"/>
+          </w:rPr>
+          <w:t xml:space="preserve">easing recall rates, or are helping participants </w:t>
+        </w:r>
+      </w:ins>
+      <w:ins w:id="75" w:author="Emily Cates" w:date="2020-09-08T22:16:00Z">
+        <w:r>
+          <w:rPr>
+            <w:rFonts w:eastAsia="Arial" w:cs="Times New Roman"/>
+            <w:szCs w:val="24"/>
+          </w:rPr>
+          <w:t xml:space="preserve">to better calibrate their JOL ratings. </w:t>
+        </w:r>
+      </w:ins>
     </w:p>
     <w:p>
       <w:pPr>
@@ -3956,7 +3939,29 @@
           <w:rFonts w:eastAsia="Arial" w:cs="Times New Roman"/>
           <w:szCs w:val="24"/>
         </w:rPr>
-        <w:t xml:space="preserve"> and Read conditions </w:t>
+        <w:t xml:space="preserve"> and Read </w:t>
+      </w:r>
+      <w:commentRangeStart w:id="76"/>
+      <w:r>
+        <w:rPr>
+          <w:rFonts w:eastAsia="Arial" w:cs="Times New Roman"/>
+          <w:szCs w:val="24"/>
+        </w:rPr>
+        <w:t>conditions</w:t>
+      </w:r>
+      <w:commentRangeEnd w:id="76"/>
+      <w:r>
+        <w:rPr>
+          <w:rStyle w:val="CommentReference"/>
+        </w:rPr>
+        <w:commentReference w:id="76"/>
+      </w:r>
+      <w:r>
+        <w:rPr>
+          <w:rFonts w:eastAsia="Arial" w:cs="Times New Roman"/>
+          <w:szCs w:val="24"/>
+        </w:rPr>
+        <w:t xml:space="preserve"> </w:t>
       </w:r>
       <w:r>
         <w:rPr>
@@ -4132,9 +4137,43 @@
           <w:iCs/>
           <w:szCs w:val="24"/>
         </w:rPr>
-        <w:t xml:space="preserve"> </w:t>
-      </w:r>
-      <w:proofErr w:type="gramStart"/>
+        <w:t xml:space="preserve"> t</w:t>
+      </w:r>
+      <w:r>
+        <w:rPr>
+          <w:rFonts w:eastAsia="Arial" w:cs="Times New Roman"/>
+          <w:szCs w:val="24"/>
+        </w:rPr>
+        <w:t>(</w:t>
+      </w:r>
+      <w:r>
+        <w:rPr>
+          <w:rFonts w:eastAsia="Arial" w:cs="Times New Roman"/>
+          <w:szCs w:val="24"/>
+        </w:rPr>
+        <w:t>30</w:t>
+      </w:r>
+      <w:r>
+        <w:rPr>
+          <w:rFonts w:eastAsia="Arial" w:cs="Times New Roman"/>
+          <w:szCs w:val="24"/>
+        </w:rPr>
+        <w:t xml:space="preserve">) = </w:t>
+      </w:r>
+      <w:r>
+        <w:rPr>
+          <w:rFonts w:eastAsia="Arial" w:cs="Times New Roman"/>
+          <w:szCs w:val="24"/>
+        </w:rPr>
+        <w:t>0.95</w:t>
+      </w:r>
+      <w:r>
+        <w:rPr>
+          <w:rFonts w:eastAsia="Arial" w:cs="Times New Roman"/>
+          <w:szCs w:val="24"/>
+        </w:rPr>
+        <w:t xml:space="preserve">, </w:t>
+      </w:r>
       <w:r>
         <w:rPr>
           <w:rFonts w:eastAsia="Arial" w:cs="Times New Roman"/>
@@ -4142,36 +4181,21 @@
           <w:iCs/>
           <w:szCs w:val="24"/>
         </w:rPr>
-        <w:t>t</w:t>
-      </w:r>
-      <w:r>
-        <w:rPr>
-          <w:rFonts w:eastAsia="Arial" w:cs="Times New Roman"/>
-          <w:szCs w:val="24"/>
-        </w:rPr>
-        <w:t>(</w:t>
-      </w:r>
-      <w:proofErr w:type="gramEnd"/>
-      <w:r>
-        <w:rPr>
-          <w:rFonts w:eastAsia="Arial" w:cs="Times New Roman"/>
-          <w:szCs w:val="24"/>
-        </w:rPr>
-        <w:t>30</w:t>
-      </w:r>
-      <w:r>
-        <w:rPr>
-          <w:rFonts w:eastAsia="Arial" w:cs="Times New Roman"/>
-          <w:szCs w:val="24"/>
-        </w:rPr>
-        <w:t xml:space="preserve">) = </w:t>
-      </w:r>
-      <w:r>
-        <w:rPr>
-          <w:rFonts w:eastAsia="Arial" w:cs="Times New Roman"/>
-          <w:szCs w:val="24"/>
-        </w:rPr>
-        <w:t>0.95</w:t>
+        <w:t>SEM</w:t>
+      </w:r>
+      <w:r>
+        <w:rPr>
+          <w:rFonts w:eastAsia="Arial" w:cs="Times New Roman"/>
+          <w:szCs w:val="24"/>
+        </w:rPr>
+        <w:t xml:space="preserve"> = </w:t>
+      </w:r>
+      <w:r>
+        <w:rPr>
+          <w:rFonts w:eastAsia="Arial" w:cs="Times New Roman"/>
+          <w:szCs w:val="24"/>
+        </w:rPr>
+        <w:t>4.52</w:t>
       </w:r>
       <w:r>
         <w:rPr>
@@ -4187,7 +4211,7 @@
           <w:iCs/>
           <w:szCs w:val="24"/>
         </w:rPr>
-        <w:t>SEM</w:t>
+        <w:t>p</w:t>
       </w:r>
       <w:r>
         <w:rPr>
@@ -4201,36 +4225,6 @@
           <w:rFonts w:eastAsia="Arial" w:cs="Times New Roman"/>
           <w:szCs w:val="24"/>
         </w:rPr>
-        <w:t>4.52</w:t>
-      </w:r>
-      <w:r>
-        <w:rPr>
-          <w:rFonts w:eastAsia="Arial" w:cs="Times New Roman"/>
-          <w:szCs w:val="24"/>
-        </w:rPr>
-        <w:t xml:space="preserve">, </w:t>
-      </w:r>
-      <w:r>
-        <w:rPr>
-          <w:rFonts w:eastAsia="Arial" w:cs="Times New Roman"/>
-          <w:i/>
-          <w:iCs/>
-          <w:szCs w:val="24"/>
-        </w:rPr>
-        <w:t>p</w:t>
-      </w:r>
-      <w:r>
-        <w:rPr>
-          <w:rFonts w:eastAsia="Arial" w:cs="Times New Roman"/>
-          <w:szCs w:val="24"/>
-        </w:rPr>
-        <w:t xml:space="preserve"> = </w:t>
-      </w:r>
-      <w:r>
-        <w:rPr>
-          <w:rFonts w:eastAsia="Arial" w:cs="Times New Roman"/>
-          <w:szCs w:val="24"/>
-        </w:rPr>
         <w:t>0.35</w:t>
       </w:r>
       <w:r>
@@ -4255,6 +4249,65 @@
         </w:rPr>
         <w:t>[ADD SOMETHING HERE ABOUT WHAT THAT MEANS/IMPLICATIONS]</w:t>
       </w:r>
+      <w:ins w:id="77" w:author="Emily Cates" w:date="2020-09-08T22:17:00Z">
+        <w:r>
+          <w:rPr>
+            <w:rFonts w:eastAsia="Arial" w:cs="Times New Roman"/>
+            <w:szCs w:val="24"/>
+            <w:rPrChange w:id="78" w:author="Emily Cates" w:date="2020-09-08T22:17:00Z">
+              <w:rPr>
+                <w:rFonts w:eastAsia="Arial" w:cs="Times New Roman"/>
+                <w:szCs w:val="24"/>
+                <w:highlight w:val="yellow"/>
+              </w:rPr>
+            </w:rPrChange>
+          </w:rPr>
+          <w:t xml:space="preserve"> </w:t>
+        </w:r>
+      </w:ins>
+      <w:ins w:id="79" w:author="Emily Cates" w:date="2020-09-08T22:18:00Z">
+        <w:r>
+          <w:rPr>
+            <w:rFonts w:eastAsia="Arial" w:cs="Times New Roman"/>
+            <w:szCs w:val="24"/>
+          </w:rPr>
+          <w:t xml:space="preserve">These findings indicate that </w:t>
+        </w:r>
+      </w:ins>
+      <w:ins w:id="80" w:author="Emily Cates" w:date="2020-09-08T22:19:00Z">
+        <w:r>
+          <w:rPr>
+            <w:rFonts w:eastAsia="Arial" w:cs="Times New Roman"/>
+            <w:szCs w:val="24"/>
+          </w:rPr>
+          <w:t xml:space="preserve">the Relational study strategy </w:t>
+        </w:r>
+      </w:ins>
+      <w:ins w:id="81" w:author="Emily Cates" w:date="2020-09-08T22:20:00Z">
+        <w:r>
+          <w:rPr>
+            <w:rFonts w:eastAsia="Arial" w:cs="Times New Roman"/>
+            <w:szCs w:val="24"/>
+          </w:rPr>
+          <w:t>helped participants to c</w:t>
+        </w:r>
+      </w:ins>
+      <w:ins w:id="82" w:author="Emily Cates" w:date="2020-09-08T22:21:00Z">
+        <w:r>
+          <w:rPr>
+            <w:rFonts w:eastAsia="Arial" w:cs="Times New Roman"/>
+            <w:szCs w:val="24"/>
+          </w:rPr>
+          <w:t xml:space="preserve">reate an association between the two unrelated words, and were thus better able to recall the </w:t>
+        </w:r>
+        <w:r>
+          <w:rPr>
+            <w:rFonts w:eastAsia="Arial" w:cs="Times New Roman"/>
+            <w:szCs w:val="24"/>
+          </w:rPr>
+          <w:t xml:space="preserve">target word at test. </w:t>
+        </w:r>
+      </w:ins>
     </w:p>
     <w:p>
       <w:pPr>
@@ -4308,6 +4361,7 @@
         <w:ind w:firstLine="720"/>
         <w:contextualSpacing/>
         <w:rPr>
+          <w:ins w:id="83" w:author="Emily Cates" w:date="2020-09-08T22:25:00Z"/>
           <w:rFonts w:eastAsia="Arial" w:cs="Times New Roman"/>
           <w:szCs w:val="24"/>
         </w:rPr>
@@ -4317,15 +4371,30 @@
           <w:rFonts w:eastAsia="Arial" w:cs="Times New Roman"/>
           <w:szCs w:val="24"/>
         </w:rPr>
-        <w:t xml:space="preserve">Calibration plots for each of the four pair types are reported in Figure 2. Each plot includes a calibration line which reflects perfect correspondence between JOL ratings and correct recall (e.g., 30% JOL and 30% correct recall). Overestimations (i.e., data points that fall below the calibration line) were found to emerge at different JOL ratings for each pair type. For unrelated pairs, JOL overestimations occurred across nearly all JOL ratings (JOLs &gt; 20%), </w:t>
-      </w:r>
-      <w:r>
-        <w:rPr>
-          <w:rFonts w:eastAsia="Arial" w:cs="Times New Roman"/>
-          <w:szCs w:val="24"/>
-        </w:rPr>
         <w:lastRenderedPageBreak/>
-        <w:t xml:space="preserve">however overestimations emerged later for associative pairs. For backward pairs, overestimations occurred at JOLs greater than 60%, for symmetrical pairs, overestimations occurred at JOLs greater than 80%, and for forward pairs, overestimations were only found at the highest JOL ratings (90-100%). These patterns were confirmed by effects of Pair Type, </w:t>
+        <w:t xml:space="preserve">Calibration plots for each of the four pair types are reported in </w:t>
+      </w:r>
+      <w:commentRangeStart w:id="84"/>
+      <w:r>
+        <w:rPr>
+          <w:rFonts w:eastAsia="Arial" w:cs="Times New Roman"/>
+          <w:szCs w:val="24"/>
+        </w:rPr>
+        <w:t>Figure 2</w:t>
+      </w:r>
+      <w:commentRangeEnd w:id="84"/>
+      <w:r>
+        <w:rPr>
+          <w:rStyle w:val="CommentReference"/>
+        </w:rPr>
+        <w:commentReference w:id="84"/>
+      </w:r>
+      <w:r>
+        <w:rPr>
+          <w:rFonts w:eastAsia="Arial" w:cs="Times New Roman"/>
+          <w:szCs w:val="24"/>
+        </w:rPr>
+        <w:t xml:space="preserve">. Each plot includes a calibration line which reflects perfect correspondence between JOL ratings and correct recall (e.g., 30% JOL and 30% correct recall). Overestimations (i.e., data points that fall below the calibration line) were found to emerge at different JOL ratings for each pair type. For unrelated pairs, JOL overestimations occurred across nearly all JOL ratings (JOLs &gt; 20%), however overestimations emerged later for associative pairs. For backward pairs, overestimations occurred at JOLs greater than 60%, for symmetrical pairs, overestimations occurred at JOLs greater than 80%, and for forward pairs, overestimations were only found at the highest JOL ratings (90-100%). These patterns were confirmed by effects of Pair Type, </w:t>
       </w:r>
       <w:r>
         <w:rPr>
@@ -4436,7 +4505,7 @@
         </w:rPr>
         <w:t xml:space="preserve"> = 1204.60, </w:t>
       </w:r>
-      <w:bookmarkStart w:id="68" w:name="_Hlk10733659"/>
+      <w:bookmarkStart w:id="85" w:name="_Hlk10733659"/>
       <w:r>
         <w:rPr>
           <w:rFonts w:eastAsia="Arial" w:cs="Times New Roman"/>
@@ -4469,7 +4538,7 @@
         </w:rPr>
         <w:t>= .</w:t>
       </w:r>
-      <w:bookmarkEnd w:id="68"/>
+      <w:bookmarkEnd w:id="85"/>
       <w:r>
         <w:rPr>
           <w:rFonts w:eastAsia="Arial" w:cs="Times New Roman"/>
@@ -4540,7 +4609,1267 @@
         </w:rPr>
         <w:t xml:space="preserve"> = .06. Thus, evidence for illusions of competence were found across pair types, however overestimations only emerged at the highest JOL ratings for forward associates. </w:t>
       </w:r>
-      <w:r>
+    </w:p>
+    <w:p>
+      <w:pPr>
+        <w:spacing w:after="160"/>
+        <w:ind w:firstLine="720"/>
+        <w:contextualSpacing/>
+        <w:rPr>
+          <w:ins w:id="86" w:author="Emily Cates" w:date="2020-09-08T23:12:00Z"/>
+          <w:rFonts w:eastAsia="Arial" w:cs="Times New Roman"/>
+          <w:szCs w:val="24"/>
+        </w:rPr>
+      </w:pPr>
+      <w:ins w:id="87" w:author="Emily Cates" w:date="2020-09-08T22:25:00Z">
+        <w:r>
+          <w:rPr>
+            <w:rFonts w:eastAsia="Arial" w:cs="Times New Roman"/>
+            <w:szCs w:val="24"/>
+          </w:rPr>
+          <w:t xml:space="preserve"> </w:t>
+        </w:r>
+        <w:r>
+          <w:rPr>
+            <w:rFonts w:eastAsia="Arial" w:cs="Times New Roman"/>
+            <w:szCs w:val="24"/>
+          </w:rPr>
+          <w:t xml:space="preserve">A </w:t>
+        </w:r>
+        <w:r>
+          <w:rPr>
+            <w:rFonts w:eastAsia="Arial" w:cs="Times New Roman"/>
+            <w:szCs w:val="24"/>
+          </w:rPr>
+          <w:t>3</w:t>
+        </w:r>
+        <w:r>
+          <w:rPr>
+            <w:rFonts w:eastAsia="Arial" w:cs="Times New Roman"/>
+            <w:szCs w:val="24"/>
+          </w:rPr>
+          <w:t xml:space="preserve"> </w:t>
+        </w:r>
+        <w:r>
+          <w:rPr>
+            <w:rFonts w:eastAsia="Arial" w:cs="Times New Roman"/>
+            <w:szCs w:val="24"/>
+          </w:rPr>
+          <w:t>(</w:t>
+        </w:r>
+        <w:r>
+          <w:rPr>
+            <w:rFonts w:eastAsia="Arial" w:cs="Times New Roman"/>
+            <w:szCs w:val="24"/>
+          </w:rPr>
+          <w:t>Encoding Manipulation</w:t>
+        </w:r>
+        <w:commentRangeStart w:id="88"/>
+        <w:r>
+          <w:rPr>
+            <w:rFonts w:eastAsia="Arial" w:cs="Times New Roman"/>
+            <w:szCs w:val="24"/>
+          </w:rPr>
+          <w:t>: Item-Specific vs. Relational vs Read)</w:t>
+        </w:r>
+        <w:r>
+          <w:rPr>
+            <w:rFonts w:eastAsia="Arial" w:cs="Times New Roman"/>
+            <w:szCs w:val="24"/>
+          </w:rPr>
+          <w:t xml:space="preserve"> </w:t>
+        </w:r>
+      </w:ins>
+      <w:commentRangeEnd w:id="88"/>
+      <w:ins w:id="89" w:author="Emily Cates" w:date="2020-09-08T22:26:00Z">
+        <w:r>
+          <w:rPr>
+            <w:rStyle w:val="CommentReference"/>
+          </w:rPr>
+          <w:commentReference w:id="88"/>
+        </w:r>
+      </w:ins>
+      <w:ins w:id="90" w:author="Emily Cates" w:date="2020-09-08T22:25:00Z">
+        <w:r>
+          <w:rPr>
+            <w:rFonts w:eastAsia="Arial" w:cs="Times New Roman"/>
+            <w:szCs w:val="24"/>
+          </w:rPr>
+          <w:t>×</w:t>
+        </w:r>
+        <w:r>
+          <w:rPr>
+            <w:rFonts w:eastAsia="Arial" w:cs="Times New Roman"/>
+            <w:szCs w:val="24"/>
+          </w:rPr>
+          <w:t xml:space="preserve"> </w:t>
+        </w:r>
+      </w:ins>
+      <w:ins w:id="91" w:author="Emily Cates" w:date="2020-09-08T22:27:00Z">
+        <w:r>
+          <w:rPr>
+            <w:rFonts w:eastAsia="Arial" w:cs="Times New Roman"/>
+            <w:szCs w:val="24"/>
+          </w:rPr>
+          <w:t xml:space="preserve">2 (Warning: Warn vs. No Warn) </w:t>
+        </w:r>
+      </w:ins>
+      <w:ins w:id="92" w:author="Emily Cates" w:date="2020-09-08T22:25:00Z">
+        <w:r>
+          <w:rPr>
+            <w:rFonts w:eastAsia="Arial" w:cs="Times New Roman"/>
+            <w:szCs w:val="24"/>
+          </w:rPr>
+          <w:t xml:space="preserve">× </w:t>
+        </w:r>
+      </w:ins>
+      <w:ins w:id="93" w:author="Emily Cates" w:date="2020-09-08T22:28:00Z">
+        <w:r>
+          <w:rPr>
+            <w:rFonts w:eastAsia="Arial" w:cs="Times New Roman"/>
+            <w:szCs w:val="24"/>
+          </w:rPr>
+          <w:t xml:space="preserve">2 </w:t>
+        </w:r>
+        <w:r>
+          <w:rPr>
+            <w:rFonts w:eastAsia="Arial" w:cs="Times New Roman"/>
+            <w:szCs w:val="24"/>
+          </w:rPr>
+          <w:t>(Measure: JOL vs. Recall) ×</w:t>
+        </w:r>
+        <w:r>
+          <w:rPr>
+            <w:rFonts w:eastAsia="Arial" w:cs="Times New Roman"/>
+            <w:szCs w:val="24"/>
+          </w:rPr>
+          <w:t xml:space="preserve"> </w:t>
+        </w:r>
+      </w:ins>
+      <w:ins w:id="94" w:author="Emily Cates" w:date="2020-09-08T22:25:00Z">
+        <w:r>
+          <w:rPr>
+            <w:rFonts w:eastAsia="Arial" w:cs="Times New Roman"/>
+            <w:szCs w:val="24"/>
+          </w:rPr>
+          <w:t xml:space="preserve">4 (Pair Type: </w:t>
+        </w:r>
+        <w:commentRangeStart w:id="95"/>
+        <w:r>
+          <w:rPr>
+            <w:rFonts w:eastAsia="Arial" w:cs="Times New Roman"/>
+            <w:szCs w:val="24"/>
+          </w:rPr>
+          <w:t xml:space="preserve">Forward vs. Backward </w:t>
+        </w:r>
+      </w:ins>
+      <w:commentRangeEnd w:id="95"/>
+      <w:ins w:id="96" w:author="Emily Cates" w:date="2020-09-08T22:28:00Z">
+        <w:r>
+          <w:rPr>
+            <w:rStyle w:val="CommentReference"/>
+          </w:rPr>
+          <w:commentReference w:id="95"/>
+        </w:r>
+      </w:ins>
+      <w:ins w:id="97" w:author="Emily Cates" w:date="2020-09-08T22:25:00Z">
+        <w:r>
+          <w:rPr>
+            <w:rFonts w:eastAsia="Arial" w:cs="Times New Roman"/>
+            <w:szCs w:val="24"/>
+          </w:rPr>
+          <w:t xml:space="preserve">vs. Symmetrical vs. Unrelated) </w:t>
+        </w:r>
+        <w:r>
+          <w:rPr>
+            <w:rFonts w:eastAsia="Arial" w:cs="Times New Roman"/>
+            <w:szCs w:val="24"/>
+          </w:rPr>
+          <w:t>mixed measures</w:t>
+        </w:r>
+        <w:r>
+          <w:rPr>
+            <w:rFonts w:eastAsia="Arial" w:cs="Times New Roman"/>
+            <w:szCs w:val="24"/>
+          </w:rPr>
+          <w:t xml:space="preserve"> ANOVA was conducted to test</w:t>
+        </w:r>
+      </w:ins>
+      <w:ins w:id="98" w:author="Emily Cates" w:date="2020-09-08T22:39:00Z">
+        <w:r>
+          <w:rPr>
+            <w:rFonts w:eastAsia="Arial" w:cs="Times New Roman"/>
+            <w:szCs w:val="24"/>
+          </w:rPr>
+          <w:t xml:space="preserve"> </w:t>
+        </w:r>
+        <w:r>
+          <w:rPr>
+            <w:rFonts w:eastAsia="Arial" w:cs="Times New Roman"/>
+            <w:szCs w:val="24"/>
+            <w:highlight w:val="lightGray"/>
+            <w:rPrChange w:id="99" w:author="Emily Cates" w:date="2020-09-08T22:39:00Z">
+              <w:rPr>
+                <w:rFonts w:eastAsia="Arial" w:cs="Times New Roman"/>
+                <w:szCs w:val="24"/>
+              </w:rPr>
+            </w:rPrChange>
+          </w:rPr>
+          <w:t>[I need some help wording this]</w:t>
+        </w:r>
+      </w:ins>
+      <w:ins w:id="100" w:author="Emily Cates" w:date="2020-09-08T22:25:00Z">
+        <w:r>
+          <w:rPr>
+            <w:rFonts w:eastAsia="Arial" w:cs="Times New Roman"/>
+            <w:szCs w:val="24"/>
+          </w:rPr>
+          <w:t xml:space="preserve"> </w:t>
+        </w:r>
+        <w:r>
+          <w:rPr>
+            <w:rFonts w:eastAsia="Arial" w:cs="Times New Roman"/>
+            <w:szCs w:val="24"/>
+            <w:highlight w:val="yellow"/>
+            <w:rPrChange w:id="101" w:author="Emily Cates" w:date="2020-09-08T22:53:00Z">
+              <w:rPr>
+                <w:rFonts w:eastAsia="Arial" w:cs="Times New Roman"/>
+                <w:szCs w:val="24"/>
+              </w:rPr>
+            </w:rPrChange>
+          </w:rPr>
+          <w:t>for differences between mean JOL ratings and recall rates across the four pair types and at each of the three encoding manipulations.</w:t>
+        </w:r>
+      </w:ins>
+    </w:p>
+    <w:p>
+      <w:pPr>
+        <w:pStyle w:val="ListParagraph"/>
+        <w:numPr>
+          <w:ilvl w:val="0"/>
+          <w:numId w:val="4"/>
+        </w:numPr>
+        <w:spacing w:after="160"/>
+        <w:rPr>
+          <w:ins w:id="102" w:author="Emily Cates" w:date="2020-09-08T23:37:00Z"/>
+          <w:rFonts w:eastAsia="Arial" w:cs="Times New Roman"/>
+          <w:szCs w:val="24"/>
+        </w:rPr>
+      </w:pPr>
+      <w:ins w:id="103" w:author="Emily Cates" w:date="2020-09-08T23:13:00Z">
+        <w:r>
+          <w:rPr>
+            <w:rFonts w:eastAsia="Arial" w:cs="Times New Roman"/>
+            <w:szCs w:val="24"/>
+          </w:rPr>
+          <w:t>Main</w:t>
+        </w:r>
+      </w:ins>
+      <w:ins w:id="104" w:author="Emily Cates" w:date="2020-09-08T23:14:00Z">
+        <w:r>
+          <w:rPr>
+            <w:rFonts w:eastAsia="Arial" w:cs="Times New Roman"/>
+            <w:szCs w:val="24"/>
+          </w:rPr>
+          <w:t xml:space="preserve"> effect</w:t>
+        </w:r>
+      </w:ins>
+      <w:ins w:id="105" w:author="Emily Cates" w:date="2020-09-08T23:30:00Z">
+        <w:r>
+          <w:rPr>
+            <w:rFonts w:eastAsia="Arial" w:cs="Times New Roman"/>
+            <w:szCs w:val="24"/>
+          </w:rPr>
+          <w:t xml:space="preserve"> Measure</w:t>
+        </w:r>
+      </w:ins>
+      <w:ins w:id="106" w:author="Emily Cates" w:date="2020-09-08T23:31:00Z">
+        <w:r>
+          <w:rPr>
+            <w:rFonts w:eastAsia="Arial" w:cs="Times New Roman"/>
+            <w:szCs w:val="24"/>
+          </w:rPr>
+          <w:t xml:space="preserve">: </w:t>
+        </w:r>
+        <w:r>
+          <w:rPr>
+            <w:rFonts w:eastAsia="Arial" w:cs="Times New Roman"/>
+            <w:i/>
+            <w:iCs/>
+            <w:szCs w:val="24"/>
+          </w:rPr>
+          <w:t>F</w:t>
+        </w:r>
+        <w:r>
+          <w:rPr>
+            <w:rFonts w:eastAsia="Arial" w:cs="Times New Roman"/>
+            <w:szCs w:val="24"/>
+          </w:rPr>
+          <w:t>(</w:t>
+        </w:r>
+      </w:ins>
+      <w:ins w:id="107" w:author="Emily Cates" w:date="2020-09-08T23:35:00Z">
+        <w:r>
+          <w:rPr>
+            <w:rFonts w:eastAsia="Arial" w:cs="Times New Roman"/>
+            <w:szCs w:val="24"/>
+          </w:rPr>
+          <w:t>1</w:t>
+        </w:r>
+      </w:ins>
+      <w:ins w:id="108" w:author="Emily Cates" w:date="2020-09-08T23:31:00Z">
+        <w:r>
+          <w:rPr>
+            <w:rFonts w:eastAsia="Arial" w:cs="Times New Roman"/>
+            <w:szCs w:val="24"/>
+          </w:rPr>
+          <w:t>,</w:t>
+        </w:r>
+      </w:ins>
+      <w:ins w:id="109" w:author="Emily Cates" w:date="2020-09-08T23:35:00Z">
+        <w:r>
+          <w:rPr>
+            <w:rFonts w:eastAsia="Arial" w:cs="Times New Roman"/>
+            <w:szCs w:val="24"/>
+          </w:rPr>
+          <w:t xml:space="preserve"> 121</w:t>
+        </w:r>
+      </w:ins>
+      <w:ins w:id="110" w:author="Emily Cates" w:date="2020-09-08T23:31:00Z">
+        <w:r>
+          <w:rPr>
+            <w:rFonts w:eastAsia="Arial" w:cs="Times New Roman"/>
+            <w:szCs w:val="24"/>
+          </w:rPr>
+          <w:t xml:space="preserve">) = </w:t>
+        </w:r>
+      </w:ins>
+      <w:ins w:id="111" w:author="Emily Cates" w:date="2020-09-08T23:35:00Z">
+        <w:r>
+          <w:rPr>
+            <w:rFonts w:eastAsia="Arial" w:cs="Times New Roman"/>
+            <w:szCs w:val="24"/>
+          </w:rPr>
+          <w:t>94</w:t>
+        </w:r>
+      </w:ins>
+      <w:ins w:id="112" w:author="Emily Cates" w:date="2020-09-08T23:31:00Z">
+        <w:r>
+          <w:rPr>
+            <w:rFonts w:eastAsia="Arial" w:cs="Times New Roman"/>
+            <w:szCs w:val="24"/>
+          </w:rPr>
+          <w:t>.</w:t>
+        </w:r>
+      </w:ins>
+      <w:ins w:id="113" w:author="Emily Cates" w:date="2020-09-08T23:35:00Z">
+        <w:r>
+          <w:rPr>
+            <w:rFonts w:eastAsia="Arial" w:cs="Times New Roman"/>
+            <w:szCs w:val="24"/>
+          </w:rPr>
+          <w:t>60</w:t>
+        </w:r>
+      </w:ins>
+      <w:ins w:id="114" w:author="Emily Cates" w:date="2020-09-08T23:31:00Z">
+        <w:r>
+          <w:rPr>
+            <w:rFonts w:eastAsia="Arial" w:cs="Times New Roman"/>
+            <w:szCs w:val="24"/>
+          </w:rPr>
+          <w:t xml:space="preserve">, </w:t>
+        </w:r>
+        <w:r>
+          <w:rPr>
+            <w:rFonts w:eastAsia="Arial" w:cs="Times New Roman"/>
+            <w:i/>
+            <w:iCs/>
+            <w:szCs w:val="24"/>
+          </w:rPr>
+          <w:t>MSE</w:t>
+        </w:r>
+        <w:r>
+          <w:rPr>
+            <w:rFonts w:eastAsia="Arial" w:cs="Times New Roman"/>
+            <w:szCs w:val="24"/>
+          </w:rPr>
+          <w:t xml:space="preserve"> = </w:t>
+        </w:r>
+      </w:ins>
+      <w:ins w:id="115" w:author="Emily Cates" w:date="2020-09-08T23:36:00Z">
+        <w:r>
+          <w:rPr>
+            <w:rFonts w:eastAsia="Arial" w:cs="Times New Roman"/>
+            <w:szCs w:val="24"/>
+          </w:rPr>
+          <w:t>1001</w:t>
+        </w:r>
+      </w:ins>
+      <w:ins w:id="116" w:author="Emily Cates" w:date="2020-09-08T23:31:00Z">
+        <w:r>
+          <w:rPr>
+            <w:rFonts w:eastAsia="Arial" w:cs="Times New Roman"/>
+            <w:szCs w:val="24"/>
+          </w:rPr>
+          <w:t>.</w:t>
+        </w:r>
+      </w:ins>
+      <w:ins w:id="117" w:author="Emily Cates" w:date="2020-09-08T23:36:00Z">
+        <w:r>
+          <w:rPr>
+            <w:rFonts w:eastAsia="Arial" w:cs="Times New Roman"/>
+            <w:szCs w:val="24"/>
+          </w:rPr>
+          <w:t>56</w:t>
+        </w:r>
+      </w:ins>
+      <w:ins w:id="118" w:author="Emily Cates" w:date="2020-09-08T23:31:00Z">
+        <w:r>
+          <w:rPr>
+            <w:rFonts w:eastAsia="Arial" w:cs="Times New Roman"/>
+            <w:szCs w:val="24"/>
+          </w:rPr>
+          <w:t>,</w:t>
+        </w:r>
+      </w:ins>
+      <w:ins w:id="119" w:author="Emily Cates" w:date="2020-09-08T23:33:00Z">
+        <w:r>
+          <w:rPr>
+            <w:rFonts w:eastAsia="Arial" w:cs="Times New Roman"/>
+            <w:szCs w:val="24"/>
+          </w:rPr>
+          <w:t xml:space="preserve"> </w:t>
+        </w:r>
+        <w:r>
+          <w:rPr>
+            <w:rFonts w:eastAsia="Arial" w:cs="Times New Roman"/>
+            <w:i/>
+            <w:iCs/>
+            <w:szCs w:val="24"/>
+          </w:rPr>
+          <w:t>p</w:t>
+        </w:r>
+      </w:ins>
+      <w:ins w:id="120" w:author="Emily Cates" w:date="2020-09-08T23:34:00Z">
+        <w:r>
+          <w:rPr>
+            <w:rFonts w:eastAsia="Arial" w:cs="Times New Roman"/>
+            <w:i/>
+            <w:iCs/>
+            <w:szCs w:val="24"/>
+          </w:rPr>
+          <w:t xml:space="preserve"> &lt;</w:t>
+        </w:r>
+      </w:ins>
+      <w:ins w:id="121" w:author="Emily Cates" w:date="2020-09-08T23:36:00Z">
+        <w:r>
+          <w:rPr>
+            <w:rFonts w:eastAsia="Arial" w:cs="Times New Roman"/>
+            <w:i/>
+            <w:iCs/>
+            <w:szCs w:val="24"/>
+          </w:rPr>
+          <w:t xml:space="preserve"> </w:t>
+        </w:r>
+        <w:r>
+          <w:rPr>
+            <w:rFonts w:eastAsia="Arial" w:cs="Times New Roman"/>
+            <w:szCs w:val="24"/>
+          </w:rPr>
+          <w:t>.001</w:t>
+        </w:r>
+      </w:ins>
+      <w:ins w:id="122" w:author="Emily Cates" w:date="2020-09-08T23:34:00Z">
+        <w:r>
+          <w:rPr>
+            <w:rFonts w:eastAsia="Arial" w:cs="Times New Roman"/>
+            <w:szCs w:val="24"/>
+          </w:rPr>
+          <w:t xml:space="preserve">, </w:t>
+        </w:r>
+      </w:ins>
+      <w:ins w:id="123" w:author="Emily Cates" w:date="2020-09-08T23:31:00Z">
+        <w:r>
+          <w:rPr>
+            <w:rFonts w:eastAsia="Arial" w:cs="Times New Roman"/>
+            <w:szCs w:val="24"/>
+          </w:rPr>
+          <w:t xml:space="preserve"> </w:t>
+        </w:r>
+        <w:r>
+          <w:rPr>
+            <w:rFonts w:eastAsia="Arial" w:cs="Times New Roman"/>
+            <w:i/>
+            <w:iCs/>
+            <w:szCs w:val="24"/>
+          </w:rPr>
+          <w:t>η</w:t>
+        </w:r>
+        <w:r>
+          <w:rPr>
+            <w:rFonts w:eastAsia="Arial" w:cs="Times New Roman"/>
+            <w:i/>
+            <w:iCs/>
+            <w:szCs w:val="24"/>
+            <w:vertAlign w:val="subscript"/>
+          </w:rPr>
+          <w:t>p</w:t>
+        </w:r>
+        <w:r>
+          <w:rPr>
+            <w:rFonts w:eastAsia="Arial" w:cs="Times New Roman"/>
+            <w:i/>
+            <w:iCs/>
+            <w:szCs w:val="24"/>
+          </w:rPr>
+          <w:t>2</w:t>
+        </w:r>
+        <w:r>
+          <w:rPr>
+            <w:rFonts w:eastAsia="Arial" w:cs="Times New Roman"/>
+            <w:szCs w:val="24"/>
+          </w:rPr>
+          <w:t xml:space="preserve"> = </w:t>
+        </w:r>
+      </w:ins>
+      <w:ins w:id="124" w:author="Emily Cates" w:date="2020-09-08T23:37:00Z">
+        <w:r>
+          <w:rPr>
+            <w:rFonts w:eastAsia="Arial" w:cs="Times New Roman"/>
+            <w:szCs w:val="24"/>
+          </w:rPr>
+          <w:t>.31</w:t>
+        </w:r>
+      </w:ins>
+    </w:p>
+    <w:p>
+      <w:pPr>
+        <w:pStyle w:val="ListParagraph"/>
+        <w:numPr>
+          <w:ilvl w:val="0"/>
+          <w:numId w:val="4"/>
+        </w:numPr>
+        <w:spacing w:after="160"/>
+        <w:rPr>
+          <w:ins w:id="125" w:author="Emily Cates" w:date="2020-09-08T23:37:00Z"/>
+          <w:rFonts w:eastAsia="Arial" w:cs="Times New Roman"/>
+          <w:szCs w:val="24"/>
+        </w:rPr>
+      </w:pPr>
+      <w:ins w:id="126" w:author="Emily Cates" w:date="2020-09-08T23:37:00Z">
+        <w:r>
+          <w:rPr>
+            <w:rFonts w:eastAsia="Arial" w:cs="Times New Roman"/>
+            <w:szCs w:val="24"/>
+          </w:rPr>
+          <w:t>Main effect</w:t>
+        </w:r>
+      </w:ins>
+      <w:ins w:id="127" w:author="Emily Cates" w:date="2020-09-08T23:38:00Z">
+        <w:r>
+          <w:rPr>
+            <w:rFonts w:eastAsia="Arial" w:cs="Times New Roman"/>
+            <w:szCs w:val="24"/>
+          </w:rPr>
+          <w:t xml:space="preserve"> Pair Type</w:t>
+        </w:r>
+      </w:ins>
+      <w:ins w:id="128" w:author="Emily Cates" w:date="2020-09-08T23:37:00Z">
+        <w:r>
+          <w:rPr>
+            <w:rFonts w:eastAsia="Arial" w:cs="Times New Roman"/>
+            <w:szCs w:val="24"/>
+          </w:rPr>
+          <w:t xml:space="preserve">: </w:t>
+        </w:r>
+        <w:r>
+          <w:rPr>
+            <w:rFonts w:eastAsia="Arial" w:cs="Times New Roman"/>
+            <w:i/>
+            <w:iCs/>
+            <w:szCs w:val="24"/>
+          </w:rPr>
+          <w:t>F</w:t>
+        </w:r>
+        <w:r>
+          <w:rPr>
+            <w:rFonts w:eastAsia="Arial" w:cs="Times New Roman"/>
+            <w:szCs w:val="24"/>
+          </w:rPr>
+          <w:t>(</w:t>
+        </w:r>
+        <w:r>
+          <w:rPr>
+            <w:rFonts w:eastAsia="Arial" w:cs="Times New Roman"/>
+            <w:szCs w:val="24"/>
+          </w:rPr>
+          <w:t>3</w:t>
+        </w:r>
+        <w:r>
+          <w:rPr>
+            <w:rFonts w:eastAsia="Arial" w:cs="Times New Roman"/>
+            <w:szCs w:val="24"/>
+          </w:rPr>
+          <w:t>,</w:t>
+        </w:r>
+        <w:r>
+          <w:rPr>
+            <w:rFonts w:eastAsia="Arial" w:cs="Times New Roman"/>
+            <w:szCs w:val="24"/>
+          </w:rPr>
+          <w:t xml:space="preserve"> </w:t>
+        </w:r>
+        <w:r>
+          <w:rPr>
+            <w:rFonts w:eastAsia="Arial" w:cs="Times New Roman"/>
+            <w:szCs w:val="24"/>
+          </w:rPr>
+          <w:t>633</w:t>
+        </w:r>
+        <w:r>
+          <w:rPr>
+            <w:rFonts w:eastAsia="Arial" w:cs="Times New Roman"/>
+            <w:szCs w:val="24"/>
+          </w:rPr>
+          <w:t xml:space="preserve">) = </w:t>
+        </w:r>
+        <w:r>
+          <w:rPr>
+            <w:rFonts w:eastAsia="Arial" w:cs="Times New Roman"/>
+            <w:szCs w:val="24"/>
+          </w:rPr>
+          <w:t>989.8</w:t>
+        </w:r>
+      </w:ins>
+      <w:ins w:id="129" w:author="Emily Cates" w:date="2020-09-08T23:38:00Z">
+        <w:r>
+          <w:rPr>
+            <w:rFonts w:eastAsia="Arial" w:cs="Times New Roman"/>
+            <w:szCs w:val="24"/>
+          </w:rPr>
+          <w:t>3</w:t>
+        </w:r>
+      </w:ins>
+      <w:ins w:id="130" w:author="Emily Cates" w:date="2020-09-08T23:37:00Z">
+        <w:r>
+          <w:rPr>
+            <w:rFonts w:eastAsia="Arial" w:cs="Times New Roman"/>
+            <w:szCs w:val="24"/>
+          </w:rPr>
+          <w:t xml:space="preserve">, </w:t>
+        </w:r>
+        <w:r>
+          <w:rPr>
+            <w:rFonts w:eastAsia="Arial" w:cs="Times New Roman"/>
+            <w:i/>
+            <w:iCs/>
+            <w:szCs w:val="24"/>
+          </w:rPr>
+          <w:t>MSE</w:t>
+        </w:r>
+        <w:r>
+          <w:rPr>
+            <w:rFonts w:eastAsia="Arial" w:cs="Times New Roman"/>
+            <w:szCs w:val="24"/>
+          </w:rPr>
+          <w:t xml:space="preserve"> = </w:t>
+        </w:r>
+      </w:ins>
+      <w:ins w:id="131" w:author="Emily Cates" w:date="2020-09-08T23:38:00Z">
+        <w:r>
+          <w:rPr>
+            <w:rFonts w:eastAsia="Arial" w:cs="Times New Roman"/>
+            <w:szCs w:val="24"/>
+          </w:rPr>
+          <w:t>190.69</w:t>
+        </w:r>
+      </w:ins>
+      <w:ins w:id="132" w:author="Emily Cates" w:date="2020-09-08T23:37:00Z">
+        <w:r>
+          <w:rPr>
+            <w:rFonts w:eastAsia="Arial" w:cs="Times New Roman"/>
+            <w:szCs w:val="24"/>
+          </w:rPr>
+          <w:t xml:space="preserve">, </w:t>
+        </w:r>
+        <w:r>
+          <w:rPr>
+            <w:rFonts w:eastAsia="Arial" w:cs="Times New Roman"/>
+            <w:i/>
+            <w:iCs/>
+            <w:szCs w:val="24"/>
+          </w:rPr>
+          <w:t>p</w:t>
+        </w:r>
+        <w:r>
+          <w:rPr>
+            <w:rFonts w:eastAsia="Arial" w:cs="Times New Roman"/>
+            <w:i/>
+            <w:iCs/>
+            <w:szCs w:val="24"/>
+          </w:rPr>
+          <w:t xml:space="preserve"> &lt; </w:t>
+        </w:r>
+        <w:r>
+          <w:rPr>
+            <w:rFonts w:eastAsia="Arial" w:cs="Times New Roman"/>
+            <w:szCs w:val="24"/>
+          </w:rPr>
+          <w:t xml:space="preserve">.001, </w:t>
+        </w:r>
+        <w:r>
+          <w:rPr>
+            <w:rFonts w:eastAsia="Arial" w:cs="Times New Roman"/>
+            <w:szCs w:val="24"/>
+          </w:rPr>
+          <w:t xml:space="preserve"> </w:t>
+        </w:r>
+        <w:r>
+          <w:rPr>
+            <w:rFonts w:eastAsia="Arial" w:cs="Times New Roman"/>
+            <w:i/>
+            <w:iCs/>
+            <w:szCs w:val="24"/>
+          </w:rPr>
+          <w:t>η</w:t>
+        </w:r>
+        <w:r>
+          <w:rPr>
+            <w:rFonts w:eastAsia="Arial" w:cs="Times New Roman"/>
+            <w:i/>
+            <w:iCs/>
+            <w:szCs w:val="24"/>
+            <w:vertAlign w:val="subscript"/>
+          </w:rPr>
+          <w:t>p</w:t>
+        </w:r>
+        <w:r>
+          <w:rPr>
+            <w:rFonts w:eastAsia="Arial" w:cs="Times New Roman"/>
+            <w:i/>
+            <w:iCs/>
+            <w:szCs w:val="24"/>
+          </w:rPr>
+          <w:t>2</w:t>
+        </w:r>
+        <w:r>
+          <w:rPr>
+            <w:rFonts w:eastAsia="Arial" w:cs="Times New Roman"/>
+            <w:szCs w:val="24"/>
+          </w:rPr>
+          <w:t xml:space="preserve"> = </w:t>
+        </w:r>
+        <w:r>
+          <w:rPr>
+            <w:rFonts w:eastAsia="Arial" w:cs="Times New Roman"/>
+            <w:szCs w:val="24"/>
+          </w:rPr>
+          <w:t>.</w:t>
+        </w:r>
+      </w:ins>
+      <w:ins w:id="133" w:author="Emily Cates" w:date="2020-09-08T23:38:00Z">
+        <w:r>
+          <w:rPr>
+            <w:rFonts w:eastAsia="Arial" w:cs="Times New Roman"/>
+            <w:szCs w:val="24"/>
+          </w:rPr>
+          <w:t>82</w:t>
+        </w:r>
+      </w:ins>
+    </w:p>
+    <w:p>
+      <w:pPr>
+        <w:pStyle w:val="ListParagraph"/>
+        <w:numPr>
+          <w:ilvl w:val="0"/>
+          <w:numId w:val="4"/>
+        </w:numPr>
+        <w:spacing w:after="160"/>
+        <w:rPr>
+          <w:ins w:id="134" w:author="Emily Cates" w:date="2020-09-08T23:39:00Z"/>
+          <w:rFonts w:eastAsia="Arial" w:cs="Times New Roman"/>
+          <w:szCs w:val="24"/>
+        </w:rPr>
+      </w:pPr>
+      <w:ins w:id="135" w:author="Emily Cates" w:date="2020-09-08T23:39:00Z">
+        <w:r>
+          <w:rPr>
+            <w:rFonts w:eastAsia="Arial" w:cs="Times New Roman"/>
+            <w:szCs w:val="24"/>
+          </w:rPr>
+          <w:t xml:space="preserve">Main effect </w:t>
+        </w:r>
+        <w:r>
+          <w:rPr>
+            <w:rFonts w:eastAsia="Arial" w:cs="Times New Roman"/>
+            <w:szCs w:val="24"/>
+          </w:rPr>
+          <w:t>Warning</w:t>
+        </w:r>
+        <w:r>
+          <w:rPr>
+            <w:rFonts w:eastAsia="Arial" w:cs="Times New Roman"/>
+            <w:szCs w:val="24"/>
+          </w:rPr>
+          <w:t xml:space="preserve">: </w:t>
+        </w:r>
+        <w:r>
+          <w:rPr>
+            <w:rFonts w:eastAsia="Arial" w:cs="Times New Roman"/>
+            <w:i/>
+            <w:iCs/>
+            <w:szCs w:val="24"/>
+          </w:rPr>
+          <w:t>F</w:t>
+        </w:r>
+        <w:r>
+          <w:rPr>
+            <w:rFonts w:eastAsia="Arial" w:cs="Times New Roman"/>
+            <w:szCs w:val="24"/>
+          </w:rPr>
+          <w:t>(</w:t>
+        </w:r>
+        <w:r>
+          <w:rPr>
+            <w:rFonts w:eastAsia="Arial" w:cs="Times New Roman"/>
+            <w:szCs w:val="24"/>
+          </w:rPr>
+          <w:t>1</w:t>
+        </w:r>
+        <w:r>
+          <w:rPr>
+            <w:rFonts w:eastAsia="Arial" w:cs="Times New Roman"/>
+            <w:szCs w:val="24"/>
+          </w:rPr>
+          <w:t>,</w:t>
+        </w:r>
+        <w:r>
+          <w:rPr>
+            <w:rFonts w:eastAsia="Arial" w:cs="Times New Roman"/>
+            <w:szCs w:val="24"/>
+          </w:rPr>
+          <w:t xml:space="preserve"> </w:t>
+        </w:r>
+        <w:r>
+          <w:rPr>
+            <w:rFonts w:eastAsia="Arial" w:cs="Times New Roman"/>
+            <w:szCs w:val="24"/>
+          </w:rPr>
+          <w:t>211</w:t>
+        </w:r>
+        <w:r>
+          <w:rPr>
+            <w:rFonts w:eastAsia="Arial" w:cs="Times New Roman"/>
+            <w:szCs w:val="24"/>
+          </w:rPr>
+          <w:t xml:space="preserve">) = </w:t>
+        </w:r>
+      </w:ins>
+      <w:ins w:id="136" w:author="Emily Cates" w:date="2020-09-08T23:40:00Z">
+        <w:r>
+          <w:rPr>
+            <w:rFonts w:eastAsia="Arial" w:cs="Times New Roman"/>
+            <w:szCs w:val="24"/>
+          </w:rPr>
+          <w:t>.71</w:t>
+        </w:r>
+      </w:ins>
+      <w:ins w:id="137" w:author="Emily Cates" w:date="2020-09-08T23:39:00Z">
+        <w:r>
+          <w:rPr>
+            <w:rFonts w:eastAsia="Arial" w:cs="Times New Roman"/>
+            <w:szCs w:val="24"/>
+          </w:rPr>
+          <w:t xml:space="preserve">, </w:t>
+        </w:r>
+        <w:r>
+          <w:rPr>
+            <w:rFonts w:eastAsia="Arial" w:cs="Times New Roman"/>
+            <w:i/>
+            <w:iCs/>
+            <w:szCs w:val="24"/>
+          </w:rPr>
+          <w:t>MSE</w:t>
+        </w:r>
+        <w:r>
+          <w:rPr>
+            <w:rFonts w:eastAsia="Arial" w:cs="Times New Roman"/>
+            <w:szCs w:val="24"/>
+          </w:rPr>
+          <w:t xml:space="preserve"> = </w:t>
+        </w:r>
+        <w:r>
+          <w:rPr>
+            <w:rFonts w:eastAsia="Arial" w:cs="Times New Roman"/>
+            <w:szCs w:val="24"/>
+          </w:rPr>
+          <w:t>1</w:t>
+        </w:r>
+      </w:ins>
+      <w:ins w:id="138" w:author="Emily Cates" w:date="2020-09-08T23:40:00Z">
+        <w:r>
+          <w:rPr>
+            <w:rFonts w:eastAsia="Arial" w:cs="Times New Roman"/>
+            <w:szCs w:val="24"/>
+          </w:rPr>
+          <w:t>753.48</w:t>
+        </w:r>
+      </w:ins>
+      <w:ins w:id="139" w:author="Emily Cates" w:date="2020-09-08T23:39:00Z">
+        <w:r>
+          <w:rPr>
+            <w:rFonts w:eastAsia="Arial" w:cs="Times New Roman"/>
+            <w:szCs w:val="24"/>
+          </w:rPr>
+          <w:t xml:space="preserve">, </w:t>
+        </w:r>
+        <w:r>
+          <w:rPr>
+            <w:rFonts w:eastAsia="Arial" w:cs="Times New Roman"/>
+            <w:i/>
+            <w:iCs/>
+            <w:szCs w:val="24"/>
+          </w:rPr>
+          <w:t>p</w:t>
+        </w:r>
+        <w:r>
+          <w:rPr>
+            <w:rFonts w:eastAsia="Arial" w:cs="Times New Roman"/>
+            <w:i/>
+            <w:iCs/>
+            <w:szCs w:val="24"/>
+          </w:rPr>
+          <w:t xml:space="preserve"> &lt; </w:t>
+        </w:r>
+        <w:r>
+          <w:rPr>
+            <w:rFonts w:eastAsia="Arial" w:cs="Times New Roman"/>
+            <w:szCs w:val="24"/>
+          </w:rPr>
+          <w:t>.</w:t>
+        </w:r>
+      </w:ins>
+      <w:ins w:id="140" w:author="Emily Cates" w:date="2020-09-08T23:40:00Z">
+        <w:r>
+          <w:rPr>
+            <w:rFonts w:eastAsia="Arial" w:cs="Times New Roman"/>
+            <w:szCs w:val="24"/>
+          </w:rPr>
+          <w:t>40</w:t>
+        </w:r>
+      </w:ins>
+    </w:p>
+    <w:p>
+      <w:pPr>
+        <w:pStyle w:val="ListParagraph"/>
+        <w:numPr>
+          <w:ilvl w:val="0"/>
+          <w:numId w:val="4"/>
+        </w:numPr>
+        <w:spacing w:after="160"/>
+        <w:rPr>
+          <w:ins w:id="141" w:author="Emily Cates" w:date="2020-09-08T23:40:00Z"/>
+          <w:rFonts w:eastAsia="Arial" w:cs="Times New Roman"/>
+          <w:szCs w:val="24"/>
+        </w:rPr>
+      </w:pPr>
+      <w:ins w:id="142" w:author="Emily Cates" w:date="2020-09-08T23:40:00Z">
+        <w:r>
+          <w:rPr>
+            <w:rFonts w:eastAsia="Arial" w:cs="Times New Roman"/>
+            <w:szCs w:val="24"/>
+          </w:rPr>
+          <w:t xml:space="preserve">Main effect </w:t>
+        </w:r>
+        <w:r>
+          <w:rPr>
+            <w:rFonts w:eastAsia="Arial" w:cs="Times New Roman"/>
+            <w:szCs w:val="24"/>
+          </w:rPr>
+          <w:t>Study Group</w:t>
+        </w:r>
+        <w:r>
+          <w:rPr>
+            <w:rFonts w:eastAsia="Arial" w:cs="Times New Roman"/>
+            <w:szCs w:val="24"/>
+          </w:rPr>
+          <w:t xml:space="preserve">: </w:t>
+        </w:r>
+        <w:r>
+          <w:rPr>
+            <w:rFonts w:eastAsia="Arial" w:cs="Times New Roman"/>
+            <w:i/>
+            <w:iCs/>
+            <w:szCs w:val="24"/>
+          </w:rPr>
+          <w:t>F</w:t>
+        </w:r>
+        <w:r>
+          <w:rPr>
+            <w:rFonts w:eastAsia="Arial" w:cs="Times New Roman"/>
+            <w:szCs w:val="24"/>
+          </w:rPr>
+          <w:t>(</w:t>
+        </w:r>
+      </w:ins>
+      <w:ins w:id="143" w:author="Emily Cates" w:date="2020-09-08T23:41:00Z">
+        <w:r>
+          <w:rPr>
+            <w:rFonts w:eastAsia="Arial" w:cs="Times New Roman"/>
+            <w:szCs w:val="24"/>
+          </w:rPr>
+          <w:t>2</w:t>
+        </w:r>
+      </w:ins>
+      <w:ins w:id="144" w:author="Emily Cates" w:date="2020-09-08T23:40:00Z">
+        <w:r>
+          <w:rPr>
+            <w:rFonts w:eastAsia="Arial" w:cs="Times New Roman"/>
+            <w:szCs w:val="24"/>
+          </w:rPr>
+          <w:t>,</w:t>
+        </w:r>
+        <w:r>
+          <w:rPr>
+            <w:rFonts w:eastAsia="Arial" w:cs="Times New Roman"/>
+            <w:szCs w:val="24"/>
+          </w:rPr>
+          <w:t xml:space="preserve"> </w:t>
+        </w:r>
+      </w:ins>
+      <w:ins w:id="145" w:author="Emily Cates" w:date="2020-09-08T23:41:00Z">
+        <w:r>
+          <w:rPr>
+            <w:rFonts w:eastAsia="Arial" w:cs="Times New Roman"/>
+            <w:szCs w:val="24"/>
+          </w:rPr>
+          <w:t>211</w:t>
+        </w:r>
+      </w:ins>
+      <w:ins w:id="146" w:author="Emily Cates" w:date="2020-09-08T23:40:00Z">
+        <w:r>
+          <w:rPr>
+            <w:rFonts w:eastAsia="Arial" w:cs="Times New Roman"/>
+            <w:szCs w:val="24"/>
+          </w:rPr>
+          <w:t xml:space="preserve">) = </w:t>
+        </w:r>
+      </w:ins>
+      <w:ins w:id="147" w:author="Emily Cates" w:date="2020-09-08T23:41:00Z">
+        <w:r>
+          <w:rPr>
+            <w:rFonts w:eastAsia="Arial" w:cs="Times New Roman"/>
+            <w:szCs w:val="24"/>
+          </w:rPr>
+          <w:t>4.03</w:t>
+        </w:r>
+      </w:ins>
+      <w:ins w:id="148" w:author="Emily Cates" w:date="2020-09-08T23:40:00Z">
+        <w:r>
+          <w:rPr>
+            <w:rFonts w:eastAsia="Arial" w:cs="Times New Roman"/>
+            <w:szCs w:val="24"/>
+          </w:rPr>
+          <w:t xml:space="preserve">, </w:t>
+        </w:r>
+        <w:r>
+          <w:rPr>
+            <w:rFonts w:eastAsia="Arial" w:cs="Times New Roman"/>
+            <w:i/>
+            <w:iCs/>
+            <w:szCs w:val="24"/>
+          </w:rPr>
+          <w:t>MSE</w:t>
+        </w:r>
+        <w:r>
+          <w:rPr>
+            <w:rFonts w:eastAsia="Arial" w:cs="Times New Roman"/>
+            <w:szCs w:val="24"/>
+          </w:rPr>
+          <w:t xml:space="preserve"> = </w:t>
+        </w:r>
+      </w:ins>
+      <w:ins w:id="149" w:author="Emily Cates" w:date="2020-09-08T23:41:00Z">
+        <w:r>
+          <w:rPr>
+            <w:rFonts w:eastAsia="Arial" w:cs="Times New Roman"/>
+            <w:szCs w:val="24"/>
+          </w:rPr>
+          <w:t>1753.48</w:t>
+        </w:r>
+      </w:ins>
+      <w:ins w:id="150" w:author="Emily Cates" w:date="2020-09-08T23:40:00Z">
+        <w:r>
+          <w:rPr>
+            <w:rFonts w:eastAsia="Arial" w:cs="Times New Roman"/>
+            <w:szCs w:val="24"/>
+          </w:rPr>
+          <w:t xml:space="preserve">, </w:t>
+        </w:r>
+        <w:r>
+          <w:rPr>
+            <w:rFonts w:eastAsia="Arial" w:cs="Times New Roman"/>
+            <w:i/>
+            <w:iCs/>
+            <w:szCs w:val="24"/>
+          </w:rPr>
+          <w:t>p</w:t>
+        </w:r>
+        <w:r>
+          <w:rPr>
+            <w:rFonts w:eastAsia="Arial" w:cs="Times New Roman"/>
+            <w:i/>
+            <w:iCs/>
+            <w:szCs w:val="24"/>
+          </w:rPr>
+          <w:t xml:space="preserve"> &lt; </w:t>
+        </w:r>
+        <w:r>
+          <w:rPr>
+            <w:rFonts w:eastAsia="Arial" w:cs="Times New Roman"/>
+            <w:szCs w:val="24"/>
+          </w:rPr>
+          <w:t>.0</w:t>
+        </w:r>
+      </w:ins>
+      <w:ins w:id="151" w:author="Emily Cates" w:date="2020-09-08T23:41:00Z">
+        <w:r>
+          <w:rPr>
+            <w:rFonts w:eastAsia="Arial" w:cs="Times New Roman"/>
+            <w:szCs w:val="24"/>
+          </w:rPr>
+          <w:t>2</w:t>
+        </w:r>
+      </w:ins>
+      <w:ins w:id="152" w:author="Emily Cates" w:date="2020-09-08T23:40:00Z">
+        <w:r>
+          <w:rPr>
+            <w:rFonts w:eastAsia="Arial" w:cs="Times New Roman"/>
+            <w:szCs w:val="24"/>
+          </w:rPr>
+          <w:t xml:space="preserve">, </w:t>
+        </w:r>
+        <w:r>
+          <w:rPr>
+            <w:rFonts w:eastAsia="Arial" w:cs="Times New Roman"/>
+            <w:szCs w:val="24"/>
+          </w:rPr>
+          <w:t xml:space="preserve"> </w:t>
+        </w:r>
+        <w:r>
+          <w:rPr>
+            <w:rFonts w:eastAsia="Arial" w:cs="Times New Roman"/>
+            <w:i/>
+            <w:iCs/>
+            <w:szCs w:val="24"/>
+          </w:rPr>
+          <w:t>η</w:t>
+        </w:r>
+        <w:r>
+          <w:rPr>
+            <w:rFonts w:eastAsia="Arial" w:cs="Times New Roman"/>
+            <w:i/>
+            <w:iCs/>
+            <w:szCs w:val="24"/>
+            <w:vertAlign w:val="subscript"/>
+          </w:rPr>
+          <w:t>p</w:t>
+        </w:r>
+        <w:r>
+          <w:rPr>
+            <w:rFonts w:eastAsia="Arial" w:cs="Times New Roman"/>
+            <w:i/>
+            <w:iCs/>
+            <w:szCs w:val="24"/>
+          </w:rPr>
+          <w:t>2</w:t>
+        </w:r>
+        <w:r>
+          <w:rPr>
+            <w:rFonts w:eastAsia="Arial" w:cs="Times New Roman"/>
+            <w:szCs w:val="24"/>
+          </w:rPr>
+          <w:t xml:space="preserve"> = </w:t>
+        </w:r>
+        <w:r>
+          <w:rPr>
+            <w:rFonts w:eastAsia="Arial" w:cs="Times New Roman"/>
+            <w:szCs w:val="24"/>
+          </w:rPr>
+          <w:t>.</w:t>
+        </w:r>
+      </w:ins>
+      <w:commentRangeStart w:id="153"/>
+      <w:ins w:id="154" w:author="Emily Cates" w:date="2020-09-08T23:41:00Z">
+        <w:r>
+          <w:rPr>
+            <w:rFonts w:eastAsia="Arial" w:cs="Times New Roman"/>
+            <w:szCs w:val="24"/>
+          </w:rPr>
+          <w:t>04</w:t>
+        </w:r>
+      </w:ins>
+      <w:commentRangeEnd w:id="153"/>
+      <w:ins w:id="155" w:author="Emily Cates" w:date="2020-09-08T23:42:00Z">
+        <w:r>
+          <w:rPr>
+            <w:rStyle w:val="CommentReference"/>
+          </w:rPr>
+          <w:commentReference w:id="153"/>
+        </w:r>
+      </w:ins>
+    </w:p>
+    <w:p>
+      <w:pPr>
+        <w:pStyle w:val="ListParagraph"/>
+        <w:numPr>
+          <w:ilvl w:val="0"/>
+          <w:numId w:val="4"/>
+        </w:numPr>
+        <w:spacing w:after="160"/>
+        <w:rPr>
+          <w:ins w:id="157" w:author="Emily Cates" w:date="2020-09-08T23:05:00Z"/>
+          <w:rFonts w:eastAsia="Arial" w:cs="Times New Roman"/>
+          <w:szCs w:val="24"/>
+          <w:rPrChange w:id="158" w:author="Emily Cates" w:date="2020-09-08T23:12:00Z">
+            <w:rPr>
+              <w:ins w:id="159" w:author="Emily Cates" w:date="2020-09-08T23:05:00Z"/>
+            </w:rPr>
+          </w:rPrChange>
+        </w:rPr>
+        <w:pPrChange w:id="160" w:author="Emily Cates" w:date="2020-09-08T23:12:00Z">
+          <w:pPr>
+            <w:spacing w:after="160"/>
+            <w:ind w:firstLine="720"/>
+            <w:contextualSpacing/>
+          </w:pPr>
+        </w:pPrChange>
+      </w:pPr>
+    </w:p>
+    <w:p>
+      <w:pPr>
+        <w:spacing w:after="160"/>
+        <w:ind w:left="5760"/>
+        <w:rPr>
+          <w:rFonts w:eastAsia="Arial" w:cs="Times New Roman"/>
+          <w:szCs w:val="24"/>
+          <w:rPrChange w:id="161" w:author="Emily Cates" w:date="2020-09-08T23:12:00Z">
+            <w:rPr>
+              <w:rFonts w:eastAsia="Arial" w:cs="Times New Roman"/>
+              <w:szCs w:val="24"/>
+            </w:rPr>
+          </w:rPrChange>
+        </w:rPr>
+        <w:pPrChange w:id="162" w:author="Emily Cates" w:date="2020-09-08T23:12:00Z">
+          <w:pPr>
+            <w:spacing w:after="160"/>
+            <w:ind w:firstLine="720"/>
+            <w:contextualSpacing/>
+          </w:pPr>
+        </w:pPrChange>
+      </w:pPr>
+      <w:r>
+        <w:lastRenderedPageBreak/>
         <w:br w:type="page"/>
       </w:r>
     </w:p>
@@ -4574,23 +5903,7 @@
           <w:color w:val="000000" w:themeColor="text1"/>
           <w:shd w:val="clear" w:color="auto" w:fill="FFFFFF"/>
         </w:rPr>
-        <w:t xml:space="preserve">Nelson, D. L., </w:t>
-      </w:r>
-      <w:proofErr w:type="spellStart"/>
-      <w:r>
-        <w:rPr>
-          <w:color w:val="000000" w:themeColor="text1"/>
-          <w:shd w:val="clear" w:color="auto" w:fill="FFFFFF"/>
-        </w:rPr>
-        <w:t>Mcevoy</w:t>
-      </w:r>
-      <w:proofErr w:type="spellEnd"/>
-      <w:r>
-        <w:rPr>
-          <w:color w:val="000000" w:themeColor="text1"/>
-          <w:shd w:val="clear" w:color="auto" w:fill="FFFFFF"/>
-        </w:rPr>
-        <w:t>, C. L., &amp; Schreiber, T. A. (2004). The University of South Florida free association, rhyme, and word fragment norms. </w:t>
+        <w:t>Nelson, D. L., Mcevoy, C. L., &amp; Schreiber, T. A. (2004). The University of South Florida free association, rhyme, and word fragment norms. </w:t>
       </w:r>
       <w:r>
         <w:rPr>
@@ -4644,7 +5957,7 @@
         <w:ind w:left="720" w:hanging="720"/>
         <w:jc w:val="center"/>
         <w:rPr>
-          <w:ins w:id="69" w:author="Emily Cates" w:date="2020-09-07T15:33:00Z"/>
+          <w:ins w:id="163" w:author="Emily Cates" w:date="2020-09-07T15:33:00Z"/>
           <w:b/>
           <w:bCs/>
           <w:color w:val="000000" w:themeColor="text1"/>
@@ -4663,7 +5976,7 @@
             <wp:cNvGraphicFramePr/>
             <a:graphic xmlns:a="http://schemas.openxmlformats.org/drawingml/2006/main">
               <a:graphicData uri="http://schemas.openxmlformats.org/drawingml/2006/chart">
-                <c:chart xmlns:c="http://schemas.openxmlformats.org/drawingml/2006/chart" xmlns:r="http://schemas.openxmlformats.org/officeDocument/2006/relationships" r:id="rId7"/>
+                <c:chart xmlns:c="http://schemas.openxmlformats.org/drawingml/2006/chart" xmlns:r="http://schemas.openxmlformats.org/officeDocument/2006/relationships" r:id="rId8"/>
               </a:graphicData>
             </a:graphic>
           </wp:inline>
@@ -4675,7 +5988,7 @@
         <w:spacing w:line="240" w:lineRule="auto"/>
         <w:ind w:left="720" w:hanging="720"/>
         <w:rPr>
-          <w:ins w:id="70" w:author="Emily Cates" w:date="2020-09-07T15:32:00Z"/>
+          <w:ins w:id="164" w:author="Emily Cates" w:date="2020-09-07T15:32:00Z"/>
           <w:b/>
           <w:bCs/>
           <w:color w:val="000000" w:themeColor="text1"/>
@@ -4693,7 +6006,7 @@
           <w:color w:val="000000" w:themeColor="text1"/>
         </w:rPr>
       </w:pPr>
-      <w:ins w:id="71" w:author="Emily Cates" w:date="2020-09-07T15:32:00Z">
+      <w:ins w:id="165" w:author="Emily Cates" w:date="2020-09-07T15:32:00Z">
         <w:r>
           <w:rPr>
             <w:noProof/>
@@ -4706,20 +6019,20 @@
               <wp:cNvGraphicFramePr/>
               <a:graphic xmlns:a="http://schemas.openxmlformats.org/drawingml/2006/main">
                 <a:graphicData uri="http://schemas.openxmlformats.org/drawingml/2006/chart">
-                  <c:chart xmlns:c="http://schemas.openxmlformats.org/drawingml/2006/chart" xmlns:r="http://schemas.openxmlformats.org/officeDocument/2006/relationships" r:id="rId8"/>
+                  <c:chart xmlns:c="http://schemas.openxmlformats.org/drawingml/2006/chart" xmlns:r="http://schemas.openxmlformats.org/officeDocument/2006/relationships" r:id="rId9"/>
                 </a:graphicData>
               </a:graphic>
             </wp:inline>
           </w:drawing>
         </w:r>
       </w:ins>
-      <w:commentRangeStart w:id="72"/>
-      <w:commentRangeEnd w:id="72"/>
+      <w:commentRangeStart w:id="166"/>
+      <w:commentRangeEnd w:id="166"/>
       <w:r>
         <w:rPr>
           <w:rStyle w:val="CommentReference"/>
         </w:rPr>
-        <w:commentReference w:id="72"/>
+        <w:commentReference w:id="166"/>
       </w:r>
     </w:p>
     <w:p>
@@ -4744,7 +6057,7 @@
             <wp:cNvGraphicFramePr/>
             <a:graphic xmlns:a="http://schemas.openxmlformats.org/drawingml/2006/main">
               <a:graphicData uri="http://schemas.openxmlformats.org/drawingml/2006/chart">
-                <c:chart xmlns:c="http://schemas.openxmlformats.org/drawingml/2006/chart" xmlns:r="http://schemas.openxmlformats.org/officeDocument/2006/relationships" r:id="rId9"/>
+                <c:chart xmlns:c="http://schemas.openxmlformats.org/drawingml/2006/chart" xmlns:r="http://schemas.openxmlformats.org/officeDocument/2006/relationships" r:id="rId10"/>
               </a:graphicData>
             </a:graphic>
           </wp:inline>
@@ -4762,7 +6075,7 @@
             <wp:cNvGraphicFramePr/>
             <a:graphic xmlns:a="http://schemas.openxmlformats.org/drawingml/2006/main">
               <a:graphicData uri="http://schemas.openxmlformats.org/drawingml/2006/chart">
-                <c:chart xmlns:c="http://schemas.openxmlformats.org/drawingml/2006/chart" xmlns:r="http://schemas.openxmlformats.org/officeDocument/2006/relationships" r:id="rId10"/>
+                <c:chart xmlns:c="http://schemas.openxmlformats.org/drawingml/2006/chart" xmlns:r="http://schemas.openxmlformats.org/officeDocument/2006/relationships" r:id="rId11"/>
               </a:graphicData>
             </a:graphic>
           </wp:inline>
@@ -4831,7 +6144,7 @@
             <wp:cNvGraphicFramePr/>
             <a:graphic xmlns:a="http://schemas.openxmlformats.org/drawingml/2006/main">
               <a:graphicData uri="http://schemas.openxmlformats.org/drawingml/2006/chart">
-                <c:chart xmlns:c="http://schemas.openxmlformats.org/drawingml/2006/chart" xmlns:r="http://schemas.openxmlformats.org/officeDocument/2006/relationships" r:id="rId11"/>
+                <c:chart xmlns:c="http://schemas.openxmlformats.org/drawingml/2006/chart" xmlns:r="http://schemas.openxmlformats.org/officeDocument/2006/relationships" r:id="rId12"/>
               </a:graphicData>
             </a:graphic>
           </wp:inline>
@@ -4869,7 +6182,7 @@
             <wp:cNvGraphicFramePr/>
             <a:graphic xmlns:a="http://schemas.openxmlformats.org/drawingml/2006/main">
               <a:graphicData uri="http://schemas.openxmlformats.org/drawingml/2006/chart">
-                <c:chart xmlns:c="http://schemas.openxmlformats.org/drawingml/2006/chart" xmlns:r="http://schemas.openxmlformats.org/officeDocument/2006/relationships" r:id="rId12"/>
+                <c:chart xmlns:c="http://schemas.openxmlformats.org/drawingml/2006/chart" xmlns:r="http://schemas.openxmlformats.org/officeDocument/2006/relationships" r:id="rId13"/>
               </a:graphicData>
             </a:graphic>
           </wp:inline>
@@ -4991,7 +6304,7 @@
         </w:rPr>
         <w:t xml:space="preserve">. Error bars represent 95% confidence </w:t>
       </w:r>
-      <w:commentRangeStart w:id="73"/>
+      <w:commentRangeStart w:id="167"/>
       <w:r>
         <w:rPr>
           <w14:textOutline w14:w="9525" w14:cap="rnd" w14:cmpd="sng" w14:algn="ctr">
@@ -5002,12 +6315,12 @@
         </w:rPr>
         <w:t>intervals</w:t>
       </w:r>
-      <w:commentRangeEnd w:id="73"/>
+      <w:commentRangeEnd w:id="167"/>
       <w:r>
         <w:rPr>
           <w:rStyle w:val="CommentReference"/>
         </w:rPr>
-        <w:commentReference w:id="73"/>
+        <w:commentReference w:id="167"/>
       </w:r>
       <w:r>
         <w:rPr>
@@ -5064,7 +6377,7 @@
       </w:r>
     </w:p>
   </w:comment>
-  <w:comment w:id="52" w:author="Emily Cates" w:date="2020-09-08T18:09:00Z" w:initials="EC">
+  <w:comment w:id="51" w:author="Emily Cates" w:date="2020-09-08T22:22:00Z" w:initials="EC">
     <w:p>
       <w:pPr>
         <w:pStyle w:val="CommentText"/>
@@ -5076,11 +6389,11 @@
         <w:annotationRef/>
       </w:r>
       <w:r>
-        <w:t>This needs to be updated with whatever figures we sort the tables into.</w:t>
+        <w:t>Should we split the results section by experiment? I just added E2 to the end of the results because I wasn’t sure where to split it.</w:t>
       </w:r>
     </w:p>
   </w:comment>
-  <w:comment w:id="51" w:author="Emily Cates [2]" w:date="2020-03-03T15:30:00Z" w:initials="EC">
+  <w:comment w:id="53" w:author="Emily Cates" w:date="2020-09-08T18:09:00Z" w:initials="EC">
     <w:p>
       <w:pPr>
         <w:pStyle w:val="CommentText"/>
@@ -5092,11 +6405,11 @@
         <w:annotationRef/>
       </w:r>
       <w:r>
-        <w:t>Nick Comment – This section just needs rephrasing</w:t>
+        <w:t>This needs to be updated with whatever figures we sort the tables into.</w:t>
       </w:r>
     </w:p>
   </w:comment>
-  <w:comment w:id="61" w:author="Emily Cates" w:date="2020-09-08T18:15:00Z" w:initials="EC">
+  <w:comment w:id="52" w:author="Emily Cates [2]" w:date="2020-03-03T15:30:00Z" w:initials="EC">
     <w:p>
       <w:pPr>
         <w:pStyle w:val="CommentText"/>
@@ -5108,11 +6421,11 @@
         <w:annotationRef/>
       </w:r>
       <w:r>
-        <w:t>Not sure if we have these calculated yet. Nick?</w:t>
+        <w:t>Nick Comment – This section just needs rephrasing</w:t>
       </w:r>
     </w:p>
   </w:comment>
-  <w:comment w:id="66" w:author="Nick Maxwell" w:date="2020-04-07T18:39:00Z" w:initials="NM">
+  <w:comment w:id="63" w:author="Emily Cates" w:date="2020-09-08T18:15:00Z" w:initials="EC">
     <w:p>
       <w:pPr>
         <w:pStyle w:val="CommentText"/>
@@ -5124,22 +6437,11 @@
         <w:annotationRef/>
       </w:r>
       <w:r>
-        <w:t>I think it would be good to have</w:t>
-      </w:r>
-      <w:r>
-        <w:t xml:space="preserve"> a table with all of the comparisons for the three-way interaction. I’ll put together a template for this and then I can send you the data and show you how to run the post-</w:t>
-      </w:r>
-      <w:proofErr w:type="spellStart"/>
-      <w:r>
-        <w:t>hocs</w:t>
-      </w:r>
-      <w:proofErr w:type="spellEnd"/>
-      <w:r>
-        <w:t xml:space="preserve"> and compute the effect sizes.</w:t>
+        <w:t>Not sure if we have these calculated yet. Nick?</w:t>
       </w:r>
     </w:p>
   </w:comment>
-  <w:comment w:id="67" w:author="Nick Maxwell" w:date="2020-04-07T18:40:00Z" w:initials="NM">
+  <w:comment w:id="67" w:author="Nick Maxwell" w:date="2020-04-07T18:39:00Z" w:initials="NM">
     <w:p>
       <w:pPr>
         <w:pStyle w:val="CommentText"/>
@@ -5151,14 +6453,14 @@
         <w:annotationRef/>
       </w:r>
       <w:r>
-        <w:t xml:space="preserve">I want you to add something to the end of this paragraph and the next one </w:t>
-      </w:r>
-      <w:r>
-        <w:t>summarizing what these findings mean.</w:t>
+        <w:t>I think it would be good to have</w:t>
+      </w:r>
+      <w:r>
+        <w:t xml:space="preserve"> a table with all of the comparisons for the three-way interaction. I’ll put together a template for this and then I can send you the data and show you how to run the post-hocs and compute the effect sizes.</w:t>
       </w:r>
     </w:p>
   </w:comment>
-  <w:comment w:id="72" w:author="Emily Cates" w:date="2020-09-07T15:49:00Z" w:initials="EC">
+  <w:comment w:id="68" w:author="Nick Maxwell" w:date="2020-04-07T18:40:00Z" w:initials="NM">
     <w:p>
       <w:pPr>
         <w:pStyle w:val="CommentText"/>
@@ -5170,17 +6472,118 @@
         <w:annotationRef/>
       </w:r>
       <w:r>
-        <w:t>I wasn’t sure what to name each of the</w:t>
-      </w:r>
-      <w:r>
-        <w:t xml:space="preserve"> pair directions</w:t>
-      </w:r>
-      <w:r>
-        <w:t>…suggestions?</w:t>
+        <w:t xml:space="preserve">I want you to add something to the end of this paragraph and the next one </w:t>
+      </w:r>
+      <w:r>
+        <w:t>summarizing what these findings mean.</w:t>
       </w:r>
     </w:p>
   </w:comment>
-  <w:comment w:id="73" w:author="Emily Cates" w:date="2020-09-07T16:04:00Z" w:initials="EC">
+  <w:comment w:id="76" w:author="Emily Cates" w:date="2020-09-08T22:19:00Z" w:initials="EC">
+    <w:p>
+      <w:pPr>
+        <w:pStyle w:val="CommentText"/>
+      </w:pPr>
+      <w:r>
+        <w:rPr>
+          <w:rStyle w:val="CommentReference"/>
+        </w:rPr>
+        <w:annotationRef/>
+      </w:r>
+      <w:r>
+        <w:t>Would this be groups or conditions?</w:t>
+      </w:r>
+    </w:p>
+  </w:comment>
+  <w:comment w:id="84" w:author="Emily Cates" w:date="2020-09-08T22:22:00Z" w:initials="EC">
+    <w:p>
+      <w:pPr>
+        <w:pStyle w:val="CommentText"/>
+      </w:pPr>
+      <w:r>
+        <w:rPr>
+          <w:rStyle w:val="CommentReference"/>
+        </w:rPr>
+        <w:annotationRef/>
+      </w:r>
+      <w:r>
+        <w:t>Need to add calibration plots.</w:t>
+      </w:r>
+    </w:p>
+  </w:comment>
+  <w:comment w:id="88" w:author="Emily Cates" w:date="2020-09-08T22:26:00Z" w:initials="EC">
+    <w:p>
+      <w:pPr>
+        <w:pStyle w:val="CommentText"/>
+      </w:pPr>
+      <w:r>
+        <w:rPr>
+          <w:rStyle w:val="CommentReference"/>
+        </w:rPr>
+        <w:annotationRef/>
+      </w:r>
+      <w:r>
+        <w:t>Dr. Huff, should I go back through the paper and rearrange the order these are listed in? I know you had mentioned putting Read first since it’s the control.</w:t>
+      </w:r>
+    </w:p>
+  </w:comment>
+  <w:comment w:id="95" w:author="Emily Cates" w:date="2020-09-08T22:28:00Z" w:initials="EC">
+    <w:p>
+      <w:pPr>
+        <w:pStyle w:val="CommentText"/>
+      </w:pPr>
+      <w:r>
+        <w:rPr>
+          <w:rStyle w:val="CommentReference"/>
+        </w:rPr>
+        <w:annotationRef/>
+      </w:r>
+      <w:r>
+        <w:t>^Same question for the order of these?</w:t>
+      </w:r>
+    </w:p>
+  </w:comment>
+  <w:comment w:id="153" w:author="Emily Cates" w:date="2020-09-08T23:42:00Z" w:initials="EC">
+    <w:p>
+      <w:pPr>
+        <w:pStyle w:val="CommentText"/>
+      </w:pPr>
+      <w:r>
+        <w:rPr>
+          <w:rStyle w:val="CommentReference"/>
+        </w:rPr>
+        <w:annotationRef/>
+      </w:r>
+      <w:r>
+        <w:t>I had a roommate conflict situation come up and had to handle it, so I will be finishing typing the interactions tomorrow morning. My apologies.</w:t>
+      </w:r>
+      <w:bookmarkStart w:id="156" w:name="_GoBack"/>
+      <w:bookmarkEnd w:id="156"/>
+    </w:p>
+  </w:comment>
+  <w:comment w:id="166" w:author="Emily Cates" w:date="2020-09-07T15:49:00Z" w:initials="EC">
+    <w:p>
+      <w:pPr>
+        <w:pStyle w:val="CommentText"/>
+      </w:pPr>
+      <w:r>
+        <w:rPr>
+          <w:rStyle w:val="CommentReference"/>
+        </w:rPr>
+        <w:annotationRef/>
+      </w:r>
+      <w:r>
+        <w:t>I wasn’t sure what to name each of the</w:t>
+      </w:r>
+      <w:r>
+        <w:t xml:space="preserve"> pair directions</w:t>
+      </w:r>
+      <w:r>
+        <w:t>…suggestions?</w:t>
+      </w:r>
+    </w:p>
+  </w:comment>
+  <w:comment w:id="167" w:author="Emily Cates" w:date="2020-09-07T16:04:00Z" w:initials="EC">
     <w:p>
       <w:pPr>
         <w:pStyle w:val="CommentText"/>
@@ -5203,11 +6606,17 @@
 <w15:commentsEx xmlns:wpc="http://schemas.microsoft.com/office/word/2010/wordprocessingCanvas" xmlns:cx="http://schemas.microsoft.com/office/drawing/2014/chartex" xmlns:cx1="http://schemas.microsoft.com/office/drawing/2015/9/8/chartex" xmlns:cx2="http://schemas.microsoft.com/office/drawing/2015/10/21/chartex" xmlns:cx3="http://schemas.microsoft.com/office/drawing/2016/5/9/chartex" xmlns:cx4="http://schemas.microsoft.com/office/drawing/2016/5/10/chartex" xmlns:cx5="http://schemas.microsoft.com/office/drawing/2016/5/11/chartex" xmlns:cx6="http://schemas.microsoft.com/office/drawing/2016/5/12/chartex" xmlns:cx7="http://schemas.microsoft.com/office/drawing/2016/5/13/chartex" xmlns:cx8="http://schemas.microsoft.com/office/drawing/2016/5/14/chartex" xmlns:mc="http://schemas.openxmlformats.org/markup-compatibility/2006" xmlns:aink="http://schemas.microsoft.com/office/drawing/2016/ink" xmlns:am3d="http://schemas.microsoft.com/office/drawing/2017/model3d" xmlns:o="urn:schemas-microsoft-com:office:office" xmlns:r="http://schemas.openxmlformats.org/officeDocument/2006/relationships" xmlns:m="http://schemas.openxmlformats.org/officeDocument/2006/math" xmlns:v="urn:schemas-microsoft-com:vml" xmlns:wp14="http://schemas.microsoft.com/office/word/2010/wordprocessingDrawing" xmlns:wp="http://schemas.openxmlformats.org/drawingml/2006/wordprocessingDrawing" xmlns:w10="urn:schemas-microsoft-com:office:word" xmlns:w="http://schemas.openxmlformats.org/wordprocessingml/2006/main" xmlns:w14="http://schemas.microsoft.com/office/word/2010/wordml" xmlns:w15="http://schemas.microsoft.com/office/word/2012/wordml" xmlns:w16cid="http://schemas.microsoft.com/office/word/2016/wordml/cid" xmlns:w16se="http://schemas.microsoft.com/office/word/2015/wordml/symex" xmlns:wpg="http://schemas.microsoft.com/office/word/2010/wordprocessingGroup" xmlns:wpi="http://schemas.microsoft.com/office/word/2010/wordprocessingInk" xmlns:wne="http://schemas.microsoft.com/office/word/2006/wordml" xmlns:wps="http://schemas.microsoft.com/office/word/2010/wordprocessingShape" mc:Ignorable="w14 w15 w16se w16cid wp14">
   <w15:commentEx w15:paraId="3794CDE7" w15:done="0"/>
   <w15:commentEx w15:paraId="5717920C" w15:done="0"/>
+  <w15:commentEx w15:paraId="67EC9751" w15:done="0"/>
   <w15:commentEx w15:paraId="0547CD3D" w15:done="0"/>
   <w15:commentEx w15:paraId="208B92F0" w15:done="0"/>
   <w15:commentEx w15:paraId="6209573E" w15:done="0"/>
   <w15:commentEx w15:paraId="596BCCD8" w15:done="0"/>
   <w15:commentEx w15:paraId="5B1949DB" w15:done="0"/>
+  <w15:commentEx w15:paraId="5AD0A1B8" w15:done="0"/>
+  <w15:commentEx w15:paraId="5C58692D" w15:done="0"/>
+  <w15:commentEx w15:paraId="70FF1017" w15:done="0"/>
+  <w15:commentEx w15:paraId="5827C3F2" w15:done="0"/>
+  <w15:commentEx w15:paraId="4B475432" w15:done="0"/>
   <w15:commentEx w15:paraId="5C6ACA8F" w15:done="0"/>
   <w15:commentEx w15:paraId="601D889E" w15:done="0"/>
 </w15:commentsEx>
@@ -5217,14 +6626,489 @@
 <w16cid:commentsIds xmlns:wpc="http://schemas.microsoft.com/office/word/2010/wordprocessingCanvas" xmlns:cx="http://schemas.microsoft.com/office/drawing/2014/chartex" xmlns:cx1="http://schemas.microsoft.com/office/drawing/2015/9/8/chartex" xmlns:cx2="http://schemas.microsoft.com/office/drawing/2015/10/21/chartex" xmlns:cx3="http://schemas.microsoft.com/office/drawing/2016/5/9/chartex" xmlns:cx4="http://schemas.microsoft.com/office/drawing/2016/5/10/chartex" xmlns:cx5="http://schemas.microsoft.com/office/drawing/2016/5/11/chartex" xmlns:cx6="http://schemas.microsoft.com/office/drawing/2016/5/12/chartex" xmlns:cx7="http://schemas.microsoft.com/office/drawing/2016/5/13/chartex" xmlns:cx8="http://schemas.microsoft.com/office/drawing/2016/5/14/chartex" xmlns:mc="http://schemas.openxmlformats.org/markup-compatibility/2006" xmlns:aink="http://schemas.microsoft.com/office/drawing/2016/ink" xmlns:am3d="http://schemas.microsoft.com/office/drawing/2017/model3d" xmlns:o="urn:schemas-microsoft-com:office:office" xmlns:r="http://schemas.openxmlformats.org/officeDocument/2006/relationships" xmlns:m="http://schemas.openxmlformats.org/officeDocument/2006/math" xmlns:v="urn:schemas-microsoft-com:vml" xmlns:wp14="http://schemas.microsoft.com/office/word/2010/wordprocessingDrawing" xmlns:wp="http://schemas.openxmlformats.org/drawingml/2006/wordprocessingDrawing" xmlns:w10="urn:schemas-microsoft-com:office:word" xmlns:w="http://schemas.openxmlformats.org/wordprocessingml/2006/main" xmlns:w14="http://schemas.microsoft.com/office/word/2010/wordml" xmlns:w15="http://schemas.microsoft.com/office/word/2012/wordml" xmlns:w16cid="http://schemas.microsoft.com/office/word/2016/wordml/cid" xmlns:w16se="http://schemas.microsoft.com/office/word/2015/wordml/symex" xmlns:wpg="http://schemas.microsoft.com/office/word/2010/wordprocessingGroup" xmlns:wpi="http://schemas.microsoft.com/office/word/2010/wordprocessingInk" xmlns:wne="http://schemas.microsoft.com/office/word/2006/wordml" xmlns:wps="http://schemas.microsoft.com/office/word/2010/wordprocessingShape" mc:Ignorable="w14 w15 w16se w16cid wp14">
   <w16cid:commentId w16cid:paraId="3794CDE7" w16cid:durableId="22065E43"/>
   <w16cid:commentId w16cid:paraId="5717920C" w16cid:durableId="23024170"/>
+  <w16cid:commentId w16cid:paraId="67EC9751" w16cid:durableId="230282B7"/>
   <w16cid:commentId w16cid:paraId="0547CD3D" w16cid:durableId="2302474A"/>
   <w16cid:commentId w16cid:paraId="208B92F0" w16cid:durableId="2208F681"/>
   <w16cid:commentId w16cid:paraId="6209573E" w16cid:durableId="230248D4"/>
   <w16cid:commentId w16cid:paraId="596BCCD8" w16cid:durableId="2237477A"/>
   <w16cid:commentId w16cid:paraId="5B1949DB" w16cid:durableId="223747B4"/>
+  <w16cid:commentId w16cid:paraId="5AD0A1B8" w16cid:durableId="230281E0"/>
+  <w16cid:commentId w16cid:paraId="5C58692D" w16cid:durableId="23028291"/>
+  <w16cid:commentId w16cid:paraId="70FF1017" w16cid:durableId="23028383"/>
+  <w16cid:commentId w16cid:paraId="5827C3F2" w16cid:durableId="2302842B"/>
+  <w16cid:commentId w16cid:paraId="4B475432" w16cid:durableId="2302954D"/>
   <w16cid:commentId w16cid:paraId="5C6ACA8F" w16cid:durableId="2300D514"/>
   <w16cid:commentId w16cid:paraId="601D889E" w16cid:durableId="2300D8A0"/>
 </w16cid:commentsIds>
+</file>
+
+<file path=word/numbering.xml><?xml version="1.0" encoding="utf-8"?>
+<w:numbering xmlns:wpc="http://schemas.microsoft.com/office/word/2010/wordprocessingCanvas" xmlns:cx="http://schemas.microsoft.com/office/drawing/2014/chartex" xmlns:cx1="http://schemas.microsoft.com/office/drawing/2015/9/8/chartex" xmlns:cx2="http://schemas.microsoft.com/office/drawing/2015/10/21/chartex" xmlns:cx3="http://schemas.microsoft.com/office/drawing/2016/5/9/chartex" xmlns:cx4="http://schemas.microsoft.com/office/drawing/2016/5/10/chartex" xmlns:cx5="http://schemas.microsoft.com/office/drawing/2016/5/11/chartex" xmlns:cx6="http://schemas.microsoft.com/office/drawing/2016/5/12/chartex" xmlns:cx7="http://schemas.microsoft.com/office/drawing/2016/5/13/chartex" xmlns:cx8="http://schemas.microsoft.com/office/drawing/2016/5/14/chartex" xmlns:mc="http://schemas.openxmlformats.org/markup-compatibility/2006" xmlns:aink="http://schemas.microsoft.com/office/drawing/2016/ink" xmlns:am3d="http://schemas.microsoft.com/office/drawing/2017/model3d" xmlns:o="urn:schemas-microsoft-com:office:office" xmlns:r="http://schemas.openxmlformats.org/officeDocument/2006/relationships" xmlns:m="http://schemas.openxmlformats.org/officeDocument/2006/math" xmlns:v="urn:schemas-microsoft-com:vml" xmlns:wp14="http://schemas.microsoft.com/office/word/2010/wordprocessingDrawing" xmlns:wp="http://schemas.openxmlformats.org/drawingml/2006/wordprocessingDrawing" xmlns:w10="urn:schemas-microsoft-com:office:word" xmlns:w="http://schemas.openxmlformats.org/wordprocessingml/2006/main" xmlns:w14="http://schemas.microsoft.com/office/word/2010/wordml" xmlns:w15="http://schemas.microsoft.com/office/word/2012/wordml" xmlns:w16cid="http://schemas.microsoft.com/office/word/2016/wordml/cid" xmlns:w16se="http://schemas.microsoft.com/office/word/2015/wordml/symex" xmlns:wpg="http://schemas.microsoft.com/office/word/2010/wordprocessingGroup" xmlns:wpi="http://schemas.microsoft.com/office/word/2010/wordprocessingInk" xmlns:wne="http://schemas.microsoft.com/office/word/2006/wordml" xmlns:wps="http://schemas.microsoft.com/office/word/2010/wordprocessingShape" mc:Ignorable="w14 w15 w16se w16cid wp14">
+  <w:abstractNum w:abstractNumId="0" w15:restartNumberingAfterBreak="0">
+    <w:nsid w:val="11342C63"/>
+    <w:multiLevelType w:val="hybridMultilevel"/>
+    <w:tmpl w:val="025CE568"/>
+    <w:lvl w:ilvl="0" w:tplc="04090001">
+      <w:start w:val="1"/>
+      <w:numFmt w:val="bullet"/>
+      <w:lvlText w:val=""/>
+      <w:lvlJc w:val="left"/>
+      <w:pPr>
+        <w:ind w:left="3600" w:hanging="360"/>
+      </w:pPr>
+      <w:rPr>
+        <w:rFonts w:ascii="Symbol" w:hAnsi="Symbol" w:hint="default"/>
+      </w:rPr>
+    </w:lvl>
+    <w:lvl w:ilvl="1" w:tplc="04090003" w:tentative="1">
+      <w:start w:val="1"/>
+      <w:numFmt w:val="bullet"/>
+      <w:lvlText w:val="o"/>
+      <w:lvlJc w:val="left"/>
+      <w:pPr>
+        <w:ind w:left="4320" w:hanging="360"/>
+      </w:pPr>
+      <w:rPr>
+        <w:rFonts w:ascii="Courier New" w:hAnsi="Courier New" w:cs="Courier New" w:hint="default"/>
+      </w:rPr>
+    </w:lvl>
+    <w:lvl w:ilvl="2" w:tplc="04090005" w:tentative="1">
+      <w:start w:val="1"/>
+      <w:numFmt w:val="bullet"/>
+      <w:lvlText w:val=""/>
+      <w:lvlJc w:val="left"/>
+      <w:pPr>
+        <w:ind w:left="5040" w:hanging="360"/>
+      </w:pPr>
+      <w:rPr>
+        <w:rFonts w:ascii="Wingdings" w:hAnsi="Wingdings" w:hint="default"/>
+      </w:rPr>
+    </w:lvl>
+    <w:lvl w:ilvl="3" w:tplc="04090001" w:tentative="1">
+      <w:start w:val="1"/>
+      <w:numFmt w:val="bullet"/>
+      <w:lvlText w:val=""/>
+      <w:lvlJc w:val="left"/>
+      <w:pPr>
+        <w:ind w:left="5760" w:hanging="360"/>
+      </w:pPr>
+      <w:rPr>
+        <w:rFonts w:ascii="Symbol" w:hAnsi="Symbol" w:hint="default"/>
+      </w:rPr>
+    </w:lvl>
+    <w:lvl w:ilvl="4" w:tplc="04090003" w:tentative="1">
+      <w:start w:val="1"/>
+      <w:numFmt w:val="bullet"/>
+      <w:lvlText w:val="o"/>
+      <w:lvlJc w:val="left"/>
+      <w:pPr>
+        <w:ind w:left="6480" w:hanging="360"/>
+      </w:pPr>
+      <w:rPr>
+        <w:rFonts w:ascii="Courier New" w:hAnsi="Courier New" w:cs="Courier New" w:hint="default"/>
+      </w:rPr>
+    </w:lvl>
+    <w:lvl w:ilvl="5" w:tplc="04090005" w:tentative="1">
+      <w:start w:val="1"/>
+      <w:numFmt w:val="bullet"/>
+      <w:lvlText w:val=""/>
+      <w:lvlJc w:val="left"/>
+      <w:pPr>
+        <w:ind w:left="7200" w:hanging="360"/>
+      </w:pPr>
+      <w:rPr>
+        <w:rFonts w:ascii="Wingdings" w:hAnsi="Wingdings" w:hint="default"/>
+      </w:rPr>
+    </w:lvl>
+    <w:lvl w:ilvl="6" w:tplc="04090001" w:tentative="1">
+      <w:start w:val="1"/>
+      <w:numFmt w:val="bullet"/>
+      <w:lvlText w:val=""/>
+      <w:lvlJc w:val="left"/>
+      <w:pPr>
+        <w:ind w:left="7920" w:hanging="360"/>
+      </w:pPr>
+      <w:rPr>
+        <w:rFonts w:ascii="Symbol" w:hAnsi="Symbol" w:hint="default"/>
+      </w:rPr>
+    </w:lvl>
+    <w:lvl w:ilvl="7" w:tplc="04090003" w:tentative="1">
+      <w:start w:val="1"/>
+      <w:numFmt w:val="bullet"/>
+      <w:lvlText w:val="o"/>
+      <w:lvlJc w:val="left"/>
+      <w:pPr>
+        <w:ind w:left="8640" w:hanging="360"/>
+      </w:pPr>
+      <w:rPr>
+        <w:rFonts w:ascii="Courier New" w:hAnsi="Courier New" w:cs="Courier New" w:hint="default"/>
+      </w:rPr>
+    </w:lvl>
+    <w:lvl w:ilvl="8" w:tplc="04090005" w:tentative="1">
+      <w:start w:val="1"/>
+      <w:numFmt w:val="bullet"/>
+      <w:lvlText w:val=""/>
+      <w:lvlJc w:val="left"/>
+      <w:pPr>
+        <w:ind w:left="9360" w:hanging="360"/>
+      </w:pPr>
+      <w:rPr>
+        <w:rFonts w:ascii="Wingdings" w:hAnsi="Wingdings" w:hint="default"/>
+      </w:rPr>
+    </w:lvl>
+  </w:abstractNum>
+  <w:abstractNum w:abstractNumId="1" w15:restartNumberingAfterBreak="0">
+    <w:nsid w:val="1CA35442"/>
+    <w:multiLevelType w:val="hybridMultilevel"/>
+    <w:tmpl w:val="84D67DC0"/>
+    <w:lvl w:ilvl="0" w:tplc="04090001">
+      <w:start w:val="1"/>
+      <w:numFmt w:val="bullet"/>
+      <w:lvlText w:val=""/>
+      <w:lvlJc w:val="left"/>
+      <w:pPr>
+        <w:ind w:left="6480" w:hanging="360"/>
+      </w:pPr>
+      <w:rPr>
+        <w:rFonts w:ascii="Symbol" w:hAnsi="Symbol" w:hint="default"/>
+      </w:rPr>
+    </w:lvl>
+    <w:lvl w:ilvl="1" w:tplc="04090003" w:tentative="1">
+      <w:start w:val="1"/>
+      <w:numFmt w:val="bullet"/>
+      <w:lvlText w:val="o"/>
+      <w:lvlJc w:val="left"/>
+      <w:pPr>
+        <w:ind w:left="7200" w:hanging="360"/>
+      </w:pPr>
+      <w:rPr>
+        <w:rFonts w:ascii="Courier New" w:hAnsi="Courier New" w:cs="Courier New" w:hint="default"/>
+      </w:rPr>
+    </w:lvl>
+    <w:lvl w:ilvl="2" w:tplc="04090005" w:tentative="1">
+      <w:start w:val="1"/>
+      <w:numFmt w:val="bullet"/>
+      <w:lvlText w:val=""/>
+      <w:lvlJc w:val="left"/>
+      <w:pPr>
+        <w:ind w:left="7920" w:hanging="360"/>
+      </w:pPr>
+      <w:rPr>
+        <w:rFonts w:ascii="Wingdings" w:hAnsi="Wingdings" w:hint="default"/>
+      </w:rPr>
+    </w:lvl>
+    <w:lvl w:ilvl="3" w:tplc="04090001" w:tentative="1">
+      <w:start w:val="1"/>
+      <w:numFmt w:val="bullet"/>
+      <w:lvlText w:val=""/>
+      <w:lvlJc w:val="left"/>
+      <w:pPr>
+        <w:ind w:left="8640" w:hanging="360"/>
+      </w:pPr>
+      <w:rPr>
+        <w:rFonts w:ascii="Symbol" w:hAnsi="Symbol" w:hint="default"/>
+      </w:rPr>
+    </w:lvl>
+    <w:lvl w:ilvl="4" w:tplc="04090003" w:tentative="1">
+      <w:start w:val="1"/>
+      <w:numFmt w:val="bullet"/>
+      <w:lvlText w:val="o"/>
+      <w:lvlJc w:val="left"/>
+      <w:pPr>
+        <w:ind w:left="9360" w:hanging="360"/>
+      </w:pPr>
+      <w:rPr>
+        <w:rFonts w:ascii="Courier New" w:hAnsi="Courier New" w:cs="Courier New" w:hint="default"/>
+      </w:rPr>
+    </w:lvl>
+    <w:lvl w:ilvl="5" w:tplc="04090005" w:tentative="1">
+      <w:start w:val="1"/>
+      <w:numFmt w:val="bullet"/>
+      <w:lvlText w:val=""/>
+      <w:lvlJc w:val="left"/>
+      <w:pPr>
+        <w:ind w:left="10080" w:hanging="360"/>
+      </w:pPr>
+      <w:rPr>
+        <w:rFonts w:ascii="Wingdings" w:hAnsi="Wingdings" w:hint="default"/>
+      </w:rPr>
+    </w:lvl>
+    <w:lvl w:ilvl="6" w:tplc="04090001" w:tentative="1">
+      <w:start w:val="1"/>
+      <w:numFmt w:val="bullet"/>
+      <w:lvlText w:val=""/>
+      <w:lvlJc w:val="left"/>
+      <w:pPr>
+        <w:ind w:left="10800" w:hanging="360"/>
+      </w:pPr>
+      <w:rPr>
+        <w:rFonts w:ascii="Symbol" w:hAnsi="Symbol" w:hint="default"/>
+      </w:rPr>
+    </w:lvl>
+    <w:lvl w:ilvl="7" w:tplc="04090003" w:tentative="1">
+      <w:start w:val="1"/>
+      <w:numFmt w:val="bullet"/>
+      <w:lvlText w:val="o"/>
+      <w:lvlJc w:val="left"/>
+      <w:pPr>
+        <w:ind w:left="11520" w:hanging="360"/>
+      </w:pPr>
+      <w:rPr>
+        <w:rFonts w:ascii="Courier New" w:hAnsi="Courier New" w:cs="Courier New" w:hint="default"/>
+      </w:rPr>
+    </w:lvl>
+    <w:lvl w:ilvl="8" w:tplc="04090005" w:tentative="1">
+      <w:start w:val="1"/>
+      <w:numFmt w:val="bullet"/>
+      <w:lvlText w:val=""/>
+      <w:lvlJc w:val="left"/>
+      <w:pPr>
+        <w:ind w:left="12240" w:hanging="360"/>
+      </w:pPr>
+      <w:rPr>
+        <w:rFonts w:ascii="Wingdings" w:hAnsi="Wingdings" w:hint="default"/>
+      </w:rPr>
+    </w:lvl>
+  </w:abstractNum>
+  <w:abstractNum w:abstractNumId="2" w15:restartNumberingAfterBreak="0">
+    <w:nsid w:val="1F4F481A"/>
+    <w:multiLevelType w:val="hybridMultilevel"/>
+    <w:tmpl w:val="AF0CDBBE"/>
+    <w:lvl w:ilvl="0" w:tplc="04090001">
+      <w:start w:val="1"/>
+      <w:numFmt w:val="bullet"/>
+      <w:lvlText w:val=""/>
+      <w:lvlJc w:val="left"/>
+      <w:pPr>
+        <w:ind w:left="3600" w:hanging="360"/>
+      </w:pPr>
+      <w:rPr>
+        <w:rFonts w:ascii="Symbol" w:hAnsi="Symbol" w:hint="default"/>
+      </w:rPr>
+    </w:lvl>
+    <w:lvl w:ilvl="1" w:tplc="04090003" w:tentative="1">
+      <w:start w:val="1"/>
+      <w:numFmt w:val="bullet"/>
+      <w:lvlText w:val="o"/>
+      <w:lvlJc w:val="left"/>
+      <w:pPr>
+        <w:ind w:left="4320" w:hanging="360"/>
+      </w:pPr>
+      <w:rPr>
+        <w:rFonts w:ascii="Courier New" w:hAnsi="Courier New" w:cs="Courier New" w:hint="default"/>
+      </w:rPr>
+    </w:lvl>
+    <w:lvl w:ilvl="2" w:tplc="04090005" w:tentative="1">
+      <w:start w:val="1"/>
+      <w:numFmt w:val="bullet"/>
+      <w:lvlText w:val=""/>
+      <w:lvlJc w:val="left"/>
+      <w:pPr>
+        <w:ind w:left="5040" w:hanging="360"/>
+      </w:pPr>
+      <w:rPr>
+        <w:rFonts w:ascii="Wingdings" w:hAnsi="Wingdings" w:hint="default"/>
+      </w:rPr>
+    </w:lvl>
+    <w:lvl w:ilvl="3" w:tplc="04090001" w:tentative="1">
+      <w:start w:val="1"/>
+      <w:numFmt w:val="bullet"/>
+      <w:lvlText w:val=""/>
+      <w:lvlJc w:val="left"/>
+      <w:pPr>
+        <w:ind w:left="5760" w:hanging="360"/>
+      </w:pPr>
+      <w:rPr>
+        <w:rFonts w:ascii="Symbol" w:hAnsi="Symbol" w:hint="default"/>
+      </w:rPr>
+    </w:lvl>
+    <w:lvl w:ilvl="4" w:tplc="04090003" w:tentative="1">
+      <w:start w:val="1"/>
+      <w:numFmt w:val="bullet"/>
+      <w:lvlText w:val="o"/>
+      <w:lvlJc w:val="left"/>
+      <w:pPr>
+        <w:ind w:left="6480" w:hanging="360"/>
+      </w:pPr>
+      <w:rPr>
+        <w:rFonts w:ascii="Courier New" w:hAnsi="Courier New" w:cs="Courier New" w:hint="default"/>
+      </w:rPr>
+    </w:lvl>
+    <w:lvl w:ilvl="5" w:tplc="04090005" w:tentative="1">
+      <w:start w:val="1"/>
+      <w:numFmt w:val="bullet"/>
+      <w:lvlText w:val=""/>
+      <w:lvlJc w:val="left"/>
+      <w:pPr>
+        <w:ind w:left="7200" w:hanging="360"/>
+      </w:pPr>
+      <w:rPr>
+        <w:rFonts w:ascii="Wingdings" w:hAnsi="Wingdings" w:hint="default"/>
+      </w:rPr>
+    </w:lvl>
+    <w:lvl w:ilvl="6" w:tplc="04090001" w:tentative="1">
+      <w:start w:val="1"/>
+      <w:numFmt w:val="bullet"/>
+      <w:lvlText w:val=""/>
+      <w:lvlJc w:val="left"/>
+      <w:pPr>
+        <w:ind w:left="7920" w:hanging="360"/>
+      </w:pPr>
+      <w:rPr>
+        <w:rFonts w:ascii="Symbol" w:hAnsi="Symbol" w:hint="default"/>
+      </w:rPr>
+    </w:lvl>
+    <w:lvl w:ilvl="7" w:tplc="04090003" w:tentative="1">
+      <w:start w:val="1"/>
+      <w:numFmt w:val="bullet"/>
+      <w:lvlText w:val="o"/>
+      <w:lvlJc w:val="left"/>
+      <w:pPr>
+        <w:ind w:left="8640" w:hanging="360"/>
+      </w:pPr>
+      <w:rPr>
+        <w:rFonts w:ascii="Courier New" w:hAnsi="Courier New" w:cs="Courier New" w:hint="default"/>
+      </w:rPr>
+    </w:lvl>
+    <w:lvl w:ilvl="8" w:tplc="04090005" w:tentative="1">
+      <w:start w:val="1"/>
+      <w:numFmt w:val="bullet"/>
+      <w:lvlText w:val=""/>
+      <w:lvlJc w:val="left"/>
+      <w:pPr>
+        <w:ind w:left="9360" w:hanging="360"/>
+      </w:pPr>
+      <w:rPr>
+        <w:rFonts w:ascii="Wingdings" w:hAnsi="Wingdings" w:hint="default"/>
+      </w:rPr>
+    </w:lvl>
+  </w:abstractNum>
+  <w:abstractNum w:abstractNumId="3" w15:restartNumberingAfterBreak="0">
+    <w:nsid w:val="37CA7D6F"/>
+    <w:multiLevelType w:val="hybridMultilevel"/>
+    <w:tmpl w:val="D36C5A96"/>
+    <w:lvl w:ilvl="0" w:tplc="04090001">
+      <w:start w:val="1"/>
+      <w:numFmt w:val="bullet"/>
+      <w:lvlText w:val=""/>
+      <w:lvlJc w:val="left"/>
+      <w:pPr>
+        <w:ind w:left="1440" w:hanging="360"/>
+      </w:pPr>
+      <w:rPr>
+        <w:rFonts w:ascii="Symbol" w:hAnsi="Symbol" w:hint="default"/>
+      </w:rPr>
+    </w:lvl>
+    <w:lvl w:ilvl="1" w:tplc="04090003" w:tentative="1">
+      <w:start w:val="1"/>
+      <w:numFmt w:val="bullet"/>
+      <w:lvlText w:val="o"/>
+      <w:lvlJc w:val="left"/>
+      <w:pPr>
+        <w:ind w:left="2160" w:hanging="360"/>
+      </w:pPr>
+      <w:rPr>
+        <w:rFonts w:ascii="Courier New" w:hAnsi="Courier New" w:cs="Courier New" w:hint="default"/>
+      </w:rPr>
+    </w:lvl>
+    <w:lvl w:ilvl="2" w:tplc="04090005" w:tentative="1">
+      <w:start w:val="1"/>
+      <w:numFmt w:val="bullet"/>
+      <w:lvlText w:val=""/>
+      <w:lvlJc w:val="left"/>
+      <w:pPr>
+        <w:ind w:left="2880" w:hanging="360"/>
+      </w:pPr>
+      <w:rPr>
+        <w:rFonts w:ascii="Wingdings" w:hAnsi="Wingdings" w:hint="default"/>
+      </w:rPr>
+    </w:lvl>
+    <w:lvl w:ilvl="3" w:tplc="04090001" w:tentative="1">
+      <w:start w:val="1"/>
+      <w:numFmt w:val="bullet"/>
+      <w:lvlText w:val=""/>
+      <w:lvlJc w:val="left"/>
+      <w:pPr>
+        <w:ind w:left="3600" w:hanging="360"/>
+      </w:pPr>
+      <w:rPr>
+        <w:rFonts w:ascii="Symbol" w:hAnsi="Symbol" w:hint="default"/>
+      </w:rPr>
+    </w:lvl>
+    <w:lvl w:ilvl="4" w:tplc="04090003" w:tentative="1">
+      <w:start w:val="1"/>
+      <w:numFmt w:val="bullet"/>
+      <w:lvlText w:val="o"/>
+      <w:lvlJc w:val="left"/>
+      <w:pPr>
+        <w:ind w:left="4320" w:hanging="360"/>
+      </w:pPr>
+      <w:rPr>
+        <w:rFonts w:ascii="Courier New" w:hAnsi="Courier New" w:cs="Courier New" w:hint="default"/>
+      </w:rPr>
+    </w:lvl>
+    <w:lvl w:ilvl="5" w:tplc="04090005" w:tentative="1">
+      <w:start w:val="1"/>
+      <w:numFmt w:val="bullet"/>
+      <w:lvlText w:val=""/>
+      <w:lvlJc w:val="left"/>
+      <w:pPr>
+        <w:ind w:left="5040" w:hanging="360"/>
+      </w:pPr>
+      <w:rPr>
+        <w:rFonts w:ascii="Wingdings" w:hAnsi="Wingdings" w:hint="default"/>
+      </w:rPr>
+    </w:lvl>
+    <w:lvl w:ilvl="6" w:tplc="04090001" w:tentative="1">
+      <w:start w:val="1"/>
+      <w:numFmt w:val="bullet"/>
+      <w:lvlText w:val=""/>
+      <w:lvlJc w:val="left"/>
+      <w:pPr>
+        <w:ind w:left="5760" w:hanging="360"/>
+      </w:pPr>
+      <w:rPr>
+        <w:rFonts w:ascii="Symbol" w:hAnsi="Symbol" w:hint="default"/>
+      </w:rPr>
+    </w:lvl>
+    <w:lvl w:ilvl="7" w:tplc="04090003" w:tentative="1">
+      <w:start w:val="1"/>
+      <w:numFmt w:val="bullet"/>
+      <w:lvlText w:val="o"/>
+      <w:lvlJc w:val="left"/>
+      <w:pPr>
+        <w:ind w:left="6480" w:hanging="360"/>
+      </w:pPr>
+      <w:rPr>
+        <w:rFonts w:ascii="Courier New" w:hAnsi="Courier New" w:cs="Courier New" w:hint="default"/>
+      </w:rPr>
+    </w:lvl>
+    <w:lvl w:ilvl="8" w:tplc="04090005" w:tentative="1">
+      <w:start w:val="1"/>
+      <w:numFmt w:val="bullet"/>
+      <w:lvlText w:val=""/>
+      <w:lvlJc w:val="left"/>
+      <w:pPr>
+        <w:ind w:left="7200" w:hanging="360"/>
+      </w:pPr>
+      <w:rPr>
+        <w:rFonts w:ascii="Wingdings" w:hAnsi="Wingdings" w:hint="default"/>
+      </w:rPr>
+    </w:lvl>
+  </w:abstractNum>
+  <w:num w:numId="1">
+    <w:abstractNumId w:val="2"/>
+  </w:num>
+  <w:num w:numId="2">
+    <w:abstractNumId w:val="0"/>
+  </w:num>
+  <w:num w:numId="3">
+    <w:abstractNumId w:val="1"/>
+  </w:num>
+  <w:num w:numId="4">
+    <w:abstractNumId w:val="3"/>
+  </w:num>
+</w:numbering>
 </file>
 
 <file path=word/people.xml><?xml version="1.0" encoding="utf-8"?>
@@ -5767,6 +7651,17 @@
       <w:sz w:val="18"/>
       <w:szCs w:val="18"/>
     </w:rPr>
+  </w:style>
+  <w:style w:type="paragraph" w:styleId="ListParagraph">
+    <w:name w:val="List Paragraph"/>
+    <w:basedOn w:val="Normal"/>
+    <w:uiPriority w:val="34"/>
+    <w:qFormat/>
+    <w:rsid w:val="00F40B49"/>
+    <w:pPr>
+      <w:ind w:left="720"/>
+      <w:contextualSpacing/>
+    </w:pPr>
   </w:style>
 </w:styles>
 </file>

</xml_diff>